<commit_message>
Finito manuale utente Cliente
</commit_message>
<xml_diff>
--- a/Documentazione/Documentazione.docx
+++ b/Documentazione/Documentazione.docx
@@ -1797,20 +1797,8 @@
                 <w:sz w:val="16"/>
                 <w:szCs w:val="24"/>
               </w:rPr>
-              <w:t xml:space="preserve">Elia Candida-Federico </w:t>
-            </w:r>
-            <w:proofErr w:type="spellStart"/>
-            <w:r>
-              <w:rPr>
-                <w:rFonts w:ascii="Arial" w:eastAsia="Times New Roman" w:hAnsi="Arial" w:cs="Arial"/>
-                <w:b/>
-                <w:bCs/>
-                <w:sz w:val="16"/>
-                <w:szCs w:val="24"/>
-              </w:rPr>
-              <w:t>Risoli</w:t>
-            </w:r>
-            <w:proofErr w:type="spellEnd"/>
+              <w:t>Elia Candida-Federico Risoli</w:t>
+            </w:r>
           </w:p>
         </w:tc>
         <w:tc>
@@ -2040,20 +2028,8 @@
                 <w:sz w:val="16"/>
                 <w:szCs w:val="24"/>
               </w:rPr>
-              <w:t xml:space="preserve">Elia Candida-Federico </w:t>
-            </w:r>
-            <w:proofErr w:type="spellStart"/>
-            <w:r>
-              <w:rPr>
-                <w:rFonts w:ascii="Arial" w:eastAsia="Times New Roman" w:hAnsi="Arial" w:cs="Arial"/>
-                <w:b/>
-                <w:bCs/>
-                <w:sz w:val="16"/>
-                <w:szCs w:val="24"/>
-              </w:rPr>
-              <w:t>Risoli</w:t>
-            </w:r>
-            <w:proofErr w:type="spellEnd"/>
+              <w:t>Elia Candida-Federico Risoli</w:t>
+            </w:r>
           </w:p>
         </w:tc>
         <w:tc>
@@ -2295,20 +2271,8 @@
                 <w:sz w:val="16"/>
                 <w:szCs w:val="24"/>
               </w:rPr>
-              <w:t xml:space="preserve">Elia Candida-Federico </w:t>
-            </w:r>
-            <w:proofErr w:type="spellStart"/>
-            <w:r>
-              <w:rPr>
-                <w:rFonts w:ascii="Arial" w:eastAsia="Times New Roman" w:hAnsi="Arial" w:cs="Arial"/>
-                <w:b/>
-                <w:bCs/>
-                <w:sz w:val="16"/>
-                <w:szCs w:val="24"/>
-              </w:rPr>
-              <w:t>Risoli</w:t>
-            </w:r>
-            <w:proofErr w:type="spellEnd"/>
+              <w:t>Elia Candida-Federico Risoli</w:t>
+            </w:r>
           </w:p>
         </w:tc>
         <w:tc>
@@ -2602,103 +2566,7 @@
           <w:szCs w:val="32"/>
           <w:lang w:val="en-GB"/>
         </w:rPr>
-        <w:t xml:space="preserve">I clienti sono identificati da: nome, cognome, codice fiscale, indirizzo </w:t>
-      </w:r>
-      <w:proofErr w:type="gramStart"/>
-      <w:r>
-        <w:rPr>
-          <w:rFonts w:ascii="Cambria" w:eastAsia="Cambria" w:hAnsi="Cambria" w:cs="Cambria"/>
-          <w:bCs/>
-          <w:color w:val="000000" w:themeColor="text1"/>
-          <w:sz w:val="32"/>
-          <w:szCs w:val="32"/>
-          <w:lang w:val="en-GB"/>
-        </w:rPr>
-        <w:t>email</w:t>
-      </w:r>
-      <w:proofErr w:type="gramEnd"/>
-      <w:r>
-        <w:rPr>
-          <w:rFonts w:ascii="Cambria" w:eastAsia="Cambria" w:hAnsi="Cambria" w:cs="Cambria"/>
-          <w:bCs/>
-          <w:color w:val="000000" w:themeColor="text1"/>
-          <w:sz w:val="32"/>
-          <w:szCs w:val="32"/>
-          <w:lang w:val="en-GB"/>
-        </w:rPr>
-        <w:t xml:space="preserve">, numero telefonico e indirizzo di consegna. Gli impiegati e l’amministratore sono identificati da: nome, cognome, codice fiscale, indirizzo </w:t>
-      </w:r>
-      <w:proofErr w:type="gramStart"/>
-      <w:r>
-        <w:rPr>
-          <w:rFonts w:ascii="Cambria" w:eastAsia="Cambria" w:hAnsi="Cambria" w:cs="Cambria"/>
-          <w:bCs/>
-          <w:color w:val="000000" w:themeColor="text1"/>
-          <w:sz w:val="32"/>
-          <w:szCs w:val="32"/>
-          <w:lang w:val="en-GB"/>
-        </w:rPr>
-        <w:t>email</w:t>
-      </w:r>
-      <w:proofErr w:type="gramEnd"/>
-      <w:r>
-        <w:rPr>
-          <w:rFonts w:ascii="Cambria" w:eastAsia="Cambria" w:hAnsi="Cambria" w:cs="Cambria"/>
-          <w:bCs/>
-          <w:color w:val="000000" w:themeColor="text1"/>
-          <w:sz w:val="32"/>
-          <w:szCs w:val="32"/>
-          <w:lang w:val="en-GB"/>
-        </w:rPr>
-        <w:t xml:space="preserve">, numero telefonico e indirizzo di residenza. Per le consegne dei vini ai clienti e per la fornitura dei vini, l’azienda si serve dei servizi di un corriere e di un fornitore. Queste due persone sono identificate da: nome, cognome, indirizzo </w:t>
-      </w:r>
-      <w:proofErr w:type="gramStart"/>
-      <w:r>
-        <w:rPr>
-          <w:rFonts w:ascii="Cambria" w:eastAsia="Cambria" w:hAnsi="Cambria" w:cs="Cambria"/>
-          <w:bCs/>
-          <w:color w:val="000000" w:themeColor="text1"/>
-          <w:sz w:val="32"/>
-          <w:szCs w:val="32"/>
-          <w:lang w:val="en-GB"/>
-        </w:rPr>
-        <w:t>email</w:t>
-      </w:r>
-      <w:proofErr w:type="gramEnd"/>
-      <w:r>
-        <w:rPr>
-          <w:rFonts w:ascii="Cambria" w:eastAsia="Cambria" w:hAnsi="Cambria" w:cs="Cambria"/>
-          <w:bCs/>
-          <w:color w:val="000000" w:themeColor="text1"/>
-          <w:sz w:val="32"/>
-          <w:szCs w:val="32"/>
-          <w:lang w:val="en-GB"/>
-        </w:rPr>
-        <w:t xml:space="preserve">, numero telefonico, e codice fiscale e indirizzo della loro azienda. </w:t>
-      </w:r>
-      <w:proofErr w:type="gramStart"/>
-      <w:r>
-        <w:rPr>
-          <w:rFonts w:ascii="Cambria" w:eastAsia="Cambria" w:hAnsi="Cambria" w:cs="Cambria"/>
-          <w:bCs/>
-          <w:color w:val="000000" w:themeColor="text1"/>
-          <w:sz w:val="32"/>
-          <w:szCs w:val="32"/>
-          <w:lang w:val="en-GB"/>
-        </w:rPr>
-        <w:t>I vini,</w:t>
-      </w:r>
-      <w:proofErr w:type="gramEnd"/>
-      <w:r>
-        <w:rPr>
-          <w:rFonts w:ascii="Cambria" w:eastAsia="Cambria" w:hAnsi="Cambria" w:cs="Cambria"/>
-          <w:bCs/>
-          <w:color w:val="000000" w:themeColor="text1"/>
-          <w:sz w:val="32"/>
-          <w:szCs w:val="32"/>
-          <w:lang w:val="en-GB"/>
-        </w:rPr>
-        <w:t xml:space="preserve"> sono identificati dai seguenti attributi: nome, produttore, provenienza, anno, note tecniche, e i vitigni da cui derivano. Ogni bottiglia ha un prezzo che dipende dalla qualità del vino e dal suo numero di vendite.</w:t>
+        <w:t>I clienti sono identificati da: nome, cognome, codice fiscale, indirizzo email, numero telefonico e indirizzo di consegna. Gli impiegati e l’amministratore sono identificati da: nome, cognome, codice fiscale, indirizzo email, numero telefonico e indirizzo di residenza. Per le consegne dei vini ai clienti e per la fornitura dei vini, l’azienda si serve dei servizi di un corriere e di un fornitore. Queste due persone sono identificate da: nome, cognome, indirizzo email, numero telefonico, e codice fiscale e indirizzo della loro azienda. I vini, sono identificati dai seguenti attributi: nome, produttore, provenienza, anno, note tecniche, e i vitigni da cui derivano. Ogni bottiglia ha un prezzo che dipende dalla qualità del vino e dal suo numero di vendite.</w:t>
       </w:r>
     </w:p>
     <w:p>
@@ -2721,7 +2589,7 @@
           <w:szCs w:val="32"/>
           <w:lang w:val="en-GB"/>
         </w:rPr>
-        <w:t xml:space="preserve">Per poter utilizzare il sistema, un nuovo cliente deve registrarsi sul sistema inserendo nome utente e password e le altre informazioni </w:t>
+        <w:t xml:space="preserve">Per poter utilizzare il sistema, un nuovo cliente deve registrarsi sul sistema inserendo nome utente e password e le altre informazioni richieste dal sistema. Un cliente registrato può fare ricerca dei vini per nome e anno di produzione e acquistare bottiglie di vino dopo un accesso autenticato. Ogni volta che un cliente accede nel sistema, il sistema informa il cliente sulle promozioni in corso. Anche gli impiegati e l’amministratore devono </w:t>
       </w:r>
       <w:r>
         <w:rPr>
@@ -2733,31 +2601,7 @@
           <w:lang w:val="en-GB"/>
         </w:rPr>
         <w:lastRenderedPageBreak/>
-        <w:t xml:space="preserve">richieste dal sistema. Un cliente registrato può fare ricerca dei vini per nome e anno di produzione e acquistare bottiglie di vino dopo un accesso autenticato. Ogni volta che un cliente accede nel sistema, il sistema informa il cliente sulle promozioni in corso. Anche gli impiegati e l’amministratore devono accedere al sistema tramite nome utente e password. e possono modificare la loro password. In aggiunta, l’amministratore ha una password iniziale predefinita che può comunque modificare. </w:t>
-      </w:r>
-      <w:proofErr w:type="gramStart"/>
-      <w:r>
-        <w:rPr>
-          <w:rFonts w:ascii="Cambria" w:eastAsia="Cambria" w:hAnsi="Cambria" w:cs="Cambria"/>
-          <w:bCs/>
-          <w:color w:val="000000" w:themeColor="text1"/>
-          <w:sz w:val="32"/>
-          <w:szCs w:val="32"/>
-          <w:lang w:val="en-GB"/>
-        </w:rPr>
-        <w:t>Inoltre</w:t>
-      </w:r>
-      <w:proofErr w:type="gramEnd"/>
-      <w:r>
-        <w:rPr>
-          <w:rFonts w:ascii="Cambria" w:eastAsia="Cambria" w:hAnsi="Cambria" w:cs="Cambria"/>
-          <w:bCs/>
-          <w:color w:val="000000" w:themeColor="text1"/>
-          <w:sz w:val="32"/>
-          <w:szCs w:val="32"/>
-          <w:lang w:val="en-GB"/>
-        </w:rPr>
-        <w:t xml:space="preserve"> l’amministratore deve registrare (con nome utente e password) gli altri dipendenti, e resettare e cancellare i loro dati di registrazione quando diventa necessario. Gli impiegati e l’amministratore possono fare la ricerca dei clienti per cognome, dei vini per nome e/o anno di produzione, degli ordini di vendita e di acquisto e delle proposte di acquisto per intervallo di date. Inoltre, l’amministratore deve preparare un report mensile sullo stato dell’azienda (introiti, spese, numero bottiglie vendute e disponibili alla vendita, numero di vendite per i diversi vini, valutazione dei dipendenti).</w:t>
+        <w:t>accedere al sistema tramite nome utente e password. e possono modificare la loro password. In aggiunta, l’amministratore ha una password iniziale predefinita che può comunque modificare. Inoltre l’amministratore deve registrare (con nome utente e password) gli altri dipendenti, e resettare e cancellare i loro dati di registrazione quando diventa necessario. Gli impiegati e l’amministratore possono fare la ricerca dei clienti per cognome, dei vini per nome e/o anno di produzione, degli ordini di vendita e di acquisto e delle proposte di acquisto per intervallo di date. Inoltre, l’amministratore deve preparare un report mensile sullo stato dell’azienda (introiti, spese, numero bottiglie vendute e disponibili alla vendita, numero di vendite per i diversi vini, valutazione dei dipendenti).</w:t>
       </w:r>
     </w:p>
     <w:p>
@@ -2849,7 +2693,7 @@
           <w:szCs w:val="32"/>
           <w:lang w:val="en-GB"/>
         </w:rPr>
-        <w:t xml:space="preserve">Nel caso in cui il numero di bottiglie di uno o più vini non riesce a soddisfare la richiesta del cliente, allora il cliente può compilare una </w:t>
+        <w:t xml:space="preserve">Nel caso in cui il numero di bottiglie di uno o più vini non riesce a soddisfare la richiesta del cliente, allora il cliente può compilare una proposta di acquisto contenente: i vini che vuole acquistare (nome vino, numero bottiglie) e l’indirizzo di consegna. Ricevuta la proposta di acquisto, il sistema invia una copia dell’ordine di vendita ad uno degli impiegati. Questo impiegato preparerà un ordine di acquisto e lo invia al fornitore. Ricevuto l’ordine, il fornito prepara il materiale ed effettua la consegna. Ricevuto il materiale dal fornitore, l’impiegato chiede al sistema di generare un ordine di vendita partendo dai dati della proposta di acquisto, dai prezzi dei vini e dalla data di consegna (definita con il corriere) e invia l’ordine di vendita. Ricevuto l’ordine di vendita, il cliente può decidere se acquistarlo o no. Se si, </w:t>
       </w:r>
       <w:r>
         <w:rPr>
@@ -2861,31 +2705,7 @@
           <w:lang w:val="en-GB"/>
         </w:rPr>
         <w:lastRenderedPageBreak/>
-        <w:t xml:space="preserve">proposta di acquisto contenente: i vini che vuole acquistare (nome vino, numero bottiglie) e l’indirizzo di consegna. Ricevuta la proposta di acquisto, il sistema invia una copia dell’ordine di vendita ad uno degli impiegati. Questo impiegato preparerà un ordine di acquisto e lo invia al fornitore. Ricevuto l’ordine, il fornito prepara il materiale ed effettua la consegna. Ricevuto il materiale dal fornitore, l’impiegato chiede al sistema di generare un ordine di vendita partendo dai dati della proposta di acquisto, dai prezzi dei vini e dalla data di consegna (definita con il corriere) e invia l’ordine di vendita. Ricevuto l’ordine di vendita, il cliente può decidere se acquistarlo o no. Se </w:t>
-      </w:r>
-      <w:proofErr w:type="gramStart"/>
-      <w:r>
-        <w:rPr>
-          <w:rFonts w:ascii="Cambria" w:eastAsia="Cambria" w:hAnsi="Cambria" w:cs="Cambria"/>
-          <w:bCs/>
-          <w:color w:val="000000" w:themeColor="text1"/>
-          <w:sz w:val="32"/>
-          <w:szCs w:val="32"/>
-          <w:lang w:val="en-GB"/>
-        </w:rPr>
-        <w:t>si</w:t>
-      </w:r>
-      <w:proofErr w:type="gramEnd"/>
-      <w:r>
-        <w:rPr>
-          <w:rFonts w:ascii="Cambria" w:eastAsia="Cambria" w:hAnsi="Cambria" w:cs="Cambria"/>
-          <w:bCs/>
-          <w:color w:val="000000" w:themeColor="text1"/>
-          <w:sz w:val="32"/>
-          <w:szCs w:val="32"/>
-          <w:lang w:val="en-GB"/>
-        </w:rPr>
-        <w:t>, il cliente deve pagare tramite il sistema; se no, il cliente deve annullare l’acquisto. Il sistema e il dipendente che ha seguito la possibile vendita devono completare le attività necessarie in base alla scelta fatta dal cliente.</w:t>
+        <w:t>il cliente deve pagare tramite il sistema; se no, il cliente deve annullare l’acquisto. Il sistema e il dipendente che ha seguito la possibile vendita devono completare le attività necessarie in base alla scelta fatta dal cliente.</w:t>
       </w:r>
     </w:p>
     <w:p>
@@ -2954,7 +2774,7 @@
           <w:szCs w:val="32"/>
           <w:lang w:val="en-GB"/>
         </w:rPr>
-        <w:t xml:space="preserve">Il sistema è basato su un’architettura client server. Il server deve supportare l’accesso in parallelo di diversi nodi client. L’interfaccia grafica dei client deve essere implementata con </w:t>
+        <w:t xml:space="preserve">Il sistema è basato su un’architettura client server. Il server deve supportare l’accesso in parallelo di diversi nodi client. L’interfaccia grafica dei client deve </w:t>
       </w:r>
       <w:proofErr w:type="spellStart"/>
       <w:r>
@@ -2966,7 +2786,7 @@
           <w:szCs w:val="32"/>
           <w:lang w:val="en-GB"/>
         </w:rPr>
-        <w:t>JavaFX</w:t>
+        <w:t>essere</w:t>
       </w:r>
       <w:proofErr w:type="spellEnd"/>
       <w:r>
@@ -2978,8 +2798,9 @@
           <w:szCs w:val="32"/>
           <w:lang w:val="en-GB"/>
         </w:rPr>
-        <w:t xml:space="preserve">. Il database del sistema deve mantenere le informazioni di almeno una decina di vini </w:t>
-      </w:r>
+        <w:t xml:space="preserve"> </w:t>
+      </w:r>
+      <w:proofErr w:type="spellStart"/>
       <w:r>
         <w:rPr>
           <w:rFonts w:ascii="Cambria" w:eastAsia="Cambria" w:hAnsi="Cambria" w:cs="Cambria"/>
@@ -2989,8 +2810,19 @@
           <w:szCs w:val="32"/>
           <w:lang w:val="en-GB"/>
         </w:rPr>
-        <w:lastRenderedPageBreak/>
-        <w:t>differenti.</w:t>
+        <w:t>implementata</w:t>
+      </w:r>
+      <w:proofErr w:type="spellEnd"/>
+      <w:r>
+        <w:rPr>
+          <w:rFonts w:ascii="Cambria" w:eastAsia="Cambria" w:hAnsi="Cambria" w:cs="Cambria"/>
+          <w:bCs/>
+          <w:color w:val="000000" w:themeColor="text1"/>
+          <w:sz w:val="32"/>
+          <w:szCs w:val="32"/>
+          <w:lang w:val="en-GB"/>
+        </w:rPr>
+        <w:t xml:space="preserve"> con JavaFX. Il database del sistema deve mantenere le informazioni di almeno una decina di vini differenti.</w:t>
       </w:r>
     </w:p>
     <w:p>
@@ -3013,7 +2845,7 @@
           <w:szCs w:val="32"/>
           <w:lang w:val="en-GB"/>
         </w:rPr>
-        <w:t>Il numero di impiegati al lavoro deve essere almeno tre e il sistema assegna le attività agli impiegati con una politica “round-</w:t>
+        <w:t xml:space="preserve">Il numero di impiegati al lavoro deve essere almeno tre e il sistema assegna le attività agli impiegati con </w:t>
       </w:r>
       <w:proofErr w:type="spellStart"/>
       <w:r>
@@ -3025,7 +2857,7 @@
           <w:szCs w:val="32"/>
           <w:lang w:val="en-GB"/>
         </w:rPr>
-        <w:t>robin</w:t>
+        <w:t>una</w:t>
       </w:r>
       <w:proofErr w:type="spellEnd"/>
       <w:r>
@@ -3037,7 +2869,103 @@
           <w:szCs w:val="32"/>
           <w:lang w:val="en-GB"/>
         </w:rPr>
-        <w:t>” ovviamente tenendo conto degli impiegati al momento impegnati. Se l’attività non è terminata entro un tempo prestabilito, il sistema l’assegna ad un altro impiegato. Il sistema mantiene le informazioni sulle attività completate e non completate dai dipendenti.</w:t>
+        <w:t xml:space="preserve"> </w:t>
+      </w:r>
+      <w:proofErr w:type="spellStart"/>
+      <w:r>
+        <w:rPr>
+          <w:rFonts w:ascii="Cambria" w:eastAsia="Cambria" w:hAnsi="Cambria" w:cs="Cambria"/>
+          <w:bCs/>
+          <w:color w:val="000000" w:themeColor="text1"/>
+          <w:sz w:val="32"/>
+          <w:szCs w:val="32"/>
+          <w:lang w:val="en-GB"/>
+        </w:rPr>
+        <w:t>politica</w:t>
+      </w:r>
+      <w:proofErr w:type="spellEnd"/>
+      <w:r>
+        <w:rPr>
+          <w:rFonts w:ascii="Cambria" w:eastAsia="Cambria" w:hAnsi="Cambria" w:cs="Cambria"/>
+          <w:bCs/>
+          <w:color w:val="000000" w:themeColor="text1"/>
+          <w:sz w:val="32"/>
+          <w:szCs w:val="32"/>
+          <w:lang w:val="en-GB"/>
+        </w:rPr>
+        <w:t xml:space="preserve"> “round-robin” </w:t>
+      </w:r>
+      <w:proofErr w:type="spellStart"/>
+      <w:r>
+        <w:rPr>
+          <w:rFonts w:ascii="Cambria" w:eastAsia="Cambria" w:hAnsi="Cambria" w:cs="Cambria"/>
+          <w:bCs/>
+          <w:color w:val="000000" w:themeColor="text1"/>
+          <w:sz w:val="32"/>
+          <w:szCs w:val="32"/>
+          <w:lang w:val="en-GB"/>
+        </w:rPr>
+        <w:t>ovviamente</w:t>
+      </w:r>
+      <w:proofErr w:type="spellEnd"/>
+      <w:r>
+        <w:rPr>
+          <w:rFonts w:ascii="Cambria" w:eastAsia="Cambria" w:hAnsi="Cambria" w:cs="Cambria"/>
+          <w:bCs/>
+          <w:color w:val="000000" w:themeColor="text1"/>
+          <w:sz w:val="32"/>
+          <w:szCs w:val="32"/>
+          <w:lang w:val="en-GB"/>
+        </w:rPr>
+        <w:t xml:space="preserve"> </w:t>
+      </w:r>
+      <w:proofErr w:type="spellStart"/>
+      <w:r>
+        <w:rPr>
+          <w:rFonts w:ascii="Cambria" w:eastAsia="Cambria" w:hAnsi="Cambria" w:cs="Cambria"/>
+          <w:bCs/>
+          <w:color w:val="000000" w:themeColor="text1"/>
+          <w:sz w:val="32"/>
+          <w:szCs w:val="32"/>
+          <w:lang w:val="en-GB"/>
+        </w:rPr>
+        <w:t>tenendo</w:t>
+      </w:r>
+      <w:proofErr w:type="spellEnd"/>
+      <w:r>
+        <w:rPr>
+          <w:rFonts w:ascii="Cambria" w:eastAsia="Cambria" w:hAnsi="Cambria" w:cs="Cambria"/>
+          <w:bCs/>
+          <w:color w:val="000000" w:themeColor="text1"/>
+          <w:sz w:val="32"/>
+          <w:szCs w:val="32"/>
+          <w:lang w:val="en-GB"/>
+        </w:rPr>
+        <w:t xml:space="preserve"> </w:t>
+      </w:r>
+      <w:proofErr w:type="spellStart"/>
+      <w:r>
+        <w:rPr>
+          <w:rFonts w:ascii="Cambria" w:eastAsia="Cambria" w:hAnsi="Cambria" w:cs="Cambria"/>
+          <w:bCs/>
+          <w:color w:val="000000" w:themeColor="text1"/>
+          <w:sz w:val="32"/>
+          <w:szCs w:val="32"/>
+          <w:lang w:val="en-GB"/>
+        </w:rPr>
+        <w:t>conto</w:t>
+      </w:r>
+      <w:proofErr w:type="spellEnd"/>
+      <w:r>
+        <w:rPr>
+          <w:rFonts w:ascii="Cambria" w:eastAsia="Cambria" w:hAnsi="Cambria" w:cs="Cambria"/>
+          <w:bCs/>
+          <w:color w:val="000000" w:themeColor="text1"/>
+          <w:sz w:val="32"/>
+          <w:szCs w:val="32"/>
+          <w:lang w:val="en-GB"/>
+        </w:rPr>
+        <w:t xml:space="preserve"> degli impiegati al momento impegnati. Se l’attività non è terminata entro un tempo prestabilito, il sistema l’assegna ad un altro impiegato. Il sistema mantiene le informazioni sulle attività completate e non completate dai dipendenti.</w:t>
       </w:r>
     </w:p>
     <w:p>
@@ -5312,7 +5240,6 @@
                 <w:szCs w:val="20"/>
                 <w:lang w:val="en-US"/>
               </w:rPr>
-              <w:lastRenderedPageBreak/>
               <w:t>F18</w:t>
             </w:r>
           </w:p>
@@ -5539,6 +5466,7 @@
                 <w:szCs w:val="20"/>
                 <w:lang w:val="en-US"/>
               </w:rPr>
+              <w:lastRenderedPageBreak/>
               <w:t>F20</w:t>
             </w:r>
           </w:p>
@@ -10037,7 +9965,6 @@
                 <w:color w:val="000000"/>
                 <w:lang w:val="it-IT"/>
               </w:rPr>
-              <w:lastRenderedPageBreak/>
               <w:t>8</w:t>
             </w:r>
           </w:p>
@@ -10730,7 +10657,7 @@
         <mc:AlternateContent>
           <mc:Choice Requires="wps">
             <w:drawing>
-              <wp:anchor distT="0" distB="0" distL="114300" distR="114300" simplePos="0" relativeHeight="251719680" behindDoc="0" locked="0" layoutInCell="1" allowOverlap="1" wp14:anchorId="08128B78" wp14:editId="1D75DF9A">
+              <wp:anchor distT="0" distB="0" distL="114300" distR="114300" simplePos="0" relativeHeight="251719680" behindDoc="0" locked="0" layoutInCell="1" allowOverlap="1" wp14:anchorId="08128B78" wp14:editId="0DF029CE">
                 <wp:simplePos x="0" y="0"/>
                 <wp:positionH relativeFrom="column">
                   <wp:posOffset>22225</wp:posOffset>
@@ -11059,6 +10986,78 @@
           <w:szCs w:val="32"/>
         </w:rPr>
       </w:pPr>
+      <w:r>
+        <w:rPr>
+          <w:rFonts w:ascii="Cambria"/>
+          <w:bCs/>
+          <w:noProof/>
+          <w:color w:val="000000" w:themeColor="text1"/>
+          <w:sz w:val="32"/>
+          <w:szCs w:val="32"/>
+        </w:rPr>
+        <w:drawing>
+          <wp:anchor distT="0" distB="0" distL="114300" distR="114300" simplePos="0" relativeHeight="251722752" behindDoc="0" locked="0" layoutInCell="1" allowOverlap="1" wp14:anchorId="314AE554" wp14:editId="4FB35E8F">
+            <wp:simplePos x="0" y="0"/>
+            <wp:positionH relativeFrom="margin">
+              <wp:align>center</wp:align>
+            </wp:positionH>
+            <wp:positionV relativeFrom="paragraph">
+              <wp:posOffset>333668</wp:posOffset>
+            </wp:positionV>
+            <wp:extent cx="3657600" cy="1917700"/>
+            <wp:effectExtent l="0" t="0" r="0" b="6350"/>
+            <wp:wrapTopAndBottom/>
+            <wp:docPr id="9" name="Immagine 9"/>
+            <wp:cNvGraphicFramePr>
+              <a:graphicFrameLocks xmlns:a="http://schemas.openxmlformats.org/drawingml/2006/main" noChangeAspect="1"/>
+            </wp:cNvGraphicFramePr>
+            <a:graphic xmlns:a="http://schemas.openxmlformats.org/drawingml/2006/main">
+              <a:graphicData uri="http://schemas.openxmlformats.org/drawingml/2006/picture">
+                <pic:pic xmlns:pic="http://schemas.openxmlformats.org/drawingml/2006/picture">
+                  <pic:nvPicPr>
+                    <pic:cNvPr id="0" name="Picture 1"/>
+                    <pic:cNvPicPr>
+                      <a:picLocks noChangeAspect="1" noChangeArrowheads="1"/>
+                    </pic:cNvPicPr>
+                  </pic:nvPicPr>
+                  <pic:blipFill>
+                    <a:blip r:embed="rId5">
+                      <a:extLst>
+                        <a:ext uri="{28A0092B-C50C-407E-A947-70E740481C1C}">
+                          <a14:useLocalDpi xmlns:a14="http://schemas.microsoft.com/office/drawing/2010/main" val="0"/>
+                        </a:ext>
+                      </a:extLst>
+                    </a:blip>
+                    <a:srcRect/>
+                    <a:stretch>
+                      <a:fillRect/>
+                    </a:stretch>
+                  </pic:blipFill>
+                  <pic:spPr bwMode="auto">
+                    <a:xfrm>
+                      <a:off x="0" y="0"/>
+                      <a:ext cx="3657600" cy="1917700"/>
+                    </a:xfrm>
+                    <a:prstGeom prst="rect">
+                      <a:avLst/>
+                    </a:prstGeom>
+                    <a:noFill/>
+                    <a:ln>
+                      <a:noFill/>
+                    </a:ln>
+                  </pic:spPr>
+                </pic:pic>
+              </a:graphicData>
+            </a:graphic>
+            <wp14:sizeRelH relativeFrom="page">
+              <wp14:pctWidth>0</wp14:pctWidth>
+            </wp14:sizeRelH>
+            <wp14:sizeRelV relativeFrom="page">
+              <wp14:pctHeight>0</wp14:pctHeight>
+            </wp14:sizeRelV>
+          </wp:anchor>
+        </w:drawing>
+      </w:r>
       <w:proofErr w:type="spellStart"/>
       <w:r>
         <w:rPr>
@@ -11103,6 +11102,20 @@
         </w:rPr>
         <w:t xml:space="preserve"> Login</w:t>
       </w:r>
+    </w:p>
+    <w:p>
+      <w:pPr>
+        <w:pStyle w:val="Corpotesto"/>
+        <w:spacing w:before="4"/>
+        <w:ind w:left="2072"/>
+        <w:rPr>
+          <w:rFonts w:ascii="Cambria"/>
+          <w:bCs/>
+          <w:color w:val="000000" w:themeColor="text1"/>
+          <w:sz w:val="32"/>
+          <w:szCs w:val="32"/>
+        </w:rPr>
+      </w:pPr>
     </w:p>
     <w:p>
       <w:pPr>
@@ -11159,7 +11172,7 @@
       <w:pPr>
         <w:pStyle w:val="Corpotesto"/>
         <w:numPr>
-          <w:ilvl w:val="1"/>
+          <w:ilvl w:val="0"/>
           <w:numId w:val="15"/>
         </w:numPr>
         <w:spacing w:before="4"/>
@@ -11171,6 +11184,78 @@
           <w:szCs w:val="32"/>
         </w:rPr>
       </w:pPr>
+      <w:r>
+        <w:rPr>
+          <w:rFonts w:ascii="Cambria"/>
+          <w:bCs/>
+          <w:noProof/>
+          <w:color w:val="000000" w:themeColor="text1"/>
+          <w:sz w:val="32"/>
+          <w:szCs w:val="32"/>
+        </w:rPr>
+        <w:drawing>
+          <wp:anchor distT="0" distB="0" distL="114300" distR="114300" simplePos="0" relativeHeight="251723776" behindDoc="0" locked="0" layoutInCell="1" allowOverlap="1" wp14:anchorId="453B2874" wp14:editId="1A142A92">
+            <wp:simplePos x="0" y="0"/>
+            <wp:positionH relativeFrom="margin">
+              <wp:posOffset>1504950</wp:posOffset>
+            </wp:positionH>
+            <wp:positionV relativeFrom="paragraph">
+              <wp:posOffset>448945</wp:posOffset>
+            </wp:positionV>
+            <wp:extent cx="3648075" cy="1933575"/>
+            <wp:effectExtent l="0" t="0" r="9525" b="9525"/>
+            <wp:wrapTopAndBottom/>
+            <wp:docPr id="15" name="Immagine 15"/>
+            <wp:cNvGraphicFramePr>
+              <a:graphicFrameLocks xmlns:a="http://schemas.openxmlformats.org/drawingml/2006/main" noChangeAspect="1"/>
+            </wp:cNvGraphicFramePr>
+            <a:graphic xmlns:a="http://schemas.openxmlformats.org/drawingml/2006/main">
+              <a:graphicData uri="http://schemas.openxmlformats.org/drawingml/2006/picture">
+                <pic:pic xmlns:pic="http://schemas.openxmlformats.org/drawingml/2006/picture">
+                  <pic:nvPicPr>
+                    <pic:cNvPr id="0" name="Picture 2"/>
+                    <pic:cNvPicPr>
+                      <a:picLocks noChangeAspect="1" noChangeArrowheads="1"/>
+                    </pic:cNvPicPr>
+                  </pic:nvPicPr>
+                  <pic:blipFill>
+                    <a:blip r:embed="rId6">
+                      <a:extLst>
+                        <a:ext uri="{28A0092B-C50C-407E-A947-70E740481C1C}">
+                          <a14:useLocalDpi xmlns:a14="http://schemas.microsoft.com/office/drawing/2010/main" val="0"/>
+                        </a:ext>
+                      </a:extLst>
+                    </a:blip>
+                    <a:srcRect/>
+                    <a:stretch>
+                      <a:fillRect/>
+                    </a:stretch>
+                  </pic:blipFill>
+                  <pic:spPr bwMode="auto">
+                    <a:xfrm>
+                      <a:off x="0" y="0"/>
+                      <a:ext cx="3648075" cy="1933575"/>
+                    </a:xfrm>
+                    <a:prstGeom prst="rect">
+                      <a:avLst/>
+                    </a:prstGeom>
+                    <a:noFill/>
+                    <a:ln>
+                      <a:noFill/>
+                    </a:ln>
+                  </pic:spPr>
+                </pic:pic>
+              </a:graphicData>
+            </a:graphic>
+            <wp14:sizeRelH relativeFrom="page">
+              <wp14:pctWidth>0</wp14:pctWidth>
+            </wp14:sizeRelH>
+            <wp14:sizeRelV relativeFrom="page">
+              <wp14:pctHeight>0</wp14:pctHeight>
+            </wp14:sizeRelV>
+          </wp:anchor>
+        </w:drawing>
+      </w:r>
       <w:proofErr w:type="spellStart"/>
       <w:r>
         <w:rPr>
@@ -11269,6 +11354,19 @@
         </w:rPr>
         <w:t>”</w:t>
       </w:r>
+    </w:p>
+    <w:p>
+      <w:pPr>
+        <w:pStyle w:val="Corpotesto"/>
+        <w:spacing w:before="4"/>
+        <w:rPr>
+          <w:rFonts w:ascii="Cambria"/>
+          <w:bCs/>
+          <w:color w:val="000000" w:themeColor="text1"/>
+          <w:sz w:val="32"/>
+          <w:szCs w:val="32"/>
+        </w:rPr>
+      </w:pPr>
     </w:p>
     <w:p>
       <w:pPr>
@@ -11295,6 +11393,7 @@
           <w:sz w:val="32"/>
           <w:szCs w:val="32"/>
         </w:rPr>
+        <w:lastRenderedPageBreak/>
         <w:t>Compilare</w:t>
       </w:r>
       <w:proofErr w:type="spellEnd"/>
@@ -11359,6 +11458,78 @@
           <w:szCs w:val="32"/>
         </w:rPr>
       </w:pPr>
+      <w:r>
+        <w:rPr>
+          <w:rFonts w:ascii="Cambria"/>
+          <w:bCs/>
+          <w:noProof/>
+          <w:color w:val="000000" w:themeColor="text1"/>
+          <w:sz w:val="32"/>
+          <w:szCs w:val="32"/>
+        </w:rPr>
+        <w:drawing>
+          <wp:anchor distT="0" distB="0" distL="114300" distR="114300" simplePos="0" relativeHeight="251727872" behindDoc="0" locked="0" layoutInCell="1" allowOverlap="1" wp14:anchorId="25B67E65" wp14:editId="0594D36F">
+            <wp:simplePos x="0" y="0"/>
+            <wp:positionH relativeFrom="margin">
+              <wp:align>center</wp:align>
+            </wp:positionH>
+            <wp:positionV relativeFrom="paragraph">
+              <wp:posOffset>359459</wp:posOffset>
+            </wp:positionV>
+            <wp:extent cx="3984625" cy="3551555"/>
+            <wp:effectExtent l="0" t="0" r="0" b="0"/>
+            <wp:wrapTopAndBottom/>
+            <wp:docPr id="23" name="Immagine 23"/>
+            <wp:cNvGraphicFramePr>
+              <a:graphicFrameLocks xmlns:a="http://schemas.openxmlformats.org/drawingml/2006/main" noChangeAspect="1"/>
+            </wp:cNvGraphicFramePr>
+            <a:graphic xmlns:a="http://schemas.openxmlformats.org/drawingml/2006/main">
+              <a:graphicData uri="http://schemas.openxmlformats.org/drawingml/2006/picture">
+                <pic:pic xmlns:pic="http://schemas.openxmlformats.org/drawingml/2006/picture">
+                  <pic:nvPicPr>
+                    <pic:cNvPr id="0" name="Picture 6"/>
+                    <pic:cNvPicPr>
+                      <a:picLocks noChangeAspect="1" noChangeArrowheads="1"/>
+                    </pic:cNvPicPr>
+                  </pic:nvPicPr>
+                  <pic:blipFill>
+                    <a:blip r:embed="rId7">
+                      <a:extLst>
+                        <a:ext uri="{28A0092B-C50C-407E-A947-70E740481C1C}">
+                          <a14:useLocalDpi xmlns:a14="http://schemas.microsoft.com/office/drawing/2010/main" val="0"/>
+                        </a:ext>
+                      </a:extLst>
+                    </a:blip>
+                    <a:srcRect/>
+                    <a:stretch>
+                      <a:fillRect/>
+                    </a:stretch>
+                  </pic:blipFill>
+                  <pic:spPr bwMode="auto">
+                    <a:xfrm>
+                      <a:off x="0" y="0"/>
+                      <a:ext cx="3984625" cy="3551555"/>
+                    </a:xfrm>
+                    <a:prstGeom prst="rect">
+                      <a:avLst/>
+                    </a:prstGeom>
+                    <a:noFill/>
+                    <a:ln>
+                      <a:noFill/>
+                    </a:ln>
+                  </pic:spPr>
+                </pic:pic>
+              </a:graphicData>
+            </a:graphic>
+            <wp14:sizeRelH relativeFrom="page">
+              <wp14:pctWidth>0</wp14:pctWidth>
+            </wp14:sizeRelH>
+            <wp14:sizeRelV relativeFrom="page">
+              <wp14:pctHeight>0</wp14:pctHeight>
+            </wp14:sizeRelV>
+          </wp:anchor>
+        </w:drawing>
+      </w:r>
       <w:proofErr w:type="spellStart"/>
       <w:r>
         <w:rPr>
@@ -11403,6 +11574,16 @@
         </w:rPr>
         <w:t xml:space="preserve"> </w:t>
       </w:r>
+      <w:r>
+        <w:rPr>
+          <w:rFonts w:ascii="Cambria"/>
+          <w:bCs/>
+          <w:color w:val="000000" w:themeColor="text1"/>
+          <w:sz w:val="32"/>
+          <w:szCs w:val="32"/>
+        </w:rPr>
+        <w:t>“</w:t>
+      </w:r>
       <w:proofErr w:type="spellStart"/>
       <w:r>
         <w:rPr>
@@ -11414,7 +11595,40 @@
         </w:rPr>
         <w:t>Registra</w:t>
       </w:r>
+      <w:r>
+        <w:rPr>
+          <w:rFonts w:ascii="Cambria"/>
+          <w:bCs/>
+          <w:color w:val="000000" w:themeColor="text1"/>
+          <w:sz w:val="32"/>
+          <w:szCs w:val="32"/>
+        </w:rPr>
+        <w:t>ti</w:t>
+      </w:r>
       <w:proofErr w:type="spellEnd"/>
+      <w:r>
+        <w:rPr>
+          <w:rFonts w:ascii="Cambria"/>
+          <w:bCs/>
+          <w:color w:val="000000" w:themeColor="text1"/>
+          <w:sz w:val="32"/>
+          <w:szCs w:val="32"/>
+        </w:rPr>
+        <w:t>”</w:t>
+      </w:r>
+    </w:p>
+    <w:p>
+      <w:pPr>
+        <w:pStyle w:val="Corpotesto"/>
+        <w:spacing w:before="4"/>
+        <w:rPr>
+          <w:rFonts w:ascii="Cambria"/>
+          <w:bCs/>
+          <w:color w:val="000000" w:themeColor="text1"/>
+          <w:sz w:val="32"/>
+          <w:szCs w:val="32"/>
+        </w:rPr>
+      </w:pPr>
     </w:p>
     <w:p>
       <w:pPr>
@@ -11831,6 +12045,78 @@
           <w:szCs w:val="32"/>
         </w:rPr>
       </w:pPr>
+      <w:r>
+        <w:rPr>
+          <w:rFonts w:ascii="Cambria"/>
+          <w:bCs/>
+          <w:noProof/>
+          <w:color w:val="000000" w:themeColor="text1"/>
+          <w:sz w:val="32"/>
+          <w:szCs w:val="32"/>
+        </w:rPr>
+        <w:drawing>
+          <wp:anchor distT="0" distB="0" distL="114300" distR="114300" simplePos="0" relativeHeight="251724800" behindDoc="0" locked="0" layoutInCell="1" allowOverlap="1" wp14:anchorId="1C328493" wp14:editId="79018F2B">
+            <wp:simplePos x="0" y="0"/>
+            <wp:positionH relativeFrom="margin">
+              <wp:posOffset>1248508</wp:posOffset>
+            </wp:positionH>
+            <wp:positionV relativeFrom="paragraph">
+              <wp:posOffset>280426</wp:posOffset>
+            </wp:positionV>
+            <wp:extent cx="4601446" cy="3086100"/>
+            <wp:effectExtent l="0" t="0" r="8890" b="0"/>
+            <wp:wrapTopAndBottom/>
+            <wp:docPr id="16" name="Immagine 16"/>
+            <wp:cNvGraphicFramePr>
+              <a:graphicFrameLocks xmlns:a="http://schemas.openxmlformats.org/drawingml/2006/main" noChangeAspect="1"/>
+            </wp:cNvGraphicFramePr>
+            <a:graphic xmlns:a="http://schemas.openxmlformats.org/drawingml/2006/main">
+              <a:graphicData uri="http://schemas.openxmlformats.org/drawingml/2006/picture">
+                <pic:pic xmlns:pic="http://schemas.openxmlformats.org/drawingml/2006/picture">
+                  <pic:nvPicPr>
+                    <pic:cNvPr id="0" name="Picture 3"/>
+                    <pic:cNvPicPr>
+                      <a:picLocks noChangeAspect="1" noChangeArrowheads="1"/>
+                    </pic:cNvPicPr>
+                  </pic:nvPicPr>
+                  <pic:blipFill>
+                    <a:blip r:embed="rId8" cstate="print">
+                      <a:extLst>
+                        <a:ext uri="{28A0092B-C50C-407E-A947-70E740481C1C}">
+                          <a14:useLocalDpi xmlns:a14="http://schemas.microsoft.com/office/drawing/2010/main" val="0"/>
+                        </a:ext>
+                      </a:extLst>
+                    </a:blip>
+                    <a:srcRect/>
+                    <a:stretch>
+                      <a:fillRect/>
+                    </a:stretch>
+                  </pic:blipFill>
+                  <pic:spPr bwMode="auto">
+                    <a:xfrm>
+                      <a:off x="0" y="0"/>
+                      <a:ext cx="4601952" cy="3086439"/>
+                    </a:xfrm>
+                    <a:prstGeom prst="rect">
+                      <a:avLst/>
+                    </a:prstGeom>
+                    <a:noFill/>
+                    <a:ln>
+                      <a:noFill/>
+                    </a:ln>
+                  </pic:spPr>
+                </pic:pic>
+              </a:graphicData>
+            </a:graphic>
+            <wp14:sizeRelH relativeFrom="page">
+              <wp14:pctWidth>0</wp14:pctWidth>
+            </wp14:sizeRelH>
+            <wp14:sizeRelV relativeFrom="page">
+              <wp14:pctHeight>0</wp14:pctHeight>
+            </wp14:sizeRelV>
+          </wp:anchor>
+        </w:drawing>
+      </w:r>
       <w:proofErr w:type="spellStart"/>
       <w:r>
         <w:rPr>
@@ -11885,6 +12171,20 @@
         </w:rPr>
         <w:t>”</w:t>
       </w:r>
+    </w:p>
+    <w:p>
+      <w:pPr>
+        <w:pStyle w:val="Corpotesto"/>
+        <w:spacing w:before="4"/>
+        <w:ind w:left="2072"/>
+        <w:rPr>
+          <w:rFonts w:ascii="Cambria"/>
+          <w:bCs/>
+          <w:color w:val="000000" w:themeColor="text1"/>
+          <w:sz w:val="32"/>
+          <w:szCs w:val="32"/>
+        </w:rPr>
+      </w:pPr>
     </w:p>
     <w:p>
       <w:pPr>
@@ -11907,6 +12207,78 @@
         <w:rPr>
           <w:rFonts w:ascii="Cambria"/>
           <w:bCs/>
+          <w:noProof/>
+          <w:color w:val="000000" w:themeColor="text1"/>
+          <w:sz w:val="32"/>
+          <w:szCs w:val="32"/>
+        </w:rPr>
+        <w:drawing>
+          <wp:anchor distT="0" distB="0" distL="114300" distR="114300" simplePos="0" relativeHeight="251725824" behindDoc="0" locked="0" layoutInCell="1" allowOverlap="1" wp14:anchorId="11DBA08B" wp14:editId="6E5B5688">
+            <wp:simplePos x="0" y="0"/>
+            <wp:positionH relativeFrom="margin">
+              <wp:align>center</wp:align>
+            </wp:positionH>
+            <wp:positionV relativeFrom="paragraph">
+              <wp:posOffset>509807</wp:posOffset>
+            </wp:positionV>
+            <wp:extent cx="3188335" cy="1986280"/>
+            <wp:effectExtent l="0" t="0" r="0" b="0"/>
+            <wp:wrapTopAndBottom/>
+            <wp:docPr id="20" name="Immagine 20"/>
+            <wp:cNvGraphicFramePr>
+              <a:graphicFrameLocks xmlns:a="http://schemas.openxmlformats.org/drawingml/2006/main" noChangeAspect="1"/>
+            </wp:cNvGraphicFramePr>
+            <a:graphic xmlns:a="http://schemas.openxmlformats.org/drawingml/2006/main">
+              <a:graphicData uri="http://schemas.openxmlformats.org/drawingml/2006/picture">
+                <pic:pic xmlns:pic="http://schemas.openxmlformats.org/drawingml/2006/picture">
+                  <pic:nvPicPr>
+                    <pic:cNvPr id="0" name="Picture 4"/>
+                    <pic:cNvPicPr>
+                      <a:picLocks noChangeAspect="1" noChangeArrowheads="1"/>
+                    </pic:cNvPicPr>
+                  </pic:nvPicPr>
+                  <pic:blipFill>
+                    <a:blip r:embed="rId9" cstate="print">
+                      <a:extLst>
+                        <a:ext uri="{28A0092B-C50C-407E-A947-70E740481C1C}">
+                          <a14:useLocalDpi xmlns:a14="http://schemas.microsoft.com/office/drawing/2010/main" val="0"/>
+                        </a:ext>
+                      </a:extLst>
+                    </a:blip>
+                    <a:srcRect/>
+                    <a:stretch>
+                      <a:fillRect/>
+                    </a:stretch>
+                  </pic:blipFill>
+                  <pic:spPr bwMode="auto">
+                    <a:xfrm>
+                      <a:off x="0" y="0"/>
+                      <a:ext cx="3188335" cy="1986280"/>
+                    </a:xfrm>
+                    <a:prstGeom prst="rect">
+                      <a:avLst/>
+                    </a:prstGeom>
+                    <a:noFill/>
+                    <a:ln>
+                      <a:noFill/>
+                    </a:ln>
+                  </pic:spPr>
+                </pic:pic>
+              </a:graphicData>
+            </a:graphic>
+            <wp14:sizeRelH relativeFrom="page">
+              <wp14:pctWidth>0</wp14:pctWidth>
+            </wp14:sizeRelH>
+            <wp14:sizeRelV relativeFrom="page">
+              <wp14:pctHeight>0</wp14:pctHeight>
+            </wp14:sizeRelV>
+          </wp:anchor>
+        </w:drawing>
+      </w:r>
+      <w:r>
+        <w:rPr>
+          <w:rFonts w:ascii="Cambria"/>
+          <w:bCs/>
           <w:color w:val="000000" w:themeColor="text1"/>
           <w:sz w:val="32"/>
           <w:szCs w:val="32"/>
@@ -11980,11 +12352,78 @@
         <w:rPr>
           <w:rFonts w:ascii="Cambria"/>
           <w:bCs/>
+          <w:noProof/>
           <w:color w:val="000000" w:themeColor="text1"/>
           <w:sz w:val="32"/>
           <w:szCs w:val="32"/>
           <w:lang w:val="it-IT"/>
         </w:rPr>
+        <w:drawing>
+          <wp:anchor distT="0" distB="0" distL="114300" distR="114300" simplePos="0" relativeHeight="251726848" behindDoc="0" locked="0" layoutInCell="1" allowOverlap="1" wp14:anchorId="283F402B" wp14:editId="4AA6C663">
+            <wp:simplePos x="0" y="0"/>
+            <wp:positionH relativeFrom="margin">
+              <wp:align>center</wp:align>
+            </wp:positionH>
+            <wp:positionV relativeFrom="paragraph">
+              <wp:posOffset>2272714</wp:posOffset>
+            </wp:positionV>
+            <wp:extent cx="3159253" cy="1694620"/>
+            <wp:effectExtent l="0" t="0" r="3175" b="1270"/>
+            <wp:wrapTopAndBottom/>
+            <wp:docPr id="22" name="Immagine 22"/>
+            <wp:cNvGraphicFramePr>
+              <a:graphicFrameLocks xmlns:a="http://schemas.openxmlformats.org/drawingml/2006/main" noChangeAspect="1"/>
+            </wp:cNvGraphicFramePr>
+            <a:graphic xmlns:a="http://schemas.openxmlformats.org/drawingml/2006/main">
+              <a:graphicData uri="http://schemas.openxmlformats.org/drawingml/2006/picture">
+                <pic:pic xmlns:pic="http://schemas.openxmlformats.org/drawingml/2006/picture">
+                  <pic:nvPicPr>
+                    <pic:cNvPr id="0" name="Picture 5"/>
+                    <pic:cNvPicPr>
+                      <a:picLocks noChangeAspect="1" noChangeArrowheads="1"/>
+                    </pic:cNvPicPr>
+                  </pic:nvPicPr>
+                  <pic:blipFill>
+                    <a:blip r:embed="rId10">
+                      <a:extLst>
+                        <a:ext uri="{28A0092B-C50C-407E-A947-70E740481C1C}">
+                          <a14:useLocalDpi xmlns:a14="http://schemas.microsoft.com/office/drawing/2010/main" val="0"/>
+                        </a:ext>
+                      </a:extLst>
+                    </a:blip>
+                    <a:srcRect/>
+                    <a:stretch>
+                      <a:fillRect/>
+                    </a:stretch>
+                  </pic:blipFill>
+                  <pic:spPr bwMode="auto">
+                    <a:xfrm>
+                      <a:off x="0" y="0"/>
+                      <a:ext cx="3159253" cy="1694620"/>
+                    </a:xfrm>
+                    <a:prstGeom prst="rect">
+                      <a:avLst/>
+                    </a:prstGeom>
+                    <a:noFill/>
+                    <a:ln>
+                      <a:noFill/>
+                    </a:ln>
+                  </pic:spPr>
+                </pic:pic>
+              </a:graphicData>
+            </a:graphic>
+          </wp:anchor>
+        </w:drawing>
+      </w:r>
+      <w:r>
+        <w:rPr>
+          <w:rFonts w:ascii="Cambria"/>
+          <w:bCs/>
+          <w:color w:val="000000" w:themeColor="text1"/>
+          <w:sz w:val="32"/>
+          <w:szCs w:val="32"/>
+          <w:lang w:val="it-IT"/>
+        </w:rPr>
         <w:t xml:space="preserve">Compilare i campi e cliccare su </w:t>
       </w:r>
       <w:r>
@@ -12019,13 +12458,24 @@
           <w:lang w:val="it-IT"/>
         </w:rPr>
         <w:t>”</w:t>
+      </w:r>
+      <w:r>
+        <w:rPr>
+          <w:rFonts w:ascii="Cambria"/>
+          <w:bCs/>
+          <w:noProof/>
+          <w:color w:val="000000" w:themeColor="text1"/>
+          <w:sz w:val="32"/>
+          <w:szCs w:val="32"/>
+          <w:lang w:val="it-IT"/>
+        </w:rPr>
+        <w:t xml:space="preserve"> </w:t>
       </w:r>
     </w:p>
     <w:p>
       <w:pPr>
         <w:pStyle w:val="Corpotesto"/>
         <w:spacing w:before="4"/>
-        <w:ind w:left="2072"/>
         <w:rPr>
           <w:rFonts w:ascii="Cambria"/>
           <w:bCs/>
@@ -12062,7 +12512,6 @@
           <w:szCs w:val="40"/>
           <w:lang w:val="it-IT"/>
         </w:rPr>
-        <w:lastRenderedPageBreak/>
         <w:t>NB se i vini selezionati non sono disponibili</w:t>
       </w:r>
     </w:p>
@@ -12136,7 +12585,29 @@
           <w:szCs w:val="32"/>
           <w:lang w:val="it-IT"/>
         </w:rPr>
-        <w:t xml:space="preserve"> apposite campo</w:t>
+        <w:t xml:space="preserve"> apposit</w:t>
+      </w:r>
+      <w:r>
+        <w:rPr>
+          <w:rFonts w:ascii="Cambria"/>
+          <w:bCs/>
+          <w:color w:val="000000" w:themeColor="text1"/>
+          <w:sz w:val="32"/>
+          <w:szCs w:val="32"/>
+          <w:lang w:val="it-IT"/>
+        </w:rPr>
+        <w:t>o</w:t>
+      </w:r>
+      <w:r>
+        <w:rPr>
+          <w:rFonts w:ascii="Cambria"/>
+          <w:bCs/>
+          <w:color w:val="000000" w:themeColor="text1"/>
+          <w:sz w:val="32"/>
+          <w:szCs w:val="32"/>
+          <w:lang w:val="it-IT"/>
+        </w:rPr>
+        <w:t xml:space="preserve"> campo</w:t>
       </w:r>
     </w:p>
     <w:p>
@@ -12199,6 +12670,16 @@
         </w:rPr>
         <w:t xml:space="preserve"> </w:t>
       </w:r>
+      <w:r>
+        <w:rPr>
+          <w:rFonts w:ascii="Cambria"/>
+          <w:bCs/>
+          <w:color w:val="000000" w:themeColor="text1"/>
+          <w:sz w:val="32"/>
+          <w:szCs w:val="32"/>
+        </w:rPr>
+        <w:t>“</w:t>
+      </w:r>
       <w:proofErr w:type="spellStart"/>
       <w:r>
         <w:rPr>
@@ -12211,12 +12692,165 @@
         <w:t>Ordina</w:t>
       </w:r>
       <w:proofErr w:type="spellEnd"/>
+      <w:r>
+        <w:rPr>
+          <w:rFonts w:ascii="Cambria"/>
+          <w:bCs/>
+          <w:color w:val="000000" w:themeColor="text1"/>
+          <w:sz w:val="32"/>
+          <w:szCs w:val="32"/>
+        </w:rPr>
+        <w:t xml:space="preserve"> </w:t>
+      </w:r>
+      <w:proofErr w:type="spellStart"/>
+      <w:r>
+        <w:rPr>
+          <w:rFonts w:ascii="Cambria"/>
+          <w:bCs/>
+          <w:color w:val="000000" w:themeColor="text1"/>
+          <w:sz w:val="32"/>
+          <w:szCs w:val="32"/>
+        </w:rPr>
+        <w:t>Vini</w:t>
+      </w:r>
+      <w:proofErr w:type="spellEnd"/>
+      <w:r>
+        <w:rPr>
+          <w:rFonts w:ascii="Cambria"/>
+          <w:bCs/>
+          <w:color w:val="000000" w:themeColor="text1"/>
+          <w:sz w:val="32"/>
+          <w:szCs w:val="32"/>
+        </w:rPr>
+        <w:t xml:space="preserve"> Non </w:t>
+      </w:r>
+      <w:proofErr w:type="spellStart"/>
+      <w:r>
+        <w:rPr>
+          <w:rFonts w:ascii="Cambria"/>
+          <w:bCs/>
+          <w:color w:val="000000" w:themeColor="text1"/>
+          <w:sz w:val="32"/>
+          <w:szCs w:val="32"/>
+        </w:rPr>
+        <w:t>Disponibili</w:t>
+      </w:r>
+      <w:proofErr w:type="spellEnd"/>
+      <w:r>
+        <w:rPr>
+          <w:rFonts w:ascii="Cambria"/>
+          <w:bCs/>
+          <w:color w:val="000000" w:themeColor="text1"/>
+          <w:sz w:val="32"/>
+          <w:szCs w:val="32"/>
+        </w:rPr>
+        <w:t>”</w:t>
+      </w:r>
     </w:p>
     <w:p>
       <w:pPr>
         <w:pStyle w:val="Corpotesto"/>
         <w:spacing w:before="4"/>
-        <w:ind w:left="2061"/>
+        <w:ind w:left="2072"/>
+        <w:rPr>
+          <w:rFonts w:ascii="Cambria"/>
+          <w:bCs/>
+          <w:color w:val="000000" w:themeColor="text1"/>
+          <w:sz w:val="32"/>
+          <w:szCs w:val="32"/>
+        </w:rPr>
+      </w:pPr>
+      <w:r>
+        <w:rPr>
+          <w:rFonts w:ascii="Cambria"/>
+          <w:bCs/>
+          <w:noProof/>
+          <w:color w:val="000000" w:themeColor="text1"/>
+          <w:sz w:val="32"/>
+          <w:szCs w:val="32"/>
+        </w:rPr>
+        <w:drawing>
+          <wp:anchor distT="0" distB="0" distL="114300" distR="114300" simplePos="0" relativeHeight="251728896" behindDoc="0" locked="0" layoutInCell="1" allowOverlap="1" wp14:anchorId="561AFE1C" wp14:editId="2C874E84">
+            <wp:simplePos x="0" y="0"/>
+            <wp:positionH relativeFrom="margin">
+              <wp:posOffset>931545</wp:posOffset>
+            </wp:positionH>
+            <wp:positionV relativeFrom="paragraph">
+              <wp:posOffset>299720</wp:posOffset>
+            </wp:positionV>
+            <wp:extent cx="4821555" cy="3150235"/>
+            <wp:effectExtent l="0" t="0" r="0" b="0"/>
+            <wp:wrapTopAndBottom/>
+            <wp:docPr id="24" name="Immagine 24"/>
+            <wp:cNvGraphicFramePr>
+              <a:graphicFrameLocks xmlns:a="http://schemas.openxmlformats.org/drawingml/2006/main" noChangeAspect="1"/>
+            </wp:cNvGraphicFramePr>
+            <a:graphic xmlns:a="http://schemas.openxmlformats.org/drawingml/2006/main">
+              <a:graphicData uri="http://schemas.openxmlformats.org/drawingml/2006/picture">
+                <pic:pic xmlns:pic="http://schemas.openxmlformats.org/drawingml/2006/picture">
+                  <pic:nvPicPr>
+                    <pic:cNvPr id="0" name="Picture 7"/>
+                    <pic:cNvPicPr>
+                      <a:picLocks noChangeAspect="1" noChangeArrowheads="1"/>
+                    </pic:cNvPicPr>
+                  </pic:nvPicPr>
+                  <pic:blipFill>
+                    <a:blip r:embed="rId11">
+                      <a:extLst>
+                        <a:ext uri="{28A0092B-C50C-407E-A947-70E740481C1C}">
+                          <a14:useLocalDpi xmlns:a14="http://schemas.microsoft.com/office/drawing/2010/main" val="0"/>
+                        </a:ext>
+                      </a:extLst>
+                    </a:blip>
+                    <a:srcRect/>
+                    <a:stretch>
+                      <a:fillRect/>
+                    </a:stretch>
+                  </pic:blipFill>
+                  <pic:spPr bwMode="auto">
+                    <a:xfrm>
+                      <a:off x="0" y="0"/>
+                      <a:ext cx="4821555" cy="3150235"/>
+                    </a:xfrm>
+                    <a:prstGeom prst="rect">
+                      <a:avLst/>
+                    </a:prstGeom>
+                    <a:noFill/>
+                    <a:ln>
+                      <a:noFill/>
+                    </a:ln>
+                  </pic:spPr>
+                </pic:pic>
+              </a:graphicData>
+            </a:graphic>
+            <wp14:sizeRelH relativeFrom="margin">
+              <wp14:pctWidth>0</wp14:pctWidth>
+            </wp14:sizeRelH>
+            <wp14:sizeRelV relativeFrom="margin">
+              <wp14:pctHeight>0</wp14:pctHeight>
+            </wp14:sizeRelV>
+          </wp:anchor>
+        </w:drawing>
+      </w:r>
+    </w:p>
+    <w:p>
+      <w:pPr>
+        <w:pStyle w:val="Corpotesto"/>
+        <w:spacing w:before="4"/>
+        <w:ind w:left="2072"/>
+        <w:rPr>
+          <w:rFonts w:ascii="Cambria"/>
+          <w:bCs/>
+          <w:color w:val="000000" w:themeColor="text1"/>
+          <w:sz w:val="32"/>
+          <w:szCs w:val="32"/>
+        </w:rPr>
+      </w:pPr>
+    </w:p>
+    <w:p>
+      <w:pPr>
+        <w:pStyle w:val="Corpotesto"/>
+        <w:spacing w:before="4"/>
         <w:rPr>
           <w:rFonts w:ascii="Cambria"/>
           <w:b/>
@@ -12247,6 +12881,7 @@
           <w:sz w:val="32"/>
           <w:szCs w:val="32"/>
         </w:rPr>
+        <w:lastRenderedPageBreak/>
         <w:tab/>
       </w:r>
       <w:r>
@@ -12337,6 +12972,79 @@
         <w:rPr>
           <w:rFonts w:ascii="Cambria"/>
           <w:bCs/>
+          <w:noProof/>
+          <w:color w:val="000000" w:themeColor="text1"/>
+          <w:sz w:val="32"/>
+          <w:szCs w:val="32"/>
+          <w:lang w:val="it-IT"/>
+        </w:rPr>
+        <w:drawing>
+          <wp:anchor distT="0" distB="0" distL="114300" distR="114300" simplePos="0" relativeHeight="251729920" behindDoc="0" locked="0" layoutInCell="1" allowOverlap="1" wp14:anchorId="3C87AFB8" wp14:editId="39E17F1E">
+            <wp:simplePos x="0" y="0"/>
+            <wp:positionH relativeFrom="margin">
+              <wp:align>center</wp:align>
+            </wp:positionH>
+            <wp:positionV relativeFrom="paragraph">
+              <wp:posOffset>387887</wp:posOffset>
+            </wp:positionV>
+            <wp:extent cx="3789045" cy="2408555"/>
+            <wp:effectExtent l="0" t="0" r="1905" b="0"/>
+            <wp:wrapTopAndBottom/>
+            <wp:docPr id="25" name="Immagine 25" descr="Immagine che contiene testo, monitor, schermata, nero&#10;&#10;Descrizione generata automaticamente"/>
+            <wp:cNvGraphicFramePr>
+              <a:graphicFrameLocks xmlns:a="http://schemas.openxmlformats.org/drawingml/2006/main" noChangeAspect="1"/>
+            </wp:cNvGraphicFramePr>
+            <a:graphic xmlns:a="http://schemas.openxmlformats.org/drawingml/2006/main">
+              <a:graphicData uri="http://schemas.openxmlformats.org/drawingml/2006/picture">
+                <pic:pic xmlns:pic="http://schemas.openxmlformats.org/drawingml/2006/picture">
+                  <pic:nvPicPr>
+                    <pic:cNvPr id="25" name="Immagine 25" descr="Immagine che contiene testo, monitor, schermata, nero&#10;&#10;Descrizione generata automaticamente"/>
+                    <pic:cNvPicPr>
+                      <a:picLocks noChangeAspect="1" noChangeArrowheads="1"/>
+                    </pic:cNvPicPr>
+                  </pic:nvPicPr>
+                  <pic:blipFill>
+                    <a:blip r:embed="rId12" cstate="print">
+                      <a:extLst>
+                        <a:ext uri="{28A0092B-C50C-407E-A947-70E740481C1C}">
+                          <a14:useLocalDpi xmlns:a14="http://schemas.microsoft.com/office/drawing/2010/main" val="0"/>
+                        </a:ext>
+                      </a:extLst>
+                    </a:blip>
+                    <a:srcRect/>
+                    <a:stretch>
+                      <a:fillRect/>
+                    </a:stretch>
+                  </pic:blipFill>
+                  <pic:spPr bwMode="auto">
+                    <a:xfrm>
+                      <a:off x="0" y="0"/>
+                      <a:ext cx="3789045" cy="2408555"/>
+                    </a:xfrm>
+                    <a:prstGeom prst="rect">
+                      <a:avLst/>
+                    </a:prstGeom>
+                    <a:noFill/>
+                    <a:ln>
+                      <a:noFill/>
+                    </a:ln>
+                  </pic:spPr>
+                </pic:pic>
+              </a:graphicData>
+            </a:graphic>
+            <wp14:sizeRelH relativeFrom="page">
+              <wp14:pctWidth>0</wp14:pctWidth>
+            </wp14:sizeRelH>
+            <wp14:sizeRelV relativeFrom="page">
+              <wp14:pctHeight>0</wp14:pctHeight>
+            </wp14:sizeRelV>
+          </wp:anchor>
+        </w:drawing>
+      </w:r>
+      <w:r>
+        <w:rPr>
+          <w:rFonts w:ascii="Cambria"/>
+          <w:bCs/>
           <w:color w:val="000000" w:themeColor="text1"/>
           <w:sz w:val="32"/>
           <w:szCs w:val="32"/>
@@ -12382,35 +13090,7 @@
       <w:pPr>
         <w:pStyle w:val="Corpotesto"/>
         <w:spacing w:before="4"/>
-        <w:rPr>
-          <w:rFonts w:ascii="Cambria"/>
-          <w:bCs/>
-          <w:color w:val="000000" w:themeColor="text1"/>
-          <w:sz w:val="32"/>
-          <w:szCs w:val="32"/>
-          <w:lang w:val="it-IT"/>
-        </w:rPr>
-      </w:pPr>
-    </w:p>
-    <w:p>
-      <w:pPr>
-        <w:pStyle w:val="Corpotesto"/>
-        <w:spacing w:before="4"/>
-        <w:rPr>
-          <w:rFonts w:ascii="Cambria"/>
-          <w:b/>
-          <w:color w:val="000000" w:themeColor="text1"/>
-          <w:sz w:val="40"/>
-          <w:szCs w:val="40"/>
-          <w:u w:val="single"/>
-          <w:lang w:val="it-IT"/>
-        </w:rPr>
-      </w:pPr>
-    </w:p>
-    <w:p>
-      <w:pPr>
-        <w:pStyle w:val="Corpotesto"/>
-        <w:spacing w:before="4"/>
+        <w:ind w:left="2061"/>
         <w:rPr>
           <w:rFonts w:ascii="Cambria"/>
           <w:b/>
@@ -12551,107 +13231,118 @@
         <w:rPr>
           <w:rFonts w:ascii="Cambria"/>
           <w:bCs/>
+          <w:noProof/>
           <w:color w:val="000000" w:themeColor="text1"/>
           <w:sz w:val="32"/>
           <w:szCs w:val="32"/>
           <w:lang w:val="it-IT"/>
         </w:rPr>
-        <w:t>Selezionare metodo di pagamento se si vuole acquistare e cliccare su accetta</w:t>
-      </w:r>
-    </w:p>
-    <w:p>
-      <w:pPr>
-        <w:pStyle w:val="Corpotesto"/>
-        <w:numPr>
-          <w:ilvl w:val="2"/>
-          <w:numId w:val="23"/>
-        </w:numPr>
-        <w:spacing w:before="4"/>
-        <w:rPr>
-          <w:rFonts w:ascii="Cambria"/>
-          <w:bCs/>
-          <w:color w:val="000000" w:themeColor="text1"/>
-          <w:sz w:val="32"/>
-          <w:szCs w:val="32"/>
-        </w:rPr>
-      </w:pPr>
-      <w:r>
-        <w:rPr>
-          <w:rFonts w:ascii="Cambria"/>
-          <w:bCs/>
-          <w:color w:val="000000" w:themeColor="text1"/>
-          <w:sz w:val="32"/>
-          <w:szCs w:val="32"/>
-        </w:rPr>
-        <w:t>(</w:t>
-      </w:r>
-      <w:proofErr w:type="spellStart"/>
-      <w:proofErr w:type="gramStart"/>
-      <w:r>
-        <w:rPr>
-          <w:rFonts w:ascii="Cambria"/>
-          <w:bCs/>
-          <w:color w:val="000000" w:themeColor="text1"/>
-          <w:sz w:val="32"/>
-          <w:szCs w:val="32"/>
-        </w:rPr>
-        <w:t>altrimenti</w:t>
-      </w:r>
-      <w:proofErr w:type="spellEnd"/>
-      <w:proofErr w:type="gramEnd"/>
-      <w:r>
-        <w:rPr>
-          <w:rFonts w:ascii="Cambria"/>
-          <w:bCs/>
-          <w:color w:val="000000" w:themeColor="text1"/>
-          <w:sz w:val="32"/>
-          <w:szCs w:val="32"/>
-        </w:rPr>
-        <w:t xml:space="preserve"> </w:t>
-      </w:r>
-      <w:proofErr w:type="spellStart"/>
-      <w:r>
-        <w:rPr>
-          <w:rFonts w:ascii="Cambria"/>
-          <w:bCs/>
-          <w:color w:val="000000" w:themeColor="text1"/>
-          <w:sz w:val="32"/>
-          <w:szCs w:val="32"/>
-        </w:rPr>
-        <w:t>premere</w:t>
-      </w:r>
-      <w:proofErr w:type="spellEnd"/>
-      <w:r>
-        <w:rPr>
-          <w:rFonts w:ascii="Cambria"/>
-          <w:bCs/>
-          <w:color w:val="000000" w:themeColor="text1"/>
-          <w:sz w:val="32"/>
-          <w:szCs w:val="32"/>
-        </w:rPr>
-        <w:t xml:space="preserve"> </w:t>
-      </w:r>
-      <w:proofErr w:type="spellStart"/>
-      <w:r>
-        <w:rPr>
-          <w:rFonts w:ascii="Cambria"/>
-          <w:bCs/>
-          <w:color w:val="000000" w:themeColor="text1"/>
-          <w:sz w:val="32"/>
-          <w:szCs w:val="32"/>
-        </w:rPr>
-        <w:t>annulla</w:t>
-      </w:r>
-      <w:proofErr w:type="spellEnd"/>
-      <w:r>
-        <w:rPr>
-          <w:rFonts w:ascii="Cambria"/>
-          <w:bCs/>
-          <w:color w:val="000000" w:themeColor="text1"/>
-          <w:sz w:val="32"/>
-          <w:szCs w:val="32"/>
-        </w:rPr>
-        <w:t>)</w:t>
+        <w:drawing>
+          <wp:anchor distT="0" distB="0" distL="114300" distR="114300" simplePos="0" relativeHeight="251730944" behindDoc="0" locked="0" layoutInCell="1" allowOverlap="1" wp14:anchorId="70C796C6" wp14:editId="64DC54C8">
+            <wp:simplePos x="0" y="0"/>
+            <wp:positionH relativeFrom="margin">
+              <wp:align>center</wp:align>
+            </wp:positionH>
+            <wp:positionV relativeFrom="paragraph">
+              <wp:posOffset>557286</wp:posOffset>
+            </wp:positionV>
+            <wp:extent cx="4276090" cy="2663825"/>
+            <wp:effectExtent l="0" t="0" r="0" b="3175"/>
+            <wp:wrapTopAndBottom/>
+            <wp:docPr id="26" name="Immagine 26"/>
+            <wp:cNvGraphicFramePr>
+              <a:graphicFrameLocks xmlns:a="http://schemas.openxmlformats.org/drawingml/2006/main" noChangeAspect="1"/>
+            </wp:cNvGraphicFramePr>
+            <a:graphic xmlns:a="http://schemas.openxmlformats.org/drawingml/2006/main">
+              <a:graphicData uri="http://schemas.openxmlformats.org/drawingml/2006/picture">
+                <pic:pic xmlns:pic="http://schemas.openxmlformats.org/drawingml/2006/picture">
+                  <pic:nvPicPr>
+                    <pic:cNvPr id="0" name="Picture 9"/>
+                    <pic:cNvPicPr>
+                      <a:picLocks noChangeAspect="1" noChangeArrowheads="1"/>
+                    </pic:cNvPicPr>
+                  </pic:nvPicPr>
+                  <pic:blipFill>
+                    <a:blip r:embed="rId13" cstate="print">
+                      <a:extLst>
+                        <a:ext uri="{28A0092B-C50C-407E-A947-70E740481C1C}">
+                          <a14:useLocalDpi xmlns:a14="http://schemas.microsoft.com/office/drawing/2010/main" val="0"/>
+                        </a:ext>
+                      </a:extLst>
+                    </a:blip>
+                    <a:srcRect/>
+                    <a:stretch>
+                      <a:fillRect/>
+                    </a:stretch>
+                  </pic:blipFill>
+                  <pic:spPr bwMode="auto">
+                    <a:xfrm>
+                      <a:off x="0" y="0"/>
+                      <a:ext cx="4276090" cy="2663825"/>
+                    </a:xfrm>
+                    <a:prstGeom prst="rect">
+                      <a:avLst/>
+                    </a:prstGeom>
+                    <a:noFill/>
+                    <a:ln>
+                      <a:noFill/>
+                    </a:ln>
+                  </pic:spPr>
+                </pic:pic>
+              </a:graphicData>
+            </a:graphic>
+            <wp14:sizeRelH relativeFrom="margin">
+              <wp14:pctWidth>0</wp14:pctWidth>
+            </wp14:sizeRelH>
+            <wp14:sizeRelV relativeFrom="margin">
+              <wp14:pctHeight>0</wp14:pctHeight>
+            </wp14:sizeRelV>
+          </wp:anchor>
+        </w:drawing>
+      </w:r>
+      <w:r>
+        <w:rPr>
+          <w:rFonts w:ascii="Cambria"/>
+          <w:bCs/>
+          <w:color w:val="000000" w:themeColor="text1"/>
+          <w:sz w:val="32"/>
+          <w:szCs w:val="32"/>
+          <w:lang w:val="it-IT"/>
+        </w:rPr>
+        <w:t xml:space="preserve">Selezionare metodo di pagamento se si vuole acquistare e cliccare su </w:t>
+      </w:r>
+      <w:r>
+        <w:rPr>
+          <w:rFonts w:ascii="Cambria"/>
+          <w:bCs/>
+          <w:color w:val="000000" w:themeColor="text1"/>
+          <w:sz w:val="32"/>
+          <w:szCs w:val="32"/>
+          <w:lang w:val="it-IT"/>
+        </w:rPr>
+        <w:t>“</w:t>
+      </w:r>
+      <w:r>
+        <w:rPr>
+          <w:rFonts w:ascii="Cambria"/>
+          <w:bCs/>
+          <w:color w:val="000000" w:themeColor="text1"/>
+          <w:sz w:val="32"/>
+          <w:szCs w:val="32"/>
+          <w:lang w:val="it-IT"/>
+        </w:rPr>
+        <w:t>Paga</w:t>
+      </w:r>
+      <w:r>
+        <w:rPr>
+          <w:rFonts w:ascii="Cambria"/>
+          <w:bCs/>
+          <w:color w:val="000000" w:themeColor="text1"/>
+          <w:sz w:val="32"/>
+          <w:szCs w:val="32"/>
+          <w:lang w:val="it-IT"/>
+        </w:rPr>
+        <w:t>”</w:t>
       </w:r>
     </w:p>
     <w:p>
@@ -12675,6 +13366,79 @@
         <w:rPr>
           <w:rFonts w:ascii="Cambria"/>
           <w:bCs/>
+          <w:noProof/>
+          <w:color w:val="000000" w:themeColor="text1"/>
+          <w:sz w:val="32"/>
+          <w:szCs w:val="32"/>
+          <w:lang w:val="it-IT"/>
+        </w:rPr>
+        <w:drawing>
+          <wp:anchor distT="0" distB="0" distL="114300" distR="114300" simplePos="0" relativeHeight="251731968" behindDoc="0" locked="0" layoutInCell="1" allowOverlap="1" wp14:anchorId="6832745A" wp14:editId="5683565E">
+            <wp:simplePos x="0" y="0"/>
+            <wp:positionH relativeFrom="margin">
+              <wp:posOffset>1600200</wp:posOffset>
+            </wp:positionH>
+            <wp:positionV relativeFrom="paragraph">
+              <wp:posOffset>3332578</wp:posOffset>
+            </wp:positionV>
+            <wp:extent cx="3750134" cy="2011191"/>
+            <wp:effectExtent l="0" t="0" r="3175" b="8255"/>
+            <wp:wrapTopAndBottom/>
+            <wp:docPr id="27" name="Immagine 27"/>
+            <wp:cNvGraphicFramePr>
+              <a:graphicFrameLocks xmlns:a="http://schemas.openxmlformats.org/drawingml/2006/main" noChangeAspect="1"/>
+            </wp:cNvGraphicFramePr>
+            <a:graphic xmlns:a="http://schemas.openxmlformats.org/drawingml/2006/main">
+              <a:graphicData uri="http://schemas.openxmlformats.org/drawingml/2006/picture">
+                <pic:pic xmlns:pic="http://schemas.openxmlformats.org/drawingml/2006/picture">
+                  <pic:nvPicPr>
+                    <pic:cNvPr id="0" name="Picture 10"/>
+                    <pic:cNvPicPr>
+                      <a:picLocks noChangeAspect="1" noChangeArrowheads="1"/>
+                    </pic:cNvPicPr>
+                  </pic:nvPicPr>
+                  <pic:blipFill>
+                    <a:blip r:embed="rId14">
+                      <a:extLst>
+                        <a:ext uri="{28A0092B-C50C-407E-A947-70E740481C1C}">
+                          <a14:useLocalDpi xmlns:a14="http://schemas.microsoft.com/office/drawing/2010/main" val="0"/>
+                        </a:ext>
+                      </a:extLst>
+                    </a:blip>
+                    <a:srcRect/>
+                    <a:stretch>
+                      <a:fillRect/>
+                    </a:stretch>
+                  </pic:blipFill>
+                  <pic:spPr bwMode="auto">
+                    <a:xfrm>
+                      <a:off x="0" y="0"/>
+                      <a:ext cx="3750593" cy="2011437"/>
+                    </a:xfrm>
+                    <a:prstGeom prst="rect">
+                      <a:avLst/>
+                    </a:prstGeom>
+                    <a:noFill/>
+                    <a:ln>
+                      <a:noFill/>
+                    </a:ln>
+                  </pic:spPr>
+                </pic:pic>
+              </a:graphicData>
+            </a:graphic>
+            <wp14:sizeRelH relativeFrom="margin">
+              <wp14:pctWidth>0</wp14:pctWidth>
+            </wp14:sizeRelH>
+            <wp14:sizeRelV relativeFrom="margin">
+              <wp14:pctHeight>0</wp14:pctHeight>
+            </wp14:sizeRelV>
+          </wp:anchor>
+        </w:drawing>
+      </w:r>
+      <w:r>
+        <w:rPr>
+          <w:rFonts w:ascii="Cambria"/>
+          <w:bCs/>
           <w:color w:val="000000" w:themeColor="text1"/>
           <w:sz w:val="32"/>
           <w:szCs w:val="32"/>
@@ -12859,7 +13623,7 @@
     </w:p>
     <w:sectPr>
       <w:pgSz w:w="11910" w:h="16840"/>
-      <w:pgMar w:top="1417" w:right="1134" w:bottom="1134" w:left="1134" w:header="720" w:footer="720" w:gutter="0"/>
+      <w:pgMar w:top="720" w:right="720" w:bottom="720" w:left="720" w:header="720" w:footer="720" w:gutter="0"/>
       <w:cols w:space="720"/>
       <w:docGrid w:linePitch="299"/>
     </w:sectPr>
@@ -16198,6 +16962,7 @@
   <w:style w:type="character" w:default="1" w:styleId="Carpredefinitoparagrafo">
     <w:name w:val="Default Paragraph Font"/>
     <w:uiPriority w:val="1"/>
+    <w:semiHidden/>
     <w:unhideWhenUsed/>
   </w:style>
   <w:style w:type="table" w:default="1" w:styleId="Tabellanormale">

</xml_diff>

<commit_message>
iniziato manuale utente admin
</commit_message>
<xml_diff>
--- a/Documentazione/Documentazione.docx
+++ b/Documentazione/Documentazione.docx
@@ -13,6 +13,8 @@
           <w:lang w:val="it-IT"/>
         </w:rPr>
       </w:pPr>
+      <w:bookmarkStart w:id="0" w:name="_Hlk129774316"/>
+      <w:bookmarkEnd w:id="0"/>
       <w:r>
         <w:rPr>
           <w:b/>
@@ -2774,7 +2776,7 @@
           <w:szCs w:val="32"/>
           <w:lang w:val="en-GB"/>
         </w:rPr>
-        <w:t xml:space="preserve">Il sistema è basato su un’architettura client server. Il server deve supportare l’accesso in parallelo di diversi nodi client. L’interfaccia grafica </w:t>
+        <w:t xml:space="preserve">Il sistema è basato su un’architettura client server. Il server deve supportare l’accesso in parallelo di diversi nodi client. </w:t>
       </w:r>
       <w:proofErr w:type="spellStart"/>
       <w:r>
@@ -2786,6 +2788,54 @@
           <w:szCs w:val="32"/>
           <w:lang w:val="en-GB"/>
         </w:rPr>
+        <w:t>L’interfaccia</w:t>
+      </w:r>
+      <w:proofErr w:type="spellEnd"/>
+      <w:r>
+        <w:rPr>
+          <w:rFonts w:ascii="Cambria" w:eastAsia="Cambria" w:hAnsi="Cambria" w:cs="Cambria"/>
+          <w:bCs/>
+          <w:color w:val="000000" w:themeColor="text1"/>
+          <w:sz w:val="32"/>
+          <w:szCs w:val="32"/>
+          <w:lang w:val="en-GB"/>
+        </w:rPr>
+        <w:t xml:space="preserve"> </w:t>
+      </w:r>
+      <w:proofErr w:type="spellStart"/>
+      <w:r>
+        <w:rPr>
+          <w:rFonts w:ascii="Cambria" w:eastAsia="Cambria" w:hAnsi="Cambria" w:cs="Cambria"/>
+          <w:bCs/>
+          <w:color w:val="000000" w:themeColor="text1"/>
+          <w:sz w:val="32"/>
+          <w:szCs w:val="32"/>
+          <w:lang w:val="en-GB"/>
+        </w:rPr>
+        <w:t>grafica</w:t>
+      </w:r>
+      <w:proofErr w:type="spellEnd"/>
+      <w:r>
+        <w:rPr>
+          <w:rFonts w:ascii="Cambria" w:eastAsia="Cambria" w:hAnsi="Cambria" w:cs="Cambria"/>
+          <w:bCs/>
+          <w:color w:val="000000" w:themeColor="text1"/>
+          <w:sz w:val="32"/>
+          <w:szCs w:val="32"/>
+          <w:lang w:val="en-GB"/>
+        </w:rPr>
+        <w:t xml:space="preserve"> </w:t>
+      </w:r>
+      <w:proofErr w:type="spellStart"/>
+      <w:r>
+        <w:rPr>
+          <w:rFonts w:ascii="Cambria" w:eastAsia="Cambria" w:hAnsi="Cambria" w:cs="Cambria"/>
+          <w:bCs/>
+          <w:color w:val="000000" w:themeColor="text1"/>
+          <w:sz w:val="32"/>
+          <w:szCs w:val="32"/>
+          <w:lang w:val="en-GB"/>
+        </w:rPr>
         <w:t>dei</w:t>
       </w:r>
       <w:proofErr w:type="spellEnd"/>
@@ -2893,7 +2943,55 @@
           <w:szCs w:val="32"/>
           <w:lang w:val="en-GB"/>
         </w:rPr>
-        <w:t xml:space="preserve">Il numero di impiegati al lavoro deve essere almeno tre e il sistema assegna le attività </w:t>
+        <w:t xml:space="preserve">Il numero di impiegati al lavoro deve essere almeno tre e il sistema </w:t>
+      </w:r>
+      <w:proofErr w:type="spellStart"/>
+      <w:r>
+        <w:rPr>
+          <w:rFonts w:ascii="Cambria" w:eastAsia="Cambria" w:hAnsi="Cambria" w:cs="Cambria"/>
+          <w:bCs/>
+          <w:color w:val="000000" w:themeColor="text1"/>
+          <w:sz w:val="32"/>
+          <w:szCs w:val="32"/>
+          <w:lang w:val="en-GB"/>
+        </w:rPr>
+        <w:t>assegna</w:t>
+      </w:r>
+      <w:proofErr w:type="spellEnd"/>
+      <w:r>
+        <w:rPr>
+          <w:rFonts w:ascii="Cambria" w:eastAsia="Cambria" w:hAnsi="Cambria" w:cs="Cambria"/>
+          <w:bCs/>
+          <w:color w:val="000000" w:themeColor="text1"/>
+          <w:sz w:val="32"/>
+          <w:szCs w:val="32"/>
+          <w:lang w:val="en-GB"/>
+        </w:rPr>
+        <w:t xml:space="preserve"> le </w:t>
+      </w:r>
+      <w:proofErr w:type="spellStart"/>
+      <w:r>
+        <w:rPr>
+          <w:rFonts w:ascii="Cambria" w:eastAsia="Cambria" w:hAnsi="Cambria" w:cs="Cambria"/>
+          <w:bCs/>
+          <w:color w:val="000000" w:themeColor="text1"/>
+          <w:sz w:val="32"/>
+          <w:szCs w:val="32"/>
+          <w:lang w:val="en-GB"/>
+        </w:rPr>
+        <w:t>attività</w:t>
+      </w:r>
+      <w:proofErr w:type="spellEnd"/>
+      <w:r>
+        <w:rPr>
+          <w:rFonts w:ascii="Cambria" w:eastAsia="Cambria" w:hAnsi="Cambria" w:cs="Cambria"/>
+          <w:bCs/>
+          <w:color w:val="000000" w:themeColor="text1"/>
+          <w:sz w:val="32"/>
+          <w:szCs w:val="32"/>
+          <w:lang w:val="en-GB"/>
+        </w:rPr>
+        <w:t xml:space="preserve"> </w:t>
       </w:r>
       <w:proofErr w:type="spellStart"/>
       <w:r>
@@ -6496,10 +6594,10 @@
           <w:color w:val="000000" w:themeColor="text1"/>
         </w:rPr>
       </w:pPr>
-      <w:bookmarkStart w:id="0" w:name="_TOC_250013"/>
-      <w:bookmarkStart w:id="1" w:name="_TOC_250011"/>
-      <w:bookmarkEnd w:id="0"/>
+      <w:bookmarkStart w:id="1" w:name="_TOC_250013"/>
+      <w:bookmarkStart w:id="2" w:name="_TOC_250011"/>
       <w:bookmarkEnd w:id="1"/>
+      <w:bookmarkEnd w:id="2"/>
     </w:p>
     <w:p>
       <w:pPr>
@@ -6647,8 +6745,8 @@
           </mc:Fallback>
         </mc:AlternateContent>
       </w:r>
-      <w:bookmarkStart w:id="2" w:name="_TOC_250010"/>
-      <w:bookmarkEnd w:id="2"/>
+      <w:bookmarkStart w:id="3" w:name="_TOC_250010"/>
+      <w:bookmarkEnd w:id="3"/>
     </w:p>
     <w:p>
       <w:pPr>
@@ -8032,8 +8130,8 @@
           <w:szCs w:val="48"/>
         </w:rPr>
       </w:pPr>
-      <w:bookmarkStart w:id="3" w:name="_TOC_250006"/>
-      <w:bookmarkEnd w:id="3"/>
+      <w:bookmarkStart w:id="4" w:name="_TOC_250006"/>
+      <w:bookmarkEnd w:id="4"/>
       <w:r>
         <w:rPr>
           <w:b/>
@@ -8660,10 +8758,10 @@
                 <w:lang w:val="en-US"/>
               </w:rPr>
             </w:pPr>
-            <w:bookmarkStart w:id="4" w:name="_TOC_250002"/>
-            <w:bookmarkStart w:id="5" w:name="_TOC_250000"/>
-            <w:bookmarkEnd w:id="4"/>
+            <w:bookmarkStart w:id="5" w:name="_TOC_250002"/>
+            <w:bookmarkStart w:id="6" w:name="_TOC_250000"/>
             <w:bookmarkEnd w:id="5"/>
+            <w:bookmarkEnd w:id="6"/>
             <w:r>
               <w:rPr>
                 <w:b/>
@@ -16139,17 +16237,7 @@
           <w:sz w:val="32"/>
           <w:szCs w:val="32"/>
         </w:rPr>
-        <w:t>1.</w:t>
-      </w:r>
-      <w:r>
-        <w:rPr>
-          <w:rFonts w:ascii="Cambria"/>
-          <w:bCs/>
-          <w:color w:val="000000" w:themeColor="text1"/>
-          <w:sz w:val="32"/>
-          <w:szCs w:val="32"/>
-        </w:rPr>
-        <w:t xml:space="preserve">Cliccare </w:t>
+        <w:t xml:space="preserve">1.Cliccare </w:t>
       </w:r>
       <w:proofErr w:type="spellStart"/>
       <w:r>
@@ -16645,17 +16733,7 @@
           <w:sz w:val="40"/>
           <w:szCs w:val="40"/>
         </w:rPr>
-        <w:t>-</w:t>
-      </w:r>
-      <w:r>
-        <w:rPr>
-          <w:rFonts w:ascii="Cambria"/>
-          <w:b/>
-          <w:color w:val="000000" w:themeColor="text1"/>
-          <w:sz w:val="40"/>
-          <w:szCs w:val="40"/>
-        </w:rPr>
-        <w:t xml:space="preserve">Ricerca </w:t>
+        <w:t xml:space="preserve">-Ricerca </w:t>
       </w:r>
       <w:proofErr w:type="spellStart"/>
       <w:r>
@@ -17056,18 +17134,7 @@
           <w:szCs w:val="32"/>
           <w:lang w:val="it-IT"/>
         </w:rPr>
-        <w:t>1.</w:t>
-      </w:r>
-      <w:r>
-        <w:rPr>
-          <w:rFonts w:ascii="Cambria"/>
-          <w:bCs/>
-          <w:color w:val="000000" w:themeColor="text1"/>
-          <w:sz w:val="32"/>
-          <w:szCs w:val="32"/>
-          <w:lang w:val="it-IT"/>
-        </w:rPr>
-        <w:t>Inserire Cognome nell</w:t>
+        <w:t>1.Inserire Cognome nell</w:t>
       </w:r>
       <w:r>
         <w:rPr>
@@ -17115,18 +17182,7 @@
           <w:szCs w:val="32"/>
           <w:lang w:val="it-IT"/>
         </w:rPr>
-        <w:t>2.</w:t>
-      </w:r>
-      <w:r>
-        <w:rPr>
-          <w:rFonts w:ascii="Cambria"/>
-          <w:bCs/>
-          <w:color w:val="000000" w:themeColor="text1"/>
-          <w:sz w:val="32"/>
-          <w:szCs w:val="32"/>
-          <w:lang w:val="it-IT"/>
-        </w:rPr>
-        <w:t xml:space="preserve">Cliccare su </w:t>
+        <w:t xml:space="preserve">2.Cliccare su </w:t>
       </w:r>
       <w:r>
         <w:rPr>
@@ -17375,27 +17431,7 @@
           <w:szCs w:val="40"/>
         </w:rPr>
         <w:lastRenderedPageBreak/>
-        <w:t>7</w:t>
-      </w:r>
-      <w:r>
-        <w:rPr>
-          <w:rFonts w:ascii="Cambria"/>
-          <w:b/>
-          <w:color w:val="000000" w:themeColor="text1"/>
-          <w:sz w:val="40"/>
-          <w:szCs w:val="40"/>
-        </w:rPr>
-        <w:t>-</w:t>
-      </w:r>
-      <w:r>
-        <w:rPr>
-          <w:rFonts w:ascii="Cambria"/>
-          <w:b/>
-          <w:color w:val="000000" w:themeColor="text1"/>
-          <w:sz w:val="40"/>
-          <w:szCs w:val="40"/>
-        </w:rPr>
-        <w:t>Modifica Password</w:t>
+        <w:t>7-Modifica Password</w:t>
       </w:r>
     </w:p>
     <w:p>
@@ -17435,18 +17471,7 @@
           <w:szCs w:val="32"/>
           <w:lang w:val="it-IT"/>
         </w:rPr>
-        <w:t>1.</w:t>
-      </w:r>
-      <w:r>
-        <w:rPr>
-          <w:rFonts w:ascii="Cambria"/>
-          <w:bCs/>
-          <w:color w:val="000000" w:themeColor="text1"/>
-          <w:sz w:val="32"/>
-          <w:szCs w:val="32"/>
-          <w:lang w:val="it-IT"/>
-        </w:rPr>
-        <w:t xml:space="preserve">Cliccare su </w:t>
+        <w:t xml:space="preserve">1.Cliccare su </w:t>
       </w:r>
       <w:r>
         <w:rPr>
@@ -17518,18 +17543,7 @@
           <w:szCs w:val="32"/>
           <w:lang w:val="it-IT"/>
         </w:rPr>
-        <w:t>2.</w:t>
-      </w:r>
-      <w:r>
-        <w:rPr>
-          <w:rFonts w:ascii="Cambria"/>
-          <w:bCs/>
-          <w:color w:val="000000" w:themeColor="text1"/>
-          <w:sz w:val="32"/>
-          <w:szCs w:val="32"/>
-          <w:lang w:val="it-IT"/>
-        </w:rPr>
-        <w:t>Inserire Password attuale</w:t>
+        <w:t>2.Inserire Password attuale</w:t>
       </w:r>
     </w:p>
     <w:p>
@@ -17555,29 +17569,7 @@
           <w:szCs w:val="32"/>
           <w:lang w:val="it-IT"/>
         </w:rPr>
-        <w:t>3</w:t>
-      </w:r>
-      <w:r>
-        <w:rPr>
-          <w:rFonts w:ascii="Cambria"/>
-          <w:bCs/>
-          <w:color w:val="000000" w:themeColor="text1"/>
-          <w:sz w:val="32"/>
-          <w:szCs w:val="32"/>
-          <w:lang w:val="it-IT"/>
-        </w:rPr>
-        <w:t>.</w:t>
-      </w:r>
-      <w:r>
-        <w:rPr>
-          <w:rFonts w:ascii="Cambria"/>
-          <w:bCs/>
-          <w:color w:val="000000" w:themeColor="text1"/>
-          <w:sz w:val="32"/>
-          <w:szCs w:val="32"/>
-          <w:lang w:val="it-IT"/>
-        </w:rPr>
-        <w:t>Inserire nuova Password</w:t>
+        <w:t>3.Inserire nuova Password</w:t>
       </w:r>
     </w:p>
     <w:p>
@@ -17851,9 +17843,1532 @@
     <w:p>
       <w:pPr>
         <w:pStyle w:val="Corpotesto"/>
+        <w:spacing w:before="4"/>
+        <w:ind w:firstLine="632"/>
+        <w:rPr>
+          <w:rFonts w:ascii="Cambria"/>
+          <w:b/>
+          <w:color w:val="000000" w:themeColor="text1"/>
+          <w:sz w:val="40"/>
+          <w:szCs w:val="40"/>
+        </w:rPr>
+      </w:pPr>
+    </w:p>
+    <w:p>
+      <w:pPr>
+        <w:pStyle w:val="Corpotesto"/>
+        <w:spacing w:before="4"/>
+        <w:ind w:firstLine="632"/>
+        <w:rPr>
+          <w:rFonts w:ascii="Cambria"/>
+          <w:b/>
+          <w:color w:val="000000" w:themeColor="text1"/>
+          <w:sz w:val="40"/>
+          <w:szCs w:val="40"/>
+        </w:rPr>
+      </w:pPr>
+    </w:p>
+    <w:p>
+      <w:pPr>
+        <w:pStyle w:val="Corpotesto"/>
+        <w:spacing w:before="4"/>
+        <w:ind w:firstLine="632"/>
+        <w:rPr>
+          <w:rFonts w:ascii="Cambria"/>
+          <w:b/>
+          <w:color w:val="000000" w:themeColor="text1"/>
+          <w:sz w:val="40"/>
+          <w:szCs w:val="40"/>
+        </w:rPr>
+      </w:pPr>
+    </w:p>
+    <w:p>
+      <w:pPr>
+        <w:pStyle w:val="Corpotesto"/>
+        <w:spacing w:before="4"/>
+        <w:ind w:firstLine="632"/>
+        <w:rPr>
+          <w:rFonts w:ascii="Cambria"/>
+          <w:b/>
+          <w:color w:val="000000" w:themeColor="text1"/>
+          <w:sz w:val="40"/>
+          <w:szCs w:val="40"/>
+        </w:rPr>
+      </w:pPr>
+    </w:p>
+    <w:p>
+      <w:pPr>
+        <w:pStyle w:val="Corpotesto"/>
+        <w:spacing w:before="4"/>
+        <w:ind w:firstLine="632"/>
+        <w:rPr>
+          <w:rFonts w:ascii="Cambria"/>
+          <w:b/>
+          <w:color w:val="000000" w:themeColor="text1"/>
+          <w:sz w:val="40"/>
+          <w:szCs w:val="40"/>
+        </w:rPr>
+      </w:pPr>
+    </w:p>
+    <w:p>
+      <w:pPr>
+        <w:pStyle w:val="Corpotesto"/>
+        <w:spacing w:before="4"/>
+        <w:ind w:firstLine="632"/>
+        <w:rPr>
+          <w:rFonts w:ascii="Cambria"/>
+          <w:b/>
+          <w:color w:val="000000" w:themeColor="text1"/>
+          <w:sz w:val="40"/>
+          <w:szCs w:val="40"/>
+        </w:rPr>
+      </w:pPr>
+    </w:p>
+    <w:p>
+      <w:pPr>
+        <w:pStyle w:val="Corpotesto"/>
+        <w:spacing w:before="4"/>
+        <w:ind w:firstLine="632"/>
+        <w:rPr>
+          <w:rFonts w:ascii="Cambria"/>
+          <w:b/>
+          <w:color w:val="000000" w:themeColor="text1"/>
+          <w:sz w:val="40"/>
+          <w:szCs w:val="40"/>
+        </w:rPr>
+      </w:pPr>
+    </w:p>
+    <w:p>
+      <w:pPr>
+        <w:pStyle w:val="Corpotesto"/>
+        <w:spacing w:before="4"/>
+        <w:ind w:firstLine="632"/>
+        <w:rPr>
+          <w:rFonts w:ascii="Cambria"/>
+          <w:b/>
+          <w:color w:val="000000" w:themeColor="text1"/>
+          <w:sz w:val="40"/>
+          <w:szCs w:val="40"/>
+        </w:rPr>
+      </w:pPr>
+    </w:p>
+    <w:p>
+      <w:pPr>
+        <w:pStyle w:val="Corpotesto"/>
+        <w:spacing w:before="4"/>
+        <w:ind w:firstLine="632"/>
+        <w:rPr>
+          <w:rFonts w:ascii="Cambria"/>
+          <w:b/>
+          <w:color w:val="000000" w:themeColor="text1"/>
+          <w:sz w:val="40"/>
+          <w:szCs w:val="40"/>
+        </w:rPr>
+      </w:pPr>
+    </w:p>
+    <w:p>
+      <w:pPr>
+        <w:pStyle w:val="Corpotesto"/>
+        <w:spacing w:before="4"/>
+        <w:ind w:firstLine="632"/>
+        <w:rPr>
+          <w:rFonts w:ascii="Cambria"/>
+          <w:b/>
+          <w:color w:val="000000" w:themeColor="text1"/>
+          <w:sz w:val="40"/>
+          <w:szCs w:val="40"/>
+        </w:rPr>
+      </w:pPr>
+    </w:p>
+    <w:p>
+      <w:pPr>
+        <w:pStyle w:val="Corpotesto"/>
+        <w:spacing w:before="4"/>
+        <w:ind w:firstLine="632"/>
+        <w:rPr>
+          <w:rFonts w:ascii="Cambria"/>
+          <w:b/>
+          <w:color w:val="000000" w:themeColor="text1"/>
+          <w:sz w:val="40"/>
+          <w:szCs w:val="40"/>
+        </w:rPr>
+      </w:pPr>
+    </w:p>
+    <w:p>
+      <w:pPr>
+        <w:pStyle w:val="Corpotesto"/>
+        <w:spacing w:before="4"/>
+        <w:ind w:firstLine="632"/>
+        <w:rPr>
+          <w:rFonts w:ascii="Cambria"/>
+          <w:b/>
+          <w:color w:val="000000" w:themeColor="text1"/>
+          <w:sz w:val="40"/>
+          <w:szCs w:val="40"/>
+        </w:rPr>
+      </w:pPr>
+    </w:p>
+    <w:p>
+      <w:pPr>
+        <w:pStyle w:val="Corpotesto"/>
         <w:spacing w:before="1"/>
         <w:rPr>
+          <w:rFonts w:ascii="Cambria"/>
+          <w:b/>
+          <w:color w:val="000000" w:themeColor="text1"/>
+          <w:sz w:val="40"/>
+          <w:szCs w:val="40"/>
+        </w:rPr>
+      </w:pPr>
+      <w:proofErr w:type="spellStart"/>
+      <w:r>
+        <w:rPr>
+          <w:rFonts w:ascii="Cambria"/>
+          <w:b/>
+          <w:color w:val="000000" w:themeColor="text1"/>
+          <w:sz w:val="40"/>
+          <w:szCs w:val="40"/>
+        </w:rPr>
+        <w:lastRenderedPageBreak/>
+        <w:t>Amministratore</w:t>
+      </w:r>
+      <w:proofErr w:type="spellEnd"/>
+    </w:p>
+    <w:p>
+      <w:pPr>
+        <w:pStyle w:val="Corpotesto"/>
+        <w:spacing w:before="1"/>
+        <w:rPr>
+          <w:rFonts w:ascii="Cambria"/>
+          <w:bCs/>
+          <w:color w:val="000000" w:themeColor="text1"/>
+          <w:sz w:val="32"/>
+          <w:szCs w:val="32"/>
+          <w:lang w:val="it-IT"/>
+        </w:rPr>
+      </w:pPr>
+      <w:r>
+        <w:rPr>
+          <w:rFonts w:ascii="Cambria"/>
+          <w:bCs/>
+          <w:color w:val="000000" w:themeColor="text1"/>
+          <w:sz w:val="32"/>
+          <w:szCs w:val="32"/>
+          <w:lang w:val="it-IT"/>
+        </w:rPr>
+        <w:t>L</w:t>
+      </w:r>
+      <w:r>
+        <w:rPr>
+          <w:rFonts w:ascii="Cambria"/>
+          <w:bCs/>
+          <w:color w:val="000000" w:themeColor="text1"/>
+          <w:sz w:val="32"/>
+          <w:szCs w:val="32"/>
+          <w:lang w:val="it-IT"/>
+        </w:rPr>
+        <w:t>’</w:t>
+      </w:r>
+      <w:r>
+        <w:rPr>
+          <w:rFonts w:ascii="Cambria"/>
+          <w:bCs/>
+          <w:color w:val="000000" w:themeColor="text1"/>
+          <w:sz w:val="32"/>
+          <w:szCs w:val="32"/>
+          <w:lang w:val="it-IT"/>
+        </w:rPr>
+        <w:t xml:space="preserve"> amministratore </w:t>
+      </w:r>
+      <w:r>
+        <w:rPr>
+          <w:rFonts w:ascii="Cambria"/>
+          <w:bCs/>
+          <w:color w:val="000000" w:themeColor="text1"/>
+          <w:sz w:val="32"/>
+          <w:szCs w:val="32"/>
+          <w:lang w:val="it-IT"/>
+        </w:rPr>
+        <w:t>è</w:t>
+      </w:r>
+      <w:r>
+        <w:rPr>
+          <w:rFonts w:ascii="Cambria"/>
+          <w:bCs/>
+          <w:color w:val="000000" w:themeColor="text1"/>
+          <w:sz w:val="32"/>
+          <w:szCs w:val="32"/>
+          <w:lang w:val="it-IT"/>
+        </w:rPr>
+        <w:t xml:space="preserve"> considerato come un impiegato particolare, per le funzioni base Vedere manuale utente per impiegati, qui sotto verr</w:t>
+      </w:r>
+      <w:r>
+        <w:rPr>
+          <w:rFonts w:ascii="Cambria"/>
+          <w:bCs/>
+          <w:color w:val="000000" w:themeColor="text1"/>
+          <w:sz w:val="32"/>
+          <w:szCs w:val="32"/>
+          <w:lang w:val="it-IT"/>
+        </w:rPr>
+        <w:t>à</w:t>
+      </w:r>
+      <w:r>
+        <w:rPr>
+          <w:rFonts w:ascii="Cambria"/>
+          <w:bCs/>
+          <w:color w:val="000000" w:themeColor="text1"/>
+          <w:sz w:val="32"/>
+          <w:szCs w:val="32"/>
+          <w:lang w:val="it-IT"/>
+        </w:rPr>
+        <w:t xml:space="preserve"> mostrato il manuale delle funzionalit</w:t>
+      </w:r>
+      <w:r>
+        <w:rPr>
+          <w:rFonts w:ascii="Cambria"/>
+          <w:bCs/>
+          <w:color w:val="000000" w:themeColor="text1"/>
+          <w:sz w:val="32"/>
+          <w:szCs w:val="32"/>
+          <w:lang w:val="it-IT"/>
+        </w:rPr>
+        <w:t>à</w:t>
+      </w:r>
+      <w:r>
+        <w:rPr>
+          <w:rFonts w:ascii="Cambria"/>
+          <w:bCs/>
+          <w:color w:val="000000" w:themeColor="text1"/>
+          <w:sz w:val="32"/>
+          <w:szCs w:val="32"/>
+          <w:lang w:val="it-IT"/>
+        </w:rPr>
+        <w:t xml:space="preserve"> specifiche dell</w:t>
+      </w:r>
+      <w:r>
+        <w:rPr>
+          <w:rFonts w:ascii="Cambria"/>
+          <w:bCs/>
+          <w:color w:val="000000" w:themeColor="text1"/>
+          <w:sz w:val="32"/>
+          <w:szCs w:val="32"/>
+          <w:lang w:val="it-IT"/>
+        </w:rPr>
+        <w:t>’</w:t>
+      </w:r>
+      <w:r>
+        <w:rPr>
+          <w:rFonts w:ascii="Cambria"/>
+          <w:bCs/>
+          <w:color w:val="000000" w:themeColor="text1"/>
+          <w:sz w:val="32"/>
+          <w:szCs w:val="32"/>
+          <w:lang w:val="it-IT"/>
+        </w:rPr>
+        <w:t xml:space="preserve">Admin. </w:t>
+      </w:r>
+    </w:p>
+    <w:p>
+      <w:pPr>
+        <w:pStyle w:val="Corpotesto"/>
+        <w:spacing w:before="1"/>
+        <w:rPr>
+          <w:rFonts w:ascii="Cambria"/>
+          <w:b/>
+          <w:color w:val="000000" w:themeColor="text1"/>
+          <w:sz w:val="40"/>
+          <w:szCs w:val="40"/>
+        </w:rPr>
+      </w:pPr>
+    </w:p>
+    <w:p>
+      <w:pPr>
+        <w:pStyle w:val="Corpotesto"/>
+        <w:spacing w:before="4"/>
+        <w:ind w:firstLine="720"/>
+        <w:rPr>
+          <w:rFonts w:ascii="Cambria"/>
+          <w:b/>
+          <w:color w:val="000000" w:themeColor="text1"/>
+          <w:sz w:val="40"/>
+          <w:szCs w:val="40"/>
+        </w:rPr>
+      </w:pPr>
+      <w:r>
+        <w:rPr>
+          <w:rFonts w:ascii="Cambria"/>
+          <w:b/>
+          <w:color w:val="000000" w:themeColor="text1"/>
+          <w:sz w:val="40"/>
+          <w:szCs w:val="40"/>
+        </w:rPr>
+        <w:t>1</w:t>
+      </w:r>
+      <w:r>
+        <w:rPr>
+          <w:rFonts w:ascii="Cambria"/>
+          <w:b/>
+          <w:color w:val="000000" w:themeColor="text1"/>
+          <w:sz w:val="40"/>
+          <w:szCs w:val="40"/>
+        </w:rPr>
+        <w:t>-</w:t>
+      </w:r>
+      <w:r>
+        <w:rPr>
+          <w:rFonts w:ascii="Cambria"/>
+          <w:b/>
+          <w:color w:val="000000" w:themeColor="text1"/>
+          <w:sz w:val="40"/>
+          <w:szCs w:val="40"/>
+        </w:rPr>
+        <w:t xml:space="preserve">Generare Report </w:t>
+      </w:r>
+      <w:proofErr w:type="spellStart"/>
+      <w:r>
+        <w:rPr>
+          <w:rFonts w:ascii="Cambria"/>
+          <w:b/>
+          <w:color w:val="000000" w:themeColor="text1"/>
+          <w:sz w:val="40"/>
+          <w:szCs w:val="40"/>
+        </w:rPr>
+        <w:t>Mensile</w:t>
+      </w:r>
+      <w:proofErr w:type="spellEnd"/>
+    </w:p>
+    <w:p>
+      <w:pPr>
+        <w:pStyle w:val="Corpotesto"/>
+        <w:spacing w:before="4"/>
+        <w:ind w:left="1440"/>
+        <w:rPr>
+          <w:rFonts w:ascii="Cambria"/>
+          <w:b/>
+          <w:color w:val="000000" w:themeColor="text1"/>
+          <w:sz w:val="40"/>
+          <w:szCs w:val="40"/>
+        </w:rPr>
+      </w:pPr>
+    </w:p>
+    <w:p>
+      <w:pPr>
+        <w:pStyle w:val="Corpotesto"/>
+        <w:spacing w:before="4"/>
+        <w:ind w:left="1800"/>
+        <w:rPr>
+          <w:rFonts w:ascii="Cambria"/>
+          <w:bCs/>
+          <w:color w:val="000000" w:themeColor="text1"/>
+          <w:sz w:val="32"/>
+          <w:szCs w:val="32"/>
+          <w:lang w:val="it-IT"/>
+        </w:rPr>
+      </w:pPr>
+      <w:r>
+        <w:rPr>
+          <w:rFonts w:ascii="Cambria"/>
+          <w:b/>
+          <w:noProof/>
+          <w:color w:val="000000" w:themeColor="text1"/>
+          <w:sz w:val="40"/>
+          <w:szCs w:val="40"/>
+        </w:rPr>
+        <w:drawing>
+          <wp:anchor distT="0" distB="0" distL="114300" distR="114300" simplePos="0" relativeHeight="251751424" behindDoc="0" locked="0" layoutInCell="1" allowOverlap="1" wp14:anchorId="00C756D0" wp14:editId="042968CF">
+            <wp:simplePos x="0" y="0"/>
+            <wp:positionH relativeFrom="margin">
+              <wp:align>center</wp:align>
+            </wp:positionH>
+            <wp:positionV relativeFrom="paragraph">
+              <wp:posOffset>347345</wp:posOffset>
+            </wp:positionV>
+            <wp:extent cx="4693285" cy="3171825"/>
+            <wp:effectExtent l="0" t="0" r="0" b="9525"/>
+            <wp:wrapTopAndBottom/>
+            <wp:docPr id="29" name="Immagine 29" descr="Immagine che contiene testo, schermata, monitor, nero&#10;&#10;Descrizione generata automaticamente"/>
+            <wp:cNvGraphicFramePr>
+              <a:graphicFrameLocks xmlns:a="http://schemas.openxmlformats.org/drawingml/2006/main" noChangeAspect="1"/>
+            </wp:cNvGraphicFramePr>
+            <a:graphic xmlns:a="http://schemas.openxmlformats.org/drawingml/2006/main">
+              <a:graphicData uri="http://schemas.openxmlformats.org/drawingml/2006/picture">
+                <pic:pic xmlns:pic="http://schemas.openxmlformats.org/drawingml/2006/picture">
+                  <pic:nvPicPr>
+                    <pic:cNvPr id="29" name="Immagine 29" descr="Immagine che contiene testo, schermata, monitor, nero&#10;&#10;Descrizione generata automaticamente"/>
+                    <pic:cNvPicPr>
+                      <a:picLocks noChangeAspect="1" noChangeArrowheads="1"/>
+                    </pic:cNvPicPr>
+                  </pic:nvPicPr>
+                  <pic:blipFill>
+                    <a:blip r:embed="rId21" cstate="print">
+                      <a:extLst>
+                        <a:ext uri="{28A0092B-C50C-407E-A947-70E740481C1C}">
+                          <a14:useLocalDpi xmlns:a14="http://schemas.microsoft.com/office/drawing/2010/main" val="0"/>
+                        </a:ext>
+                      </a:extLst>
+                    </a:blip>
+                    <a:srcRect/>
+                    <a:stretch>
+                      <a:fillRect/>
+                    </a:stretch>
+                  </pic:blipFill>
+                  <pic:spPr bwMode="auto">
+                    <a:xfrm>
+                      <a:off x="0" y="0"/>
+                      <a:ext cx="4693285" cy="3171825"/>
+                    </a:xfrm>
+                    <a:prstGeom prst="rect">
+                      <a:avLst/>
+                    </a:prstGeom>
+                    <a:noFill/>
+                    <a:ln>
+                      <a:noFill/>
+                    </a:ln>
+                  </pic:spPr>
+                </pic:pic>
+              </a:graphicData>
+            </a:graphic>
+            <wp14:sizeRelH relativeFrom="margin">
+              <wp14:pctWidth>0</wp14:pctWidth>
+            </wp14:sizeRelH>
+            <wp14:sizeRelV relativeFrom="margin">
+              <wp14:pctHeight>0</wp14:pctHeight>
+            </wp14:sizeRelV>
+          </wp:anchor>
+        </w:drawing>
+      </w:r>
+      <w:r>
+        <w:rPr>
+          <w:rFonts w:ascii="Cambria"/>
+          <w:bCs/>
+          <w:color w:val="000000" w:themeColor="text1"/>
+          <w:sz w:val="32"/>
+          <w:szCs w:val="32"/>
+          <w:lang w:val="it-IT"/>
+        </w:rPr>
+        <w:t xml:space="preserve">1.Cliccare su </w:t>
+      </w:r>
+      <w:r>
+        <w:rPr>
+          <w:rFonts w:ascii="Cambria"/>
+          <w:bCs/>
+          <w:color w:val="000000" w:themeColor="text1"/>
+          <w:sz w:val="32"/>
+          <w:szCs w:val="32"/>
+          <w:lang w:val="it-IT"/>
+        </w:rPr>
+        <w:t>“</w:t>
+      </w:r>
+      <w:r>
+        <w:rPr>
+          <w:rFonts w:ascii="Cambria"/>
+          <w:bCs/>
+          <w:color w:val="000000" w:themeColor="text1"/>
+          <w:sz w:val="32"/>
+          <w:szCs w:val="32"/>
+          <w:lang w:val="it-IT"/>
+        </w:rPr>
+        <w:t>Genera report Mensile</w:t>
+      </w:r>
+      <w:r>
+        <w:rPr>
+          <w:rFonts w:ascii="Cambria"/>
+          <w:bCs/>
+          <w:color w:val="000000" w:themeColor="text1"/>
+          <w:sz w:val="32"/>
+          <w:szCs w:val="32"/>
+          <w:lang w:val="it-IT"/>
+        </w:rPr>
+        <w:t>”</w:t>
+      </w:r>
+    </w:p>
+    <w:p>
+      <w:pPr>
+        <w:pStyle w:val="Corpotesto"/>
+        <w:spacing w:before="4"/>
+        <w:ind w:left="1800"/>
+        <w:rPr>
+          <w:rFonts w:ascii="Cambria"/>
+          <w:bCs/>
+          <w:color w:val="000000" w:themeColor="text1"/>
+          <w:sz w:val="32"/>
+          <w:szCs w:val="32"/>
+          <w:lang w:val="it-IT"/>
+        </w:rPr>
+      </w:pPr>
+    </w:p>
+    <w:p>
+      <w:pPr>
+        <w:pStyle w:val="Corpotesto"/>
+        <w:spacing w:before="4"/>
+        <w:ind w:left="1800"/>
+        <w:rPr>
+          <w:rFonts w:ascii="Cambria"/>
+          <w:bCs/>
+          <w:color w:val="000000" w:themeColor="text1"/>
+          <w:sz w:val="32"/>
+          <w:szCs w:val="32"/>
+          <w:lang w:val="it-IT"/>
+        </w:rPr>
+      </w:pPr>
+      <w:r>
+        <w:rPr>
+          <w:rFonts w:ascii="Cambria"/>
+          <w:bCs/>
+          <w:color w:val="000000" w:themeColor="text1"/>
+          <w:sz w:val="32"/>
+          <w:szCs w:val="32"/>
+          <w:lang w:val="it-IT"/>
+        </w:rPr>
+        <w:t>Il report si trova nel percorso specificato dal popup</w:t>
+      </w:r>
+    </w:p>
+    <w:p>
+      <w:pPr>
+        <w:pStyle w:val="Corpotesto"/>
+        <w:spacing w:before="1"/>
+        <w:rPr>
           <w:sz w:val="19"/>
+          <w:lang w:val="it-IT"/>
+        </w:rPr>
+      </w:pPr>
+      <w:r>
+        <w:rPr>
+          <w:rFonts w:ascii="Cambria"/>
+          <w:b/>
+          <w:noProof/>
+          <w:color w:val="000000" w:themeColor="text1"/>
+          <w:sz w:val="40"/>
+          <w:szCs w:val="40"/>
+        </w:rPr>
+        <w:drawing>
+          <wp:anchor distT="0" distB="0" distL="114300" distR="114300" simplePos="0" relativeHeight="251752448" behindDoc="0" locked="0" layoutInCell="1" allowOverlap="1" wp14:anchorId="5390335A" wp14:editId="20EFAC5F">
+            <wp:simplePos x="0" y="0"/>
+            <wp:positionH relativeFrom="margin">
+              <wp:align>center</wp:align>
+            </wp:positionH>
+            <wp:positionV relativeFrom="paragraph">
+              <wp:posOffset>271145</wp:posOffset>
+            </wp:positionV>
+            <wp:extent cx="4296410" cy="2819400"/>
+            <wp:effectExtent l="0" t="0" r="8890" b="0"/>
+            <wp:wrapTopAndBottom/>
+            <wp:docPr id="30" name="Immagine 30"/>
+            <wp:cNvGraphicFramePr>
+              <a:graphicFrameLocks xmlns:a="http://schemas.openxmlformats.org/drawingml/2006/main" noChangeAspect="1"/>
+            </wp:cNvGraphicFramePr>
+            <a:graphic xmlns:a="http://schemas.openxmlformats.org/drawingml/2006/main">
+              <a:graphicData uri="http://schemas.openxmlformats.org/drawingml/2006/picture">
+                <pic:pic xmlns:pic="http://schemas.openxmlformats.org/drawingml/2006/picture">
+                  <pic:nvPicPr>
+                    <pic:cNvPr id="0" name="Picture 2"/>
+                    <pic:cNvPicPr>
+                      <a:picLocks noChangeAspect="1" noChangeArrowheads="1"/>
+                    </pic:cNvPicPr>
+                  </pic:nvPicPr>
+                  <pic:blipFill>
+                    <a:blip r:embed="rId22" cstate="print">
+                      <a:extLst>
+                        <a:ext uri="{28A0092B-C50C-407E-A947-70E740481C1C}">
+                          <a14:useLocalDpi xmlns:a14="http://schemas.microsoft.com/office/drawing/2010/main" val="0"/>
+                        </a:ext>
+                      </a:extLst>
+                    </a:blip>
+                    <a:srcRect/>
+                    <a:stretch>
+                      <a:fillRect/>
+                    </a:stretch>
+                  </pic:blipFill>
+                  <pic:spPr bwMode="auto">
+                    <a:xfrm>
+                      <a:off x="0" y="0"/>
+                      <a:ext cx="4296410" cy="2819400"/>
+                    </a:xfrm>
+                    <a:prstGeom prst="rect">
+                      <a:avLst/>
+                    </a:prstGeom>
+                    <a:noFill/>
+                    <a:ln>
+                      <a:noFill/>
+                    </a:ln>
+                  </pic:spPr>
+                </pic:pic>
+              </a:graphicData>
+            </a:graphic>
+            <wp14:sizeRelH relativeFrom="margin">
+              <wp14:pctWidth>0</wp14:pctWidth>
+            </wp14:sizeRelH>
+            <wp14:sizeRelV relativeFrom="margin">
+              <wp14:pctHeight>0</wp14:pctHeight>
+            </wp14:sizeRelV>
+          </wp:anchor>
+        </w:drawing>
+      </w:r>
+    </w:p>
+    <w:p>
+      <w:pPr>
+        <w:pStyle w:val="Corpotesto"/>
+        <w:spacing w:before="1"/>
+        <w:rPr>
+          <w:sz w:val="19"/>
+          <w:lang w:val="it-IT"/>
+        </w:rPr>
+      </w:pPr>
+    </w:p>
+    <w:p>
+      <w:pPr>
+        <w:pStyle w:val="Corpotesto"/>
+        <w:spacing w:before="1"/>
+        <w:rPr>
+          <w:sz w:val="19"/>
+          <w:lang w:val="it-IT"/>
+        </w:rPr>
+      </w:pPr>
+    </w:p>
+    <w:p>
+      <w:pPr>
+        <w:pStyle w:val="Corpotesto"/>
+        <w:spacing w:before="1"/>
+        <w:rPr>
+          <w:sz w:val="19"/>
+          <w:lang w:val="it-IT"/>
+        </w:rPr>
+      </w:pPr>
+    </w:p>
+    <w:p>
+      <w:pPr>
+        <w:pStyle w:val="Corpotesto"/>
+        <w:spacing w:before="1"/>
+        <w:rPr>
+          <w:sz w:val="19"/>
+          <w:lang w:val="it-IT"/>
+        </w:rPr>
+      </w:pPr>
+    </w:p>
+    <w:p>
+      <w:pPr>
+        <w:pStyle w:val="Corpotesto"/>
+        <w:spacing w:before="4"/>
+        <w:ind w:firstLine="720"/>
+        <w:rPr>
+          <w:rFonts w:ascii="Cambria"/>
+          <w:b/>
+          <w:color w:val="000000" w:themeColor="text1"/>
+          <w:sz w:val="40"/>
+          <w:szCs w:val="40"/>
+        </w:rPr>
+      </w:pPr>
+      <w:r>
+        <w:rPr>
+          <w:rFonts w:ascii="Cambria"/>
+          <w:b/>
+          <w:color w:val="000000" w:themeColor="text1"/>
+          <w:sz w:val="40"/>
+          <w:szCs w:val="40"/>
+        </w:rPr>
+        <w:lastRenderedPageBreak/>
+        <w:t>2</w:t>
+      </w:r>
+      <w:r>
+        <w:rPr>
+          <w:rFonts w:ascii="Cambria"/>
+          <w:b/>
+          <w:color w:val="000000" w:themeColor="text1"/>
+          <w:sz w:val="40"/>
+          <w:szCs w:val="40"/>
+        </w:rPr>
+        <w:t>-Ge</w:t>
+      </w:r>
+      <w:r>
+        <w:rPr>
+          <w:rFonts w:ascii="Cambria"/>
+          <w:b/>
+          <w:color w:val="000000" w:themeColor="text1"/>
+          <w:sz w:val="40"/>
+          <w:szCs w:val="40"/>
+        </w:rPr>
+        <w:t xml:space="preserve">stione </w:t>
+      </w:r>
+      <w:proofErr w:type="spellStart"/>
+      <w:r>
+        <w:rPr>
+          <w:rFonts w:ascii="Cambria"/>
+          <w:b/>
+          <w:color w:val="000000" w:themeColor="text1"/>
+          <w:sz w:val="40"/>
+          <w:szCs w:val="40"/>
+        </w:rPr>
+        <w:t>dipendenti</w:t>
+      </w:r>
+      <w:proofErr w:type="spellEnd"/>
+    </w:p>
+    <w:p>
+      <w:pPr>
+        <w:pStyle w:val="Corpotesto"/>
+        <w:spacing w:before="4"/>
+        <w:ind w:firstLine="720"/>
+        <w:rPr>
+          <w:rFonts w:ascii="Cambria"/>
+          <w:b/>
+          <w:color w:val="000000" w:themeColor="text1"/>
+          <w:sz w:val="36"/>
+          <w:szCs w:val="36"/>
+        </w:rPr>
+      </w:pPr>
+      <w:proofErr w:type="spellStart"/>
+      <w:r>
+        <w:rPr>
+          <w:rFonts w:ascii="Cambria"/>
+          <w:b/>
+          <w:color w:val="000000" w:themeColor="text1"/>
+          <w:sz w:val="36"/>
+          <w:szCs w:val="36"/>
+        </w:rPr>
+        <w:t>Registrazione</w:t>
+      </w:r>
+      <w:proofErr w:type="spellEnd"/>
+      <w:r>
+        <w:rPr>
+          <w:rFonts w:ascii="Cambria"/>
+          <w:b/>
+          <w:color w:val="000000" w:themeColor="text1"/>
+          <w:sz w:val="36"/>
+          <w:szCs w:val="36"/>
+        </w:rPr>
+        <w:t xml:space="preserve"> </w:t>
+      </w:r>
+      <w:proofErr w:type="spellStart"/>
+      <w:r>
+        <w:rPr>
+          <w:rFonts w:ascii="Cambria"/>
+          <w:b/>
+          <w:color w:val="000000" w:themeColor="text1"/>
+          <w:sz w:val="36"/>
+          <w:szCs w:val="36"/>
+        </w:rPr>
+        <w:t>dipendente</w:t>
+      </w:r>
+      <w:proofErr w:type="spellEnd"/>
+    </w:p>
+    <w:p>
+      <w:pPr>
+        <w:pStyle w:val="Corpotesto"/>
+        <w:spacing w:before="1"/>
+        <w:rPr>
+          <w:sz w:val="19"/>
+          <w:lang w:val="it-IT"/>
+        </w:rPr>
+      </w:pPr>
+    </w:p>
+    <w:p>
+      <w:pPr>
+        <w:pStyle w:val="Corpotesto"/>
+        <w:spacing w:before="4"/>
+        <w:ind w:left="1800"/>
+        <w:rPr>
+          <w:rFonts w:ascii="Cambria"/>
+          <w:bCs/>
+          <w:color w:val="000000" w:themeColor="text1"/>
+          <w:sz w:val="32"/>
+          <w:szCs w:val="32"/>
+          <w:lang w:val="it-IT"/>
+        </w:rPr>
+      </w:pPr>
+      <w:r>
+        <w:rPr>
+          <w:rFonts w:ascii="Cambria"/>
+          <w:bCs/>
+          <w:color w:val="000000" w:themeColor="text1"/>
+          <w:sz w:val="32"/>
+          <w:szCs w:val="32"/>
+          <w:lang w:val="it-IT"/>
+        </w:rPr>
+        <w:t xml:space="preserve">1.Cliccare su </w:t>
+      </w:r>
+      <w:r>
+        <w:rPr>
+          <w:rFonts w:ascii="Cambria"/>
+          <w:bCs/>
+          <w:color w:val="000000" w:themeColor="text1"/>
+          <w:sz w:val="32"/>
+          <w:szCs w:val="32"/>
+          <w:lang w:val="it-IT"/>
+        </w:rPr>
+        <w:t>“</w:t>
+      </w:r>
+      <w:r>
+        <w:rPr>
+          <w:rFonts w:ascii="Cambria"/>
+          <w:bCs/>
+          <w:color w:val="000000" w:themeColor="text1"/>
+          <w:sz w:val="32"/>
+          <w:szCs w:val="32"/>
+          <w:lang w:val="it-IT"/>
+        </w:rPr>
+        <w:t>Gestione Dipendenti</w:t>
+      </w:r>
+      <w:r>
+        <w:rPr>
+          <w:rFonts w:ascii="Cambria"/>
+          <w:bCs/>
+          <w:color w:val="000000" w:themeColor="text1"/>
+          <w:sz w:val="32"/>
+          <w:szCs w:val="32"/>
+          <w:lang w:val="it-IT"/>
+        </w:rPr>
+        <w:t>”</w:t>
+      </w:r>
+    </w:p>
+    <w:p>
+      <w:pPr>
+        <w:pStyle w:val="Corpotesto"/>
+        <w:spacing w:before="4"/>
+        <w:ind w:left="1800"/>
+        <w:rPr>
+          <w:rFonts w:ascii="Cambria"/>
+          <w:bCs/>
+          <w:color w:val="000000" w:themeColor="text1"/>
+          <w:sz w:val="32"/>
+          <w:szCs w:val="32"/>
+          <w:lang w:val="it-IT"/>
+        </w:rPr>
+      </w:pPr>
+      <w:r>
+        <w:rPr>
+          <w:rFonts w:ascii="Cambria"/>
+          <w:bCs/>
+          <w:color w:val="000000" w:themeColor="text1"/>
+          <w:sz w:val="32"/>
+          <w:szCs w:val="32"/>
+          <w:lang w:val="it-IT"/>
+        </w:rPr>
+        <w:t xml:space="preserve">2.Selezionare il radio </w:t>
+      </w:r>
+      <w:r>
+        <w:rPr>
+          <w:rFonts w:ascii="Cambria"/>
+          <w:bCs/>
+          <w:color w:val="000000" w:themeColor="text1"/>
+          <w:sz w:val="32"/>
+          <w:szCs w:val="32"/>
+          <w:lang w:val="it-IT"/>
+        </w:rPr>
+        <w:t>“</w:t>
+      </w:r>
+      <w:r>
+        <w:rPr>
+          <w:rFonts w:ascii="Cambria"/>
+          <w:bCs/>
+          <w:color w:val="000000" w:themeColor="text1"/>
+          <w:sz w:val="32"/>
+          <w:szCs w:val="32"/>
+          <w:lang w:val="it-IT"/>
+        </w:rPr>
+        <w:t>Registra</w:t>
+      </w:r>
+      <w:r>
+        <w:rPr>
+          <w:rFonts w:ascii="Cambria"/>
+          <w:bCs/>
+          <w:color w:val="000000" w:themeColor="text1"/>
+          <w:sz w:val="32"/>
+          <w:szCs w:val="32"/>
+          <w:lang w:val="it-IT"/>
+        </w:rPr>
+        <w:t>”</w:t>
+      </w:r>
+      <w:r>
+        <w:rPr>
+          <w:rFonts w:ascii="Cambria"/>
+          <w:bCs/>
+          <w:color w:val="000000" w:themeColor="text1"/>
+          <w:sz w:val="32"/>
+          <w:szCs w:val="32"/>
+          <w:lang w:val="it-IT"/>
+        </w:rPr>
+        <w:t xml:space="preserve"> </w:t>
+      </w:r>
+    </w:p>
+    <w:p>
+      <w:pPr>
+        <w:pStyle w:val="Corpotesto"/>
+        <w:spacing w:before="4"/>
+        <w:ind w:left="1800"/>
+        <w:rPr>
+          <w:rFonts w:ascii="Cambria"/>
+          <w:bCs/>
+          <w:color w:val="000000" w:themeColor="text1"/>
+          <w:sz w:val="32"/>
+          <w:szCs w:val="32"/>
+          <w:lang w:val="it-IT"/>
+        </w:rPr>
+      </w:pPr>
+      <w:r>
+        <w:rPr>
+          <w:rFonts w:ascii="Cambria"/>
+          <w:bCs/>
+          <w:color w:val="000000" w:themeColor="text1"/>
+          <w:sz w:val="32"/>
+          <w:szCs w:val="32"/>
+          <w:lang w:val="it-IT"/>
+        </w:rPr>
+        <w:t>3</w:t>
+      </w:r>
+      <w:r>
+        <w:rPr>
+          <w:rFonts w:ascii="Cambria"/>
+          <w:bCs/>
+          <w:color w:val="000000" w:themeColor="text1"/>
+          <w:sz w:val="32"/>
+          <w:szCs w:val="32"/>
+          <w:lang w:val="it-IT"/>
+        </w:rPr>
+        <w:t>.</w:t>
+      </w:r>
+      <w:r>
+        <w:rPr>
+          <w:rFonts w:ascii="Cambria"/>
+          <w:bCs/>
+          <w:color w:val="000000" w:themeColor="text1"/>
+          <w:sz w:val="32"/>
+          <w:szCs w:val="32"/>
+          <w:lang w:val="it-IT"/>
+        </w:rPr>
+        <w:t>Compilare i campi richiesti</w:t>
+      </w:r>
+    </w:p>
+    <w:p>
+      <w:pPr>
+        <w:pStyle w:val="Corpotesto"/>
+        <w:spacing w:before="4"/>
+        <w:ind w:left="1800"/>
+        <w:rPr>
+          <w:rFonts w:ascii="Cambria"/>
+          <w:bCs/>
+          <w:color w:val="000000" w:themeColor="text1"/>
+          <w:sz w:val="32"/>
+          <w:szCs w:val="32"/>
+          <w:lang w:val="it-IT"/>
+        </w:rPr>
+      </w:pPr>
+      <w:r>
+        <w:rPr>
+          <w:noProof/>
+          <w:sz w:val="19"/>
+          <w:lang w:val="it-IT"/>
+        </w:rPr>
+        <w:drawing>
+          <wp:anchor distT="0" distB="0" distL="114300" distR="114300" simplePos="0" relativeHeight="251753472" behindDoc="0" locked="0" layoutInCell="1" allowOverlap="1" wp14:anchorId="0C888C57" wp14:editId="50F035C0">
+            <wp:simplePos x="0" y="0"/>
+            <wp:positionH relativeFrom="margin">
+              <wp:align>center</wp:align>
+            </wp:positionH>
+            <wp:positionV relativeFrom="paragraph">
+              <wp:posOffset>403225</wp:posOffset>
+            </wp:positionV>
+            <wp:extent cx="4476750" cy="2981325"/>
+            <wp:effectExtent l="0" t="0" r="0" b="9525"/>
+            <wp:wrapTopAndBottom/>
+            <wp:docPr id="31" name="Immagine 31"/>
+            <wp:cNvGraphicFramePr>
+              <a:graphicFrameLocks xmlns:a="http://schemas.openxmlformats.org/drawingml/2006/main" noChangeAspect="1"/>
+            </wp:cNvGraphicFramePr>
+            <a:graphic xmlns:a="http://schemas.openxmlformats.org/drawingml/2006/main">
+              <a:graphicData uri="http://schemas.openxmlformats.org/drawingml/2006/picture">
+                <pic:pic xmlns:pic="http://schemas.openxmlformats.org/drawingml/2006/picture">
+                  <pic:nvPicPr>
+                    <pic:cNvPr id="0" name="Picture 3"/>
+                    <pic:cNvPicPr>
+                      <a:picLocks noChangeAspect="1" noChangeArrowheads="1"/>
+                    </pic:cNvPicPr>
+                  </pic:nvPicPr>
+                  <pic:blipFill>
+                    <a:blip r:embed="rId23" cstate="print">
+                      <a:extLst>
+                        <a:ext uri="{28A0092B-C50C-407E-A947-70E740481C1C}">
+                          <a14:useLocalDpi xmlns:a14="http://schemas.microsoft.com/office/drawing/2010/main" val="0"/>
+                        </a:ext>
+                      </a:extLst>
+                    </a:blip>
+                    <a:srcRect/>
+                    <a:stretch>
+                      <a:fillRect/>
+                    </a:stretch>
+                  </pic:blipFill>
+                  <pic:spPr bwMode="auto">
+                    <a:xfrm>
+                      <a:off x="0" y="0"/>
+                      <a:ext cx="4476750" cy="2981325"/>
+                    </a:xfrm>
+                    <a:prstGeom prst="rect">
+                      <a:avLst/>
+                    </a:prstGeom>
+                    <a:noFill/>
+                    <a:ln>
+                      <a:noFill/>
+                    </a:ln>
+                  </pic:spPr>
+                </pic:pic>
+              </a:graphicData>
+            </a:graphic>
+            <wp14:sizeRelH relativeFrom="margin">
+              <wp14:pctWidth>0</wp14:pctWidth>
+            </wp14:sizeRelH>
+            <wp14:sizeRelV relativeFrom="margin">
+              <wp14:pctHeight>0</wp14:pctHeight>
+            </wp14:sizeRelV>
+          </wp:anchor>
+        </w:drawing>
+      </w:r>
+      <w:r>
+        <w:rPr>
+          <w:rFonts w:ascii="Cambria"/>
+          <w:bCs/>
+          <w:color w:val="000000" w:themeColor="text1"/>
+          <w:sz w:val="32"/>
+          <w:szCs w:val="32"/>
+          <w:lang w:val="it-IT"/>
+        </w:rPr>
+        <w:t>4</w:t>
+      </w:r>
+      <w:r>
+        <w:rPr>
+          <w:rFonts w:ascii="Cambria"/>
+          <w:bCs/>
+          <w:color w:val="000000" w:themeColor="text1"/>
+          <w:sz w:val="32"/>
+          <w:szCs w:val="32"/>
+          <w:lang w:val="it-IT"/>
+        </w:rPr>
+        <w:t>.</w:t>
+      </w:r>
+      <w:r>
+        <w:rPr>
+          <w:rFonts w:ascii="Cambria"/>
+          <w:bCs/>
+          <w:color w:val="000000" w:themeColor="text1"/>
+          <w:sz w:val="32"/>
+          <w:szCs w:val="32"/>
+          <w:lang w:val="it-IT"/>
+        </w:rPr>
+        <w:t xml:space="preserve">Cliccare su </w:t>
+      </w:r>
+      <w:r>
+        <w:rPr>
+          <w:rFonts w:ascii="Cambria"/>
+          <w:bCs/>
+          <w:color w:val="000000" w:themeColor="text1"/>
+          <w:sz w:val="32"/>
+          <w:szCs w:val="32"/>
+          <w:lang w:val="it-IT"/>
+        </w:rPr>
+        <w:t>“</w:t>
+      </w:r>
+      <w:r>
+        <w:rPr>
+          <w:rFonts w:ascii="Cambria"/>
+          <w:bCs/>
+          <w:color w:val="000000" w:themeColor="text1"/>
+          <w:sz w:val="32"/>
+          <w:szCs w:val="32"/>
+          <w:lang w:val="it-IT"/>
+        </w:rPr>
+        <w:t>Registra</w:t>
+      </w:r>
+      <w:r>
+        <w:rPr>
+          <w:rFonts w:ascii="Cambria"/>
+          <w:bCs/>
+          <w:color w:val="000000" w:themeColor="text1"/>
+          <w:sz w:val="32"/>
+          <w:szCs w:val="32"/>
+          <w:lang w:val="it-IT"/>
+        </w:rPr>
+        <w:t>”</w:t>
+      </w:r>
+    </w:p>
+    <w:p>
+      <w:pPr>
+        <w:pStyle w:val="Corpotesto"/>
+        <w:spacing w:before="4"/>
+        <w:rPr>
+          <w:rFonts w:ascii="Cambria"/>
+          <w:b/>
+          <w:color w:val="000000" w:themeColor="text1"/>
+          <w:sz w:val="36"/>
+          <w:szCs w:val="36"/>
+        </w:rPr>
+      </w:pPr>
+    </w:p>
+    <w:p>
+      <w:pPr>
+        <w:pStyle w:val="Corpotesto"/>
+        <w:spacing w:before="4"/>
+        <w:ind w:firstLine="720"/>
+        <w:rPr>
+          <w:rFonts w:ascii="Cambria"/>
+          <w:b/>
+          <w:color w:val="000000" w:themeColor="text1"/>
+          <w:sz w:val="36"/>
+          <w:szCs w:val="36"/>
+        </w:rPr>
+      </w:pPr>
+      <w:proofErr w:type="spellStart"/>
+      <w:r>
+        <w:rPr>
+          <w:rFonts w:ascii="Cambria"/>
+          <w:b/>
+          <w:color w:val="000000" w:themeColor="text1"/>
+          <w:sz w:val="36"/>
+          <w:szCs w:val="36"/>
+        </w:rPr>
+        <w:t>Cancellazione</w:t>
+      </w:r>
+      <w:proofErr w:type="spellEnd"/>
+      <w:r>
+        <w:rPr>
+          <w:rFonts w:ascii="Cambria"/>
+          <w:b/>
+          <w:color w:val="000000" w:themeColor="text1"/>
+          <w:sz w:val="36"/>
+          <w:szCs w:val="36"/>
+        </w:rPr>
+        <w:t xml:space="preserve"> </w:t>
+      </w:r>
+      <w:proofErr w:type="spellStart"/>
+      <w:r>
+        <w:rPr>
+          <w:rFonts w:ascii="Cambria"/>
+          <w:b/>
+          <w:color w:val="000000" w:themeColor="text1"/>
+          <w:sz w:val="36"/>
+          <w:szCs w:val="36"/>
+        </w:rPr>
+        <w:t>dipendente</w:t>
+      </w:r>
+      <w:proofErr w:type="spellEnd"/>
+    </w:p>
+    <w:p>
+      <w:pPr>
+        <w:pStyle w:val="Corpotesto"/>
+        <w:spacing w:before="1"/>
+        <w:rPr>
+          <w:sz w:val="19"/>
+          <w:lang w:val="it-IT"/>
+        </w:rPr>
+      </w:pPr>
+    </w:p>
+    <w:p>
+      <w:pPr>
+        <w:pStyle w:val="Corpotesto"/>
+        <w:spacing w:before="4"/>
+        <w:ind w:left="1800"/>
+        <w:rPr>
+          <w:rFonts w:ascii="Cambria"/>
+          <w:bCs/>
+          <w:color w:val="000000" w:themeColor="text1"/>
+          <w:sz w:val="32"/>
+          <w:szCs w:val="32"/>
+          <w:lang w:val="it-IT"/>
+        </w:rPr>
+      </w:pPr>
+      <w:r>
+        <w:rPr>
+          <w:rFonts w:ascii="Cambria"/>
+          <w:bCs/>
+          <w:color w:val="000000" w:themeColor="text1"/>
+          <w:sz w:val="32"/>
+          <w:szCs w:val="32"/>
+          <w:lang w:val="it-IT"/>
+        </w:rPr>
+        <w:t xml:space="preserve">1.Cliccare su </w:t>
+      </w:r>
+      <w:r>
+        <w:rPr>
+          <w:rFonts w:ascii="Cambria"/>
+          <w:bCs/>
+          <w:color w:val="000000" w:themeColor="text1"/>
+          <w:sz w:val="32"/>
+          <w:szCs w:val="32"/>
+          <w:lang w:val="it-IT"/>
+        </w:rPr>
+        <w:t>“</w:t>
+      </w:r>
+      <w:r>
+        <w:rPr>
+          <w:rFonts w:ascii="Cambria"/>
+          <w:bCs/>
+          <w:color w:val="000000" w:themeColor="text1"/>
+          <w:sz w:val="32"/>
+          <w:szCs w:val="32"/>
+          <w:lang w:val="it-IT"/>
+        </w:rPr>
+        <w:t>Gestione Dipendenti</w:t>
+      </w:r>
+      <w:r>
+        <w:rPr>
+          <w:rFonts w:ascii="Cambria"/>
+          <w:bCs/>
+          <w:color w:val="000000" w:themeColor="text1"/>
+          <w:sz w:val="32"/>
+          <w:szCs w:val="32"/>
+          <w:lang w:val="it-IT"/>
+        </w:rPr>
+        <w:t>”</w:t>
+      </w:r>
+    </w:p>
+    <w:p>
+      <w:pPr>
+        <w:pStyle w:val="Corpotesto"/>
+        <w:spacing w:before="4"/>
+        <w:ind w:left="1800"/>
+        <w:rPr>
+          <w:rFonts w:ascii="Cambria"/>
+          <w:bCs/>
+          <w:color w:val="000000" w:themeColor="text1"/>
+          <w:sz w:val="32"/>
+          <w:szCs w:val="32"/>
+          <w:lang w:val="it-IT"/>
+        </w:rPr>
+      </w:pPr>
+      <w:r>
+        <w:rPr>
+          <w:rFonts w:ascii="Cambria"/>
+          <w:bCs/>
+          <w:color w:val="000000" w:themeColor="text1"/>
+          <w:sz w:val="32"/>
+          <w:szCs w:val="32"/>
+          <w:lang w:val="it-IT"/>
+        </w:rPr>
+        <w:t xml:space="preserve">2.Selezionare il radio </w:t>
+      </w:r>
+      <w:r>
+        <w:rPr>
+          <w:rFonts w:ascii="Cambria"/>
+          <w:bCs/>
+          <w:color w:val="000000" w:themeColor="text1"/>
+          <w:sz w:val="32"/>
+          <w:szCs w:val="32"/>
+          <w:lang w:val="it-IT"/>
+        </w:rPr>
+        <w:t>“</w:t>
+      </w:r>
+      <w:r>
+        <w:rPr>
+          <w:rFonts w:ascii="Cambria"/>
+          <w:bCs/>
+          <w:color w:val="000000" w:themeColor="text1"/>
+          <w:sz w:val="32"/>
+          <w:szCs w:val="32"/>
+          <w:lang w:val="it-IT"/>
+        </w:rPr>
+        <w:t>Cancella</w:t>
+      </w:r>
+      <w:r>
+        <w:rPr>
+          <w:rFonts w:ascii="Cambria"/>
+          <w:bCs/>
+          <w:color w:val="000000" w:themeColor="text1"/>
+          <w:sz w:val="32"/>
+          <w:szCs w:val="32"/>
+          <w:lang w:val="it-IT"/>
+        </w:rPr>
+        <w:t>”</w:t>
+      </w:r>
+      <w:r>
+        <w:rPr>
+          <w:rFonts w:ascii="Cambria"/>
+          <w:bCs/>
+          <w:color w:val="000000" w:themeColor="text1"/>
+          <w:sz w:val="32"/>
+          <w:szCs w:val="32"/>
+          <w:lang w:val="it-IT"/>
+        </w:rPr>
+        <w:t xml:space="preserve"> </w:t>
+      </w:r>
+    </w:p>
+    <w:p>
+      <w:pPr>
+        <w:pStyle w:val="Corpotesto"/>
+        <w:spacing w:before="4"/>
+        <w:ind w:left="1800"/>
+        <w:rPr>
+          <w:rFonts w:ascii="Cambria"/>
+          <w:bCs/>
+          <w:color w:val="000000" w:themeColor="text1"/>
+          <w:sz w:val="32"/>
+          <w:szCs w:val="32"/>
+          <w:u w:val="single"/>
+          <w:lang w:val="it-IT"/>
+        </w:rPr>
+      </w:pPr>
+      <w:r>
+        <w:rPr>
+          <w:rFonts w:ascii="Cambria"/>
+          <w:bCs/>
+          <w:color w:val="000000" w:themeColor="text1"/>
+          <w:sz w:val="32"/>
+          <w:szCs w:val="32"/>
+          <w:lang w:val="it-IT"/>
+        </w:rPr>
+        <w:t>3.</w:t>
+      </w:r>
+      <w:r>
+        <w:rPr>
+          <w:rFonts w:ascii="Cambria"/>
+          <w:bCs/>
+          <w:color w:val="000000" w:themeColor="text1"/>
+          <w:sz w:val="32"/>
+          <w:szCs w:val="32"/>
+          <w:lang w:val="it-IT"/>
+        </w:rPr>
+        <w:t>Selezionare il dipendente da eliminare</w:t>
+      </w:r>
+    </w:p>
+    <w:p>
+      <w:pPr>
+        <w:pStyle w:val="Corpotesto"/>
+        <w:spacing w:before="4"/>
+        <w:ind w:left="1800"/>
+        <w:rPr>
+          <w:rFonts w:ascii="Cambria"/>
+          <w:bCs/>
+          <w:color w:val="000000" w:themeColor="text1"/>
+          <w:sz w:val="32"/>
+          <w:szCs w:val="32"/>
+          <w:u w:val="single"/>
+          <w:lang w:val="it-IT"/>
+        </w:rPr>
+      </w:pPr>
+      <w:r>
+        <w:rPr>
+          <w:rFonts w:ascii="Cambria"/>
+          <w:b/>
+          <w:noProof/>
+          <w:color w:val="000000" w:themeColor="text1"/>
+          <w:sz w:val="36"/>
+          <w:szCs w:val="36"/>
+        </w:rPr>
+        <w:drawing>
+          <wp:anchor distT="0" distB="0" distL="114300" distR="114300" simplePos="0" relativeHeight="251754496" behindDoc="0" locked="0" layoutInCell="1" allowOverlap="1" wp14:anchorId="773C43DF" wp14:editId="4D2A5B42">
+            <wp:simplePos x="0" y="0"/>
+            <wp:positionH relativeFrom="margin">
+              <wp:align>center</wp:align>
+            </wp:positionH>
+            <wp:positionV relativeFrom="paragraph">
+              <wp:posOffset>464820</wp:posOffset>
+            </wp:positionV>
+            <wp:extent cx="4492625" cy="2990850"/>
+            <wp:effectExtent l="0" t="0" r="3175" b="0"/>
+            <wp:wrapTopAndBottom/>
+            <wp:docPr id="36" name="Immagine 36"/>
+            <wp:cNvGraphicFramePr>
+              <a:graphicFrameLocks xmlns:a="http://schemas.openxmlformats.org/drawingml/2006/main" noChangeAspect="1"/>
+            </wp:cNvGraphicFramePr>
+            <a:graphic xmlns:a="http://schemas.openxmlformats.org/drawingml/2006/main">
+              <a:graphicData uri="http://schemas.openxmlformats.org/drawingml/2006/picture">
+                <pic:pic xmlns:pic="http://schemas.openxmlformats.org/drawingml/2006/picture">
+                  <pic:nvPicPr>
+                    <pic:cNvPr id="0" name="Picture 5"/>
+                    <pic:cNvPicPr>
+                      <a:picLocks noChangeAspect="1" noChangeArrowheads="1"/>
+                    </pic:cNvPicPr>
+                  </pic:nvPicPr>
+                  <pic:blipFill>
+                    <a:blip r:embed="rId24" cstate="print">
+                      <a:extLst>
+                        <a:ext uri="{28A0092B-C50C-407E-A947-70E740481C1C}">
+                          <a14:useLocalDpi xmlns:a14="http://schemas.microsoft.com/office/drawing/2010/main" val="0"/>
+                        </a:ext>
+                      </a:extLst>
+                    </a:blip>
+                    <a:srcRect/>
+                    <a:stretch>
+                      <a:fillRect/>
+                    </a:stretch>
+                  </pic:blipFill>
+                  <pic:spPr bwMode="auto">
+                    <a:xfrm>
+                      <a:off x="0" y="0"/>
+                      <a:ext cx="4492625" cy="2990850"/>
+                    </a:xfrm>
+                    <a:prstGeom prst="rect">
+                      <a:avLst/>
+                    </a:prstGeom>
+                    <a:noFill/>
+                    <a:ln>
+                      <a:noFill/>
+                    </a:ln>
+                  </pic:spPr>
+                </pic:pic>
+              </a:graphicData>
+            </a:graphic>
+            <wp14:sizeRelH relativeFrom="margin">
+              <wp14:pctWidth>0</wp14:pctWidth>
+            </wp14:sizeRelH>
+            <wp14:sizeRelV relativeFrom="margin">
+              <wp14:pctHeight>0</wp14:pctHeight>
+            </wp14:sizeRelV>
+          </wp:anchor>
+        </w:drawing>
+      </w:r>
+      <w:r>
+        <w:rPr>
+          <w:rFonts w:ascii="Cambria"/>
+          <w:bCs/>
+          <w:color w:val="000000" w:themeColor="text1"/>
+          <w:sz w:val="32"/>
+          <w:szCs w:val="32"/>
+          <w:lang w:val="it-IT"/>
+        </w:rPr>
+        <w:t xml:space="preserve">4.Cliccare su </w:t>
+      </w:r>
+      <w:r>
+        <w:rPr>
+          <w:rFonts w:ascii="Cambria"/>
+          <w:bCs/>
+          <w:color w:val="000000" w:themeColor="text1"/>
+          <w:sz w:val="32"/>
+          <w:szCs w:val="32"/>
+          <w:lang w:val="it-IT"/>
+        </w:rPr>
+        <w:t>“</w:t>
+      </w:r>
+      <w:r>
+        <w:rPr>
+          <w:rFonts w:ascii="Cambria"/>
+          <w:bCs/>
+          <w:color w:val="000000" w:themeColor="text1"/>
+          <w:sz w:val="32"/>
+          <w:szCs w:val="32"/>
+          <w:lang w:val="it-IT"/>
+        </w:rPr>
+        <w:t>Cancella</w:t>
+      </w:r>
+      <w:r>
+        <w:rPr>
+          <w:rFonts w:ascii="Cambria"/>
+          <w:bCs/>
+          <w:color w:val="000000" w:themeColor="text1"/>
+          <w:sz w:val="32"/>
+          <w:szCs w:val="32"/>
+          <w:lang w:val="it-IT"/>
+        </w:rPr>
+        <w:t>”</w:t>
+      </w:r>
+    </w:p>
+    <w:p>
+      <w:pPr>
+        <w:pStyle w:val="Corpotesto"/>
+        <w:spacing w:before="4"/>
+        <w:ind w:left="1800"/>
+        <w:rPr>
+          <w:rFonts w:ascii="Cambria"/>
+          <w:bCs/>
+          <w:color w:val="000000" w:themeColor="text1"/>
+          <w:sz w:val="32"/>
+          <w:szCs w:val="32"/>
           <w:lang w:val="it-IT"/>
         </w:rPr>
       </w:pPr>

</xml_diff>

<commit_message>
finito manuale utente admin
</commit_message>
<xml_diff>
--- a/Documentazione/Documentazione.docx
+++ b/Documentazione/Documentazione.docx
@@ -2943,7 +2943,7 @@
           <w:szCs w:val="32"/>
           <w:lang w:val="en-GB"/>
         </w:rPr>
-        <w:t xml:space="preserve">Il numero di impiegati al lavoro deve essere almeno tre e il sistema </w:t>
+        <w:t xml:space="preserve">Il numero di impiegati al lavoro deve essere almeno tre e il </w:t>
       </w:r>
       <w:proofErr w:type="spellStart"/>
       <w:r>
@@ -2955,6 +2955,30 @@
           <w:szCs w:val="32"/>
           <w:lang w:val="en-GB"/>
         </w:rPr>
+        <w:t>sistema</w:t>
+      </w:r>
+      <w:proofErr w:type="spellEnd"/>
+      <w:r>
+        <w:rPr>
+          <w:rFonts w:ascii="Cambria" w:eastAsia="Cambria" w:hAnsi="Cambria" w:cs="Cambria"/>
+          <w:bCs/>
+          <w:color w:val="000000" w:themeColor="text1"/>
+          <w:sz w:val="32"/>
+          <w:szCs w:val="32"/>
+          <w:lang w:val="en-GB"/>
+        </w:rPr>
+        <w:t xml:space="preserve"> </w:t>
+      </w:r>
+      <w:proofErr w:type="spellStart"/>
+      <w:r>
+        <w:rPr>
+          <w:rFonts w:ascii="Cambria" w:eastAsia="Cambria" w:hAnsi="Cambria" w:cs="Cambria"/>
+          <w:bCs/>
+          <w:color w:val="000000" w:themeColor="text1"/>
+          <w:sz w:val="32"/>
+          <w:szCs w:val="32"/>
+          <w:lang w:val="en-GB"/>
+        </w:rPr>
         <w:t>assegna</w:t>
       </w:r>
       <w:proofErr w:type="spellEnd"/>
@@ -3207,7 +3231,55 @@
           <w:szCs w:val="32"/>
           <w:lang w:val="en-GB"/>
         </w:rPr>
-        <w:t xml:space="preserve"> al momento impegnati. Se l’attività non è terminata entro un tempo prestabilito, il sistema l’assegna ad un altro impiegato. Il sistema mantiene le informazioni sulle attività completate e non completate dai dipendenti.</w:t>
+        <w:t xml:space="preserve"> al </w:t>
+      </w:r>
+      <w:proofErr w:type="spellStart"/>
+      <w:r>
+        <w:rPr>
+          <w:rFonts w:ascii="Cambria" w:eastAsia="Cambria" w:hAnsi="Cambria" w:cs="Cambria"/>
+          <w:bCs/>
+          <w:color w:val="000000" w:themeColor="text1"/>
+          <w:sz w:val="32"/>
+          <w:szCs w:val="32"/>
+          <w:lang w:val="en-GB"/>
+        </w:rPr>
+        <w:t>momento</w:t>
+      </w:r>
+      <w:proofErr w:type="spellEnd"/>
+      <w:r>
+        <w:rPr>
+          <w:rFonts w:ascii="Cambria" w:eastAsia="Cambria" w:hAnsi="Cambria" w:cs="Cambria"/>
+          <w:bCs/>
+          <w:color w:val="000000" w:themeColor="text1"/>
+          <w:sz w:val="32"/>
+          <w:szCs w:val="32"/>
+          <w:lang w:val="en-GB"/>
+        </w:rPr>
+        <w:t xml:space="preserve"> </w:t>
+      </w:r>
+      <w:proofErr w:type="spellStart"/>
+      <w:r>
+        <w:rPr>
+          <w:rFonts w:ascii="Cambria" w:eastAsia="Cambria" w:hAnsi="Cambria" w:cs="Cambria"/>
+          <w:bCs/>
+          <w:color w:val="000000" w:themeColor="text1"/>
+          <w:sz w:val="32"/>
+          <w:szCs w:val="32"/>
+          <w:lang w:val="en-GB"/>
+        </w:rPr>
+        <w:t>impegnati</w:t>
+      </w:r>
+      <w:proofErr w:type="spellEnd"/>
+      <w:r>
+        <w:rPr>
+          <w:rFonts w:ascii="Cambria" w:eastAsia="Cambria" w:hAnsi="Cambria" w:cs="Cambria"/>
+          <w:bCs/>
+          <w:color w:val="000000" w:themeColor="text1"/>
+          <w:sz w:val="32"/>
+          <w:szCs w:val="32"/>
+          <w:lang w:val="en-GB"/>
+        </w:rPr>
+        <w:t>. Se l’attività non è terminata entro un tempo prestabilito, il sistema l’assegna ad un altro impiegato. Il sistema mantiene le informazioni sulle attività completate e non completate dai dipendenti.</w:t>
       </w:r>
     </w:p>
     <w:p>
@@ -10679,6 +10751,133 @@
       </w:pPr>
       <w:r>
         <w:rPr>
+          <w:b/>
+          <w:noProof/>
+          <w:color w:val="000000" w:themeColor="text1"/>
+          <w:lang w:val="it-IT" w:eastAsia="it-IT"/>
+        </w:rPr>
+        <mc:AlternateContent>
+          <mc:Choice Requires="wps">
+            <w:drawing>
+              <wp:anchor distT="0" distB="0" distL="114300" distR="114300" simplePos="0" relativeHeight="251719680" behindDoc="0" locked="0" layoutInCell="1" allowOverlap="1" wp14:anchorId="08128B78" wp14:editId="43D1EEE6">
+                <wp:simplePos x="0" y="0"/>
+                <wp:positionH relativeFrom="margin">
+                  <wp:align>center</wp:align>
+                </wp:positionH>
+                <wp:positionV relativeFrom="paragraph">
+                  <wp:posOffset>245110</wp:posOffset>
+                </wp:positionV>
+                <wp:extent cx="6372225" cy="584835"/>
+                <wp:effectExtent l="0" t="0" r="28575" b="24765"/>
+                <wp:wrapNone/>
+                <wp:docPr id="21" name="Rettangolo 21"/>
+                <wp:cNvGraphicFramePr/>
+                <a:graphic xmlns:a="http://schemas.openxmlformats.org/drawingml/2006/main">
+                  <a:graphicData uri="http://schemas.microsoft.com/office/word/2010/wordprocessingShape">
+                    <wps:wsp>
+                      <wps:cNvSpPr/>
+                      <wps:spPr>
+                        <a:xfrm>
+                          <a:off x="0" y="0"/>
+                          <a:ext cx="6372225" cy="584835"/>
+                        </a:xfrm>
+                        <a:prstGeom prst="rect">
+                          <a:avLst/>
+                        </a:prstGeom>
+                        <a:noFill/>
+                        <a:ln>
+                          <a:solidFill>
+                            <a:srgbClr val="92D050"/>
+                          </a:solidFill>
+                        </a:ln>
+                      </wps:spPr>
+                      <wps:style>
+                        <a:lnRef idx="2">
+                          <a:schemeClr val="accent1">
+                            <a:shade val="50000"/>
+                          </a:schemeClr>
+                        </a:lnRef>
+                        <a:fillRef idx="1">
+                          <a:schemeClr val="accent1"/>
+                        </a:fillRef>
+                        <a:effectRef idx="0">
+                          <a:schemeClr val="accent1"/>
+                        </a:effectRef>
+                        <a:fontRef idx="minor">
+                          <a:schemeClr val="lt1"/>
+                        </a:fontRef>
+                      </wps:style>
+                      <wps:txbx>
+                        <w:txbxContent>
+                          <w:p>
+                            <w:pPr>
+                              <w:rPr>
+                                <w:lang w:val="it-IT"/>
+                              </w:rPr>
+                            </w:pPr>
+                            <w:r>
+                              <w:rPr>
+                                <w:noProof/>
+                                <w:color w:val="000000" w:themeColor="text1"/>
+                                <w:sz w:val="32"/>
+                                <w:szCs w:val="32"/>
+                                <w:lang w:val="it-IT" w:eastAsia="it-IT"/>
+                              </w:rPr>
+                              <w:t>Deve descrivere quale sono le operazioni che devono fare gli utenti per usufruire delle funzionalità offerte dal sistema</w:t>
+                            </w:r>
+                          </w:p>
+                        </w:txbxContent>
+                      </wps:txbx>
+                      <wps:bodyPr rot="0" spcFirstLastPara="0" vertOverflow="overflow" horzOverflow="overflow" vert="horz" wrap="square" lIns="91440" tIns="45720" rIns="91440" bIns="45720" numCol="1" spcCol="0" rtlCol="0" fromWordArt="0" anchor="ctr" anchorCtr="0" forceAA="0" compatLnSpc="1">
+                        <a:prstTxWarp prst="textNoShape">
+                          <a:avLst/>
+                        </a:prstTxWarp>
+                        <a:noAutofit/>
+                      </wps:bodyPr>
+                    </wps:wsp>
+                  </a:graphicData>
+                </a:graphic>
+                <wp14:sizeRelH relativeFrom="margin">
+                  <wp14:pctWidth>0</wp14:pctWidth>
+                </wp14:sizeRelH>
+                <wp14:sizeRelV relativeFrom="margin">
+                  <wp14:pctHeight>0</wp14:pctHeight>
+                </wp14:sizeRelV>
+              </wp:anchor>
+            </w:drawing>
+          </mc:Choice>
+          <mc:Fallback>
+            <w:pict>
+              <v:rect w14:anchorId="08128B78" id="Rettangolo 21" o:spid="_x0000_s1031" style="position:absolute;left:0;text-align:left;margin-left:0;margin-top:19.3pt;width:501.75pt;height:46.05pt;z-index:251719680;visibility:visible;mso-wrap-style:square;mso-width-percent:0;mso-height-percent:0;mso-wrap-distance-left:9pt;mso-wrap-distance-top:0;mso-wrap-distance-right:9pt;mso-wrap-distance-bottom:0;mso-position-horizontal:center;mso-position-horizontal-relative:margin;mso-position-vertical:absolute;mso-position-vertical-relative:text;mso-width-percent:0;mso-height-percent:0;mso-width-relative:margin;mso-height-relative:margin;v-text-anchor:middle" o:gfxdata="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" filled="f" strokecolor="#92d050" strokeweight="2pt">
+                <v:textbox>
+                  <w:txbxContent>
+                    <w:p>
+                      <w:pPr>
+                        <w:rPr>
+                          <w:lang w:val="it-IT"/>
+                        </w:rPr>
+                      </w:pPr>
+                      <w:r>
+                        <w:rPr>
+                          <w:noProof/>
+                          <w:color w:val="000000" w:themeColor="text1"/>
+                          <w:sz w:val="32"/>
+                          <w:szCs w:val="32"/>
+                          <w:lang w:val="it-IT" w:eastAsia="it-IT"/>
+                        </w:rPr>
+                        <w:t>Deve descrivere quale sono le operazioni che devono fare gli utenti per usufruire delle funzionalità offerte dal sistema</w:t>
+                      </w:r>
+                    </w:p>
+                  </w:txbxContent>
+                </v:textbox>
+                <w10:wrap anchorx="margin"/>
+              </v:rect>
+            </w:pict>
+          </mc:Fallback>
+        </mc:AlternateContent>
+      </w:r>
+      <w:r>
+        <w:rPr>
           <w:rFonts w:ascii="Cambria"/>
           <w:b/>
           <w:color w:val="000000" w:themeColor="text1"/>
@@ -10814,7 +11013,7 @@
           </mc:Choice>
           <mc:Fallback>
             <w:pict>
-              <v:rect w14:anchorId="5C555C44" id="Rettangolo 19" o:spid="_x0000_s1031" style="position:absolute;left:0;text-align:left;margin-left:-2.4pt;margin-top:-37.1pt;width:501.75pt;height:32.2pt;z-index:251717632;visibility:visible;mso-wrap-style:square;mso-width-percent:0;mso-height-percent:0;mso-wrap-distance-left:9pt;mso-wrap-distance-top:0;mso-wrap-distance-right:9pt;mso-wrap-distance-bottom:0;mso-position-horizontal:absolute;mso-position-horizontal-relative:text;mso-position-vertical:absolute;mso-position-vertical-relative:text;mso-width-percent:0;mso-height-percent:0;mso-width-relative:margin;mso-height-relative:margin;v-text-anchor:middle" o:gfxdata="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" filled="f" strokecolor="#92d050" strokeweight="2pt">
+              <v:rect w14:anchorId="5C555C44" id="Rettangolo 19" o:spid="_x0000_s1032" style="position:absolute;left:0;text-align:left;margin-left:-2.4pt;margin-top:-37.1pt;width:501.75pt;height:32.2pt;z-index:251717632;visibility:visible;mso-wrap-style:square;mso-width-percent:0;mso-height-percent:0;mso-wrap-distance-left:9pt;mso-wrap-distance-top:0;mso-wrap-distance-right:9pt;mso-wrap-distance-bottom:0;mso-position-horizontal:absolute;mso-position-horizontal-relative:text;mso-position-vertical:absolute;mso-position-vertical-relative:text;mso-width-percent:0;mso-height-percent:0;mso-width-relative:margin;mso-height-relative:margin;v-text-anchor:middle" o:gfxdata="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" filled="f" strokecolor="#92d050" strokeweight="2pt">
                 <v:textbox>
                   <w:txbxContent>
                     <w:p>
@@ -10867,133 +11066,6 @@
       </w:pPr>
       <w:r>
         <w:rPr>
-          <w:b/>
-          <w:noProof/>
-          <w:color w:val="000000" w:themeColor="text1"/>
-          <w:lang w:val="it-IT" w:eastAsia="it-IT"/>
-        </w:rPr>
-        <mc:AlternateContent>
-          <mc:Choice Requires="wps">
-            <w:drawing>
-              <wp:anchor distT="0" distB="0" distL="114300" distR="114300" simplePos="0" relativeHeight="251719680" behindDoc="0" locked="0" layoutInCell="1" allowOverlap="1" wp14:anchorId="08128B78" wp14:editId="55337D43">
-                <wp:simplePos x="0" y="0"/>
-                <wp:positionH relativeFrom="margin">
-                  <wp:align>left</wp:align>
-                </wp:positionH>
-                <wp:positionV relativeFrom="paragraph">
-                  <wp:posOffset>8255</wp:posOffset>
-                </wp:positionV>
-                <wp:extent cx="6372225" cy="584835"/>
-                <wp:effectExtent l="0" t="0" r="28575" b="24765"/>
-                <wp:wrapNone/>
-                <wp:docPr id="21" name="Rettangolo 21"/>
-                <wp:cNvGraphicFramePr/>
-                <a:graphic xmlns:a="http://schemas.openxmlformats.org/drawingml/2006/main">
-                  <a:graphicData uri="http://schemas.microsoft.com/office/word/2010/wordprocessingShape">
-                    <wps:wsp>
-                      <wps:cNvSpPr/>
-                      <wps:spPr>
-                        <a:xfrm>
-                          <a:off x="0" y="0"/>
-                          <a:ext cx="6372225" cy="584835"/>
-                        </a:xfrm>
-                        <a:prstGeom prst="rect">
-                          <a:avLst/>
-                        </a:prstGeom>
-                        <a:noFill/>
-                        <a:ln>
-                          <a:solidFill>
-                            <a:srgbClr val="92D050"/>
-                          </a:solidFill>
-                        </a:ln>
-                      </wps:spPr>
-                      <wps:style>
-                        <a:lnRef idx="2">
-                          <a:schemeClr val="accent1">
-                            <a:shade val="50000"/>
-                          </a:schemeClr>
-                        </a:lnRef>
-                        <a:fillRef idx="1">
-                          <a:schemeClr val="accent1"/>
-                        </a:fillRef>
-                        <a:effectRef idx="0">
-                          <a:schemeClr val="accent1"/>
-                        </a:effectRef>
-                        <a:fontRef idx="minor">
-                          <a:schemeClr val="lt1"/>
-                        </a:fontRef>
-                      </wps:style>
-                      <wps:txbx>
-                        <w:txbxContent>
-                          <w:p>
-                            <w:pPr>
-                              <w:rPr>
-                                <w:lang w:val="it-IT"/>
-                              </w:rPr>
-                            </w:pPr>
-                            <w:r>
-                              <w:rPr>
-                                <w:noProof/>
-                                <w:color w:val="000000" w:themeColor="text1"/>
-                                <w:sz w:val="32"/>
-                                <w:szCs w:val="32"/>
-                                <w:lang w:val="it-IT" w:eastAsia="it-IT"/>
-                              </w:rPr>
-                              <w:t>Deve descrivere quale sono le operazioni che devono fare gli utenti per usufruire delle funzionalità offerte dal sistema</w:t>
-                            </w:r>
-                          </w:p>
-                        </w:txbxContent>
-                      </wps:txbx>
-                      <wps:bodyPr rot="0" spcFirstLastPara="0" vertOverflow="overflow" horzOverflow="overflow" vert="horz" wrap="square" lIns="91440" tIns="45720" rIns="91440" bIns="45720" numCol="1" spcCol="0" rtlCol="0" fromWordArt="0" anchor="ctr" anchorCtr="0" forceAA="0" compatLnSpc="1">
-                        <a:prstTxWarp prst="textNoShape">
-                          <a:avLst/>
-                        </a:prstTxWarp>
-                        <a:noAutofit/>
-                      </wps:bodyPr>
-                    </wps:wsp>
-                  </a:graphicData>
-                </a:graphic>
-                <wp14:sizeRelH relativeFrom="margin">
-                  <wp14:pctWidth>0</wp14:pctWidth>
-                </wp14:sizeRelH>
-                <wp14:sizeRelV relativeFrom="margin">
-                  <wp14:pctHeight>0</wp14:pctHeight>
-                </wp14:sizeRelV>
-              </wp:anchor>
-            </w:drawing>
-          </mc:Choice>
-          <mc:Fallback>
-            <w:pict>
-              <v:rect w14:anchorId="08128B78" id="Rettangolo 21" o:spid="_x0000_s1032" style="position:absolute;left:0;text-align:left;margin-left:0;margin-top:.65pt;width:501.75pt;height:46.05pt;z-index:251719680;visibility:visible;mso-wrap-style:square;mso-width-percent:0;mso-height-percent:0;mso-wrap-distance-left:9pt;mso-wrap-distance-top:0;mso-wrap-distance-right:9pt;mso-wrap-distance-bottom:0;mso-position-horizontal:left;mso-position-horizontal-relative:margin;mso-position-vertical:absolute;mso-position-vertical-relative:text;mso-width-percent:0;mso-height-percent:0;mso-width-relative:margin;mso-height-relative:margin;v-text-anchor:middle" o:gfxdata="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" filled="f" strokecolor="#92d050" strokeweight="2pt">
-                <v:textbox>
-                  <w:txbxContent>
-                    <w:p>
-                      <w:pPr>
-                        <w:rPr>
-                          <w:lang w:val="it-IT"/>
-                        </w:rPr>
-                      </w:pPr>
-                      <w:r>
-                        <w:rPr>
-                          <w:noProof/>
-                          <w:color w:val="000000" w:themeColor="text1"/>
-                          <w:sz w:val="32"/>
-                          <w:szCs w:val="32"/>
-                          <w:lang w:val="it-IT" w:eastAsia="it-IT"/>
-                        </w:rPr>
-                        <w:t>Deve descrivere quale sono le operazioni che devono fare gli utenti per usufruire delle funzionalità offerte dal sistema</w:t>
-                      </w:r>
-                    </w:p>
-                  </w:txbxContent>
-                </v:textbox>
-                <w10:wrap anchorx="margin"/>
-              </v:rect>
-            </w:pict>
-          </mc:Fallback>
-        </mc:AlternateContent>
-      </w:r>
-      <w:r>
-        <w:rPr>
           <w:rFonts w:ascii="Cambria"/>
           <w:b/>
           <w:color w:val="000000" w:themeColor="text1"/>
@@ -11026,6 +11098,1291 @@
         </w:rPr>
         <w:t>User Guide</w:t>
       </w:r>
+    </w:p>
+    <w:p>
+      <w:pPr>
+        <w:pStyle w:val="Corpotesto"/>
+        <w:spacing w:before="4"/>
+        <w:ind w:firstLine="632"/>
+        <w:rPr>
+          <w:rFonts w:ascii="Cambria"/>
+          <w:b/>
+          <w:color w:val="000000" w:themeColor="text1"/>
+          <w:sz w:val="36"/>
+          <w:szCs w:val="36"/>
+        </w:rPr>
+      </w:pPr>
+      <w:proofErr w:type="spellStart"/>
+      <w:r>
+        <w:rPr>
+          <w:rFonts w:ascii="Cambria"/>
+          <w:b/>
+          <w:color w:val="000000" w:themeColor="text1"/>
+          <w:sz w:val="36"/>
+          <w:szCs w:val="36"/>
+        </w:rPr>
+        <w:t>Indice</w:t>
+      </w:r>
+      <w:proofErr w:type="spellEnd"/>
+    </w:p>
+    <w:p>
+      <w:pPr>
+        <w:pStyle w:val="Corpotesto"/>
+        <w:spacing w:before="4"/>
+        <w:ind w:firstLine="632"/>
+        <w:rPr>
+          <w:rFonts w:ascii="Cambria"/>
+          <w:b/>
+          <w:color w:val="000000" w:themeColor="text1"/>
+          <w:sz w:val="32"/>
+          <w:szCs w:val="32"/>
+        </w:rPr>
+      </w:pPr>
+      <w:r>
+        <w:rPr>
+          <w:rFonts w:ascii="Cambria"/>
+          <w:b/>
+          <w:color w:val="000000" w:themeColor="text1"/>
+          <w:sz w:val="36"/>
+          <w:szCs w:val="36"/>
+        </w:rPr>
+        <w:tab/>
+      </w:r>
+      <w:r>
+        <w:rPr>
+          <w:rFonts w:ascii="Cambria"/>
+          <w:b/>
+          <w:color w:val="000000" w:themeColor="text1"/>
+          <w:sz w:val="36"/>
+          <w:szCs w:val="36"/>
+        </w:rPr>
+        <w:tab/>
+      </w:r>
+      <w:proofErr w:type="spellStart"/>
+      <w:r>
+        <w:rPr>
+          <w:rFonts w:ascii="Cambria"/>
+          <w:b/>
+          <w:color w:val="000000" w:themeColor="text1"/>
+          <w:sz w:val="32"/>
+          <w:szCs w:val="32"/>
+        </w:rPr>
+        <w:t>Clienti</w:t>
+      </w:r>
+      <w:proofErr w:type="spellEnd"/>
+    </w:p>
+    <w:p>
+      <w:pPr>
+        <w:pStyle w:val="Corpotesto"/>
+        <w:numPr>
+          <w:ilvl w:val="0"/>
+          <w:numId w:val="35"/>
+        </w:numPr>
+        <w:spacing w:before="4"/>
+        <w:rPr>
+          <w:rFonts w:ascii="Cambria"/>
+          <w:bCs/>
+          <w:color w:val="000000" w:themeColor="text1"/>
+          <w:sz w:val="28"/>
+          <w:szCs w:val="28"/>
+        </w:rPr>
+      </w:pPr>
+      <w:r>
+        <w:rPr>
+          <w:rFonts w:ascii="Cambria"/>
+          <w:bCs/>
+          <w:color w:val="000000" w:themeColor="text1"/>
+          <w:sz w:val="28"/>
+          <w:szCs w:val="28"/>
+        </w:rPr>
+        <w:t>Login</w:t>
+      </w:r>
+    </w:p>
+    <w:p>
+      <w:pPr>
+        <w:pStyle w:val="Corpotesto"/>
+        <w:numPr>
+          <w:ilvl w:val="0"/>
+          <w:numId w:val="35"/>
+        </w:numPr>
+        <w:spacing w:before="4"/>
+        <w:rPr>
+          <w:rFonts w:ascii="Cambria"/>
+          <w:bCs/>
+          <w:color w:val="000000" w:themeColor="text1"/>
+          <w:sz w:val="28"/>
+          <w:szCs w:val="28"/>
+        </w:rPr>
+      </w:pPr>
+      <w:proofErr w:type="spellStart"/>
+      <w:r>
+        <w:rPr>
+          <w:rFonts w:ascii="Cambria"/>
+          <w:bCs/>
+          <w:color w:val="000000" w:themeColor="text1"/>
+          <w:sz w:val="28"/>
+          <w:szCs w:val="28"/>
+        </w:rPr>
+        <w:t>Comprare</w:t>
+      </w:r>
+      <w:proofErr w:type="spellEnd"/>
+      <w:r>
+        <w:rPr>
+          <w:rFonts w:ascii="Cambria"/>
+          <w:bCs/>
+          <w:color w:val="000000" w:themeColor="text1"/>
+          <w:sz w:val="28"/>
+          <w:szCs w:val="28"/>
+        </w:rPr>
+        <w:t>/</w:t>
+      </w:r>
+      <w:proofErr w:type="spellStart"/>
+      <w:r>
+        <w:rPr>
+          <w:rFonts w:ascii="Cambria"/>
+          <w:bCs/>
+          <w:color w:val="000000" w:themeColor="text1"/>
+          <w:sz w:val="28"/>
+          <w:szCs w:val="28"/>
+        </w:rPr>
+        <w:t>Ordinare</w:t>
+      </w:r>
+      <w:proofErr w:type="spellEnd"/>
+      <w:r>
+        <w:rPr>
+          <w:rFonts w:ascii="Cambria"/>
+          <w:bCs/>
+          <w:color w:val="000000" w:themeColor="text1"/>
+          <w:sz w:val="28"/>
+          <w:szCs w:val="28"/>
+        </w:rPr>
+        <w:t>/</w:t>
+      </w:r>
+      <w:proofErr w:type="spellStart"/>
+      <w:r>
+        <w:rPr>
+          <w:rFonts w:ascii="Cambria"/>
+          <w:bCs/>
+          <w:color w:val="000000" w:themeColor="text1"/>
+          <w:sz w:val="28"/>
+          <w:szCs w:val="28"/>
+        </w:rPr>
+        <w:t>Ricerca</w:t>
+      </w:r>
+      <w:proofErr w:type="spellEnd"/>
+      <w:r>
+        <w:rPr>
+          <w:rFonts w:ascii="Cambria"/>
+          <w:bCs/>
+          <w:color w:val="000000" w:themeColor="text1"/>
+          <w:sz w:val="28"/>
+          <w:szCs w:val="28"/>
+        </w:rPr>
+        <w:t xml:space="preserve"> </w:t>
+      </w:r>
+      <w:proofErr w:type="spellStart"/>
+      <w:r>
+        <w:rPr>
+          <w:rFonts w:ascii="Cambria"/>
+          <w:bCs/>
+          <w:color w:val="000000" w:themeColor="text1"/>
+          <w:sz w:val="28"/>
+          <w:szCs w:val="28"/>
+        </w:rPr>
+        <w:t>Vini</w:t>
+      </w:r>
+      <w:proofErr w:type="spellEnd"/>
+    </w:p>
+    <w:p>
+      <w:pPr>
+        <w:pStyle w:val="Corpotesto"/>
+        <w:numPr>
+          <w:ilvl w:val="0"/>
+          <w:numId w:val="35"/>
+        </w:numPr>
+        <w:spacing w:before="4"/>
+        <w:rPr>
+          <w:rFonts w:ascii="Cambria"/>
+          <w:bCs/>
+          <w:color w:val="000000" w:themeColor="text1"/>
+          <w:sz w:val="28"/>
+          <w:szCs w:val="28"/>
+        </w:rPr>
+      </w:pPr>
+      <w:proofErr w:type="spellStart"/>
+      <w:r>
+        <w:rPr>
+          <w:rFonts w:ascii="Cambria"/>
+          <w:bCs/>
+          <w:color w:val="000000" w:themeColor="text1"/>
+          <w:sz w:val="28"/>
+          <w:szCs w:val="28"/>
+        </w:rPr>
+        <w:t>Visualizzare</w:t>
+      </w:r>
+      <w:proofErr w:type="spellEnd"/>
+      <w:r>
+        <w:rPr>
+          <w:rFonts w:ascii="Cambria"/>
+          <w:bCs/>
+          <w:color w:val="000000" w:themeColor="text1"/>
+          <w:sz w:val="28"/>
+          <w:szCs w:val="28"/>
+        </w:rPr>
+        <w:t xml:space="preserve"> I </w:t>
+      </w:r>
+      <w:proofErr w:type="spellStart"/>
+      <w:r>
+        <w:rPr>
+          <w:rFonts w:ascii="Cambria"/>
+          <w:bCs/>
+          <w:color w:val="000000" w:themeColor="text1"/>
+          <w:sz w:val="28"/>
+          <w:szCs w:val="28"/>
+        </w:rPr>
+        <w:t>Propri</w:t>
+      </w:r>
+      <w:proofErr w:type="spellEnd"/>
+      <w:r>
+        <w:rPr>
+          <w:rFonts w:ascii="Cambria"/>
+          <w:bCs/>
+          <w:color w:val="000000" w:themeColor="text1"/>
+          <w:sz w:val="28"/>
+          <w:szCs w:val="28"/>
+        </w:rPr>
+        <w:t xml:space="preserve"> </w:t>
+      </w:r>
+      <w:proofErr w:type="spellStart"/>
+      <w:r>
+        <w:rPr>
+          <w:rFonts w:ascii="Cambria"/>
+          <w:bCs/>
+          <w:color w:val="000000" w:themeColor="text1"/>
+          <w:sz w:val="28"/>
+          <w:szCs w:val="28"/>
+        </w:rPr>
+        <w:t>Ordini</w:t>
+      </w:r>
+      <w:proofErr w:type="spellEnd"/>
+    </w:p>
+    <w:p>
+      <w:pPr>
+        <w:pStyle w:val="Corpotesto"/>
+        <w:numPr>
+          <w:ilvl w:val="0"/>
+          <w:numId w:val="35"/>
+        </w:numPr>
+        <w:spacing w:before="4"/>
+        <w:rPr>
+          <w:rFonts w:ascii="Cambria"/>
+          <w:bCs/>
+          <w:color w:val="000000" w:themeColor="text1"/>
+          <w:sz w:val="28"/>
+          <w:szCs w:val="28"/>
+        </w:rPr>
+      </w:pPr>
+      <w:proofErr w:type="spellStart"/>
+      <w:r>
+        <w:rPr>
+          <w:rFonts w:ascii="Cambria"/>
+          <w:bCs/>
+          <w:color w:val="000000" w:themeColor="text1"/>
+          <w:sz w:val="28"/>
+          <w:szCs w:val="28"/>
+        </w:rPr>
+        <w:t>Notifiche-Ordini</w:t>
+      </w:r>
+      <w:proofErr w:type="spellEnd"/>
+      <w:r>
+        <w:rPr>
+          <w:rFonts w:ascii="Cambria"/>
+          <w:bCs/>
+          <w:color w:val="000000" w:themeColor="text1"/>
+          <w:sz w:val="28"/>
+          <w:szCs w:val="28"/>
+        </w:rPr>
+        <w:t xml:space="preserve"> </w:t>
+      </w:r>
+      <w:proofErr w:type="spellStart"/>
+      <w:r>
+        <w:rPr>
+          <w:rFonts w:ascii="Cambria"/>
+          <w:bCs/>
+          <w:color w:val="000000" w:themeColor="text1"/>
+          <w:sz w:val="28"/>
+          <w:szCs w:val="28"/>
+        </w:rPr>
+        <w:t>Pronti</w:t>
+      </w:r>
+      <w:proofErr w:type="spellEnd"/>
+    </w:p>
+    <w:p>
+      <w:pPr>
+        <w:pStyle w:val="Corpotesto"/>
+        <w:spacing w:before="4"/>
+        <w:ind w:left="1440"/>
+        <w:rPr>
+          <w:rFonts w:ascii="Cambria"/>
+          <w:b/>
+          <w:color w:val="000000" w:themeColor="text1"/>
+          <w:sz w:val="32"/>
+          <w:szCs w:val="32"/>
+        </w:rPr>
+      </w:pPr>
+      <w:proofErr w:type="spellStart"/>
+      <w:r>
+        <w:rPr>
+          <w:rFonts w:ascii="Cambria"/>
+          <w:b/>
+          <w:color w:val="000000" w:themeColor="text1"/>
+          <w:sz w:val="32"/>
+          <w:szCs w:val="32"/>
+        </w:rPr>
+        <w:t>Impiegati</w:t>
+      </w:r>
+      <w:proofErr w:type="spellEnd"/>
+    </w:p>
+    <w:p>
+      <w:pPr>
+        <w:pStyle w:val="Corpotesto"/>
+        <w:numPr>
+          <w:ilvl w:val="0"/>
+          <w:numId w:val="36"/>
+        </w:numPr>
+        <w:spacing w:before="4"/>
+        <w:rPr>
+          <w:rFonts w:ascii="Cambria"/>
+          <w:bCs/>
+          <w:color w:val="000000" w:themeColor="text1"/>
+          <w:sz w:val="28"/>
+          <w:szCs w:val="28"/>
+        </w:rPr>
+      </w:pPr>
+      <w:r>
+        <w:rPr>
+          <w:rFonts w:ascii="Cambria"/>
+          <w:bCs/>
+          <w:color w:val="000000" w:themeColor="text1"/>
+          <w:sz w:val="28"/>
+          <w:szCs w:val="28"/>
+        </w:rPr>
+        <w:t>Login</w:t>
+      </w:r>
+    </w:p>
+    <w:p>
+      <w:pPr>
+        <w:pStyle w:val="Corpotesto"/>
+        <w:numPr>
+          <w:ilvl w:val="0"/>
+          <w:numId w:val="36"/>
+        </w:numPr>
+        <w:spacing w:before="4"/>
+        <w:rPr>
+          <w:rFonts w:ascii="Cambria"/>
+          <w:bCs/>
+          <w:color w:val="000000" w:themeColor="text1"/>
+          <w:sz w:val="28"/>
+          <w:szCs w:val="28"/>
+        </w:rPr>
+      </w:pPr>
+      <w:proofErr w:type="spellStart"/>
+      <w:r>
+        <w:rPr>
+          <w:rFonts w:ascii="Cambria"/>
+          <w:bCs/>
+          <w:color w:val="000000" w:themeColor="text1"/>
+          <w:sz w:val="28"/>
+          <w:szCs w:val="28"/>
+        </w:rPr>
+        <w:t>Lavoro</w:t>
+      </w:r>
+      <w:proofErr w:type="spellEnd"/>
+    </w:p>
+    <w:p>
+      <w:pPr>
+        <w:pStyle w:val="Corpotesto"/>
+        <w:numPr>
+          <w:ilvl w:val="0"/>
+          <w:numId w:val="36"/>
+        </w:numPr>
+        <w:spacing w:before="4"/>
+        <w:rPr>
+          <w:rFonts w:ascii="Cambria"/>
+          <w:bCs/>
+          <w:color w:val="000000" w:themeColor="text1"/>
+          <w:sz w:val="28"/>
+          <w:szCs w:val="28"/>
+        </w:rPr>
+      </w:pPr>
+      <w:proofErr w:type="spellStart"/>
+      <w:r>
+        <w:rPr>
+          <w:rFonts w:ascii="Cambria"/>
+          <w:bCs/>
+          <w:color w:val="000000" w:themeColor="text1"/>
+          <w:sz w:val="28"/>
+          <w:szCs w:val="28"/>
+        </w:rPr>
+        <w:t>Comprare</w:t>
+      </w:r>
+      <w:proofErr w:type="spellEnd"/>
+      <w:r>
+        <w:rPr>
+          <w:rFonts w:ascii="Cambria"/>
+          <w:bCs/>
+          <w:color w:val="000000" w:themeColor="text1"/>
+          <w:sz w:val="28"/>
+          <w:szCs w:val="28"/>
+        </w:rPr>
+        <w:t>/</w:t>
+      </w:r>
+      <w:proofErr w:type="spellStart"/>
+      <w:r>
+        <w:rPr>
+          <w:rFonts w:ascii="Cambria"/>
+          <w:bCs/>
+          <w:color w:val="000000" w:themeColor="text1"/>
+          <w:sz w:val="28"/>
+          <w:szCs w:val="28"/>
+        </w:rPr>
+        <w:t>Ordinare</w:t>
+      </w:r>
+      <w:proofErr w:type="spellEnd"/>
+      <w:r>
+        <w:rPr>
+          <w:rFonts w:ascii="Cambria"/>
+          <w:bCs/>
+          <w:color w:val="000000" w:themeColor="text1"/>
+          <w:sz w:val="28"/>
+          <w:szCs w:val="28"/>
+        </w:rPr>
+        <w:t>/</w:t>
+      </w:r>
+      <w:proofErr w:type="spellStart"/>
+      <w:r>
+        <w:rPr>
+          <w:rFonts w:ascii="Cambria"/>
+          <w:bCs/>
+          <w:color w:val="000000" w:themeColor="text1"/>
+          <w:sz w:val="28"/>
+          <w:szCs w:val="28"/>
+        </w:rPr>
+        <w:t>Ricerca</w:t>
+      </w:r>
+      <w:proofErr w:type="spellEnd"/>
+      <w:r>
+        <w:rPr>
+          <w:rFonts w:ascii="Cambria"/>
+          <w:bCs/>
+          <w:color w:val="000000" w:themeColor="text1"/>
+          <w:sz w:val="28"/>
+          <w:szCs w:val="28"/>
+        </w:rPr>
+        <w:t xml:space="preserve"> </w:t>
+      </w:r>
+      <w:proofErr w:type="spellStart"/>
+      <w:r>
+        <w:rPr>
+          <w:rFonts w:ascii="Cambria"/>
+          <w:bCs/>
+          <w:color w:val="000000" w:themeColor="text1"/>
+          <w:sz w:val="28"/>
+          <w:szCs w:val="28"/>
+        </w:rPr>
+        <w:t>Vini</w:t>
+      </w:r>
+      <w:proofErr w:type="spellEnd"/>
+    </w:p>
+    <w:p>
+      <w:pPr>
+        <w:pStyle w:val="Corpotesto"/>
+        <w:numPr>
+          <w:ilvl w:val="0"/>
+          <w:numId w:val="36"/>
+        </w:numPr>
+        <w:spacing w:before="4"/>
+        <w:rPr>
+          <w:rFonts w:ascii="Cambria"/>
+          <w:bCs/>
+          <w:color w:val="000000" w:themeColor="text1"/>
+          <w:sz w:val="28"/>
+          <w:szCs w:val="28"/>
+        </w:rPr>
+      </w:pPr>
+      <w:proofErr w:type="spellStart"/>
+      <w:r>
+        <w:rPr>
+          <w:rFonts w:ascii="Cambria"/>
+          <w:bCs/>
+          <w:color w:val="000000" w:themeColor="text1"/>
+          <w:sz w:val="28"/>
+          <w:szCs w:val="28"/>
+        </w:rPr>
+        <w:t>Notifiche-Ordini</w:t>
+      </w:r>
+      <w:proofErr w:type="spellEnd"/>
+      <w:r>
+        <w:rPr>
+          <w:rFonts w:ascii="Cambria"/>
+          <w:bCs/>
+          <w:color w:val="000000" w:themeColor="text1"/>
+          <w:sz w:val="28"/>
+          <w:szCs w:val="28"/>
+        </w:rPr>
+        <w:t xml:space="preserve"> </w:t>
+      </w:r>
+      <w:proofErr w:type="spellStart"/>
+      <w:r>
+        <w:rPr>
+          <w:rFonts w:ascii="Cambria"/>
+          <w:bCs/>
+          <w:color w:val="000000" w:themeColor="text1"/>
+          <w:sz w:val="28"/>
+          <w:szCs w:val="28"/>
+        </w:rPr>
+        <w:t>Pronti</w:t>
+      </w:r>
+      <w:proofErr w:type="spellEnd"/>
+    </w:p>
+    <w:p>
+      <w:pPr>
+        <w:pStyle w:val="Corpotesto"/>
+        <w:numPr>
+          <w:ilvl w:val="0"/>
+          <w:numId w:val="36"/>
+        </w:numPr>
+        <w:spacing w:before="4"/>
+        <w:rPr>
+          <w:rFonts w:ascii="Cambria"/>
+          <w:bCs/>
+          <w:color w:val="000000" w:themeColor="text1"/>
+          <w:sz w:val="28"/>
+          <w:szCs w:val="28"/>
+        </w:rPr>
+      </w:pPr>
+      <w:proofErr w:type="spellStart"/>
+      <w:r>
+        <w:rPr>
+          <w:rFonts w:ascii="Cambria"/>
+          <w:bCs/>
+          <w:color w:val="000000" w:themeColor="text1"/>
+          <w:sz w:val="28"/>
+          <w:szCs w:val="28"/>
+        </w:rPr>
+        <w:t>Ricerca</w:t>
+      </w:r>
+      <w:proofErr w:type="spellEnd"/>
+      <w:r>
+        <w:rPr>
+          <w:rFonts w:ascii="Cambria"/>
+          <w:bCs/>
+          <w:color w:val="000000" w:themeColor="text1"/>
+          <w:sz w:val="28"/>
+          <w:szCs w:val="28"/>
+        </w:rPr>
+        <w:t xml:space="preserve"> </w:t>
+      </w:r>
+      <w:proofErr w:type="spellStart"/>
+      <w:r>
+        <w:rPr>
+          <w:rFonts w:ascii="Cambria"/>
+          <w:bCs/>
+          <w:color w:val="000000" w:themeColor="text1"/>
+          <w:sz w:val="28"/>
+          <w:szCs w:val="28"/>
+        </w:rPr>
+        <w:t>Ordini</w:t>
+      </w:r>
+      <w:proofErr w:type="spellEnd"/>
+    </w:p>
+    <w:p>
+      <w:pPr>
+        <w:pStyle w:val="Corpotesto"/>
+        <w:numPr>
+          <w:ilvl w:val="0"/>
+          <w:numId w:val="36"/>
+        </w:numPr>
+        <w:spacing w:before="4"/>
+        <w:rPr>
+          <w:rFonts w:ascii="Cambria"/>
+          <w:bCs/>
+          <w:color w:val="000000" w:themeColor="text1"/>
+          <w:sz w:val="28"/>
+          <w:szCs w:val="28"/>
+        </w:rPr>
+      </w:pPr>
+      <w:proofErr w:type="spellStart"/>
+      <w:r>
+        <w:rPr>
+          <w:rFonts w:ascii="Cambria"/>
+          <w:bCs/>
+          <w:color w:val="000000" w:themeColor="text1"/>
+          <w:sz w:val="28"/>
+          <w:szCs w:val="28"/>
+        </w:rPr>
+        <w:t>Ricerca</w:t>
+      </w:r>
+      <w:proofErr w:type="spellEnd"/>
+      <w:r>
+        <w:rPr>
+          <w:rFonts w:ascii="Cambria"/>
+          <w:bCs/>
+          <w:color w:val="000000" w:themeColor="text1"/>
+          <w:sz w:val="28"/>
+          <w:szCs w:val="28"/>
+        </w:rPr>
+        <w:t xml:space="preserve"> </w:t>
+      </w:r>
+      <w:proofErr w:type="spellStart"/>
+      <w:r>
+        <w:rPr>
+          <w:rFonts w:ascii="Cambria"/>
+          <w:bCs/>
+          <w:color w:val="000000" w:themeColor="text1"/>
+          <w:sz w:val="28"/>
+          <w:szCs w:val="28"/>
+        </w:rPr>
+        <w:t>Cliente</w:t>
+      </w:r>
+      <w:proofErr w:type="spellEnd"/>
+    </w:p>
+    <w:p>
+      <w:pPr>
+        <w:pStyle w:val="Corpotesto"/>
+        <w:numPr>
+          <w:ilvl w:val="0"/>
+          <w:numId w:val="36"/>
+        </w:numPr>
+        <w:spacing w:before="4"/>
+        <w:rPr>
+          <w:rFonts w:ascii="Cambria"/>
+          <w:bCs/>
+          <w:color w:val="000000" w:themeColor="text1"/>
+          <w:sz w:val="28"/>
+          <w:szCs w:val="28"/>
+        </w:rPr>
+      </w:pPr>
+      <w:proofErr w:type="spellStart"/>
+      <w:r>
+        <w:rPr>
+          <w:rFonts w:ascii="Cambria"/>
+          <w:bCs/>
+          <w:color w:val="000000" w:themeColor="text1"/>
+          <w:sz w:val="28"/>
+          <w:szCs w:val="28"/>
+        </w:rPr>
+        <w:t>Modifica</w:t>
+      </w:r>
+      <w:proofErr w:type="spellEnd"/>
+      <w:r>
+        <w:rPr>
+          <w:rFonts w:ascii="Cambria"/>
+          <w:bCs/>
+          <w:color w:val="000000" w:themeColor="text1"/>
+          <w:sz w:val="28"/>
+          <w:szCs w:val="28"/>
+        </w:rPr>
+        <w:t xml:space="preserve"> Password</w:t>
+      </w:r>
+    </w:p>
+    <w:p>
+      <w:pPr>
+        <w:pStyle w:val="Corpotesto"/>
+        <w:spacing w:before="4"/>
+        <w:ind w:left="1440"/>
+        <w:rPr>
+          <w:rFonts w:ascii="Cambria"/>
+          <w:b/>
+          <w:color w:val="000000" w:themeColor="text1"/>
+          <w:sz w:val="32"/>
+          <w:szCs w:val="32"/>
+        </w:rPr>
+      </w:pPr>
+      <w:proofErr w:type="spellStart"/>
+      <w:r>
+        <w:rPr>
+          <w:rFonts w:ascii="Cambria"/>
+          <w:b/>
+          <w:color w:val="000000" w:themeColor="text1"/>
+          <w:sz w:val="32"/>
+          <w:szCs w:val="32"/>
+        </w:rPr>
+        <w:t>Amministratore</w:t>
+      </w:r>
+      <w:proofErr w:type="spellEnd"/>
+    </w:p>
+    <w:p>
+      <w:pPr>
+        <w:pStyle w:val="Corpotesto"/>
+        <w:spacing w:before="4"/>
+        <w:ind w:left="1440"/>
+        <w:rPr>
+          <w:rFonts w:ascii="Cambria"/>
+          <w:bCs/>
+          <w:i/>
+          <w:iCs/>
+          <w:color w:val="000000" w:themeColor="text1"/>
+          <w:sz w:val="28"/>
+          <w:szCs w:val="28"/>
+        </w:rPr>
+      </w:pPr>
+      <w:r>
+        <w:rPr>
+          <w:rFonts w:ascii="Cambria"/>
+          <w:bCs/>
+          <w:i/>
+          <w:iCs/>
+          <w:color w:val="000000" w:themeColor="text1"/>
+          <w:sz w:val="28"/>
+          <w:szCs w:val="28"/>
+        </w:rPr>
+        <w:t xml:space="preserve">Per </w:t>
+      </w:r>
+      <w:proofErr w:type="spellStart"/>
+      <w:r>
+        <w:rPr>
+          <w:rFonts w:ascii="Cambria"/>
+          <w:bCs/>
+          <w:i/>
+          <w:iCs/>
+          <w:color w:val="000000" w:themeColor="text1"/>
+          <w:sz w:val="28"/>
+          <w:szCs w:val="28"/>
+        </w:rPr>
+        <w:t>funzionalita</w:t>
+      </w:r>
+      <w:proofErr w:type="spellEnd"/>
+      <w:r>
+        <w:rPr>
+          <w:rFonts w:ascii="Cambria"/>
+          <w:bCs/>
+          <w:i/>
+          <w:iCs/>
+          <w:color w:val="000000" w:themeColor="text1"/>
+          <w:sz w:val="28"/>
+          <w:szCs w:val="28"/>
+        </w:rPr>
+        <w:t>’</w:t>
+      </w:r>
+      <w:r>
+        <w:rPr>
+          <w:rFonts w:ascii="Cambria"/>
+          <w:bCs/>
+          <w:i/>
+          <w:iCs/>
+          <w:color w:val="000000" w:themeColor="text1"/>
+          <w:sz w:val="28"/>
+          <w:szCs w:val="28"/>
+        </w:rPr>
+        <w:t xml:space="preserve"> base </w:t>
+      </w:r>
+      <w:proofErr w:type="spellStart"/>
+      <w:r>
+        <w:rPr>
+          <w:rFonts w:ascii="Cambria"/>
+          <w:bCs/>
+          <w:i/>
+          <w:iCs/>
+          <w:color w:val="000000" w:themeColor="text1"/>
+          <w:sz w:val="28"/>
+          <w:szCs w:val="28"/>
+        </w:rPr>
+        <w:t>vedere</w:t>
+      </w:r>
+      <w:proofErr w:type="spellEnd"/>
+      <w:r>
+        <w:rPr>
+          <w:rFonts w:ascii="Cambria"/>
+          <w:bCs/>
+          <w:i/>
+          <w:iCs/>
+          <w:color w:val="000000" w:themeColor="text1"/>
+          <w:sz w:val="28"/>
+          <w:szCs w:val="28"/>
+        </w:rPr>
+        <w:t xml:space="preserve"> </w:t>
+      </w:r>
+      <w:proofErr w:type="spellStart"/>
+      <w:r>
+        <w:rPr>
+          <w:rFonts w:ascii="Cambria"/>
+          <w:bCs/>
+          <w:i/>
+          <w:iCs/>
+          <w:color w:val="000000" w:themeColor="text1"/>
+          <w:sz w:val="28"/>
+          <w:szCs w:val="28"/>
+        </w:rPr>
+        <w:t>manual</w:t>
+      </w:r>
+      <w:r>
+        <w:rPr>
+          <w:rFonts w:ascii="Cambria"/>
+          <w:bCs/>
+          <w:i/>
+          <w:iCs/>
+          <w:color w:val="000000" w:themeColor="text1"/>
+          <w:sz w:val="28"/>
+          <w:szCs w:val="28"/>
+        </w:rPr>
+        <w:t>e</w:t>
+      </w:r>
+      <w:proofErr w:type="spellEnd"/>
+      <w:r>
+        <w:rPr>
+          <w:rFonts w:ascii="Cambria"/>
+          <w:bCs/>
+          <w:i/>
+          <w:iCs/>
+          <w:color w:val="000000" w:themeColor="text1"/>
+          <w:sz w:val="28"/>
+          <w:szCs w:val="28"/>
+        </w:rPr>
+        <w:t xml:space="preserve"> </w:t>
+      </w:r>
+      <w:proofErr w:type="spellStart"/>
+      <w:r>
+        <w:rPr>
+          <w:rFonts w:ascii="Cambria"/>
+          <w:bCs/>
+          <w:i/>
+          <w:iCs/>
+          <w:color w:val="000000" w:themeColor="text1"/>
+          <w:sz w:val="28"/>
+          <w:szCs w:val="28"/>
+        </w:rPr>
+        <w:t>dipendente</w:t>
+      </w:r>
+      <w:proofErr w:type="spellEnd"/>
+    </w:p>
+    <w:p>
+      <w:pPr>
+        <w:pStyle w:val="Corpotesto"/>
+        <w:spacing w:before="4"/>
+        <w:ind w:left="1440"/>
+        <w:rPr>
+          <w:rFonts w:ascii="Cambria"/>
+          <w:bCs/>
+          <w:i/>
+          <w:iCs/>
+          <w:color w:val="000000" w:themeColor="text1"/>
+          <w:sz w:val="28"/>
+          <w:szCs w:val="28"/>
+        </w:rPr>
+      </w:pPr>
+      <w:r>
+        <w:rPr>
+          <w:rFonts w:ascii="Cambria"/>
+          <w:bCs/>
+          <w:i/>
+          <w:iCs/>
+          <w:color w:val="000000" w:themeColor="text1"/>
+          <w:sz w:val="28"/>
+          <w:szCs w:val="28"/>
+        </w:rPr>
+        <w:t xml:space="preserve">Per </w:t>
+      </w:r>
+      <w:proofErr w:type="spellStart"/>
+      <w:r>
+        <w:rPr>
+          <w:rFonts w:ascii="Cambria"/>
+          <w:bCs/>
+          <w:i/>
+          <w:iCs/>
+          <w:color w:val="000000" w:themeColor="text1"/>
+          <w:sz w:val="28"/>
+          <w:szCs w:val="28"/>
+        </w:rPr>
+        <w:t>funzionalita</w:t>
+      </w:r>
+      <w:proofErr w:type="spellEnd"/>
+      <w:r>
+        <w:rPr>
+          <w:rFonts w:ascii="Cambria"/>
+          <w:bCs/>
+          <w:i/>
+          <w:iCs/>
+          <w:color w:val="000000" w:themeColor="text1"/>
+          <w:sz w:val="28"/>
+          <w:szCs w:val="28"/>
+        </w:rPr>
+        <w:t>’</w:t>
+      </w:r>
+      <w:r>
+        <w:rPr>
+          <w:rFonts w:ascii="Cambria"/>
+          <w:bCs/>
+          <w:i/>
+          <w:iCs/>
+          <w:color w:val="000000" w:themeColor="text1"/>
+          <w:sz w:val="28"/>
+          <w:szCs w:val="28"/>
+        </w:rPr>
+        <w:t xml:space="preserve"> </w:t>
+      </w:r>
+      <w:proofErr w:type="spellStart"/>
+      <w:r>
+        <w:rPr>
+          <w:rFonts w:ascii="Cambria"/>
+          <w:bCs/>
+          <w:i/>
+          <w:iCs/>
+          <w:color w:val="000000" w:themeColor="text1"/>
+          <w:sz w:val="28"/>
+          <w:szCs w:val="28"/>
+        </w:rPr>
+        <w:t>specifiche</w:t>
+      </w:r>
+      <w:proofErr w:type="spellEnd"/>
+      <w:r>
+        <w:rPr>
+          <w:rFonts w:ascii="Cambria"/>
+          <w:bCs/>
+          <w:i/>
+          <w:iCs/>
+          <w:color w:val="000000" w:themeColor="text1"/>
+          <w:sz w:val="28"/>
+          <w:szCs w:val="28"/>
+        </w:rPr>
+        <w:t xml:space="preserve"> admin</w:t>
+      </w:r>
+    </w:p>
+    <w:p>
+      <w:pPr>
+        <w:pStyle w:val="Corpotesto"/>
+        <w:numPr>
+          <w:ilvl w:val="0"/>
+          <w:numId w:val="37"/>
+        </w:numPr>
+        <w:spacing w:before="4"/>
+        <w:rPr>
+          <w:rFonts w:ascii="Cambria"/>
+          <w:bCs/>
+          <w:color w:val="000000" w:themeColor="text1"/>
+          <w:sz w:val="28"/>
+          <w:szCs w:val="28"/>
+        </w:rPr>
+      </w:pPr>
+      <w:proofErr w:type="spellStart"/>
+      <w:r>
+        <w:rPr>
+          <w:rFonts w:ascii="Cambria"/>
+          <w:bCs/>
+          <w:color w:val="000000" w:themeColor="text1"/>
+          <w:sz w:val="28"/>
+          <w:szCs w:val="28"/>
+        </w:rPr>
+        <w:t>Generare</w:t>
+      </w:r>
+      <w:proofErr w:type="spellEnd"/>
+      <w:r>
+        <w:rPr>
+          <w:rFonts w:ascii="Cambria"/>
+          <w:bCs/>
+          <w:color w:val="000000" w:themeColor="text1"/>
+          <w:sz w:val="28"/>
+          <w:szCs w:val="28"/>
+        </w:rPr>
+        <w:t xml:space="preserve"> Report </w:t>
+      </w:r>
+      <w:proofErr w:type="spellStart"/>
+      <w:r>
+        <w:rPr>
+          <w:rFonts w:ascii="Cambria"/>
+          <w:bCs/>
+          <w:color w:val="000000" w:themeColor="text1"/>
+          <w:sz w:val="28"/>
+          <w:szCs w:val="28"/>
+        </w:rPr>
+        <w:t>Mensile</w:t>
+      </w:r>
+      <w:proofErr w:type="spellEnd"/>
+    </w:p>
+    <w:p>
+      <w:pPr>
+        <w:pStyle w:val="Corpotesto"/>
+        <w:numPr>
+          <w:ilvl w:val="0"/>
+          <w:numId w:val="37"/>
+        </w:numPr>
+        <w:spacing w:before="4"/>
+        <w:rPr>
+          <w:rFonts w:ascii="Cambria"/>
+          <w:bCs/>
+          <w:color w:val="000000" w:themeColor="text1"/>
+          <w:sz w:val="28"/>
+          <w:szCs w:val="28"/>
+        </w:rPr>
+      </w:pPr>
+      <w:proofErr w:type="spellStart"/>
+      <w:r>
+        <w:rPr>
+          <w:rFonts w:ascii="Cambria"/>
+          <w:bCs/>
+          <w:color w:val="000000" w:themeColor="text1"/>
+          <w:sz w:val="28"/>
+          <w:szCs w:val="28"/>
+        </w:rPr>
+        <w:t>Gestione</w:t>
+      </w:r>
+      <w:proofErr w:type="spellEnd"/>
+      <w:r>
+        <w:rPr>
+          <w:rFonts w:ascii="Cambria"/>
+          <w:bCs/>
+          <w:color w:val="000000" w:themeColor="text1"/>
+          <w:sz w:val="28"/>
+          <w:szCs w:val="28"/>
+        </w:rPr>
+        <w:t xml:space="preserve"> </w:t>
+      </w:r>
+      <w:proofErr w:type="spellStart"/>
+      <w:r>
+        <w:rPr>
+          <w:rFonts w:ascii="Cambria"/>
+          <w:bCs/>
+          <w:color w:val="000000" w:themeColor="text1"/>
+          <w:sz w:val="28"/>
+          <w:szCs w:val="28"/>
+        </w:rPr>
+        <w:t>Dipendenti</w:t>
+      </w:r>
+      <w:proofErr w:type="spellEnd"/>
+    </w:p>
+    <w:p>
+      <w:pPr>
+        <w:pStyle w:val="Corpotesto"/>
+        <w:numPr>
+          <w:ilvl w:val="1"/>
+          <w:numId w:val="37"/>
+        </w:numPr>
+        <w:spacing w:before="4"/>
+        <w:rPr>
+          <w:rFonts w:ascii="Cambria"/>
+          <w:bCs/>
+          <w:color w:val="000000" w:themeColor="text1"/>
+          <w:sz w:val="28"/>
+          <w:szCs w:val="28"/>
+        </w:rPr>
+      </w:pPr>
+      <w:proofErr w:type="spellStart"/>
+      <w:r>
+        <w:rPr>
+          <w:rFonts w:ascii="Cambria"/>
+          <w:bCs/>
+          <w:color w:val="000000" w:themeColor="text1"/>
+          <w:sz w:val="28"/>
+          <w:szCs w:val="28"/>
+        </w:rPr>
+        <w:t>Registrare</w:t>
+      </w:r>
+      <w:proofErr w:type="spellEnd"/>
+      <w:r>
+        <w:rPr>
+          <w:rFonts w:ascii="Cambria"/>
+          <w:bCs/>
+          <w:color w:val="000000" w:themeColor="text1"/>
+          <w:sz w:val="28"/>
+          <w:szCs w:val="28"/>
+        </w:rPr>
+        <w:t xml:space="preserve"> un </w:t>
+      </w:r>
+      <w:proofErr w:type="spellStart"/>
+      <w:r>
+        <w:rPr>
+          <w:rFonts w:ascii="Cambria"/>
+          <w:bCs/>
+          <w:color w:val="000000" w:themeColor="text1"/>
+          <w:sz w:val="28"/>
+          <w:szCs w:val="28"/>
+        </w:rPr>
+        <w:t>dipendente</w:t>
+      </w:r>
+      <w:proofErr w:type="spellEnd"/>
+    </w:p>
+    <w:p>
+      <w:pPr>
+        <w:pStyle w:val="Corpotesto"/>
+        <w:numPr>
+          <w:ilvl w:val="1"/>
+          <w:numId w:val="37"/>
+        </w:numPr>
+        <w:spacing w:before="4"/>
+        <w:rPr>
+          <w:rFonts w:ascii="Cambria"/>
+          <w:bCs/>
+          <w:color w:val="000000" w:themeColor="text1"/>
+          <w:sz w:val="28"/>
+          <w:szCs w:val="28"/>
+        </w:rPr>
+      </w:pPr>
+      <w:proofErr w:type="spellStart"/>
+      <w:r>
+        <w:rPr>
+          <w:rFonts w:ascii="Cambria"/>
+          <w:bCs/>
+          <w:color w:val="000000" w:themeColor="text1"/>
+          <w:sz w:val="28"/>
+          <w:szCs w:val="28"/>
+        </w:rPr>
+        <w:t>Cancellare</w:t>
+      </w:r>
+      <w:proofErr w:type="spellEnd"/>
+      <w:r>
+        <w:rPr>
+          <w:rFonts w:ascii="Cambria"/>
+          <w:bCs/>
+          <w:color w:val="000000" w:themeColor="text1"/>
+          <w:sz w:val="28"/>
+          <w:szCs w:val="28"/>
+        </w:rPr>
+        <w:t xml:space="preserve"> un </w:t>
+      </w:r>
+      <w:proofErr w:type="spellStart"/>
+      <w:r>
+        <w:rPr>
+          <w:rFonts w:ascii="Cambria"/>
+          <w:bCs/>
+          <w:color w:val="000000" w:themeColor="text1"/>
+          <w:sz w:val="28"/>
+          <w:szCs w:val="28"/>
+        </w:rPr>
+        <w:t>dipendente</w:t>
+      </w:r>
+      <w:proofErr w:type="spellEnd"/>
+    </w:p>
+    <w:p>
+      <w:pPr>
+        <w:pStyle w:val="Corpotesto"/>
+        <w:numPr>
+          <w:ilvl w:val="1"/>
+          <w:numId w:val="37"/>
+        </w:numPr>
+        <w:spacing w:before="4"/>
+        <w:rPr>
+          <w:rFonts w:ascii="Cambria"/>
+          <w:bCs/>
+          <w:color w:val="000000" w:themeColor="text1"/>
+          <w:sz w:val="28"/>
+          <w:szCs w:val="28"/>
+        </w:rPr>
+      </w:pPr>
+      <w:proofErr w:type="spellStart"/>
+      <w:r>
+        <w:rPr>
+          <w:rFonts w:ascii="Cambria"/>
+          <w:bCs/>
+          <w:color w:val="000000" w:themeColor="text1"/>
+          <w:sz w:val="28"/>
+          <w:szCs w:val="28"/>
+        </w:rPr>
+        <w:t>Resettare</w:t>
+      </w:r>
+      <w:proofErr w:type="spellEnd"/>
+      <w:r>
+        <w:rPr>
+          <w:rFonts w:ascii="Cambria"/>
+          <w:bCs/>
+          <w:color w:val="000000" w:themeColor="text1"/>
+          <w:sz w:val="28"/>
+          <w:szCs w:val="28"/>
+        </w:rPr>
+        <w:t xml:space="preserve"> </w:t>
+      </w:r>
+      <w:proofErr w:type="spellStart"/>
+      <w:r>
+        <w:rPr>
+          <w:rFonts w:ascii="Cambria"/>
+          <w:bCs/>
+          <w:color w:val="000000" w:themeColor="text1"/>
+          <w:sz w:val="28"/>
+          <w:szCs w:val="28"/>
+        </w:rPr>
+        <w:t>Credenziali</w:t>
+      </w:r>
+      <w:proofErr w:type="spellEnd"/>
+    </w:p>
+    <w:p>
+      <w:pPr>
+        <w:pStyle w:val="Corpotesto"/>
+        <w:numPr>
+          <w:ilvl w:val="0"/>
+          <w:numId w:val="37"/>
+        </w:numPr>
+        <w:spacing w:before="4"/>
+        <w:rPr>
+          <w:rFonts w:ascii="Cambria"/>
+          <w:bCs/>
+          <w:color w:val="000000" w:themeColor="text1"/>
+          <w:sz w:val="28"/>
+          <w:szCs w:val="28"/>
+        </w:rPr>
+      </w:pPr>
+      <w:proofErr w:type="spellStart"/>
+      <w:r>
+        <w:rPr>
+          <w:rFonts w:ascii="Cambria"/>
+          <w:bCs/>
+          <w:color w:val="000000" w:themeColor="text1"/>
+          <w:sz w:val="28"/>
+          <w:szCs w:val="28"/>
+        </w:rPr>
+        <w:t>Modifica</w:t>
+      </w:r>
+      <w:proofErr w:type="spellEnd"/>
+      <w:r>
+        <w:rPr>
+          <w:rFonts w:ascii="Cambria"/>
+          <w:bCs/>
+          <w:color w:val="000000" w:themeColor="text1"/>
+          <w:sz w:val="28"/>
+          <w:szCs w:val="28"/>
+        </w:rPr>
+        <w:t xml:space="preserve"> Password</w:t>
+      </w:r>
+    </w:p>
+    <w:p>
+      <w:pPr>
+        <w:pStyle w:val="Corpotesto"/>
+        <w:spacing w:before="4"/>
+        <w:ind w:left="2520"/>
+        <w:rPr>
+          <w:rFonts w:ascii="Cambria"/>
+          <w:bCs/>
+          <w:color w:val="000000" w:themeColor="text1"/>
+          <w:sz w:val="28"/>
+          <w:szCs w:val="28"/>
+        </w:rPr>
+      </w:pPr>
+    </w:p>
+    <w:p>
+      <w:pPr>
+        <w:pStyle w:val="Corpotesto"/>
+        <w:spacing w:before="4"/>
+        <w:ind w:left="1440"/>
+        <w:rPr>
+          <w:rFonts w:ascii="Cambria"/>
+          <w:bCs/>
+          <w:color w:val="000000" w:themeColor="text1"/>
+          <w:sz w:val="28"/>
+          <w:szCs w:val="28"/>
+        </w:rPr>
+      </w:pPr>
+    </w:p>
+    <w:p>
+      <w:pPr>
+        <w:pStyle w:val="Corpotesto"/>
+        <w:spacing w:before="4"/>
+        <w:ind w:left="720"/>
+        <w:rPr>
+          <w:rFonts w:ascii="Cambria"/>
+          <w:bCs/>
+          <w:color w:val="000000" w:themeColor="text1"/>
+          <w:sz w:val="28"/>
+          <w:szCs w:val="28"/>
+        </w:rPr>
+      </w:pPr>
     </w:p>
     <w:p>
       <w:pPr>
@@ -11199,6 +12556,7 @@
           <w:sz w:val="32"/>
           <w:szCs w:val="32"/>
         </w:rPr>
+        <w:lastRenderedPageBreak/>
         <w:t>Inserire</w:t>
       </w:r>
       <w:proofErr w:type="spellEnd"/>
@@ -11636,7 +12994,6 @@
           <w:sz w:val="32"/>
           <w:szCs w:val="32"/>
         </w:rPr>
-        <w:lastRenderedPageBreak/>
         <w:t>Compilare</w:t>
       </w:r>
       <w:proofErr w:type="spellEnd"/>
@@ -12601,6 +13958,7 @@
           <w:szCs w:val="32"/>
           <w:lang w:val="it-IT"/>
         </w:rPr>
+        <w:lastRenderedPageBreak/>
         <w:drawing>
           <wp:anchor distT="0" distB="0" distL="114300" distR="114300" simplePos="0" relativeHeight="251726848" behindDoc="0" locked="0" layoutInCell="1" allowOverlap="1" wp14:anchorId="283F402B" wp14:editId="4AA6C663">
             <wp:simplePos x="0" y="0"/>
@@ -13124,7 +14482,6 @@
           <w:sz w:val="32"/>
           <w:szCs w:val="32"/>
         </w:rPr>
-        <w:lastRenderedPageBreak/>
         <w:tab/>
       </w:r>
       <w:r>
@@ -13357,6 +14714,104 @@
           <w:szCs w:val="40"/>
         </w:rPr>
       </w:pPr>
+    </w:p>
+    <w:p>
+      <w:pPr>
+        <w:pStyle w:val="Corpotesto"/>
+        <w:spacing w:before="4"/>
+        <w:ind w:firstLine="720"/>
+        <w:rPr>
+          <w:rFonts w:ascii="Cambria"/>
+          <w:b/>
+          <w:color w:val="000000" w:themeColor="text1"/>
+          <w:sz w:val="40"/>
+          <w:szCs w:val="40"/>
+        </w:rPr>
+      </w:pPr>
+    </w:p>
+    <w:p>
+      <w:pPr>
+        <w:pStyle w:val="Corpotesto"/>
+        <w:spacing w:before="4"/>
+        <w:ind w:firstLine="720"/>
+        <w:rPr>
+          <w:rFonts w:ascii="Cambria"/>
+          <w:b/>
+          <w:color w:val="000000" w:themeColor="text1"/>
+          <w:sz w:val="40"/>
+          <w:szCs w:val="40"/>
+        </w:rPr>
+      </w:pPr>
+    </w:p>
+    <w:p>
+      <w:pPr>
+        <w:pStyle w:val="Corpotesto"/>
+        <w:spacing w:before="4"/>
+        <w:ind w:firstLine="720"/>
+        <w:rPr>
+          <w:rFonts w:ascii="Cambria"/>
+          <w:b/>
+          <w:color w:val="000000" w:themeColor="text1"/>
+          <w:sz w:val="40"/>
+          <w:szCs w:val="40"/>
+        </w:rPr>
+      </w:pPr>
+    </w:p>
+    <w:p>
+      <w:pPr>
+        <w:pStyle w:val="Corpotesto"/>
+        <w:spacing w:before="4"/>
+        <w:ind w:firstLine="720"/>
+        <w:rPr>
+          <w:rFonts w:ascii="Cambria"/>
+          <w:b/>
+          <w:color w:val="000000" w:themeColor="text1"/>
+          <w:sz w:val="40"/>
+          <w:szCs w:val="40"/>
+        </w:rPr>
+      </w:pPr>
+    </w:p>
+    <w:p>
+      <w:pPr>
+        <w:pStyle w:val="Corpotesto"/>
+        <w:spacing w:before="4"/>
+        <w:ind w:firstLine="720"/>
+        <w:rPr>
+          <w:rFonts w:ascii="Cambria"/>
+          <w:b/>
+          <w:color w:val="000000" w:themeColor="text1"/>
+          <w:sz w:val="40"/>
+          <w:szCs w:val="40"/>
+        </w:rPr>
+      </w:pPr>
+    </w:p>
+    <w:p>
+      <w:pPr>
+        <w:pStyle w:val="Corpotesto"/>
+        <w:spacing w:before="4"/>
+        <w:ind w:firstLine="720"/>
+        <w:rPr>
+          <w:rFonts w:ascii="Cambria"/>
+          <w:b/>
+          <w:color w:val="000000" w:themeColor="text1"/>
+          <w:sz w:val="40"/>
+          <w:szCs w:val="40"/>
+        </w:rPr>
+      </w:pPr>
+    </w:p>
+    <w:p>
+      <w:pPr>
+        <w:pStyle w:val="Corpotesto"/>
+        <w:spacing w:before="4"/>
+        <w:ind w:firstLine="720"/>
+        <w:rPr>
+          <w:rFonts w:ascii="Cambria"/>
+          <w:b/>
+          <w:color w:val="000000" w:themeColor="text1"/>
+          <w:sz w:val="40"/>
+          <w:szCs w:val="40"/>
+        </w:rPr>
+      </w:pPr>
       <w:r>
         <w:rPr>
           <w:rFonts w:ascii="Cambria"/>
@@ -13730,6 +15185,104 @@
         <w:ind w:firstLine="632"/>
         <w:rPr>
           <w:rFonts w:ascii="Cambria"/>
+          <w:b/>
+          <w:color w:val="000000" w:themeColor="text1"/>
+          <w:sz w:val="40"/>
+          <w:szCs w:val="40"/>
+        </w:rPr>
+      </w:pPr>
+    </w:p>
+    <w:p>
+      <w:pPr>
+        <w:pStyle w:val="Corpotesto"/>
+        <w:spacing w:before="4"/>
+        <w:ind w:firstLine="632"/>
+        <w:rPr>
+          <w:rFonts w:ascii="Cambria"/>
+          <w:b/>
+          <w:color w:val="000000" w:themeColor="text1"/>
+          <w:sz w:val="40"/>
+          <w:szCs w:val="40"/>
+        </w:rPr>
+      </w:pPr>
+    </w:p>
+    <w:p>
+      <w:pPr>
+        <w:pStyle w:val="Corpotesto"/>
+        <w:spacing w:before="4"/>
+        <w:ind w:firstLine="632"/>
+        <w:rPr>
+          <w:rFonts w:ascii="Cambria"/>
+          <w:b/>
+          <w:color w:val="000000" w:themeColor="text1"/>
+          <w:sz w:val="40"/>
+          <w:szCs w:val="40"/>
+        </w:rPr>
+      </w:pPr>
+    </w:p>
+    <w:p>
+      <w:pPr>
+        <w:pStyle w:val="Corpotesto"/>
+        <w:spacing w:before="4"/>
+        <w:ind w:firstLine="632"/>
+        <w:rPr>
+          <w:rFonts w:ascii="Cambria"/>
+          <w:b/>
+          <w:color w:val="000000" w:themeColor="text1"/>
+          <w:sz w:val="40"/>
+          <w:szCs w:val="40"/>
+        </w:rPr>
+      </w:pPr>
+    </w:p>
+    <w:p>
+      <w:pPr>
+        <w:pStyle w:val="Corpotesto"/>
+        <w:spacing w:before="4"/>
+        <w:ind w:firstLine="632"/>
+        <w:rPr>
+          <w:rFonts w:ascii="Cambria"/>
+          <w:b/>
+          <w:color w:val="000000" w:themeColor="text1"/>
+          <w:sz w:val="40"/>
+          <w:szCs w:val="40"/>
+        </w:rPr>
+      </w:pPr>
+    </w:p>
+    <w:p>
+      <w:pPr>
+        <w:pStyle w:val="Corpotesto"/>
+        <w:spacing w:before="4"/>
+        <w:ind w:firstLine="632"/>
+        <w:rPr>
+          <w:rFonts w:ascii="Cambria"/>
+          <w:b/>
+          <w:color w:val="000000" w:themeColor="text1"/>
+          <w:sz w:val="40"/>
+          <w:szCs w:val="40"/>
+        </w:rPr>
+      </w:pPr>
+    </w:p>
+    <w:p>
+      <w:pPr>
+        <w:pStyle w:val="Corpotesto"/>
+        <w:spacing w:before="4"/>
+        <w:ind w:firstLine="632"/>
+        <w:rPr>
+          <w:rFonts w:ascii="Cambria"/>
+          <w:b/>
+          <w:color w:val="000000" w:themeColor="text1"/>
+          <w:sz w:val="40"/>
+          <w:szCs w:val="40"/>
+        </w:rPr>
+      </w:pPr>
+    </w:p>
+    <w:p>
+      <w:pPr>
+        <w:pStyle w:val="Corpotesto"/>
+        <w:spacing w:before="4"/>
+        <w:ind w:firstLine="632"/>
+        <w:rPr>
+          <w:rFonts w:ascii="Cambria"/>
           <w:bCs/>
           <w:color w:val="000000" w:themeColor="text1"/>
           <w:sz w:val="32"/>
@@ -14880,19 +16433,7 @@
           <w:szCs w:val="32"/>
           <w:lang w:val="it-IT"/>
         </w:rPr>
-        <w:t xml:space="preserve">Si possono ricercare I vini compilando gli apposite </w:t>
-      </w:r>
-      <w:proofErr w:type="gramStart"/>
-      <w:r>
-        <w:rPr>
-          <w:rFonts w:ascii="Cambria"/>
-          <w:bCs/>
-          <w:color w:val="000000" w:themeColor="text1"/>
-          <w:sz w:val="32"/>
-          <w:szCs w:val="32"/>
-          <w:lang w:val="it-IT"/>
-        </w:rPr>
-        <w:t xml:space="preserve">campi </w:t>
+        <w:t xml:space="preserve">Si possono ricercare I vini compilando gli apposite campi </w:t>
       </w:r>
       <w:r>
         <w:rPr>
@@ -14914,19 +16455,7 @@
           <w:szCs w:val="32"/>
           <w:lang w:val="it-IT"/>
         </w:rPr>
-        <w:t>Nome</w:t>
-      </w:r>
-      <w:proofErr w:type="gramEnd"/>
-      <w:r>
-        <w:rPr>
-          <w:rFonts w:ascii="Cambria"/>
-          <w:bCs/>
-          <w:color w:val="000000" w:themeColor="text1"/>
-          <w:sz w:val="32"/>
-          <w:szCs w:val="32"/>
-          <w:lang w:val="it-IT"/>
-        </w:rPr>
-        <w:t xml:space="preserve"> Prodotto</w:t>
+        <w:t>Nome Prodotto</w:t>
       </w:r>
       <w:r>
         <w:rPr>
@@ -18203,27 +19732,7 @@
           <w:sz w:val="40"/>
           <w:szCs w:val="40"/>
         </w:rPr>
-        <w:t>1</w:t>
-      </w:r>
-      <w:r>
-        <w:rPr>
-          <w:rFonts w:ascii="Cambria"/>
-          <w:b/>
-          <w:color w:val="000000" w:themeColor="text1"/>
-          <w:sz w:val="40"/>
-          <w:szCs w:val="40"/>
-        </w:rPr>
-        <w:t>-</w:t>
-      </w:r>
-      <w:r>
-        <w:rPr>
-          <w:rFonts w:ascii="Cambria"/>
-          <w:b/>
-          <w:color w:val="000000" w:themeColor="text1"/>
-          <w:sz w:val="40"/>
-          <w:szCs w:val="40"/>
-        </w:rPr>
-        <w:t xml:space="preserve">Generare Report </w:t>
+        <w:t xml:space="preserve">1-Generare Report </w:t>
       </w:r>
       <w:proofErr w:type="spellStart"/>
       <w:r>
@@ -18568,8 +20077,9 @@
           <w:szCs w:val="40"/>
         </w:rPr>
         <w:lastRenderedPageBreak/>
-        <w:t>2</w:t>
-      </w:r>
+        <w:t xml:space="preserve">2-Gestione </w:t>
+      </w:r>
+      <w:proofErr w:type="spellStart"/>
       <w:r>
         <w:rPr>
           <w:rFonts w:ascii="Cambria"/>
@@ -18578,27 +20088,6 @@
           <w:sz w:val="40"/>
           <w:szCs w:val="40"/>
         </w:rPr>
-        <w:t>-Ge</w:t>
-      </w:r>
-      <w:r>
-        <w:rPr>
-          <w:rFonts w:ascii="Cambria"/>
-          <w:b/>
-          <w:color w:val="000000" w:themeColor="text1"/>
-          <w:sz w:val="40"/>
-          <w:szCs w:val="40"/>
-        </w:rPr>
-        <w:t xml:space="preserve">stione </w:t>
-      </w:r>
-      <w:proofErr w:type="spellStart"/>
-      <w:r>
-        <w:rPr>
-          <w:rFonts w:ascii="Cambria"/>
-          <w:b/>
-          <w:color w:val="000000" w:themeColor="text1"/>
-          <w:sz w:val="40"/>
-          <w:szCs w:val="40"/>
-        </w:rPr>
         <w:t>dipendenti</w:t>
       </w:r>
       <w:proofErr w:type="spellEnd"/>
@@ -18824,18 +20313,7 @@
           <w:szCs w:val="32"/>
           <w:lang w:val="it-IT"/>
         </w:rPr>
-        <w:t>.</w:t>
-      </w:r>
-      <w:r>
-        <w:rPr>
-          <w:rFonts w:ascii="Cambria"/>
-          <w:bCs/>
-          <w:color w:val="000000" w:themeColor="text1"/>
-          <w:sz w:val="32"/>
-          <w:szCs w:val="32"/>
-          <w:lang w:val="it-IT"/>
-        </w:rPr>
-        <w:t>Compilare i campi richiesti</w:t>
+        <w:t>.Compilare i campi richiesti</w:t>
       </w:r>
     </w:p>
     <w:p>
@@ -18941,18 +20419,7 @@
           <w:szCs w:val="32"/>
           <w:lang w:val="it-IT"/>
         </w:rPr>
-        <w:t>.</w:t>
-      </w:r>
-      <w:r>
-        <w:rPr>
-          <w:rFonts w:ascii="Cambria"/>
-          <w:bCs/>
-          <w:color w:val="000000" w:themeColor="text1"/>
-          <w:sz w:val="32"/>
-          <w:szCs w:val="32"/>
-          <w:lang w:val="it-IT"/>
-        </w:rPr>
-        <w:t xml:space="preserve">Cliccare su </w:t>
+        <w:t xml:space="preserve">.Cliccare su </w:t>
       </w:r>
       <w:r>
         <w:rPr>
@@ -19212,18 +20679,7 @@
           <w:szCs w:val="32"/>
           <w:lang w:val="it-IT"/>
         </w:rPr>
-        <w:t>3.</w:t>
-      </w:r>
-      <w:r>
-        <w:rPr>
-          <w:rFonts w:ascii="Cambria"/>
-          <w:bCs/>
-          <w:color w:val="000000" w:themeColor="text1"/>
-          <w:sz w:val="32"/>
-          <w:szCs w:val="32"/>
-          <w:lang w:val="it-IT"/>
-        </w:rPr>
-        <w:t>Selezionare il dipendente da eliminare</w:t>
+        <w:t>3.Selezionare il dipendente da eliminare</w:t>
       </w:r>
     </w:p>
     <w:p>
@@ -19362,6 +20818,1070 @@
       <w:pPr>
         <w:pStyle w:val="Corpotesto"/>
         <w:spacing w:before="4"/>
+        <w:ind w:firstLine="720"/>
+        <w:rPr>
+          <w:rFonts w:ascii="Cambria"/>
+          <w:b/>
+          <w:color w:val="000000" w:themeColor="text1"/>
+          <w:sz w:val="36"/>
+          <w:szCs w:val="36"/>
+        </w:rPr>
+      </w:pPr>
+      <w:r>
+        <w:rPr>
+          <w:rFonts w:ascii="Cambria"/>
+          <w:b/>
+          <w:color w:val="000000" w:themeColor="text1"/>
+          <w:sz w:val="36"/>
+          <w:szCs w:val="36"/>
+        </w:rPr>
+        <w:lastRenderedPageBreak/>
+        <w:t xml:space="preserve">Reset </w:t>
+      </w:r>
+      <w:proofErr w:type="spellStart"/>
+      <w:r>
+        <w:rPr>
+          <w:rFonts w:ascii="Cambria"/>
+          <w:b/>
+          <w:color w:val="000000" w:themeColor="text1"/>
+          <w:sz w:val="36"/>
+          <w:szCs w:val="36"/>
+        </w:rPr>
+        <w:t>Credenziali</w:t>
+      </w:r>
+      <w:proofErr w:type="spellEnd"/>
+      <w:r>
+        <w:rPr>
+          <w:rFonts w:ascii="Cambria"/>
+          <w:b/>
+          <w:color w:val="000000" w:themeColor="text1"/>
+          <w:sz w:val="36"/>
+          <w:szCs w:val="36"/>
+        </w:rPr>
+        <w:t xml:space="preserve"> </w:t>
+      </w:r>
+      <w:proofErr w:type="spellStart"/>
+      <w:proofErr w:type="gramStart"/>
+      <w:r>
+        <w:rPr>
+          <w:rFonts w:ascii="Cambria"/>
+          <w:b/>
+          <w:color w:val="000000" w:themeColor="text1"/>
+          <w:sz w:val="36"/>
+          <w:szCs w:val="36"/>
+        </w:rPr>
+        <w:t>dipendente</w:t>
+      </w:r>
+      <w:proofErr w:type="spellEnd"/>
+      <w:proofErr w:type="gramEnd"/>
+    </w:p>
+    <w:p>
+      <w:pPr>
+        <w:pStyle w:val="Corpotesto"/>
+        <w:spacing w:before="1"/>
+        <w:rPr>
+          <w:sz w:val="19"/>
+          <w:lang w:val="it-IT"/>
+        </w:rPr>
+      </w:pPr>
+    </w:p>
+    <w:p>
+      <w:pPr>
+        <w:pStyle w:val="Corpotesto"/>
+        <w:spacing w:before="4"/>
+        <w:ind w:left="1800"/>
+        <w:rPr>
+          <w:rFonts w:ascii="Cambria"/>
+          <w:bCs/>
+          <w:color w:val="000000" w:themeColor="text1"/>
+          <w:sz w:val="32"/>
+          <w:szCs w:val="32"/>
+          <w:lang w:val="it-IT"/>
+        </w:rPr>
+      </w:pPr>
+      <w:r>
+        <w:rPr>
+          <w:rFonts w:ascii="Cambria"/>
+          <w:bCs/>
+          <w:color w:val="000000" w:themeColor="text1"/>
+          <w:sz w:val="32"/>
+          <w:szCs w:val="32"/>
+          <w:lang w:val="it-IT"/>
+        </w:rPr>
+        <w:t xml:space="preserve">1.Cliccare su </w:t>
+      </w:r>
+      <w:r>
+        <w:rPr>
+          <w:rFonts w:ascii="Cambria"/>
+          <w:bCs/>
+          <w:color w:val="000000" w:themeColor="text1"/>
+          <w:sz w:val="32"/>
+          <w:szCs w:val="32"/>
+          <w:lang w:val="it-IT"/>
+        </w:rPr>
+        <w:t>“</w:t>
+      </w:r>
+      <w:r>
+        <w:rPr>
+          <w:rFonts w:ascii="Cambria"/>
+          <w:bCs/>
+          <w:color w:val="000000" w:themeColor="text1"/>
+          <w:sz w:val="32"/>
+          <w:szCs w:val="32"/>
+          <w:lang w:val="it-IT"/>
+        </w:rPr>
+        <w:t>Gestione Dipendenti</w:t>
+      </w:r>
+      <w:r>
+        <w:rPr>
+          <w:rFonts w:ascii="Cambria"/>
+          <w:bCs/>
+          <w:color w:val="000000" w:themeColor="text1"/>
+          <w:sz w:val="32"/>
+          <w:szCs w:val="32"/>
+          <w:lang w:val="it-IT"/>
+        </w:rPr>
+        <w:t>”</w:t>
+      </w:r>
+    </w:p>
+    <w:p>
+      <w:pPr>
+        <w:pStyle w:val="Corpotesto"/>
+        <w:spacing w:before="4"/>
+        <w:ind w:left="1800"/>
+        <w:rPr>
+          <w:rFonts w:ascii="Cambria"/>
+          <w:bCs/>
+          <w:color w:val="000000" w:themeColor="text1"/>
+          <w:sz w:val="32"/>
+          <w:szCs w:val="32"/>
+          <w:lang w:val="it-IT"/>
+        </w:rPr>
+      </w:pPr>
+      <w:r>
+        <w:rPr>
+          <w:rFonts w:ascii="Cambria"/>
+          <w:bCs/>
+          <w:color w:val="000000" w:themeColor="text1"/>
+          <w:sz w:val="32"/>
+          <w:szCs w:val="32"/>
+          <w:lang w:val="it-IT"/>
+        </w:rPr>
+        <w:t xml:space="preserve">2.Selezionare il radio </w:t>
+      </w:r>
+      <w:r>
+        <w:rPr>
+          <w:rFonts w:ascii="Cambria"/>
+          <w:bCs/>
+          <w:color w:val="000000" w:themeColor="text1"/>
+          <w:sz w:val="32"/>
+          <w:szCs w:val="32"/>
+          <w:lang w:val="it-IT"/>
+        </w:rPr>
+        <w:t>“</w:t>
+      </w:r>
+      <w:r>
+        <w:rPr>
+          <w:rFonts w:ascii="Cambria"/>
+          <w:bCs/>
+          <w:color w:val="000000" w:themeColor="text1"/>
+          <w:sz w:val="32"/>
+          <w:szCs w:val="32"/>
+          <w:lang w:val="it-IT"/>
+        </w:rPr>
+        <w:t>Resetta</w:t>
+      </w:r>
+      <w:r>
+        <w:rPr>
+          <w:rFonts w:ascii="Cambria"/>
+          <w:bCs/>
+          <w:color w:val="000000" w:themeColor="text1"/>
+          <w:sz w:val="32"/>
+          <w:szCs w:val="32"/>
+          <w:lang w:val="it-IT"/>
+        </w:rPr>
+        <w:t>”</w:t>
+      </w:r>
+      <w:r>
+        <w:rPr>
+          <w:rFonts w:ascii="Cambria"/>
+          <w:bCs/>
+          <w:color w:val="000000" w:themeColor="text1"/>
+          <w:sz w:val="32"/>
+          <w:szCs w:val="32"/>
+          <w:lang w:val="it-IT"/>
+        </w:rPr>
+        <w:t xml:space="preserve"> </w:t>
+      </w:r>
+    </w:p>
+    <w:p>
+      <w:pPr>
+        <w:pStyle w:val="Corpotesto"/>
+        <w:spacing w:before="4"/>
+        <w:ind w:left="1800"/>
+        <w:rPr>
+          <w:rFonts w:ascii="Cambria"/>
+          <w:bCs/>
+          <w:color w:val="000000" w:themeColor="text1"/>
+          <w:sz w:val="32"/>
+          <w:szCs w:val="32"/>
+          <w:u w:val="single"/>
+          <w:lang w:val="it-IT"/>
+        </w:rPr>
+      </w:pPr>
+      <w:r>
+        <w:rPr>
+          <w:rFonts w:ascii="Cambria"/>
+          <w:bCs/>
+          <w:color w:val="000000" w:themeColor="text1"/>
+          <w:sz w:val="32"/>
+          <w:szCs w:val="32"/>
+          <w:lang w:val="it-IT"/>
+        </w:rPr>
+        <w:t xml:space="preserve">3.Selezionare il dipendente </w:t>
+      </w:r>
+      <w:r>
+        <w:rPr>
+          <w:rFonts w:ascii="Cambria"/>
+          <w:bCs/>
+          <w:color w:val="000000" w:themeColor="text1"/>
+          <w:sz w:val="32"/>
+          <w:szCs w:val="32"/>
+          <w:lang w:val="it-IT"/>
+        </w:rPr>
+        <w:t>a cui resettare le credenziali</w:t>
+      </w:r>
+    </w:p>
+    <w:p>
+      <w:pPr>
+        <w:pStyle w:val="Corpotesto"/>
+        <w:spacing w:before="4"/>
+        <w:ind w:left="1800"/>
+        <w:rPr>
+          <w:rFonts w:ascii="Cambria"/>
+          <w:bCs/>
+          <w:color w:val="000000" w:themeColor="text1"/>
+          <w:sz w:val="32"/>
+          <w:szCs w:val="32"/>
+          <w:u w:val="single"/>
+          <w:lang w:val="it-IT"/>
+        </w:rPr>
+      </w:pPr>
+      <w:r>
+        <w:rPr>
+          <w:rFonts w:ascii="Cambria"/>
+          <w:b/>
+          <w:noProof/>
+          <w:color w:val="000000" w:themeColor="text1"/>
+          <w:sz w:val="36"/>
+          <w:szCs w:val="36"/>
+        </w:rPr>
+        <w:drawing>
+          <wp:anchor distT="0" distB="0" distL="114300" distR="114300" simplePos="0" relativeHeight="251755520" behindDoc="0" locked="0" layoutInCell="1" allowOverlap="1" wp14:anchorId="18D36F96" wp14:editId="6976CF8B">
+            <wp:simplePos x="0" y="0"/>
+            <wp:positionH relativeFrom="margin">
+              <wp:posOffset>1256665</wp:posOffset>
+            </wp:positionH>
+            <wp:positionV relativeFrom="paragraph">
+              <wp:posOffset>442595</wp:posOffset>
+            </wp:positionV>
+            <wp:extent cx="4464685" cy="2941955"/>
+            <wp:effectExtent l="0" t="0" r="0" b="0"/>
+            <wp:wrapTopAndBottom/>
+            <wp:docPr id="41" name="Immagine 41"/>
+            <wp:cNvGraphicFramePr>
+              <a:graphicFrameLocks xmlns:a="http://schemas.openxmlformats.org/drawingml/2006/main" noChangeAspect="1"/>
+            </wp:cNvGraphicFramePr>
+            <a:graphic xmlns:a="http://schemas.openxmlformats.org/drawingml/2006/main">
+              <a:graphicData uri="http://schemas.openxmlformats.org/drawingml/2006/picture">
+                <pic:pic xmlns:pic="http://schemas.openxmlformats.org/drawingml/2006/picture">
+                  <pic:nvPicPr>
+                    <pic:cNvPr id="0" name="Picture 1"/>
+                    <pic:cNvPicPr>
+                      <a:picLocks noChangeAspect="1" noChangeArrowheads="1"/>
+                    </pic:cNvPicPr>
+                  </pic:nvPicPr>
+                  <pic:blipFill>
+                    <a:blip r:embed="rId25" cstate="print">
+                      <a:extLst>
+                        <a:ext uri="{28A0092B-C50C-407E-A947-70E740481C1C}">
+                          <a14:useLocalDpi xmlns:a14="http://schemas.microsoft.com/office/drawing/2010/main" val="0"/>
+                        </a:ext>
+                      </a:extLst>
+                    </a:blip>
+                    <a:srcRect/>
+                    <a:stretch>
+                      <a:fillRect/>
+                    </a:stretch>
+                  </pic:blipFill>
+                  <pic:spPr bwMode="auto">
+                    <a:xfrm>
+                      <a:off x="0" y="0"/>
+                      <a:ext cx="4464685" cy="2941955"/>
+                    </a:xfrm>
+                    <a:prstGeom prst="rect">
+                      <a:avLst/>
+                    </a:prstGeom>
+                    <a:noFill/>
+                    <a:ln>
+                      <a:noFill/>
+                    </a:ln>
+                  </pic:spPr>
+                </pic:pic>
+              </a:graphicData>
+            </a:graphic>
+            <wp14:sizeRelH relativeFrom="margin">
+              <wp14:pctWidth>0</wp14:pctWidth>
+            </wp14:sizeRelH>
+            <wp14:sizeRelV relativeFrom="margin">
+              <wp14:pctHeight>0</wp14:pctHeight>
+            </wp14:sizeRelV>
+          </wp:anchor>
+        </w:drawing>
+      </w:r>
+      <w:r>
+        <w:rPr>
+          <w:rFonts w:ascii="Cambria"/>
+          <w:bCs/>
+          <w:color w:val="000000" w:themeColor="text1"/>
+          <w:sz w:val="32"/>
+          <w:szCs w:val="32"/>
+          <w:lang w:val="it-IT"/>
+        </w:rPr>
+        <w:t xml:space="preserve">4.Cliccare su </w:t>
+      </w:r>
+      <w:r>
+        <w:rPr>
+          <w:rFonts w:ascii="Cambria"/>
+          <w:bCs/>
+          <w:color w:val="000000" w:themeColor="text1"/>
+          <w:sz w:val="32"/>
+          <w:szCs w:val="32"/>
+          <w:lang w:val="it-IT"/>
+        </w:rPr>
+        <w:t>“</w:t>
+      </w:r>
+      <w:r>
+        <w:rPr>
+          <w:rFonts w:ascii="Cambria"/>
+          <w:bCs/>
+          <w:color w:val="000000" w:themeColor="text1"/>
+          <w:sz w:val="32"/>
+          <w:szCs w:val="32"/>
+          <w:lang w:val="it-IT"/>
+        </w:rPr>
+        <w:t>Resetta</w:t>
+      </w:r>
+      <w:r>
+        <w:rPr>
+          <w:rFonts w:ascii="Cambria"/>
+          <w:bCs/>
+          <w:color w:val="000000" w:themeColor="text1"/>
+          <w:sz w:val="32"/>
+          <w:szCs w:val="32"/>
+          <w:lang w:val="it-IT"/>
+        </w:rPr>
+        <w:t>”</w:t>
+      </w:r>
+    </w:p>
+    <w:p>
+      <w:pPr>
+        <w:pStyle w:val="Corpotesto"/>
+        <w:spacing w:before="4"/>
+        <w:ind w:left="1800"/>
+        <w:rPr>
+          <w:rFonts w:ascii="Cambria"/>
+          <w:bCs/>
+          <w:color w:val="000000" w:themeColor="text1"/>
+          <w:sz w:val="32"/>
+          <w:szCs w:val="32"/>
+          <w:lang w:val="it-IT"/>
+        </w:rPr>
+      </w:pPr>
+    </w:p>
+    <w:p>
+      <w:pPr>
+        <w:pStyle w:val="Corpotesto"/>
+        <w:spacing w:before="4"/>
+        <w:ind w:firstLine="720"/>
+        <w:rPr>
+          <w:rFonts w:ascii="Cambria"/>
+          <w:b/>
+          <w:color w:val="000000" w:themeColor="text1"/>
+          <w:sz w:val="36"/>
+          <w:szCs w:val="36"/>
+        </w:rPr>
+      </w:pPr>
+      <w:r>
+        <w:rPr>
+          <w:rFonts w:ascii="Cambria"/>
+          <w:b/>
+          <w:color w:val="000000" w:themeColor="text1"/>
+          <w:sz w:val="36"/>
+          <w:szCs w:val="36"/>
+        </w:rPr>
+        <w:t>3-</w:t>
+      </w:r>
+      <w:r>
+        <w:rPr>
+          <w:rFonts w:ascii="Cambria"/>
+          <w:b/>
+          <w:color w:val="000000" w:themeColor="text1"/>
+          <w:sz w:val="36"/>
+          <w:szCs w:val="36"/>
+        </w:rPr>
+        <w:t>Modifica password</w:t>
+      </w:r>
+    </w:p>
+    <w:p>
+      <w:pPr>
+        <w:pStyle w:val="Corpotesto"/>
+        <w:spacing w:before="1"/>
+        <w:rPr>
+          <w:sz w:val="19"/>
+          <w:lang w:val="it-IT"/>
+        </w:rPr>
+      </w:pPr>
+    </w:p>
+    <w:p>
+      <w:pPr>
+        <w:pStyle w:val="Corpotesto"/>
+        <w:spacing w:before="4"/>
+        <w:ind w:left="1800"/>
+        <w:rPr>
+          <w:rFonts w:ascii="Cambria"/>
+          <w:bCs/>
+          <w:color w:val="000000" w:themeColor="text1"/>
+          <w:sz w:val="32"/>
+          <w:szCs w:val="32"/>
+          <w:lang w:val="it-IT"/>
+        </w:rPr>
+      </w:pPr>
+      <w:r>
+        <w:rPr>
+          <w:rFonts w:ascii="Cambria"/>
+          <w:bCs/>
+          <w:color w:val="000000" w:themeColor="text1"/>
+          <w:sz w:val="32"/>
+          <w:szCs w:val="32"/>
+          <w:lang w:val="it-IT"/>
+        </w:rPr>
+        <w:t xml:space="preserve">1.Cliccare su </w:t>
+      </w:r>
+      <w:r>
+        <w:rPr>
+          <w:rFonts w:ascii="Cambria"/>
+          <w:bCs/>
+          <w:color w:val="000000" w:themeColor="text1"/>
+          <w:sz w:val="32"/>
+          <w:szCs w:val="32"/>
+          <w:lang w:val="it-IT"/>
+        </w:rPr>
+        <w:t>“</w:t>
+      </w:r>
+      <w:proofErr w:type="spellStart"/>
+      <w:r>
+        <w:rPr>
+          <w:rFonts w:ascii="Cambria"/>
+          <w:bCs/>
+          <w:color w:val="000000" w:themeColor="text1"/>
+          <w:sz w:val="32"/>
+          <w:szCs w:val="32"/>
+          <w:lang w:val="it-IT"/>
+        </w:rPr>
+        <w:t>ModifyPSW</w:t>
+      </w:r>
+      <w:proofErr w:type="spellEnd"/>
+      <w:r>
+        <w:rPr>
+          <w:rFonts w:ascii="Cambria"/>
+          <w:bCs/>
+          <w:color w:val="000000" w:themeColor="text1"/>
+          <w:sz w:val="32"/>
+          <w:szCs w:val="32"/>
+          <w:lang w:val="it-IT"/>
+        </w:rPr>
+        <w:t>”</w:t>
+      </w:r>
+    </w:p>
+    <w:p>
+      <w:pPr>
+        <w:pStyle w:val="Corpotesto"/>
+        <w:spacing w:before="4"/>
+        <w:ind w:left="1800"/>
+        <w:rPr>
+          <w:rFonts w:ascii="Cambria"/>
+          <w:bCs/>
+          <w:color w:val="000000" w:themeColor="text1"/>
+          <w:sz w:val="32"/>
+          <w:szCs w:val="32"/>
+          <w:lang w:val="it-IT"/>
+        </w:rPr>
+      </w:pPr>
+      <w:r>
+        <w:rPr>
+          <w:rFonts w:ascii="Cambria"/>
+          <w:bCs/>
+          <w:color w:val="000000" w:themeColor="text1"/>
+          <w:sz w:val="32"/>
+          <w:szCs w:val="32"/>
+          <w:lang w:val="it-IT"/>
+        </w:rPr>
+        <w:t>2.</w:t>
+      </w:r>
+      <w:r>
+        <w:rPr>
+          <w:rFonts w:ascii="Cambria"/>
+          <w:bCs/>
+          <w:color w:val="000000" w:themeColor="text1"/>
+          <w:sz w:val="32"/>
+          <w:szCs w:val="32"/>
+          <w:lang w:val="it-IT"/>
+        </w:rPr>
+        <w:t>Inserire la mail dell</w:t>
+      </w:r>
+      <w:r>
+        <w:rPr>
+          <w:rFonts w:ascii="Cambria"/>
+          <w:bCs/>
+          <w:color w:val="000000" w:themeColor="text1"/>
+          <w:sz w:val="32"/>
+          <w:szCs w:val="32"/>
+          <w:lang w:val="it-IT"/>
+        </w:rPr>
+        <w:t>’</w:t>
+      </w:r>
+      <w:r>
+        <w:rPr>
+          <w:rFonts w:ascii="Cambria"/>
+          <w:bCs/>
+          <w:color w:val="000000" w:themeColor="text1"/>
+          <w:sz w:val="32"/>
+          <w:szCs w:val="32"/>
+          <w:lang w:val="it-IT"/>
+        </w:rPr>
+        <w:t>utente a cui si vuole cambiare password</w:t>
+      </w:r>
+    </w:p>
+    <w:p>
+      <w:pPr>
+        <w:pStyle w:val="Corpotesto"/>
+        <w:spacing w:before="4"/>
+        <w:ind w:left="1800"/>
+        <w:rPr>
+          <w:rFonts w:ascii="Cambria"/>
+          <w:bCs/>
+          <w:color w:val="000000" w:themeColor="text1"/>
+          <w:sz w:val="32"/>
+          <w:szCs w:val="32"/>
+          <w:u w:val="single"/>
+          <w:lang w:val="it-IT"/>
+        </w:rPr>
+      </w:pPr>
+      <w:r>
+        <w:rPr>
+          <w:rFonts w:ascii="Cambria"/>
+          <w:bCs/>
+          <w:color w:val="000000" w:themeColor="text1"/>
+          <w:sz w:val="32"/>
+          <w:szCs w:val="32"/>
+          <w:lang w:val="it-IT"/>
+        </w:rPr>
+        <w:t>3.</w:t>
+      </w:r>
+      <w:r>
+        <w:rPr>
+          <w:rFonts w:ascii="Cambria"/>
+          <w:bCs/>
+          <w:color w:val="000000" w:themeColor="text1"/>
+          <w:sz w:val="32"/>
+          <w:szCs w:val="32"/>
+          <w:lang w:val="it-IT"/>
+        </w:rPr>
+        <w:t>Inserire Nuova password</w:t>
+      </w:r>
+    </w:p>
+    <w:p>
+      <w:pPr>
+        <w:pStyle w:val="Corpotesto"/>
+        <w:spacing w:before="4"/>
+        <w:ind w:left="1800"/>
+        <w:rPr>
+          <w:rFonts w:ascii="Cambria"/>
+          <w:bCs/>
+          <w:color w:val="000000" w:themeColor="text1"/>
+          <w:sz w:val="32"/>
+          <w:szCs w:val="32"/>
+          <w:lang w:val="it-IT"/>
+        </w:rPr>
+      </w:pPr>
+      <w:r>
+        <w:rPr>
+          <w:rFonts w:ascii="Cambria"/>
+          <w:bCs/>
+          <w:color w:val="000000" w:themeColor="text1"/>
+          <w:sz w:val="32"/>
+          <w:szCs w:val="32"/>
+          <w:lang w:val="it-IT"/>
+        </w:rPr>
+        <w:t>4.</w:t>
+      </w:r>
+      <w:r>
+        <w:rPr>
+          <w:rFonts w:ascii="Cambria"/>
+          <w:bCs/>
+          <w:color w:val="000000" w:themeColor="text1"/>
+          <w:sz w:val="32"/>
+          <w:szCs w:val="32"/>
+          <w:lang w:val="it-IT"/>
+        </w:rPr>
+        <w:t>Confermare la password</w:t>
+      </w:r>
+    </w:p>
+    <w:p>
+      <w:pPr>
+        <w:pStyle w:val="Corpotesto"/>
+        <w:spacing w:before="4"/>
+        <w:ind w:left="1800"/>
+        <w:rPr>
+          <w:rFonts w:ascii="Cambria"/>
+          <w:bCs/>
+          <w:color w:val="000000" w:themeColor="text1"/>
+          <w:sz w:val="32"/>
+          <w:szCs w:val="32"/>
+          <w:lang w:val="it-IT"/>
+        </w:rPr>
+      </w:pPr>
+      <w:r>
+        <w:rPr>
+          <w:rFonts w:ascii="Cambria"/>
+          <w:bCs/>
+          <w:noProof/>
+          <w:color w:val="000000" w:themeColor="text1"/>
+          <w:sz w:val="32"/>
+          <w:szCs w:val="32"/>
+          <w:u w:val="single"/>
+          <w:lang w:val="it-IT"/>
+        </w:rPr>
+        <w:drawing>
+          <wp:anchor distT="0" distB="0" distL="114300" distR="114300" simplePos="0" relativeHeight="251756544" behindDoc="0" locked="0" layoutInCell="1" allowOverlap="1" wp14:anchorId="3C2690CA" wp14:editId="5C6F6397">
+            <wp:simplePos x="0" y="0"/>
+            <wp:positionH relativeFrom="margin">
+              <wp:align>center</wp:align>
+            </wp:positionH>
+            <wp:positionV relativeFrom="paragraph">
+              <wp:posOffset>321310</wp:posOffset>
+            </wp:positionV>
+            <wp:extent cx="4986655" cy="3257550"/>
+            <wp:effectExtent l="0" t="0" r="4445" b="0"/>
+            <wp:wrapTopAndBottom/>
+            <wp:docPr id="44" name="Immagine 44"/>
+            <wp:cNvGraphicFramePr>
+              <a:graphicFrameLocks xmlns:a="http://schemas.openxmlformats.org/drawingml/2006/main" noChangeAspect="1"/>
+            </wp:cNvGraphicFramePr>
+            <a:graphic xmlns:a="http://schemas.openxmlformats.org/drawingml/2006/main">
+              <a:graphicData uri="http://schemas.openxmlformats.org/drawingml/2006/picture">
+                <pic:pic xmlns:pic="http://schemas.openxmlformats.org/drawingml/2006/picture">
+                  <pic:nvPicPr>
+                    <pic:cNvPr id="0" name="Picture 3"/>
+                    <pic:cNvPicPr>
+                      <a:picLocks noChangeAspect="1" noChangeArrowheads="1"/>
+                    </pic:cNvPicPr>
+                  </pic:nvPicPr>
+                  <pic:blipFill>
+                    <a:blip r:embed="rId26" cstate="print">
+                      <a:extLst>
+                        <a:ext uri="{28A0092B-C50C-407E-A947-70E740481C1C}">
+                          <a14:useLocalDpi xmlns:a14="http://schemas.microsoft.com/office/drawing/2010/main" val="0"/>
+                        </a:ext>
+                      </a:extLst>
+                    </a:blip>
+                    <a:srcRect/>
+                    <a:stretch>
+                      <a:fillRect/>
+                    </a:stretch>
+                  </pic:blipFill>
+                  <pic:spPr bwMode="auto">
+                    <a:xfrm>
+                      <a:off x="0" y="0"/>
+                      <a:ext cx="4986655" cy="3257550"/>
+                    </a:xfrm>
+                    <a:prstGeom prst="rect">
+                      <a:avLst/>
+                    </a:prstGeom>
+                    <a:noFill/>
+                    <a:ln>
+                      <a:noFill/>
+                    </a:ln>
+                  </pic:spPr>
+                </pic:pic>
+              </a:graphicData>
+            </a:graphic>
+            <wp14:sizeRelH relativeFrom="margin">
+              <wp14:pctWidth>0</wp14:pctWidth>
+            </wp14:sizeRelH>
+            <wp14:sizeRelV relativeFrom="margin">
+              <wp14:pctHeight>0</wp14:pctHeight>
+            </wp14:sizeRelV>
+          </wp:anchor>
+        </w:drawing>
+      </w:r>
+      <w:r>
+        <w:rPr>
+          <w:rFonts w:ascii="Cambria"/>
+          <w:bCs/>
+          <w:color w:val="000000" w:themeColor="text1"/>
+          <w:sz w:val="32"/>
+          <w:szCs w:val="32"/>
+          <w:lang w:val="it-IT"/>
+        </w:rPr>
+        <w:t>5.</w:t>
+      </w:r>
+      <w:r>
+        <w:rPr>
+          <w:rFonts w:ascii="Cambria"/>
+          <w:bCs/>
+          <w:color w:val="000000" w:themeColor="text1"/>
+          <w:sz w:val="32"/>
+          <w:szCs w:val="32"/>
+          <w:lang w:val="it-IT"/>
+        </w:rPr>
+        <w:t xml:space="preserve"> </w:t>
+      </w:r>
+      <w:r>
+        <w:rPr>
+          <w:rFonts w:ascii="Cambria"/>
+          <w:bCs/>
+          <w:color w:val="000000" w:themeColor="text1"/>
+          <w:sz w:val="32"/>
+          <w:szCs w:val="32"/>
+          <w:lang w:val="it-IT"/>
+        </w:rPr>
+        <w:t xml:space="preserve">Cliccare su </w:t>
+      </w:r>
+      <w:r>
+        <w:rPr>
+          <w:rFonts w:ascii="Cambria"/>
+          <w:bCs/>
+          <w:color w:val="000000" w:themeColor="text1"/>
+          <w:sz w:val="32"/>
+          <w:szCs w:val="32"/>
+          <w:lang w:val="it-IT"/>
+        </w:rPr>
+        <w:t>“</w:t>
+      </w:r>
+      <w:r>
+        <w:rPr>
+          <w:rFonts w:ascii="Cambria"/>
+          <w:bCs/>
+          <w:color w:val="000000" w:themeColor="text1"/>
+          <w:sz w:val="32"/>
+          <w:szCs w:val="32"/>
+          <w:lang w:val="it-IT"/>
+        </w:rPr>
+        <w:t>Cambia password</w:t>
+      </w:r>
+      <w:r>
+        <w:rPr>
+          <w:rFonts w:ascii="Cambria"/>
+          <w:bCs/>
+          <w:color w:val="000000" w:themeColor="text1"/>
+          <w:sz w:val="32"/>
+          <w:szCs w:val="32"/>
+          <w:lang w:val="it-IT"/>
+        </w:rPr>
+        <w:t>”</w:t>
+      </w:r>
+    </w:p>
+    <w:p>
+      <w:pPr>
+        <w:pStyle w:val="Corpotesto"/>
+        <w:spacing w:before="4"/>
+        <w:ind w:left="1800"/>
+        <w:rPr>
+          <w:rFonts w:ascii="Cambria"/>
+          <w:bCs/>
+          <w:color w:val="000000" w:themeColor="text1"/>
+          <w:sz w:val="32"/>
+          <w:szCs w:val="32"/>
+          <w:lang w:val="it-IT"/>
+        </w:rPr>
+      </w:pPr>
+    </w:p>
+    <w:p>
+      <w:pPr>
+        <w:pStyle w:val="Corpotesto"/>
+        <w:spacing w:before="4"/>
+        <w:ind w:left="1800"/>
+        <w:rPr>
+          <w:rFonts w:ascii="Cambria"/>
+          <w:bCs/>
+          <w:color w:val="000000" w:themeColor="text1"/>
+          <w:sz w:val="32"/>
+          <w:szCs w:val="32"/>
+          <w:lang w:val="it-IT"/>
+        </w:rPr>
+      </w:pPr>
+    </w:p>
+    <w:p>
+      <w:pPr>
+        <w:pStyle w:val="Corpotesto"/>
+        <w:spacing w:before="4"/>
+        <w:ind w:left="1800"/>
+        <w:rPr>
+          <w:rFonts w:ascii="Cambria"/>
+          <w:bCs/>
+          <w:color w:val="000000" w:themeColor="text1"/>
+          <w:sz w:val="32"/>
+          <w:szCs w:val="32"/>
+          <w:lang w:val="it-IT"/>
+        </w:rPr>
+      </w:pPr>
+    </w:p>
+    <w:p>
+      <w:pPr>
+        <w:pStyle w:val="Corpotesto"/>
+        <w:spacing w:before="4"/>
+        <w:ind w:left="1800"/>
+        <w:rPr>
+          <w:rFonts w:ascii="Cambria"/>
+          <w:bCs/>
+          <w:color w:val="000000" w:themeColor="text1"/>
+          <w:sz w:val="32"/>
+          <w:szCs w:val="32"/>
+          <w:lang w:val="it-IT"/>
+        </w:rPr>
+      </w:pPr>
+    </w:p>
+    <w:p>
+      <w:pPr>
+        <w:pStyle w:val="Corpotesto"/>
+        <w:spacing w:before="4"/>
+        <w:ind w:left="1800"/>
+        <w:rPr>
+          <w:rFonts w:ascii="Cambria"/>
+          <w:bCs/>
+          <w:color w:val="000000" w:themeColor="text1"/>
+          <w:sz w:val="32"/>
+          <w:szCs w:val="32"/>
+          <w:lang w:val="it-IT"/>
+        </w:rPr>
+      </w:pPr>
+    </w:p>
+    <w:p>
+      <w:pPr>
+        <w:pStyle w:val="Corpotesto"/>
+        <w:spacing w:before="4"/>
+        <w:ind w:left="1800"/>
+        <w:rPr>
+          <w:rFonts w:ascii="Cambria"/>
+          <w:bCs/>
+          <w:color w:val="000000" w:themeColor="text1"/>
+          <w:sz w:val="32"/>
+          <w:szCs w:val="32"/>
+          <w:lang w:val="it-IT"/>
+        </w:rPr>
+      </w:pPr>
+    </w:p>
+    <w:p>
+      <w:pPr>
+        <w:pStyle w:val="Corpotesto"/>
+        <w:spacing w:before="4"/>
+        <w:ind w:left="1800"/>
+        <w:rPr>
+          <w:rFonts w:ascii="Cambria"/>
+          <w:bCs/>
+          <w:color w:val="000000" w:themeColor="text1"/>
+          <w:sz w:val="32"/>
+          <w:szCs w:val="32"/>
+          <w:lang w:val="it-IT"/>
+        </w:rPr>
+      </w:pPr>
+    </w:p>
+    <w:p>
+      <w:pPr>
+        <w:pStyle w:val="Corpotesto"/>
+        <w:spacing w:before="4"/>
+        <w:ind w:left="1800"/>
+        <w:rPr>
+          <w:rFonts w:ascii="Cambria"/>
+          <w:bCs/>
+          <w:color w:val="000000" w:themeColor="text1"/>
+          <w:sz w:val="32"/>
+          <w:szCs w:val="32"/>
+          <w:lang w:val="it-IT"/>
+        </w:rPr>
+      </w:pPr>
+    </w:p>
+    <w:p>
+      <w:pPr>
+        <w:pStyle w:val="Corpotesto"/>
+        <w:spacing w:before="4"/>
+        <w:ind w:left="1800"/>
+        <w:rPr>
+          <w:rFonts w:ascii="Cambria"/>
+          <w:bCs/>
+          <w:color w:val="000000" w:themeColor="text1"/>
+          <w:sz w:val="32"/>
+          <w:szCs w:val="32"/>
+          <w:lang w:val="it-IT"/>
+        </w:rPr>
+      </w:pPr>
+    </w:p>
+    <w:p>
+      <w:pPr>
+        <w:pStyle w:val="Corpotesto"/>
+        <w:spacing w:before="4"/>
+        <w:ind w:left="1800"/>
+        <w:rPr>
+          <w:rFonts w:ascii="Cambria"/>
+          <w:bCs/>
+          <w:color w:val="000000" w:themeColor="text1"/>
+          <w:sz w:val="32"/>
+          <w:szCs w:val="32"/>
+          <w:lang w:val="it-IT"/>
+        </w:rPr>
+      </w:pPr>
+    </w:p>
+    <w:p>
+      <w:pPr>
+        <w:pStyle w:val="Corpotesto"/>
+        <w:spacing w:before="4"/>
+        <w:ind w:left="1800"/>
+        <w:rPr>
+          <w:rFonts w:ascii="Cambria"/>
+          <w:bCs/>
+          <w:color w:val="000000" w:themeColor="text1"/>
+          <w:sz w:val="32"/>
+          <w:szCs w:val="32"/>
+          <w:lang w:val="it-IT"/>
+        </w:rPr>
+      </w:pPr>
+    </w:p>
+    <w:p>
+      <w:pPr>
+        <w:pStyle w:val="Corpotesto"/>
+        <w:spacing w:before="4"/>
+        <w:ind w:left="1800"/>
+        <w:rPr>
+          <w:rFonts w:ascii="Cambria"/>
+          <w:bCs/>
+          <w:color w:val="000000" w:themeColor="text1"/>
+          <w:sz w:val="32"/>
+          <w:szCs w:val="32"/>
+          <w:lang w:val="it-IT"/>
+        </w:rPr>
+      </w:pPr>
+    </w:p>
+    <w:p>
+      <w:pPr>
+        <w:pStyle w:val="Corpotesto"/>
+        <w:spacing w:before="4"/>
+        <w:ind w:left="1800"/>
+        <w:rPr>
+          <w:rFonts w:ascii="Cambria"/>
+          <w:bCs/>
+          <w:color w:val="000000" w:themeColor="text1"/>
+          <w:sz w:val="32"/>
+          <w:szCs w:val="32"/>
+          <w:lang w:val="it-IT"/>
+        </w:rPr>
+      </w:pPr>
+    </w:p>
+    <w:p>
+      <w:pPr>
+        <w:pStyle w:val="Corpotesto"/>
+        <w:spacing w:before="4"/>
+        <w:ind w:left="1800"/>
+        <w:rPr>
+          <w:rFonts w:ascii="Cambria"/>
+          <w:bCs/>
+          <w:color w:val="000000" w:themeColor="text1"/>
+          <w:sz w:val="32"/>
+          <w:szCs w:val="32"/>
+          <w:lang w:val="it-IT"/>
+        </w:rPr>
+      </w:pPr>
+    </w:p>
+    <w:p>
+      <w:pPr>
+        <w:pStyle w:val="Corpotesto"/>
+        <w:spacing w:before="4"/>
+        <w:ind w:left="1800"/>
+        <w:rPr>
+          <w:rFonts w:ascii="Cambria"/>
+          <w:bCs/>
+          <w:color w:val="000000" w:themeColor="text1"/>
+          <w:sz w:val="32"/>
+          <w:szCs w:val="32"/>
+          <w:lang w:val="it-IT"/>
+        </w:rPr>
+      </w:pPr>
+    </w:p>
+    <w:p>
+      <w:pPr>
+        <w:pStyle w:val="Corpotesto"/>
+        <w:spacing w:before="4"/>
+        <w:ind w:left="1800"/>
+        <w:rPr>
+          <w:rFonts w:ascii="Cambria"/>
+          <w:bCs/>
+          <w:color w:val="000000" w:themeColor="text1"/>
+          <w:sz w:val="32"/>
+          <w:szCs w:val="32"/>
+          <w:lang w:val="it-IT"/>
+        </w:rPr>
+      </w:pPr>
+    </w:p>
+    <w:p>
+      <w:pPr>
+        <w:pStyle w:val="Corpotesto"/>
+        <w:spacing w:before="4"/>
+        <w:ind w:left="1800"/>
+        <w:rPr>
+          <w:rFonts w:ascii="Cambria"/>
+          <w:bCs/>
+          <w:color w:val="000000" w:themeColor="text1"/>
+          <w:sz w:val="32"/>
+          <w:szCs w:val="32"/>
+          <w:lang w:val="it-IT"/>
+        </w:rPr>
+      </w:pPr>
+    </w:p>
+    <w:p>
+      <w:pPr>
+        <w:pStyle w:val="Corpotesto"/>
+        <w:spacing w:before="4"/>
+        <w:ind w:left="1800"/>
+        <w:rPr>
+          <w:rFonts w:ascii="Cambria"/>
+          <w:bCs/>
+          <w:color w:val="000000" w:themeColor="text1"/>
+          <w:sz w:val="32"/>
+          <w:szCs w:val="32"/>
+          <w:lang w:val="it-IT"/>
+        </w:rPr>
+      </w:pPr>
+    </w:p>
+    <w:p>
+      <w:pPr>
+        <w:pStyle w:val="Corpotesto"/>
+        <w:spacing w:before="4"/>
+        <w:ind w:left="1800"/>
+        <w:rPr>
+          <w:rFonts w:ascii="Cambria"/>
+          <w:bCs/>
+          <w:color w:val="000000" w:themeColor="text1"/>
+          <w:sz w:val="32"/>
+          <w:szCs w:val="32"/>
+          <w:lang w:val="it-IT"/>
+        </w:rPr>
+      </w:pPr>
+    </w:p>
+    <w:p>
+      <w:pPr>
+        <w:pStyle w:val="Corpotesto"/>
+        <w:spacing w:before="4"/>
         <w:ind w:left="1800"/>
         <w:rPr>
           <w:rFonts w:ascii="Cambria"/>
@@ -19941,7 +22461,7 @@
   <w:abstractNum w:abstractNumId="6" w15:restartNumberingAfterBreak="0">
     <w:nsid w:val="1B0838AE"/>
     <w:multiLevelType w:val="hybridMultilevel"/>
-    <w:tmpl w:val="DA8EFE48"/>
+    <w:tmpl w:val="127ECA1C"/>
     <w:lvl w:ilvl="0" w:tplc="0410000F">
       <w:start w:val="1"/>
       <w:numFmt w:val="decimal"/>
@@ -20586,6 +23106,95 @@
     </w:lvl>
   </w:abstractNum>
   <w:abstractNum w:abstractNumId="13" w15:restartNumberingAfterBreak="0">
+    <w:nsid w:val="32A05B74"/>
+    <w:multiLevelType w:val="hybridMultilevel"/>
+    <w:tmpl w:val="61928C8E"/>
+    <w:lvl w:ilvl="0" w:tplc="FFFFFFFF">
+      <w:start w:val="1"/>
+      <w:numFmt w:val="decimal"/>
+      <w:lvlText w:val="%1."/>
+      <w:lvlJc w:val="left"/>
+      <w:pPr>
+        <w:ind w:left="2520" w:hanging="360"/>
+      </w:pPr>
+      <w:rPr>
+        <w:rFonts w:hint="default"/>
+      </w:rPr>
+    </w:lvl>
+    <w:lvl w:ilvl="1" w:tplc="FFFFFFFF">
+      <w:start w:val="1"/>
+      <w:numFmt w:val="lowerLetter"/>
+      <w:lvlText w:val="%2."/>
+      <w:lvlJc w:val="left"/>
+      <w:pPr>
+        <w:ind w:left="3240" w:hanging="360"/>
+      </w:pPr>
+    </w:lvl>
+    <w:lvl w:ilvl="2" w:tplc="FFFFFFFF" w:tentative="1">
+      <w:start w:val="1"/>
+      <w:numFmt w:val="lowerRoman"/>
+      <w:lvlText w:val="%3."/>
+      <w:lvlJc w:val="right"/>
+      <w:pPr>
+        <w:ind w:left="3960" w:hanging="180"/>
+      </w:pPr>
+    </w:lvl>
+    <w:lvl w:ilvl="3" w:tplc="FFFFFFFF" w:tentative="1">
+      <w:start w:val="1"/>
+      <w:numFmt w:val="decimal"/>
+      <w:lvlText w:val="%4."/>
+      <w:lvlJc w:val="left"/>
+      <w:pPr>
+        <w:ind w:left="4680" w:hanging="360"/>
+      </w:pPr>
+    </w:lvl>
+    <w:lvl w:ilvl="4" w:tplc="FFFFFFFF" w:tentative="1">
+      <w:start w:val="1"/>
+      <w:numFmt w:val="lowerLetter"/>
+      <w:lvlText w:val="%5."/>
+      <w:lvlJc w:val="left"/>
+      <w:pPr>
+        <w:ind w:left="5400" w:hanging="360"/>
+      </w:pPr>
+    </w:lvl>
+    <w:lvl w:ilvl="5" w:tplc="FFFFFFFF" w:tentative="1">
+      <w:start w:val="1"/>
+      <w:numFmt w:val="lowerRoman"/>
+      <w:lvlText w:val="%6."/>
+      <w:lvlJc w:val="right"/>
+      <w:pPr>
+        <w:ind w:left="6120" w:hanging="180"/>
+      </w:pPr>
+    </w:lvl>
+    <w:lvl w:ilvl="6" w:tplc="FFFFFFFF" w:tentative="1">
+      <w:start w:val="1"/>
+      <w:numFmt w:val="decimal"/>
+      <w:lvlText w:val="%7."/>
+      <w:lvlJc w:val="left"/>
+      <w:pPr>
+        <w:ind w:left="6840" w:hanging="360"/>
+      </w:pPr>
+    </w:lvl>
+    <w:lvl w:ilvl="7" w:tplc="FFFFFFFF" w:tentative="1">
+      <w:start w:val="1"/>
+      <w:numFmt w:val="lowerLetter"/>
+      <w:lvlText w:val="%8."/>
+      <w:lvlJc w:val="left"/>
+      <w:pPr>
+        <w:ind w:left="7560" w:hanging="360"/>
+      </w:pPr>
+    </w:lvl>
+    <w:lvl w:ilvl="8" w:tplc="FFFFFFFF" w:tentative="1">
+      <w:start w:val="1"/>
+      <w:numFmt w:val="lowerRoman"/>
+      <w:lvlText w:val="%9."/>
+      <w:lvlJc w:val="right"/>
+      <w:pPr>
+        <w:ind w:left="8280" w:hanging="180"/>
+      </w:pPr>
+    </w:lvl>
+  </w:abstractNum>
+  <w:abstractNum w:abstractNumId="14" w15:restartNumberingAfterBreak="0">
     <w:nsid w:val="341952B3"/>
     <w:multiLevelType w:val="multilevel"/>
     <w:tmpl w:val="0419001F"/>
@@ -20671,7 +23280,7 @@
       </w:pPr>
     </w:lvl>
   </w:abstractNum>
-  <w:abstractNum w:abstractNumId="14" w15:restartNumberingAfterBreak="0">
+  <w:abstractNum w:abstractNumId="15" w15:restartNumberingAfterBreak="0">
     <w:nsid w:val="34B94C96"/>
     <w:multiLevelType w:val="hybridMultilevel"/>
     <w:tmpl w:val="B3508FDC"/>
@@ -20760,7 +23369,7 @@
       </w:pPr>
     </w:lvl>
   </w:abstractNum>
-  <w:abstractNum w:abstractNumId="15" w15:restartNumberingAfterBreak="0">
+  <w:abstractNum w:abstractNumId="16" w15:restartNumberingAfterBreak="0">
     <w:nsid w:val="40B75F39"/>
     <w:multiLevelType w:val="hybridMultilevel"/>
     <w:tmpl w:val="8AB8493E"/>
@@ -20849,7 +23458,185 @@
       </w:pPr>
     </w:lvl>
   </w:abstractNum>
-  <w:abstractNum w:abstractNumId="16" w15:restartNumberingAfterBreak="0">
+  <w:abstractNum w:abstractNumId="17" w15:restartNumberingAfterBreak="0">
+    <w:nsid w:val="413311B1"/>
+    <w:multiLevelType w:val="hybridMultilevel"/>
+    <w:tmpl w:val="61928C8E"/>
+    <w:lvl w:ilvl="0" w:tplc="FFFFFFFF">
+      <w:start w:val="1"/>
+      <w:numFmt w:val="decimal"/>
+      <w:lvlText w:val="%1."/>
+      <w:lvlJc w:val="left"/>
+      <w:pPr>
+        <w:ind w:left="2520" w:hanging="360"/>
+      </w:pPr>
+      <w:rPr>
+        <w:rFonts w:hint="default"/>
+      </w:rPr>
+    </w:lvl>
+    <w:lvl w:ilvl="1" w:tplc="FFFFFFFF" w:tentative="1">
+      <w:start w:val="1"/>
+      <w:numFmt w:val="lowerLetter"/>
+      <w:lvlText w:val="%2."/>
+      <w:lvlJc w:val="left"/>
+      <w:pPr>
+        <w:ind w:left="3240" w:hanging="360"/>
+      </w:pPr>
+    </w:lvl>
+    <w:lvl w:ilvl="2" w:tplc="FFFFFFFF" w:tentative="1">
+      <w:start w:val="1"/>
+      <w:numFmt w:val="lowerRoman"/>
+      <w:lvlText w:val="%3."/>
+      <w:lvlJc w:val="right"/>
+      <w:pPr>
+        <w:ind w:left="3960" w:hanging="180"/>
+      </w:pPr>
+    </w:lvl>
+    <w:lvl w:ilvl="3" w:tplc="FFFFFFFF" w:tentative="1">
+      <w:start w:val="1"/>
+      <w:numFmt w:val="decimal"/>
+      <w:lvlText w:val="%4."/>
+      <w:lvlJc w:val="left"/>
+      <w:pPr>
+        <w:ind w:left="4680" w:hanging="360"/>
+      </w:pPr>
+    </w:lvl>
+    <w:lvl w:ilvl="4" w:tplc="FFFFFFFF" w:tentative="1">
+      <w:start w:val="1"/>
+      <w:numFmt w:val="lowerLetter"/>
+      <w:lvlText w:val="%5."/>
+      <w:lvlJc w:val="left"/>
+      <w:pPr>
+        <w:ind w:left="5400" w:hanging="360"/>
+      </w:pPr>
+    </w:lvl>
+    <w:lvl w:ilvl="5" w:tplc="FFFFFFFF" w:tentative="1">
+      <w:start w:val="1"/>
+      <w:numFmt w:val="lowerRoman"/>
+      <w:lvlText w:val="%6."/>
+      <w:lvlJc w:val="right"/>
+      <w:pPr>
+        <w:ind w:left="6120" w:hanging="180"/>
+      </w:pPr>
+    </w:lvl>
+    <w:lvl w:ilvl="6" w:tplc="FFFFFFFF" w:tentative="1">
+      <w:start w:val="1"/>
+      <w:numFmt w:val="decimal"/>
+      <w:lvlText w:val="%7."/>
+      <w:lvlJc w:val="left"/>
+      <w:pPr>
+        <w:ind w:left="6840" w:hanging="360"/>
+      </w:pPr>
+    </w:lvl>
+    <w:lvl w:ilvl="7" w:tplc="FFFFFFFF" w:tentative="1">
+      <w:start w:val="1"/>
+      <w:numFmt w:val="lowerLetter"/>
+      <w:lvlText w:val="%8."/>
+      <w:lvlJc w:val="left"/>
+      <w:pPr>
+        <w:ind w:left="7560" w:hanging="360"/>
+      </w:pPr>
+    </w:lvl>
+    <w:lvl w:ilvl="8" w:tplc="FFFFFFFF" w:tentative="1">
+      <w:start w:val="1"/>
+      <w:numFmt w:val="lowerRoman"/>
+      <w:lvlText w:val="%9."/>
+      <w:lvlJc w:val="right"/>
+      <w:pPr>
+        <w:ind w:left="8280" w:hanging="180"/>
+      </w:pPr>
+    </w:lvl>
+  </w:abstractNum>
+  <w:abstractNum w:abstractNumId="18" w15:restartNumberingAfterBreak="0">
+    <w:nsid w:val="420E41F9"/>
+    <w:multiLevelType w:val="hybridMultilevel"/>
+    <w:tmpl w:val="61928C8E"/>
+    <w:lvl w:ilvl="0" w:tplc="9382653E">
+      <w:start w:val="1"/>
+      <w:numFmt w:val="decimal"/>
+      <w:lvlText w:val="%1."/>
+      <w:lvlJc w:val="left"/>
+      <w:pPr>
+        <w:ind w:left="2520" w:hanging="360"/>
+      </w:pPr>
+      <w:rPr>
+        <w:rFonts w:hint="default"/>
+      </w:rPr>
+    </w:lvl>
+    <w:lvl w:ilvl="1" w:tplc="04100019" w:tentative="1">
+      <w:start w:val="1"/>
+      <w:numFmt w:val="lowerLetter"/>
+      <w:lvlText w:val="%2."/>
+      <w:lvlJc w:val="left"/>
+      <w:pPr>
+        <w:ind w:left="3240" w:hanging="360"/>
+      </w:pPr>
+    </w:lvl>
+    <w:lvl w:ilvl="2" w:tplc="0410001B" w:tentative="1">
+      <w:start w:val="1"/>
+      <w:numFmt w:val="lowerRoman"/>
+      <w:lvlText w:val="%3."/>
+      <w:lvlJc w:val="right"/>
+      <w:pPr>
+        <w:ind w:left="3960" w:hanging="180"/>
+      </w:pPr>
+    </w:lvl>
+    <w:lvl w:ilvl="3" w:tplc="0410000F" w:tentative="1">
+      <w:start w:val="1"/>
+      <w:numFmt w:val="decimal"/>
+      <w:lvlText w:val="%4."/>
+      <w:lvlJc w:val="left"/>
+      <w:pPr>
+        <w:ind w:left="4680" w:hanging="360"/>
+      </w:pPr>
+    </w:lvl>
+    <w:lvl w:ilvl="4" w:tplc="04100019" w:tentative="1">
+      <w:start w:val="1"/>
+      <w:numFmt w:val="lowerLetter"/>
+      <w:lvlText w:val="%5."/>
+      <w:lvlJc w:val="left"/>
+      <w:pPr>
+        <w:ind w:left="5400" w:hanging="360"/>
+      </w:pPr>
+    </w:lvl>
+    <w:lvl w:ilvl="5" w:tplc="0410001B" w:tentative="1">
+      <w:start w:val="1"/>
+      <w:numFmt w:val="lowerRoman"/>
+      <w:lvlText w:val="%6."/>
+      <w:lvlJc w:val="right"/>
+      <w:pPr>
+        <w:ind w:left="6120" w:hanging="180"/>
+      </w:pPr>
+    </w:lvl>
+    <w:lvl w:ilvl="6" w:tplc="0410000F" w:tentative="1">
+      <w:start w:val="1"/>
+      <w:numFmt w:val="decimal"/>
+      <w:lvlText w:val="%7."/>
+      <w:lvlJc w:val="left"/>
+      <w:pPr>
+        <w:ind w:left="6840" w:hanging="360"/>
+      </w:pPr>
+    </w:lvl>
+    <w:lvl w:ilvl="7" w:tplc="04100019" w:tentative="1">
+      <w:start w:val="1"/>
+      <w:numFmt w:val="lowerLetter"/>
+      <w:lvlText w:val="%8."/>
+      <w:lvlJc w:val="left"/>
+      <w:pPr>
+        <w:ind w:left="7560" w:hanging="360"/>
+      </w:pPr>
+    </w:lvl>
+    <w:lvl w:ilvl="8" w:tplc="0410001B" w:tentative="1">
+      <w:start w:val="1"/>
+      <w:numFmt w:val="lowerRoman"/>
+      <w:lvlText w:val="%9."/>
+      <w:lvlJc w:val="right"/>
+      <w:pPr>
+        <w:ind w:left="8280" w:hanging="180"/>
+      </w:pPr>
+    </w:lvl>
+  </w:abstractNum>
+  <w:abstractNum w:abstractNumId="19" w15:restartNumberingAfterBreak="0">
     <w:nsid w:val="42D10501"/>
     <w:multiLevelType w:val="hybridMultilevel"/>
     <w:tmpl w:val="A5BCC460"/>
@@ -20938,7 +23725,7 @@
       </w:pPr>
     </w:lvl>
   </w:abstractNum>
-  <w:abstractNum w:abstractNumId="17" w15:restartNumberingAfterBreak="0">
+  <w:abstractNum w:abstractNumId="20" w15:restartNumberingAfterBreak="0">
     <w:nsid w:val="446B71C6"/>
     <w:multiLevelType w:val="hybridMultilevel"/>
     <w:tmpl w:val="BCD01CF4"/>
@@ -21027,7 +23814,7 @@
       </w:pPr>
     </w:lvl>
   </w:abstractNum>
-  <w:abstractNum w:abstractNumId="18" w15:restartNumberingAfterBreak="0">
+  <w:abstractNum w:abstractNumId="21" w15:restartNumberingAfterBreak="0">
     <w:nsid w:val="47721CB8"/>
     <w:multiLevelType w:val="hybridMultilevel"/>
     <w:tmpl w:val="DB66759E"/>
@@ -21116,7 +23903,7 @@
       </w:pPr>
     </w:lvl>
   </w:abstractNum>
-  <w:abstractNum w:abstractNumId="19" w15:restartNumberingAfterBreak="0">
+  <w:abstractNum w:abstractNumId="22" w15:restartNumberingAfterBreak="0">
     <w:nsid w:val="4ABF5457"/>
     <w:multiLevelType w:val="hybridMultilevel"/>
     <w:tmpl w:val="CA883644"/>
@@ -21208,7 +23995,7 @@
       </w:pPr>
     </w:lvl>
   </w:abstractNum>
-  <w:abstractNum w:abstractNumId="20" w15:restartNumberingAfterBreak="0">
+  <w:abstractNum w:abstractNumId="23" w15:restartNumberingAfterBreak="0">
     <w:nsid w:val="50D94CD9"/>
     <w:multiLevelType w:val="hybridMultilevel"/>
     <w:tmpl w:val="DB66759E"/>
@@ -21297,7 +24084,7 @@
       </w:pPr>
     </w:lvl>
   </w:abstractNum>
-  <w:abstractNum w:abstractNumId="21" w15:restartNumberingAfterBreak="0">
+  <w:abstractNum w:abstractNumId="24" w15:restartNumberingAfterBreak="0">
     <w:nsid w:val="51DF1105"/>
     <w:multiLevelType w:val="hybridMultilevel"/>
     <w:tmpl w:val="DB66759E"/>
@@ -21386,7 +24173,7 @@
       </w:pPr>
     </w:lvl>
   </w:abstractNum>
-  <w:abstractNum w:abstractNumId="22" w15:restartNumberingAfterBreak="0">
+  <w:abstractNum w:abstractNumId="25" w15:restartNumberingAfterBreak="0">
     <w:nsid w:val="57C26EED"/>
     <w:multiLevelType w:val="hybridMultilevel"/>
     <w:tmpl w:val="B9C2FAF0"/>
@@ -21475,7 +24262,7 @@
       </w:pPr>
     </w:lvl>
   </w:abstractNum>
-  <w:abstractNum w:abstractNumId="23" w15:restartNumberingAfterBreak="0">
+  <w:abstractNum w:abstractNumId="26" w15:restartNumberingAfterBreak="0">
     <w:nsid w:val="5D0F4BFD"/>
     <w:multiLevelType w:val="hybridMultilevel"/>
     <w:tmpl w:val="C6DA17A6"/>
@@ -21567,7 +24354,7 @@
       </w:pPr>
     </w:lvl>
   </w:abstractNum>
-  <w:abstractNum w:abstractNumId="24" w15:restartNumberingAfterBreak="0">
+  <w:abstractNum w:abstractNumId="27" w15:restartNumberingAfterBreak="0">
     <w:nsid w:val="661D2943"/>
     <w:multiLevelType w:val="hybridMultilevel"/>
     <w:tmpl w:val="AC5A8666"/>
@@ -21677,7 +24464,7 @@
       </w:rPr>
     </w:lvl>
   </w:abstractNum>
-  <w:abstractNum w:abstractNumId="25" w15:restartNumberingAfterBreak="0">
+  <w:abstractNum w:abstractNumId="28" w15:restartNumberingAfterBreak="0">
     <w:nsid w:val="6691044A"/>
     <w:multiLevelType w:val="hybridMultilevel"/>
     <w:tmpl w:val="EBB294DC"/>
@@ -21766,7 +24553,7 @@
       </w:pPr>
     </w:lvl>
   </w:abstractNum>
-  <w:abstractNum w:abstractNumId="26" w15:restartNumberingAfterBreak="0">
+  <w:abstractNum w:abstractNumId="29" w15:restartNumberingAfterBreak="0">
     <w:nsid w:val="66ED4FF6"/>
     <w:multiLevelType w:val="hybridMultilevel"/>
     <w:tmpl w:val="BE2E9168"/>
@@ -21852,7 +24639,7 @@
       </w:pPr>
     </w:lvl>
   </w:abstractNum>
-  <w:abstractNum w:abstractNumId="27" w15:restartNumberingAfterBreak="0">
+  <w:abstractNum w:abstractNumId="30" w15:restartNumberingAfterBreak="0">
     <w:nsid w:val="66F17218"/>
     <w:multiLevelType w:val="hybridMultilevel"/>
     <w:tmpl w:val="BB86B7A2"/>
@@ -21941,7 +24728,7 @@
       </w:pPr>
     </w:lvl>
   </w:abstractNum>
-  <w:abstractNum w:abstractNumId="28" w15:restartNumberingAfterBreak="0">
+  <w:abstractNum w:abstractNumId="31" w15:restartNumberingAfterBreak="0">
     <w:nsid w:val="676C66F0"/>
     <w:multiLevelType w:val="hybridMultilevel"/>
     <w:tmpl w:val="9E26B7B4"/>
@@ -22027,7 +24814,7 @@
       </w:pPr>
     </w:lvl>
   </w:abstractNum>
-  <w:abstractNum w:abstractNumId="29" w15:restartNumberingAfterBreak="0">
+  <w:abstractNum w:abstractNumId="32" w15:restartNumberingAfterBreak="0">
     <w:nsid w:val="6C611785"/>
     <w:multiLevelType w:val="hybridMultilevel"/>
     <w:tmpl w:val="DB66759E"/>
@@ -22116,7 +24903,7 @@
       </w:pPr>
     </w:lvl>
   </w:abstractNum>
-  <w:abstractNum w:abstractNumId="30" w15:restartNumberingAfterBreak="0">
+  <w:abstractNum w:abstractNumId="33" w15:restartNumberingAfterBreak="0">
     <w:nsid w:val="6CE850E5"/>
     <w:multiLevelType w:val="hybridMultilevel"/>
     <w:tmpl w:val="839C6EF6"/>
@@ -22205,7 +24992,7 @@
       </w:pPr>
     </w:lvl>
   </w:abstractNum>
-  <w:abstractNum w:abstractNumId="31" w15:restartNumberingAfterBreak="0">
+  <w:abstractNum w:abstractNumId="34" w15:restartNumberingAfterBreak="0">
     <w:nsid w:val="6DC72B60"/>
     <w:multiLevelType w:val="hybridMultilevel"/>
     <w:tmpl w:val="511276E6"/>
@@ -22297,7 +25084,7 @@
       </w:pPr>
     </w:lvl>
   </w:abstractNum>
-  <w:abstractNum w:abstractNumId="32" w15:restartNumberingAfterBreak="0">
+  <w:abstractNum w:abstractNumId="35" w15:restartNumberingAfterBreak="0">
     <w:nsid w:val="6ECB3AB9"/>
     <w:multiLevelType w:val="hybridMultilevel"/>
     <w:tmpl w:val="B9C2FAF0"/>
@@ -22386,7 +25173,7 @@
       </w:pPr>
     </w:lvl>
   </w:abstractNum>
-  <w:abstractNum w:abstractNumId="33" w15:restartNumberingAfterBreak="0">
+  <w:abstractNum w:abstractNumId="36" w15:restartNumberingAfterBreak="0">
     <w:nsid w:val="71A22084"/>
     <w:multiLevelType w:val="hybridMultilevel"/>
     <w:tmpl w:val="99389CC4"/>
@@ -22477,22 +25264,22 @@
     </w:lvl>
   </w:abstractNum>
   <w:num w:numId="1" w16cid:durableId="359092675">
+    <w:abstractNumId w:val="36"/>
+  </w:num>
+  <w:num w:numId="2" w16cid:durableId="144665559">
+    <w:abstractNumId w:val="30"/>
+  </w:num>
+  <w:num w:numId="3" w16cid:durableId="1242643670">
     <w:abstractNumId w:val="33"/>
   </w:num>
-  <w:num w:numId="2" w16cid:durableId="144665559">
-    <w:abstractNumId w:val="27"/>
-  </w:num>
-  <w:num w:numId="3" w16cid:durableId="1242643670">
-    <w:abstractNumId w:val="30"/>
-  </w:num>
   <w:num w:numId="4" w16cid:durableId="750588197">
-    <w:abstractNumId w:val="22"/>
+    <w:abstractNumId w:val="25"/>
   </w:num>
   <w:num w:numId="5" w16cid:durableId="1269854254">
     <w:abstractNumId w:val="9"/>
   </w:num>
   <w:num w:numId="6" w16cid:durableId="201330728">
-    <w:abstractNumId w:val="13"/>
+    <w:abstractNumId w:val="14"/>
   </w:num>
   <w:num w:numId="7" w16cid:durableId="652221682">
     <w:abstractNumId w:val="1"/>
@@ -22501,25 +25288,25 @@
     <w:abstractNumId w:val="8"/>
   </w:num>
   <w:num w:numId="9" w16cid:durableId="682898946">
+    <w:abstractNumId w:val="35"/>
+  </w:num>
+  <w:num w:numId="10" w16cid:durableId="307975908">
+    <w:abstractNumId w:val="24"/>
+  </w:num>
+  <w:num w:numId="11" w16cid:durableId="927232395">
+    <w:abstractNumId w:val="23"/>
+  </w:num>
+  <w:num w:numId="12" w16cid:durableId="1104300557">
     <w:abstractNumId w:val="32"/>
   </w:num>
-  <w:num w:numId="10" w16cid:durableId="307975908">
+  <w:num w:numId="13" w16cid:durableId="100805795">
     <w:abstractNumId w:val="21"/>
-  </w:num>
-  <w:num w:numId="11" w16cid:durableId="927232395">
-    <w:abstractNumId w:val="20"/>
-  </w:num>
-  <w:num w:numId="12" w16cid:durableId="1104300557">
-    <w:abstractNumId w:val="29"/>
-  </w:num>
-  <w:num w:numId="13" w16cid:durableId="100805795">
-    <w:abstractNumId w:val="18"/>
   </w:num>
   <w:num w:numId="14" w16cid:durableId="54132978">
     <w:abstractNumId w:val="5"/>
   </w:num>
   <w:num w:numId="15" w16cid:durableId="430855733">
-    <w:abstractNumId w:val="24"/>
+    <w:abstractNumId w:val="27"/>
   </w:num>
   <w:num w:numId="16" w16cid:durableId="1739981717">
     <w:abstractNumId w:val="2"/>
@@ -22531,28 +25318,28 @@
     <w:abstractNumId w:val="7"/>
   </w:num>
   <w:num w:numId="19" w16cid:durableId="974021887">
-    <w:abstractNumId w:val="19"/>
+    <w:abstractNumId w:val="22"/>
   </w:num>
   <w:num w:numId="20" w16cid:durableId="17901946">
-    <w:abstractNumId w:val="23"/>
+    <w:abstractNumId w:val="26"/>
   </w:num>
   <w:num w:numId="21" w16cid:durableId="822743955">
     <w:abstractNumId w:val="10"/>
   </w:num>
   <w:num w:numId="22" w16cid:durableId="1060906472">
-    <w:abstractNumId w:val="25"/>
+    <w:abstractNumId w:val="28"/>
   </w:num>
   <w:num w:numId="23" w16cid:durableId="1899441330">
-    <w:abstractNumId w:val="31"/>
+    <w:abstractNumId w:val="34"/>
   </w:num>
   <w:num w:numId="24" w16cid:durableId="1751270993">
-    <w:abstractNumId w:val="15"/>
+    <w:abstractNumId w:val="16"/>
   </w:num>
   <w:num w:numId="25" w16cid:durableId="696080535">
-    <w:abstractNumId w:val="16"/>
+    <w:abstractNumId w:val="19"/>
   </w:num>
   <w:num w:numId="26" w16cid:durableId="2037000249">
-    <w:abstractNumId w:val="17"/>
+    <w:abstractNumId w:val="20"/>
   </w:num>
   <w:num w:numId="27" w16cid:durableId="1138457902">
     <w:abstractNumId w:val="12"/>
@@ -22561,7 +25348,7 @@
     <w:abstractNumId w:val="3"/>
   </w:num>
   <w:num w:numId="29" w16cid:durableId="189800535">
-    <w:abstractNumId w:val="14"/>
+    <w:abstractNumId w:val="15"/>
   </w:num>
   <w:num w:numId="30" w16cid:durableId="1976060148">
     <w:abstractNumId w:val="6"/>
@@ -22570,13 +25357,22 @@
     <w:abstractNumId w:val="4"/>
   </w:num>
   <w:num w:numId="32" w16cid:durableId="1638298824">
-    <w:abstractNumId w:val="28"/>
+    <w:abstractNumId w:val="31"/>
   </w:num>
   <w:num w:numId="33" w16cid:durableId="1079139466">
-    <w:abstractNumId w:val="26"/>
+    <w:abstractNumId w:val="29"/>
   </w:num>
   <w:num w:numId="34" w16cid:durableId="2048556754">
     <w:abstractNumId w:val="0"/>
+  </w:num>
+  <w:num w:numId="35" w16cid:durableId="1654675323">
+    <w:abstractNumId w:val="18"/>
+  </w:num>
+  <w:num w:numId="36" w16cid:durableId="1464349720">
+    <w:abstractNumId w:val="17"/>
+  </w:num>
+  <w:num w:numId="37" w16cid:durableId="932934658">
+    <w:abstractNumId w:val="13"/>
   </w:num>
   <w:numIdMacAtCleanup w:val="14"/>
 </w:numbering>
@@ -23231,6 +26027,29 @@
       <w:lang w:val="ru-RU" w:eastAsia="ru-RU"/>
     </w:rPr>
   </w:style>
+  <w:style w:type="character" w:styleId="Collegamentoipertestuale">
+    <w:name w:val="Hyperlink"/>
+    <w:basedOn w:val="Carpredefinitoparagrafo"/>
+    <w:uiPriority w:val="99"/>
+    <w:unhideWhenUsed/>
+    <w:rsid w:val="00DB668F"/>
+    <w:rPr>
+      <w:color w:val="0000FF" w:themeColor="hyperlink"/>
+      <w:u w:val="single"/>
+    </w:rPr>
+  </w:style>
+  <w:style w:type="character" w:styleId="Menzionenonrisolta">
+    <w:name w:val="Unresolved Mention"/>
+    <w:basedOn w:val="Carpredefinitoparagrafo"/>
+    <w:uiPriority w:val="99"/>
+    <w:semiHidden/>
+    <w:unhideWhenUsed/>
+    <w:rsid w:val="00DB668F"/>
+    <w:rPr>
+      <w:color w:val="605E5C"/>
+      <w:shd w:val="clear" w:color="auto" w:fill="E1DFDD"/>
+    </w:rPr>
+  </w:style>
 </w:styles>
 </file>
 

</xml_diff>

<commit_message>
Update DOC Finiti use case
</commit_message>
<xml_diff>
--- a/Documentazione/Documentazione.docx
+++ b/Documentazione/Documentazione.docx
@@ -650,6 +650,16 @@
           <w:szCs w:val="32"/>
           <w:lang w:val="en-GB"/>
         </w:rPr>
+        <w:t>-14</w:t>
+      </w:r>
+      <w:r>
+        <w:rPr>
+          <w:bCs/>
+          <w:color w:val="000000" w:themeColor="text1"/>
+          <w:sz w:val="32"/>
+          <w:szCs w:val="32"/>
+          <w:lang w:val="en-GB"/>
+        </w:rPr>
         <w:tab/>
       </w:r>
       <w:r>
@@ -691,7 +701,7 @@
           <w:szCs w:val="32"/>
           <w:lang w:val="en-GB"/>
         </w:rPr>
-        <w:tab/>
+        <w:t>15</w:t>
       </w:r>
       <w:r>
         <w:rPr>
@@ -723,6 +733,7 @@
           <w:lang w:val="en-GB"/>
         </w:rPr>
         <w:tab/>
+        <w:t>16-31</w:t>
       </w:r>
       <w:r>
         <w:rPr>
@@ -752,18 +763,18 @@
           <w:szCs w:val="32"/>
           <w:lang w:val="en-GB"/>
         </w:rPr>
+        <w:t>Functional Tests</w:t>
+      </w:r>
+      <w:r>
+        <w:rPr>
+          <w:bCs/>
+          <w:color w:val="000000" w:themeColor="text1"/>
+          <w:sz w:val="32"/>
+          <w:szCs w:val="32"/>
+          <w:lang w:val="en-GB"/>
+        </w:rPr>
         <w:tab/>
-        <w:t>Functional Tests</w:t>
-      </w:r>
-      <w:r>
-        <w:rPr>
-          <w:bCs/>
-          <w:color w:val="000000" w:themeColor="text1"/>
-          <w:sz w:val="32"/>
-          <w:szCs w:val="32"/>
-          <w:lang w:val="en-GB"/>
-        </w:rPr>
-        <w:tab/>
+        <w:t>32</w:t>
       </w:r>
       <w:r>
         <w:rPr>
@@ -804,6 +815,17 @@
           <w:szCs w:val="32"/>
           <w:lang w:val="en-GB"/>
         </w:rPr>
+        <w:tab/>
+        <w:t>33</w:t>
+      </w:r>
+      <w:r>
+        <w:rPr>
+          <w:bCs/>
+          <w:color w:val="000000" w:themeColor="text1"/>
+          <w:sz w:val="32"/>
+          <w:szCs w:val="32"/>
+          <w:lang w:val="en-GB"/>
+        </w:rPr>
         <w:br/>
       </w:r>
       <w:r>
@@ -825,6 +847,17 @@
           <w:szCs w:val="32"/>
           <w:lang w:val="en-GB"/>
         </w:rPr>
+        <w:tab/>
+        <w:t>33</w:t>
+      </w:r>
+      <w:r>
+        <w:rPr>
+          <w:bCs/>
+          <w:color w:val="000000" w:themeColor="text1"/>
+          <w:sz w:val="32"/>
+          <w:szCs w:val="32"/>
+          <w:lang w:val="en-GB"/>
+        </w:rPr>
         <w:br/>
       </w:r>
       <w:r>
@@ -918,167 +951,6 @@
           <w:lang w:val="en-GB"/>
         </w:rPr>
         <w:tab/>
-      </w:r>
-    </w:p>
-    <w:p>
-      <w:pPr>
-        <w:pStyle w:val="Titolo1"/>
-        <w:tabs>
-          <w:tab w:val="left" w:pos="851"/>
-          <w:tab w:val="center" w:pos="8505"/>
-        </w:tabs>
-        <w:ind w:left="0"/>
-        <w:rPr>
-          <w:bCs/>
-          <w:color w:val="000000" w:themeColor="text1"/>
-          <w:sz w:val="32"/>
-          <w:szCs w:val="32"/>
-          <w:lang w:val="en-GB"/>
-        </w:rPr>
-      </w:pPr>
-      <w:r>
-        <w:rPr>
-          <w:b/>
-          <w:noProof/>
-          <w:color w:val="000000" w:themeColor="text1"/>
-          <w:lang w:val="it-IT" w:eastAsia="it-IT"/>
-        </w:rPr>
-        <mc:AlternateContent>
-          <mc:Choice Requires="wps">
-            <w:drawing>
-              <wp:anchor distT="0" distB="0" distL="114300" distR="114300" simplePos="0" relativeHeight="251692032" behindDoc="0" locked="0" layoutInCell="1" allowOverlap="1" wp14:anchorId="77986FFC" wp14:editId="5D1304B3">
-                <wp:simplePos x="0" y="0"/>
-                <wp:positionH relativeFrom="margin">
-                  <wp:align>left</wp:align>
-                </wp:positionH>
-                <wp:positionV relativeFrom="paragraph">
-                  <wp:posOffset>64828</wp:posOffset>
-                </wp:positionV>
-                <wp:extent cx="6372726" cy="609600"/>
-                <wp:effectExtent l="0" t="0" r="28575" b="19050"/>
-                <wp:wrapNone/>
-                <wp:docPr id="5" name="Rettangolo 5"/>
-                <wp:cNvGraphicFramePr/>
-                <a:graphic xmlns:a="http://schemas.openxmlformats.org/drawingml/2006/main">
-                  <a:graphicData uri="http://schemas.microsoft.com/office/word/2010/wordprocessingShape">
-                    <wps:wsp>
-                      <wps:cNvSpPr/>
-                      <wps:spPr>
-                        <a:xfrm>
-                          <a:off x="0" y="0"/>
-                          <a:ext cx="6372726" cy="609600"/>
-                        </a:xfrm>
-                        <a:prstGeom prst="rect">
-                          <a:avLst/>
-                        </a:prstGeom>
-                        <a:noFill/>
-                        <a:ln>
-                          <a:solidFill>
-                            <a:srgbClr val="92D050"/>
-                          </a:solidFill>
-                        </a:ln>
-                      </wps:spPr>
-                      <wps:style>
-                        <a:lnRef idx="2">
-                          <a:schemeClr val="accent1">
-                            <a:shade val="50000"/>
-                          </a:schemeClr>
-                        </a:lnRef>
-                        <a:fillRef idx="1">
-                          <a:schemeClr val="accent1"/>
-                        </a:fillRef>
-                        <a:effectRef idx="0">
-                          <a:schemeClr val="accent1"/>
-                        </a:effectRef>
-                        <a:fontRef idx="minor">
-                          <a:schemeClr val="lt1"/>
-                        </a:fontRef>
-                      </wps:style>
-                      <wps:txbx>
-                        <w:txbxContent>
-                          <w:p>
-                            <w:pPr>
-                              <w:rPr>
-                                <w:lang w:val="it-IT"/>
-                              </w:rPr>
-                            </w:pPr>
-                            <w:r>
-                              <w:rPr>
-                                <w:noProof/>
-                                <w:color w:val="000000" w:themeColor="text1"/>
-                                <w:sz w:val="32"/>
-                                <w:szCs w:val="32"/>
-                                <w:lang w:val="it-IT" w:eastAsia="it-IT"/>
-                              </w:rPr>
-                              <w:t xml:space="preserve">Inserire la </w:t>
-                            </w:r>
-                            <w:r>
-                              <w:rPr>
-                                <w:noProof/>
-                                <w:color w:val="000000" w:themeColor="text1"/>
-                                <w:sz w:val="32"/>
-                                <w:szCs w:val="32"/>
-                                <w:lang w:val="it-IT" w:eastAsia="it-IT"/>
-                              </w:rPr>
-                              <w:t>descrizione iniziale del progetto che ovviamente può evolvere nel tempo</w:t>
-                            </w:r>
-                          </w:p>
-                        </w:txbxContent>
-                      </wps:txbx>
-                      <wps:bodyPr rot="0" spcFirstLastPara="0" vertOverflow="overflow" horzOverflow="overflow" vert="horz" wrap="square" lIns="91440" tIns="45720" rIns="91440" bIns="45720" numCol="1" spcCol="0" rtlCol="0" fromWordArt="0" anchor="ctr" anchorCtr="0" forceAA="0" compatLnSpc="1">
-                        <a:prstTxWarp prst="textNoShape">
-                          <a:avLst/>
-                        </a:prstTxWarp>
-                        <a:noAutofit/>
-                      </wps:bodyPr>
-                    </wps:wsp>
-                  </a:graphicData>
-                </a:graphic>
-                <wp14:sizeRelV relativeFrom="margin">
-                  <wp14:pctHeight>0</wp14:pctHeight>
-                </wp14:sizeRelV>
-              </wp:anchor>
-            </w:drawing>
-          </mc:Choice>
-          <mc:Fallback>
-            <w:pict>
-              <v:rect w14:anchorId="77986FFC" id="Rettangolo 5" o:spid="_x0000_s1027" style="position:absolute;margin-left:0;margin-top:5.1pt;width:501.8pt;height:48pt;z-index:251692032;visibility:visible;mso-wrap-style:square;mso-height-percent:0;mso-wrap-distance-left:9pt;mso-wrap-distance-top:0;mso-wrap-distance-right:9pt;mso-wrap-distance-bottom:0;mso-position-horizontal:left;mso-position-horizontal-relative:margin;mso-position-vertical:absolute;mso-position-vertical-relative:text;mso-height-percent:0;mso-height-relative:margin;v-text-anchor:middle" o:gfxdata="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" filled="f" strokecolor="#92d050" strokeweight="2pt">
-                <v:textbox>
-                  <w:txbxContent>
-                    <w:p>
-                      <w:pPr>
-                        <w:rPr>
-                          <w:lang w:val="it-IT"/>
-                        </w:rPr>
-                      </w:pPr>
-                      <w:r>
-                        <w:rPr>
-                          <w:noProof/>
-                          <w:color w:val="000000" w:themeColor="text1"/>
-                          <w:sz w:val="32"/>
-                          <w:szCs w:val="32"/>
-                          <w:lang w:val="it-IT" w:eastAsia="it-IT"/>
-                        </w:rPr>
-                        <w:t xml:space="preserve">Inserire la </w:t>
-                      </w:r>
-                      <w:r>
-                        <w:rPr>
-                          <w:noProof/>
-                          <w:color w:val="000000" w:themeColor="text1"/>
-                          <w:sz w:val="32"/>
-                          <w:szCs w:val="32"/>
-                          <w:lang w:val="it-IT" w:eastAsia="it-IT"/>
-                        </w:rPr>
-                        <w:t>descrizione iniziale del progetto che ovviamente può evolvere nel tempo</w:t>
-                      </w:r>
-                    </w:p>
-                  </w:txbxContent>
-                </v:textbox>
-                <w10:wrap anchorx="margin"/>
-              </v:rect>
-            </w:pict>
-          </mc:Fallback>
-        </mc:AlternateContent>
       </w:r>
     </w:p>
     <w:p>
@@ -6569,6 +6441,36 @@
       <w:r>
         <w:rPr>
           <w:b/>
+          <w:color w:val="000000" w:themeColor="text1"/>
+          <w:sz w:val="48"/>
+          <w:szCs w:val="48"/>
+        </w:rPr>
+        <w:t>Use Cases D</w:t>
+      </w:r>
+      <w:r>
+        <w:rPr>
+          <w:b/>
+          <w:color w:val="000000" w:themeColor="text1"/>
+          <w:sz w:val="48"/>
+          <w:szCs w:val="48"/>
+        </w:rPr>
+        <w:t>ocumentation</w:t>
+      </w:r>
+    </w:p>
+    <w:p>
+      <w:pPr>
+        <w:pStyle w:val="Corpotesto"/>
+        <w:spacing w:before="4"/>
+        <w:rPr>
+          <w:rFonts w:ascii="Cambria"/>
+          <w:b/>
+          <w:color w:val="000000" w:themeColor="text1"/>
+          <w:sz w:val="12"/>
+        </w:rPr>
+      </w:pPr>
+      <w:r>
+        <w:rPr>
+          <w:b/>
           <w:noProof/>
           <w:color w:val="000000" w:themeColor="text1"/>
           <w:lang w:val="it-IT" w:eastAsia="it-IT"/>
@@ -6576,572 +6478,7 @@
         <mc:AlternateContent>
           <mc:Choice Requires="wps">
             <w:drawing>
-              <wp:anchor distT="0" distB="0" distL="114300" distR="114300" simplePos="0" relativeHeight="251700224" behindDoc="0" locked="0" layoutInCell="1" allowOverlap="1" wp14:anchorId="26BD840A" wp14:editId="5744B7B5">
-                <wp:simplePos x="0" y="0"/>
-                <wp:positionH relativeFrom="margin">
-                  <wp:posOffset>409575</wp:posOffset>
-                </wp:positionH>
-                <wp:positionV relativeFrom="paragraph">
-                  <wp:posOffset>289560</wp:posOffset>
-                </wp:positionV>
-                <wp:extent cx="6372225" cy="1885950"/>
-                <wp:effectExtent l="0" t="0" r="28575" b="19050"/>
-                <wp:wrapNone/>
-                <wp:docPr id="13" name="Rettangolo 13"/>
-                <wp:cNvGraphicFramePr/>
-                <a:graphic xmlns:a="http://schemas.openxmlformats.org/drawingml/2006/main">
-                  <a:graphicData uri="http://schemas.microsoft.com/office/word/2010/wordprocessingShape">
-                    <wps:wsp>
-                      <wps:cNvSpPr/>
-                      <wps:spPr>
-                        <a:xfrm>
-                          <a:off x="0" y="0"/>
-                          <a:ext cx="6372225" cy="1885950"/>
-                        </a:xfrm>
-                        <a:prstGeom prst="rect">
-                          <a:avLst/>
-                        </a:prstGeom>
-                        <a:noFill/>
-                        <a:ln>
-                          <a:solidFill>
-                            <a:srgbClr val="92D050"/>
-                          </a:solidFill>
-                        </a:ln>
-                      </wps:spPr>
-                      <wps:style>
-                        <a:lnRef idx="2">
-                          <a:schemeClr val="accent1">
-                            <a:shade val="50000"/>
-                          </a:schemeClr>
-                        </a:lnRef>
-                        <a:fillRef idx="1">
-                          <a:schemeClr val="accent1"/>
-                        </a:fillRef>
-                        <a:effectRef idx="0">
-                          <a:schemeClr val="accent1"/>
-                        </a:effectRef>
-                        <a:fontRef idx="minor">
-                          <a:schemeClr val="lt1"/>
-                        </a:fontRef>
-                      </wps:style>
-                      <wps:txbx>
-                        <w:txbxContent>
-                          <w:p>
-                            <w:pPr>
-                              <w:rPr>
-                                <w:noProof/>
-                                <w:color w:val="000000" w:themeColor="text1"/>
-                                <w:sz w:val="32"/>
-                                <w:szCs w:val="32"/>
-                                <w:lang w:val="it-IT" w:eastAsia="it-IT"/>
-                              </w:rPr>
-                            </w:pPr>
-                            <w:r>
-                              <w:rPr>
-                                <w:noProof/>
-                                <w:color w:val="000000" w:themeColor="text1"/>
-                                <w:sz w:val="32"/>
-                                <w:szCs w:val="32"/>
-                                <w:lang w:val="it-IT" w:eastAsia="it-IT"/>
-                              </w:rPr>
-                              <w:t xml:space="preserve">Per ogni caso </w:t>
-                            </w:r>
-                            <w:r>
-                              <w:rPr>
-                                <w:noProof/>
-                                <w:color w:val="000000" w:themeColor="text1"/>
-                                <w:sz w:val="32"/>
-                                <w:szCs w:val="32"/>
-                                <w:lang w:val="it-IT" w:eastAsia="it-IT"/>
-                              </w:rPr>
-                              <w:t>di uso devono</w:t>
-                            </w:r>
-                            <w:r>
-                              <w:rPr>
-                                <w:noProof/>
-                                <w:color w:val="000000" w:themeColor="text1"/>
-                                <w:sz w:val="32"/>
-                                <w:szCs w:val="32"/>
-                                <w:lang w:val="it-IT" w:eastAsia="it-IT"/>
-                              </w:rPr>
-                              <w:t xml:space="preserve"> essere </w:t>
-                            </w:r>
-                            <w:r>
-                              <w:rPr>
-                                <w:noProof/>
-                                <w:color w:val="000000" w:themeColor="text1"/>
-                                <w:sz w:val="32"/>
-                                <w:szCs w:val="32"/>
-                                <w:lang w:val="it-IT" w:eastAsia="it-IT"/>
-                              </w:rPr>
-                              <w:t>compilati gli elementi indicati nel template</w:t>
-                            </w:r>
-                            <w:r>
-                              <w:rPr>
-                                <w:noProof/>
-                                <w:color w:val="000000" w:themeColor="text1"/>
-                                <w:sz w:val="32"/>
-                                <w:szCs w:val="32"/>
-                                <w:lang w:val="it-IT" w:eastAsia="it-IT"/>
-                              </w:rPr>
-                              <w:t xml:space="preserve"> </w:t>
-                            </w:r>
-                            <w:r>
-                              <w:rPr>
-                                <w:noProof/>
-                                <w:color w:val="000000" w:themeColor="text1"/>
-                                <w:sz w:val="32"/>
-                                <w:szCs w:val="32"/>
-                                <w:lang w:val="it-IT" w:eastAsia="it-IT"/>
-                              </w:rPr>
-                              <w:t>(qui sotto indicato), ma  le righe, corrispondenti a: Special Requirements, Assumptions e Notes and Issues, possono essere non compilate. S</w:t>
-                            </w:r>
-                            <w:r>
-                              <w:rPr>
-                                <w:noProof/>
-                                <w:color w:val="000000" w:themeColor="text1"/>
-                                <w:sz w:val="32"/>
-                                <w:szCs w:val="32"/>
-                                <w:lang w:val="it-IT" w:eastAsia="it-IT"/>
-                              </w:rPr>
-                              <w:t xml:space="preserve">e utile, </w:t>
-                            </w:r>
-                            <w:r>
-                              <w:rPr>
-                                <w:noProof/>
-                                <w:color w:val="000000" w:themeColor="text1"/>
-                                <w:sz w:val="32"/>
-                                <w:szCs w:val="32"/>
-                                <w:lang w:val="it-IT" w:eastAsia="it-IT"/>
-                              </w:rPr>
-                              <w:t xml:space="preserve">per alcuni casi di uso </w:t>
-                            </w:r>
-                            <w:r>
-                              <w:rPr>
-                                <w:noProof/>
-                                <w:color w:val="000000" w:themeColor="text1"/>
-                                <w:sz w:val="32"/>
-                                <w:szCs w:val="32"/>
-                                <w:lang w:val="it-IT" w:eastAsia="it-IT"/>
-                              </w:rPr>
-                              <w:t xml:space="preserve">può essere introdotto un </w:t>
-                            </w:r>
-                            <w:r>
-                              <w:rPr>
-                                <w:noProof/>
-                                <w:color w:val="000000" w:themeColor="text1"/>
-                                <w:sz w:val="32"/>
-                                <w:szCs w:val="32"/>
-                                <w:lang w:val="it-IT" w:eastAsia="it-IT"/>
-                              </w:rPr>
-                              <w:t xml:space="preserve">diagramma </w:t>
-                            </w:r>
-                            <w:r>
-                              <w:rPr>
-                                <w:noProof/>
-                                <w:color w:val="000000" w:themeColor="text1"/>
-                                <w:sz w:val="32"/>
-                                <w:szCs w:val="32"/>
-                                <w:lang w:val="it-IT" w:eastAsia="it-IT"/>
-                              </w:rPr>
-                              <w:t xml:space="preserve">che descriva le funzionalità </w:t>
-                            </w:r>
-                            <w:r>
-                              <w:rPr>
-                                <w:noProof/>
-                                <w:color w:val="000000" w:themeColor="text1"/>
-                                <w:sz w:val="32"/>
-                                <w:szCs w:val="32"/>
-                                <w:lang w:val="it-IT" w:eastAsia="it-IT"/>
-                              </w:rPr>
-                              <w:t>(</w:t>
-                            </w:r>
-                            <w:r>
-                              <w:rPr>
-                                <w:noProof/>
-                                <w:color w:val="000000" w:themeColor="text1"/>
-                                <w:sz w:val="32"/>
-                                <w:szCs w:val="32"/>
-                                <w:lang w:val="it-IT" w:eastAsia="it-IT"/>
-                              </w:rPr>
-                              <w:t xml:space="preserve">eredità, </w:t>
-                            </w:r>
-                            <w:r>
-                              <w:rPr>
-                                <w:noProof/>
-                                <w:color w:val="000000" w:themeColor="text1"/>
-                                <w:sz w:val="32"/>
-                                <w:szCs w:val="32"/>
-                                <w:lang w:val="it-IT" w:eastAsia="it-IT"/>
-                              </w:rPr>
-                              <w:t xml:space="preserve">inclusioni ed estensioni) </w:t>
-                            </w:r>
-                            <w:r>
-                              <w:rPr>
-                                <w:noProof/>
-                                <w:color w:val="000000" w:themeColor="text1"/>
-                                <w:sz w:val="32"/>
-                                <w:szCs w:val="32"/>
-                                <w:lang w:val="it-IT" w:eastAsia="it-IT"/>
-                              </w:rPr>
-                              <w:t>che concorrono</w:t>
-                            </w:r>
-                            <w:r>
-                              <w:rPr>
-                                <w:noProof/>
-                                <w:color w:val="000000" w:themeColor="text1"/>
-                                <w:sz w:val="32"/>
-                                <w:szCs w:val="32"/>
-                                <w:lang w:val="it-IT" w:eastAsia="it-IT"/>
-                              </w:rPr>
-                              <w:t xml:space="preserve"> </w:t>
-                            </w:r>
-                            <w:r>
-                              <w:rPr>
-                                <w:noProof/>
-                                <w:color w:val="000000" w:themeColor="text1"/>
-                                <w:sz w:val="32"/>
-                                <w:szCs w:val="32"/>
-                                <w:lang w:val="it-IT" w:eastAsia="it-IT"/>
-                              </w:rPr>
-                              <w:t>alla definizione del caso di uso</w:t>
-                            </w:r>
-                            <w:r>
-                              <w:rPr>
-                                <w:noProof/>
-                                <w:color w:val="000000" w:themeColor="text1"/>
-                                <w:sz w:val="32"/>
-                                <w:szCs w:val="32"/>
-                                <w:lang w:val="it-IT" w:eastAsia="it-IT"/>
-                              </w:rPr>
-                              <w:t xml:space="preserve"> stesso</w:t>
-                            </w:r>
-                            <w:r>
-                              <w:rPr>
-                                <w:noProof/>
-                                <w:color w:val="000000" w:themeColor="text1"/>
-                                <w:sz w:val="32"/>
-                                <w:szCs w:val="32"/>
-                                <w:lang w:val="it-IT" w:eastAsia="it-IT"/>
-                              </w:rPr>
-                              <w:t>. Ulteriori informazioni sono indicate nel documento “</w:t>
-                            </w:r>
-                            <w:r>
-                              <w:rPr>
-                                <w:noProof/>
-                                <w:color w:val="000000" w:themeColor="text1"/>
-                                <w:sz w:val="32"/>
-                                <w:szCs w:val="32"/>
-                                <w:lang w:val="it-IT" w:eastAsia="it-IT"/>
-                              </w:rPr>
-                              <w:t>Use Case Template GuideFile</w:t>
-                            </w:r>
-                            <w:r>
-                              <w:rPr>
-                                <w:noProof/>
-                                <w:color w:val="000000" w:themeColor="text1"/>
-                                <w:sz w:val="32"/>
-                                <w:szCs w:val="32"/>
-                                <w:lang w:val="it-IT" w:eastAsia="it-IT"/>
-                              </w:rPr>
-                              <w:t>” presente su Elly</w:t>
-                            </w:r>
-                          </w:p>
-                        </w:txbxContent>
-                      </wps:txbx>
-                      <wps:bodyPr rot="0" spcFirstLastPara="0" vertOverflow="overflow" horzOverflow="overflow" vert="horz" wrap="square" lIns="91440" tIns="45720" rIns="91440" bIns="45720" numCol="1" spcCol="0" rtlCol="0" fromWordArt="0" anchor="ctr" anchorCtr="0" forceAA="0" compatLnSpc="1">
-                        <a:prstTxWarp prst="textNoShape">
-                          <a:avLst/>
-                        </a:prstTxWarp>
-                        <a:noAutofit/>
-                      </wps:bodyPr>
-                    </wps:wsp>
-                  </a:graphicData>
-                </a:graphic>
-                <wp14:sizeRelH relativeFrom="margin">
-                  <wp14:pctWidth>0</wp14:pctWidth>
-                </wp14:sizeRelH>
-                <wp14:sizeRelV relativeFrom="margin">
-                  <wp14:pctHeight>0</wp14:pctHeight>
-                </wp14:sizeRelV>
-              </wp:anchor>
-            </w:drawing>
-          </mc:Choice>
-          <mc:Fallback>
-            <w:pict>
-              <v:rect w14:anchorId="26BD840A" id="Rettangolo 13" o:spid="_x0000_s1028" style="position:absolute;left:0;text-align:left;margin-left:32.25pt;margin-top:22.8pt;width:501.75pt;height:148.5pt;z-index:251700224;visibility:visible;mso-wrap-style:square;mso-width-percent:0;mso-height-percent:0;mso-wrap-distance-left:9pt;mso-wrap-distance-top:0;mso-wrap-distance-right:9pt;mso-wrap-distance-bottom:0;mso-position-horizontal:absolute;mso-position-horizontal-relative:margin;mso-position-vertical:absolute;mso-position-vertical-relative:text;mso-width-percent:0;mso-height-percent:0;mso-width-relative:margin;mso-height-relative:margin;v-text-anchor:middle" o:gfxdata="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" filled="f" strokecolor="#92d050" strokeweight="2pt">
-                <v:textbox>
-                  <w:txbxContent>
-                    <w:p>
-                      <w:pPr>
-                        <w:rPr>
-                          <w:noProof/>
-                          <w:color w:val="000000" w:themeColor="text1"/>
-                          <w:sz w:val="32"/>
-                          <w:szCs w:val="32"/>
-                          <w:lang w:val="it-IT" w:eastAsia="it-IT"/>
-                        </w:rPr>
-                      </w:pPr>
-                      <w:r>
-                        <w:rPr>
-                          <w:noProof/>
-                          <w:color w:val="000000" w:themeColor="text1"/>
-                          <w:sz w:val="32"/>
-                          <w:szCs w:val="32"/>
-                          <w:lang w:val="it-IT" w:eastAsia="it-IT"/>
-                        </w:rPr>
-                        <w:t xml:space="preserve">Per ogni caso </w:t>
-                      </w:r>
-                      <w:r>
-                        <w:rPr>
-                          <w:noProof/>
-                          <w:color w:val="000000" w:themeColor="text1"/>
-                          <w:sz w:val="32"/>
-                          <w:szCs w:val="32"/>
-                          <w:lang w:val="it-IT" w:eastAsia="it-IT"/>
-                        </w:rPr>
-                        <w:t>di uso devono</w:t>
-                      </w:r>
-                      <w:r>
-                        <w:rPr>
-                          <w:noProof/>
-                          <w:color w:val="000000" w:themeColor="text1"/>
-                          <w:sz w:val="32"/>
-                          <w:szCs w:val="32"/>
-                          <w:lang w:val="it-IT" w:eastAsia="it-IT"/>
-                        </w:rPr>
-                        <w:t xml:space="preserve"> essere </w:t>
-                      </w:r>
-                      <w:r>
-                        <w:rPr>
-                          <w:noProof/>
-                          <w:color w:val="000000" w:themeColor="text1"/>
-                          <w:sz w:val="32"/>
-                          <w:szCs w:val="32"/>
-                          <w:lang w:val="it-IT" w:eastAsia="it-IT"/>
-                        </w:rPr>
-                        <w:t>compilati gli elementi indicati nel template</w:t>
-                      </w:r>
-                      <w:r>
-                        <w:rPr>
-                          <w:noProof/>
-                          <w:color w:val="000000" w:themeColor="text1"/>
-                          <w:sz w:val="32"/>
-                          <w:szCs w:val="32"/>
-                          <w:lang w:val="it-IT" w:eastAsia="it-IT"/>
-                        </w:rPr>
-                        <w:t xml:space="preserve"> </w:t>
-                      </w:r>
-                      <w:r>
-                        <w:rPr>
-                          <w:noProof/>
-                          <w:color w:val="000000" w:themeColor="text1"/>
-                          <w:sz w:val="32"/>
-                          <w:szCs w:val="32"/>
-                          <w:lang w:val="it-IT" w:eastAsia="it-IT"/>
-                        </w:rPr>
-                        <w:t>(qui sotto indicato), ma  le righe, corrispondenti a: Special Requirements, Assumptions e Notes and Issues, possono essere non compilate. S</w:t>
-                      </w:r>
-                      <w:r>
-                        <w:rPr>
-                          <w:noProof/>
-                          <w:color w:val="000000" w:themeColor="text1"/>
-                          <w:sz w:val="32"/>
-                          <w:szCs w:val="32"/>
-                          <w:lang w:val="it-IT" w:eastAsia="it-IT"/>
-                        </w:rPr>
-                        <w:t xml:space="preserve">e utile, </w:t>
-                      </w:r>
-                      <w:r>
-                        <w:rPr>
-                          <w:noProof/>
-                          <w:color w:val="000000" w:themeColor="text1"/>
-                          <w:sz w:val="32"/>
-                          <w:szCs w:val="32"/>
-                          <w:lang w:val="it-IT" w:eastAsia="it-IT"/>
-                        </w:rPr>
-                        <w:t xml:space="preserve">per alcuni casi di uso </w:t>
-                      </w:r>
-                      <w:r>
-                        <w:rPr>
-                          <w:noProof/>
-                          <w:color w:val="000000" w:themeColor="text1"/>
-                          <w:sz w:val="32"/>
-                          <w:szCs w:val="32"/>
-                          <w:lang w:val="it-IT" w:eastAsia="it-IT"/>
-                        </w:rPr>
-                        <w:t xml:space="preserve">può essere introdotto un </w:t>
-                      </w:r>
-                      <w:r>
-                        <w:rPr>
-                          <w:noProof/>
-                          <w:color w:val="000000" w:themeColor="text1"/>
-                          <w:sz w:val="32"/>
-                          <w:szCs w:val="32"/>
-                          <w:lang w:val="it-IT" w:eastAsia="it-IT"/>
-                        </w:rPr>
-                        <w:t xml:space="preserve">diagramma </w:t>
-                      </w:r>
-                      <w:r>
-                        <w:rPr>
-                          <w:noProof/>
-                          <w:color w:val="000000" w:themeColor="text1"/>
-                          <w:sz w:val="32"/>
-                          <w:szCs w:val="32"/>
-                          <w:lang w:val="it-IT" w:eastAsia="it-IT"/>
-                        </w:rPr>
-                        <w:t xml:space="preserve">che descriva le funzionalità </w:t>
-                      </w:r>
-                      <w:r>
-                        <w:rPr>
-                          <w:noProof/>
-                          <w:color w:val="000000" w:themeColor="text1"/>
-                          <w:sz w:val="32"/>
-                          <w:szCs w:val="32"/>
-                          <w:lang w:val="it-IT" w:eastAsia="it-IT"/>
-                        </w:rPr>
-                        <w:t>(</w:t>
-                      </w:r>
-                      <w:r>
-                        <w:rPr>
-                          <w:noProof/>
-                          <w:color w:val="000000" w:themeColor="text1"/>
-                          <w:sz w:val="32"/>
-                          <w:szCs w:val="32"/>
-                          <w:lang w:val="it-IT" w:eastAsia="it-IT"/>
-                        </w:rPr>
-                        <w:t xml:space="preserve">eredità, </w:t>
-                      </w:r>
-                      <w:r>
-                        <w:rPr>
-                          <w:noProof/>
-                          <w:color w:val="000000" w:themeColor="text1"/>
-                          <w:sz w:val="32"/>
-                          <w:szCs w:val="32"/>
-                          <w:lang w:val="it-IT" w:eastAsia="it-IT"/>
-                        </w:rPr>
-                        <w:t xml:space="preserve">inclusioni ed estensioni) </w:t>
-                      </w:r>
-                      <w:r>
-                        <w:rPr>
-                          <w:noProof/>
-                          <w:color w:val="000000" w:themeColor="text1"/>
-                          <w:sz w:val="32"/>
-                          <w:szCs w:val="32"/>
-                          <w:lang w:val="it-IT" w:eastAsia="it-IT"/>
-                        </w:rPr>
-                        <w:t>che concorrono</w:t>
-                      </w:r>
-                      <w:r>
-                        <w:rPr>
-                          <w:noProof/>
-                          <w:color w:val="000000" w:themeColor="text1"/>
-                          <w:sz w:val="32"/>
-                          <w:szCs w:val="32"/>
-                          <w:lang w:val="it-IT" w:eastAsia="it-IT"/>
-                        </w:rPr>
-                        <w:t xml:space="preserve"> </w:t>
-                      </w:r>
-                      <w:r>
-                        <w:rPr>
-                          <w:noProof/>
-                          <w:color w:val="000000" w:themeColor="text1"/>
-                          <w:sz w:val="32"/>
-                          <w:szCs w:val="32"/>
-                          <w:lang w:val="it-IT" w:eastAsia="it-IT"/>
-                        </w:rPr>
-                        <w:t>alla definizione del caso di uso</w:t>
-                      </w:r>
-                      <w:r>
-                        <w:rPr>
-                          <w:noProof/>
-                          <w:color w:val="000000" w:themeColor="text1"/>
-                          <w:sz w:val="32"/>
-                          <w:szCs w:val="32"/>
-                          <w:lang w:val="it-IT" w:eastAsia="it-IT"/>
-                        </w:rPr>
-                        <w:t xml:space="preserve"> stesso</w:t>
-                      </w:r>
-                      <w:r>
-                        <w:rPr>
-                          <w:noProof/>
-                          <w:color w:val="000000" w:themeColor="text1"/>
-                          <w:sz w:val="32"/>
-                          <w:szCs w:val="32"/>
-                          <w:lang w:val="it-IT" w:eastAsia="it-IT"/>
-                        </w:rPr>
-                        <w:t>. Ulteriori informazioni sono indicate nel documento “</w:t>
-                      </w:r>
-                      <w:r>
-                        <w:rPr>
-                          <w:noProof/>
-                          <w:color w:val="000000" w:themeColor="text1"/>
-                          <w:sz w:val="32"/>
-                          <w:szCs w:val="32"/>
-                          <w:lang w:val="it-IT" w:eastAsia="it-IT"/>
-                        </w:rPr>
-                        <w:t>Use Case Template GuideFile</w:t>
-                      </w:r>
-                      <w:r>
-                        <w:rPr>
-                          <w:noProof/>
-                          <w:color w:val="000000" w:themeColor="text1"/>
-                          <w:sz w:val="32"/>
-                          <w:szCs w:val="32"/>
-                          <w:lang w:val="it-IT" w:eastAsia="it-IT"/>
-                        </w:rPr>
-                        <w:t>” presente su Elly</w:t>
-                      </w:r>
-                    </w:p>
-                  </w:txbxContent>
-                </v:textbox>
-                <w10:wrap anchorx="margin"/>
-              </v:rect>
-            </w:pict>
-          </mc:Fallback>
-        </mc:AlternateContent>
-      </w:r>
-      <w:r>
-        <w:rPr>
-          <w:b/>
-          <w:color w:val="000000" w:themeColor="text1"/>
-          <w:sz w:val="48"/>
-          <w:szCs w:val="48"/>
-        </w:rPr>
-        <w:t>Use Cases D</w:t>
-      </w:r>
-      <w:r>
-        <w:rPr>
-          <w:b/>
-          <w:color w:val="000000" w:themeColor="text1"/>
-          <w:sz w:val="48"/>
-          <w:szCs w:val="48"/>
-        </w:rPr>
-        <w:t>ocumentation</w:t>
-      </w:r>
-    </w:p>
-    <w:p>
-      <w:pPr>
-        <w:pStyle w:val="Corpotesto"/>
-        <w:spacing w:before="4"/>
-        <w:rPr>
-          <w:rFonts w:ascii="Cambria"/>
-          <w:b/>
-          <w:color w:val="000000" w:themeColor="text1"/>
-          <w:sz w:val="12"/>
-        </w:rPr>
-      </w:pPr>
-      <w:r>
-        <w:rPr>
-          <w:b/>
-          <w:noProof/>
-          <w:color w:val="000000" w:themeColor="text1"/>
-          <w:lang w:val="it-IT" w:eastAsia="it-IT"/>
-        </w:rPr>
-        <mc:AlternateContent>
-          <mc:Choice Requires="wps">
-            <w:drawing>
-              <wp:anchor distT="0" distB="0" distL="0" distR="0" simplePos="0" relativeHeight="251661312" behindDoc="1" locked="0" layoutInCell="1" allowOverlap="1" wp14:anchorId="2919D16D" wp14:editId="5E8402A9">
+              <wp:anchor distT="0" distB="0" distL="0" distR="0" simplePos="0" relativeHeight="251661312" behindDoc="1" locked="0" layoutInCell="1" allowOverlap="1" wp14:anchorId="2919D16D" wp14:editId="5DCAF618">
                 <wp:simplePos x="0" y="0"/>
                 <wp:positionH relativeFrom="page">
                   <wp:posOffset>687070</wp:posOffset>
@@ -7203,7 +6540,7 @@
           </mc:Choice>
           <mc:Fallback>
             <w:pict>
-              <v:line w14:anchorId="42CE19AB" id="Line 24" o:spid="_x0000_s1026" style="position:absolute;z-index:-251655168;visibility:visible;mso-wrap-style:square;mso-width-percent:0;mso-height-percent:0;mso-wrap-distance-left:0;mso-wrap-distance-top:0;mso-wrap-distance-right:0;mso-wrap-distance-bottom:0;mso-position-horizontal:absolute;mso-position-horizontal-relative:page;mso-position-vertical:absolute;mso-position-vertical-relative:text;mso-width-percent:0;mso-height-percent:0;mso-width-relative:page;mso-height-relative:page" from="54.1pt,11.05pt" to="558.1pt,11.05pt" o:gfxdata="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" strokecolor="black [3213]">
+              <v:line w14:anchorId="6DC21383" id="Line 24" o:spid="_x0000_s1026" style="position:absolute;z-index:-251655168;visibility:visible;mso-wrap-style:square;mso-width-percent:0;mso-height-percent:0;mso-wrap-distance-left:0;mso-wrap-distance-top:0;mso-wrap-distance-right:0;mso-wrap-distance-bottom:0;mso-position-horizontal:absolute;mso-position-horizontal-relative:page;mso-position-vertical:absolute;mso-position-vertical-relative:text;mso-width-percent:0;mso-height-percent:0;mso-width-relative:page;mso-height-relative:page" from="54.1pt,11.05pt" to="558.1pt,11.05pt" o:gfxdata="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" strokecolor="black [3213]">
                 <w10:wrap type="topAndBottom" anchorx="page"/>
               </v:line>
             </w:pict>
@@ -7284,18 +6621,18 @@
           <w:szCs w:val="40"/>
         </w:rPr>
         <w:drawing>
-          <wp:anchor distT="0" distB="0" distL="114300" distR="114300" simplePos="0" relativeHeight="251782144" behindDoc="0" locked="0" layoutInCell="1" allowOverlap="1" wp14:anchorId="421A1949" wp14:editId="70A94B5D">
+          <wp:anchor distT="0" distB="0" distL="114300" distR="114300" simplePos="0" relativeHeight="251782144" behindDoc="0" locked="0" layoutInCell="1" allowOverlap="1" wp14:anchorId="59A73421" wp14:editId="0F6FA448">
             <wp:simplePos x="0" y="0"/>
             <wp:positionH relativeFrom="margin">
-              <wp:align>center</wp:align>
+              <wp:align>right</wp:align>
             </wp:positionH>
             <wp:positionV relativeFrom="paragraph">
-              <wp:posOffset>667680</wp:posOffset>
+              <wp:posOffset>1119505</wp:posOffset>
             </wp:positionV>
-            <wp:extent cx="7229062" cy="4901434"/>
-            <wp:effectExtent l="0" t="0" r="0" b="0"/>
+            <wp:extent cx="6638925" cy="3990975"/>
+            <wp:effectExtent l="0" t="0" r="9525" b="9525"/>
             <wp:wrapNone/>
-            <wp:docPr id="42" name="Immagine 42"/>
+            <wp:docPr id="11" name="Immagine 11"/>
             <wp:cNvGraphicFramePr>
               <a:graphicFrameLocks xmlns:a="http://schemas.openxmlformats.org/drawingml/2006/main" noChangeAspect="1"/>
             </wp:cNvGraphicFramePr>
@@ -7309,7 +6646,7 @@
                     </pic:cNvPicPr>
                   </pic:nvPicPr>
                   <pic:blipFill>
-                    <a:blip r:embed="rId5">
+                    <a:blip r:embed="rId6">
                       <a:extLst>
                         <a:ext uri="{28A0092B-C50C-407E-A947-70E740481C1C}">
                           <a14:useLocalDpi xmlns:a14="http://schemas.microsoft.com/office/drawing/2010/main" val="0"/>
@@ -7324,7 +6661,7 @@
                   <pic:spPr bwMode="auto">
                     <a:xfrm>
                       <a:off x="0" y="0"/>
-                      <a:ext cx="7229062" cy="4901434"/>
+                      <a:ext cx="6638925" cy="3990975"/>
                     </a:xfrm>
                     <a:prstGeom prst="rect">
                       <a:avLst/>
@@ -7337,12 +6674,6 @@
                 </pic:pic>
               </a:graphicData>
             </a:graphic>
-            <wp14:sizeRelH relativeFrom="margin">
-              <wp14:pctWidth>0</wp14:pctWidth>
-            </wp14:sizeRelH>
-            <wp14:sizeRelV relativeFrom="margin">
-              <wp14:pctHeight>0</wp14:pctHeight>
-            </wp14:sizeRelV>
           </wp:anchor>
         </w:drawing>
       </w:r>
@@ -7857,13 +7188,7 @@
           </w:tcPr>
           <w:p>
             <w:r>
-              <w:t xml:space="preserve">The User inserts </w:t>
-            </w:r>
-            <w:r>
-              <w:t>Username and the Password</w:t>
-            </w:r>
-            <w:r>
-              <w:t xml:space="preserve"> then clicks on Login</w:t>
+              <w:t>The User inserts Username and the Password then clicks on Login</w:t>
             </w:r>
           </w:p>
         </w:tc>
@@ -7888,10 +7213,7 @@
           </w:tcPr>
           <w:p>
             <w:r>
-              <w:t>The User inserts Username and the Password then clicks on Login</w:t>
-            </w:r>
-            <w:r>
-              <w:t xml:space="preserve"> but receives an </w:t>
+              <w:t xml:space="preserve">The User inserts Username and the Password then clicks on Login but receives an </w:t>
             </w:r>
             <w:r>
               <w:t>error saying</w:t>
@@ -8131,16 +7453,7 @@
           </w:tcPr>
           <w:p>
             <w:r>
-              <w:t xml:space="preserve">The User can </w:t>
-            </w:r>
-            <w:r>
-              <w:t>Sign up</w:t>
-            </w:r>
-            <w:r>
-              <w:t xml:space="preserve"> </w:t>
-            </w:r>
-            <w:r>
-              <w:t>into the System</w:t>
+              <w:t>The User can Sign up into the System</w:t>
             </w:r>
           </w:p>
         </w:tc>
@@ -8215,19 +7528,7 @@
           </w:tcPr>
           <w:p>
             <w:r>
-              <w:t xml:space="preserve">The </w:t>
-            </w:r>
-            <w:r>
-              <w:t>Client</w:t>
-            </w:r>
-            <w:r>
-              <w:t xml:space="preserve"> was</w:t>
-            </w:r>
-            <w:r>
-              <w:t xml:space="preserve"> not</w:t>
-            </w:r>
-            <w:r>
-              <w:t xml:space="preserve"> already Sign Up into the system</w:t>
+              <w:t>The Client was not already Sign Up into the system</w:t>
             </w:r>
           </w:p>
         </w:tc>
@@ -8277,10 +7578,7 @@
           </w:tcPr>
           <w:p>
             <w:r>
-              <w:t xml:space="preserve">The User </w:t>
-            </w:r>
-            <w:r>
-              <w:t>Clicks on “</w:t>
+              <w:t>The User Clicks on “</w:t>
             </w:r>
             <w:proofErr w:type="spellStart"/>
             <w:r>
@@ -9473,17 +8771,6 @@
         <w:br w:type="page"/>
       </w:r>
     </w:p>
-    <w:p>
-      <w:pPr>
-        <w:pStyle w:val="Titolo1"/>
-        <w:rPr>
-          <w:b/>
-          <w:color w:val="000000" w:themeColor="text1"/>
-          <w:sz w:val="48"/>
-          <w:szCs w:val="48"/>
-        </w:rPr>
-      </w:pPr>
-    </w:p>
     <w:tbl>
       <w:tblPr>
         <w:tblW w:w="0" w:type="auto"/>
@@ -9514,6 +8801,7 @@
               <w:jc w:val="right"/>
             </w:pPr>
             <w:r>
+              <w:lastRenderedPageBreak/>
               <w:t>Use Case ID:</w:t>
             </w:r>
           </w:p>
@@ -9927,10 +9215,7 @@
             </w:r>
             <w:proofErr w:type="spellEnd"/>
             <w:r>
-              <w:t>” tab</w:t>
-            </w:r>
-            <w:r>
-              <w:t xml:space="preserve"> and can search by date interval the order they want</w:t>
+              <w:t>” tab and can search by date interval the order they want</w:t>
             </w:r>
           </w:p>
         </w:tc>
@@ -9963,10 +9248,7 @@
             </w:r>
             <w:proofErr w:type="spellEnd"/>
             <w:r>
-              <w:t>” tab</w:t>
-            </w:r>
-            <w:r>
-              <w:t xml:space="preserve"> and search trough all the orders the one they want by ordering how they prefer using the table.</w:t>
+              <w:t>” tab and search trough all the orders the one they want by ordering how they prefer using the table.</w:t>
             </w:r>
           </w:p>
           <w:p>
@@ -9979,10 +9261,7 @@
             </w:r>
             <w:proofErr w:type="spellEnd"/>
             <w:r>
-              <w:t>” tab</w:t>
-            </w:r>
-            <w:r>
-              <w:t xml:space="preserve"> and inserts an invalid date and must do it again </w:t>
+              <w:t xml:space="preserve">” tab and inserts an invalid date and must do it again </w:t>
             </w:r>
             <w:proofErr w:type="gramStart"/>
             <w:r>
@@ -9991,6 +9270,31 @@
             <w:proofErr w:type="gramEnd"/>
             <w:r>
               <w:t xml:space="preserve"> get the right order they are searching</w:t>
+            </w:r>
+          </w:p>
+        </w:tc>
+      </w:tr>
+      <w:tr>
+        <w:tc>
+          <w:tcPr>
+            <w:tcW w:w="2628" w:type="dxa"/>
+          </w:tcPr>
+          <w:p>
+            <w:pPr>
+              <w:jc w:val="right"/>
+            </w:pPr>
+            <w:r>
+              <w:t>Includes:</w:t>
+            </w:r>
+          </w:p>
+        </w:tc>
+        <w:tc>
+          <w:tcPr>
+            <w:tcW w:w="6228" w:type="dxa"/>
+          </w:tcPr>
+          <w:p>
+            <w:r>
+              <w:t>Choose Range Between Dates</w:t>
             </w:r>
           </w:p>
         </w:tc>
@@ -9999,17 +9303,7 @@
     <w:p>
       <w:pPr>
         <w:pStyle w:val="Titolo1"/>
-        <w:rPr>
-          <w:b/>
-          <w:color w:val="000000" w:themeColor="text1"/>
-          <w:sz w:val="48"/>
-          <w:szCs w:val="48"/>
-        </w:rPr>
-      </w:pPr>
-    </w:p>
-    <w:p>
-      <w:pPr>
-        <w:pStyle w:val="Titolo1"/>
+        <w:ind w:left="0"/>
         <w:rPr>
           <w:b/>
           <w:color w:val="000000" w:themeColor="text1"/>
@@ -10286,6 +9580,9 @@
             <w:r>
               <w:t>Server, Database</w:t>
             </w:r>
+            <w:r>
+              <w:t>, Supplier, Courier</w:t>
+            </w:r>
           </w:p>
         </w:tc>
       </w:tr>
@@ -10436,6 +9733,9 @@
             <w:r>
               <w:t>”</w:t>
             </w:r>
+            <w:r>
+              <w:t>, in the end the courier will deliver the wines</w:t>
+            </w:r>
           </w:p>
         </w:tc>
       </w:tr>
@@ -10472,7 +9772,13 @@
           </w:p>
           <w:p>
             <w:r>
-              <w:t>The User takes to much time to complete the order and receives a new one to complete.</w:t>
+              <w:t>The User takes to much time to complete the order and receives a new one to complete</w:t>
+            </w:r>
+            <w:r>
+              <w:t xml:space="preserve"> from the server</w:t>
+            </w:r>
+            <w:r>
+              <w:t>.</w:t>
             </w:r>
           </w:p>
           <w:p>
@@ -10503,6 +9809,31 @@
           <w:p>
             <w:r>
               <w:t>Select Shipment Date</w:t>
+            </w:r>
+          </w:p>
+        </w:tc>
+      </w:tr>
+      <w:tr>
+        <w:tc>
+          <w:tcPr>
+            <w:tcW w:w="2628" w:type="dxa"/>
+          </w:tcPr>
+          <w:p>
+            <w:pPr>
+              <w:jc w:val="right"/>
+            </w:pPr>
+            <w:r>
+              <w:t>Extends:</w:t>
+            </w:r>
+          </w:p>
+        </w:tc>
+        <w:tc>
+          <w:tcPr>
+            <w:tcW w:w="6228" w:type="dxa"/>
+          </w:tcPr>
+          <w:p>
+            <w:r>
+              <w:t>Delivery Wines to warehouse</w:t>
             </w:r>
           </w:p>
         </w:tc>
@@ -10614,6 +9945,7 @@
               <w:jc w:val="right"/>
             </w:pPr>
             <w:r>
+              <w:lastRenderedPageBreak/>
               <w:t>Use Case ID:</w:t>
             </w:r>
           </w:p>
@@ -11053,10 +10385,7 @@
             </w:r>
             <w:proofErr w:type="spellEnd"/>
             <w:r>
-              <w:t>”</w:t>
-            </w:r>
-            <w:r>
-              <w:t>, selects “</w:t>
+              <w:t>”, selects “</w:t>
             </w:r>
             <w:proofErr w:type="spellStart"/>
             <w:r>
@@ -11380,7 +10709,19 @@
           </w:tcPr>
           <w:p>
             <w:r>
-              <w:t>The User can perform the Login into the system using the Username and the Password</w:t>
+              <w:t>All the</w:t>
+            </w:r>
+            <w:r>
+              <w:t xml:space="preserve"> User</w:t>
+            </w:r>
+            <w:r>
+              <w:t xml:space="preserve">s </w:t>
+            </w:r>
+            <w:r>
+              <w:t>can</w:t>
+            </w:r>
+            <w:r>
+              <w:t xml:space="preserve"> choose a wine to buy </w:t>
             </w:r>
           </w:p>
         </w:tc>
@@ -11405,7 +10746,7 @@
           </w:tcPr>
           <w:p>
             <w:r>
-              <w:t>User</w:t>
+              <w:t>Client</w:t>
             </w:r>
           </w:p>
         </w:tc>
@@ -11432,6 +10773,12 @@
             <w:r>
               <w:t>Database</w:t>
             </w:r>
+            <w:r>
+              <w:t>, Server</w:t>
+            </w:r>
+            <w:r>
+              <w:t>, Employee, Admin</w:t>
+            </w:r>
           </w:p>
         </w:tc>
       </w:tr>
@@ -11455,7 +10802,7 @@
           </w:tcPr>
           <w:p>
             <w:r>
-              <w:t>The user was already Sign Up into the system by himself or an admin</w:t>
+              <w:t>User performs the login</w:t>
             </w:r>
           </w:p>
         </w:tc>
@@ -11480,7 +10827,7 @@
           </w:tcPr>
           <w:p>
             <w:r>
-              <w:t>The Username and Password must be the same of the ones into the Database</w:t>
+              <w:t>Selected at least one wine.</w:t>
             </w:r>
           </w:p>
         </w:tc>
@@ -11505,7 +10852,18 @@
           </w:tcPr>
           <w:p>
             <w:r>
-              <w:t>The User opens the application</w:t>
+              <w:t xml:space="preserve">The </w:t>
+            </w:r>
+            <w:r>
+              <w:t>Client makes the login or the Employee (or Admin) goes into the “</w:t>
+            </w:r>
+            <w:proofErr w:type="spellStart"/>
+            <w:r>
+              <w:t>Vini</w:t>
+            </w:r>
+            <w:proofErr w:type="spellEnd"/>
+            <w:r>
+              <w:t>” tab after the login</w:t>
             </w:r>
           </w:p>
         </w:tc>
@@ -11580,7 +10938,34 @@
           </w:tcPr>
           <w:p>
             <w:r>
-              <w:t>The User inserts Username and the Password then clicks on Login</w:t>
+              <w:t xml:space="preserve">The User </w:t>
+            </w:r>
+            <w:r>
+              <w:t>chooses some wines to buy and the quantity, clicks “</w:t>
+            </w:r>
+            <w:proofErr w:type="spellStart"/>
+            <w:r>
+              <w:t>compra</w:t>
+            </w:r>
+            <w:proofErr w:type="spellEnd"/>
+            <w:r>
+              <w:t>”, chooses a method of payment, clicks “</w:t>
+            </w:r>
+            <w:proofErr w:type="spellStart"/>
+            <w:r>
+              <w:t>Procedi</w:t>
+            </w:r>
+            <w:proofErr w:type="spellEnd"/>
+            <w:r>
+              <w:t xml:space="preserve"> al </w:t>
+            </w:r>
+            <w:proofErr w:type="spellStart"/>
+            <w:r>
+              <w:t>Pagamento</w:t>
+            </w:r>
+            <w:proofErr w:type="spellEnd"/>
+            <w:r>
+              <w:t>”, pays and get his wines delivered</w:t>
             </w:r>
           </w:p>
         </w:tc>
@@ -11605,7 +10990,27 @@
           </w:tcPr>
           <w:p>
             <w:r>
-              <w:t>The User inserts Username and the Password then clicks on Login but receives an error saying incorrect user/password and must try again</w:t>
+              <w:t xml:space="preserve">The User inserts </w:t>
+            </w:r>
+            <w:r>
+              <w:t>a quantity of wines that is greater than the one in stock, the User then can decide to order them and will pay when they arrive.</w:t>
+            </w:r>
+            <w:r>
+              <w:br/>
+              <w:t>The User makes an error in the payment and must do it again to buy the Wines.</w:t>
+            </w:r>
+          </w:p>
+          <w:p>
+            <w:r>
+              <w:t>The User changes his mind and press “</w:t>
+            </w:r>
+            <w:proofErr w:type="spellStart"/>
+            <w:r>
+              <w:t>Indietro</w:t>
+            </w:r>
+            <w:proofErr w:type="spellEnd"/>
+            <w:r>
+              <w:t xml:space="preserve">” after selecting the wines </w:t>
             </w:r>
           </w:p>
         </w:tc>
@@ -11620,7 +11025,7 @@
               <w:jc w:val="right"/>
             </w:pPr>
             <w:r>
-              <w:t>Exceptions:</w:t>
+              <w:t>Includes:</w:t>
             </w:r>
           </w:p>
         </w:tc>
@@ -11628,7 +11033,11 @@
           <w:tcPr>
             <w:tcW w:w="6228" w:type="dxa"/>
           </w:tcPr>
-          <w:p/>
+          <w:p>
+            <w:r>
+              <w:t>Wines Selection, Checkout, Choose Payment Method, Order Wines not-in Stock</w:t>
+            </w:r>
+          </w:p>
         </w:tc>
       </w:tr>
       <w:tr>
@@ -11641,7 +11050,7 @@
               <w:jc w:val="right"/>
             </w:pPr>
             <w:r>
-              <w:t>Includes:</w:t>
+              <w:t>Notes and Issues:</w:t>
             </w:r>
           </w:p>
         </w:tc>
@@ -11649,70 +11058,11 @@
           <w:tcPr>
             <w:tcW w:w="6228" w:type="dxa"/>
           </w:tcPr>
-          <w:p/>
-        </w:tc>
-      </w:tr>
-      <w:tr>
-        <w:tc>
-          <w:tcPr>
-            <w:tcW w:w="2628" w:type="dxa"/>
-          </w:tcPr>
-          <w:p>
-            <w:pPr>
-              <w:jc w:val="right"/>
-            </w:pPr>
-            <w:r>
-              <w:t>Special Requirements:</w:t>
-            </w:r>
-          </w:p>
-        </w:tc>
-        <w:tc>
-          <w:tcPr>
-            <w:tcW w:w="6228" w:type="dxa"/>
-          </w:tcPr>
-          <w:p/>
-        </w:tc>
-      </w:tr>
-      <w:tr>
-        <w:tc>
-          <w:tcPr>
-            <w:tcW w:w="2628" w:type="dxa"/>
-          </w:tcPr>
-          <w:p>
-            <w:pPr>
-              <w:jc w:val="right"/>
-            </w:pPr>
-            <w:r>
-              <w:t>Assumptions:</w:t>
-            </w:r>
-          </w:p>
-        </w:tc>
-        <w:tc>
-          <w:tcPr>
-            <w:tcW w:w="6228" w:type="dxa"/>
-          </w:tcPr>
-          <w:p/>
-        </w:tc>
-      </w:tr>
-      <w:tr>
-        <w:tc>
-          <w:tcPr>
-            <w:tcW w:w="2628" w:type="dxa"/>
-          </w:tcPr>
-          <w:p>
-            <w:pPr>
-              <w:jc w:val="right"/>
-            </w:pPr>
-            <w:r>
-              <w:t>Notes and Issues:</w:t>
-            </w:r>
-          </w:p>
-        </w:tc>
-        <w:tc>
-          <w:tcPr>
-            <w:tcW w:w="6228" w:type="dxa"/>
-          </w:tcPr>
-          <w:p/>
+          <w:p>
+            <w:r>
+              <w:t>The Order in any case is send directly to the Supplier if it is not in stock to have an easier User Experience</w:t>
+            </w:r>
+          </w:p>
         </w:tc>
       </w:tr>
     </w:tbl>
@@ -11799,7 +11149,7 @@
           </w:tcPr>
           <w:p>
             <w:r>
-              <w:t>4</w:t>
+              <w:t>9</w:t>
             </w:r>
           </w:p>
         </w:tc>
@@ -11825,7 +11175,7 @@
           </w:tcPr>
           <w:p>
             <w:r>
-              <w:t>Log In</w:t>
+              <w:t>Client Search</w:t>
             </w:r>
           </w:p>
         </w:tc>
@@ -11850,8 +11200,13 @@
           </w:tcPr>
           <w:p>
             <w:r>
-              <w:t>Elia Candida</w:t>
-            </w:r>
+              <w:t xml:space="preserve">Federico </w:t>
+            </w:r>
+            <w:proofErr w:type="spellStart"/>
+            <w:r>
+              <w:t>Risoli</w:t>
+            </w:r>
+            <w:proofErr w:type="spellEnd"/>
           </w:p>
         </w:tc>
         <w:tc>
@@ -11903,7 +11258,7 @@
           </w:tcPr>
           <w:p>
             <w:r>
-              <w:t>18/12/22</w:t>
+              <w:t>03/01/23</w:t>
             </w:r>
           </w:p>
         </w:tc>
@@ -11926,7 +11281,7 @@
           </w:tcPr>
           <w:p>
             <w:r>
-              <w:t>27/02/23</w:t>
+              <w:t>09/03/23</w:t>
             </w:r>
           </w:p>
         </w:tc>
@@ -11971,8 +11326,13 @@
           </w:tcPr>
           <w:p>
             <w:r>
-              <w:t>The User can perform the Login into the system using the Username and the Password</w:t>
-            </w:r>
+              <w:t xml:space="preserve">The Employee and the Admin can search for a </w:t>
+            </w:r>
+            <w:proofErr w:type="gramStart"/>
+            <w:r>
+              <w:t>Client</w:t>
+            </w:r>
+            <w:proofErr w:type="gramEnd"/>
           </w:p>
         </w:tc>
       </w:tr>
@@ -11996,7 +11356,7 @@
           </w:tcPr>
           <w:p>
             <w:r>
-              <w:t>User</w:t>
+              <w:t>Employee, Admin</w:t>
             </w:r>
           </w:p>
         </w:tc>
@@ -12046,7 +11406,7 @@
           </w:tcPr>
           <w:p>
             <w:r>
-              <w:t>The user was already Sign Up into the system by himself or an admin</w:t>
+              <w:t>The User performs the Login</w:t>
             </w:r>
           </w:p>
         </w:tc>
@@ -12071,7 +11431,7 @@
           </w:tcPr>
           <w:p>
             <w:r>
-              <w:t>The Username and Password must be the same of the ones into the Database</w:t>
+              <w:t>The form must not be blank</w:t>
             </w:r>
           </w:p>
         </w:tc>
@@ -12096,7 +11456,18 @@
           </w:tcPr>
           <w:p>
             <w:r>
-              <w:t>The User opens the application</w:t>
+              <w:t xml:space="preserve">The User </w:t>
+            </w:r>
+            <w:r>
+              <w:t>goes into the tab “</w:t>
+            </w:r>
+            <w:proofErr w:type="spellStart"/>
+            <w:r>
+              <w:t>Clienti</w:t>
+            </w:r>
+            <w:proofErr w:type="spellEnd"/>
+            <w:r>
+              <w:t>”</w:t>
             </w:r>
           </w:p>
         </w:tc>
@@ -12121,7 +11492,7 @@
           </w:tcPr>
           <w:p>
             <w:r>
-              <w:t>High</w:t>
+              <w:t>Medium</w:t>
             </w:r>
           </w:p>
         </w:tc>
@@ -12146,7 +11517,7 @@
           </w:tcPr>
           <w:p>
             <w:r>
-              <w:t>High</w:t>
+              <w:t>Low</w:t>
             </w:r>
           </w:p>
         </w:tc>
@@ -12171,7 +11542,26 @@
           </w:tcPr>
           <w:p>
             <w:r>
-              <w:t>The User inserts Username and the Password then clicks on Login</w:t>
+              <w:t>The User goes into the tab “</w:t>
+            </w:r>
+            <w:proofErr w:type="spellStart"/>
+            <w:r>
+              <w:t>Clienti</w:t>
+            </w:r>
+            <w:proofErr w:type="spellEnd"/>
+            <w:r>
+              <w:t>”</w:t>
+            </w:r>
+            <w:r>
+              <w:t xml:space="preserve">, put a </w:t>
+            </w:r>
+            <w:proofErr w:type="gramStart"/>
+            <w:r>
+              <w:t>Surname</w:t>
+            </w:r>
+            <w:proofErr w:type="gramEnd"/>
+            <w:r>
+              <w:t xml:space="preserve"> and get the desired Client</w:t>
             </w:r>
           </w:p>
         </w:tc>
@@ -12196,114 +11586,9 @@
           </w:tcPr>
           <w:p>
             <w:r>
-              <w:t>The User inserts Username and the Password then clicks on Login but receives an error saying incorrect user/password and must try again</w:t>
-            </w:r>
-          </w:p>
-        </w:tc>
-      </w:tr>
-      <w:tr>
-        <w:tc>
-          <w:tcPr>
-            <w:tcW w:w="2628" w:type="dxa"/>
-          </w:tcPr>
-          <w:p>
-            <w:pPr>
-              <w:jc w:val="right"/>
-            </w:pPr>
-            <w:r>
-              <w:t>Exceptions:</w:t>
-            </w:r>
-          </w:p>
-        </w:tc>
-        <w:tc>
-          <w:tcPr>
-            <w:tcW w:w="6228" w:type="dxa"/>
-          </w:tcPr>
-          <w:p/>
-        </w:tc>
-      </w:tr>
-      <w:tr>
-        <w:tc>
-          <w:tcPr>
-            <w:tcW w:w="2628" w:type="dxa"/>
-          </w:tcPr>
-          <w:p>
-            <w:pPr>
-              <w:jc w:val="right"/>
-            </w:pPr>
-            <w:r>
-              <w:t>Includes:</w:t>
-            </w:r>
-          </w:p>
-        </w:tc>
-        <w:tc>
-          <w:tcPr>
-            <w:tcW w:w="6228" w:type="dxa"/>
-          </w:tcPr>
-          <w:p/>
-        </w:tc>
-      </w:tr>
-      <w:tr>
-        <w:tc>
-          <w:tcPr>
-            <w:tcW w:w="2628" w:type="dxa"/>
-          </w:tcPr>
-          <w:p>
-            <w:pPr>
-              <w:jc w:val="right"/>
-            </w:pPr>
-            <w:r>
-              <w:t>Special Requirements:</w:t>
-            </w:r>
-          </w:p>
-        </w:tc>
-        <w:tc>
-          <w:tcPr>
-            <w:tcW w:w="6228" w:type="dxa"/>
-          </w:tcPr>
-          <w:p/>
-        </w:tc>
-      </w:tr>
-      <w:tr>
-        <w:tc>
-          <w:tcPr>
-            <w:tcW w:w="2628" w:type="dxa"/>
-          </w:tcPr>
-          <w:p>
-            <w:pPr>
-              <w:jc w:val="right"/>
-            </w:pPr>
-            <w:r>
-              <w:t>Assumptions:</w:t>
-            </w:r>
-          </w:p>
-        </w:tc>
-        <w:tc>
-          <w:tcPr>
-            <w:tcW w:w="6228" w:type="dxa"/>
-          </w:tcPr>
-          <w:p/>
-        </w:tc>
-      </w:tr>
-      <w:tr>
-        <w:tc>
-          <w:tcPr>
-            <w:tcW w:w="2628" w:type="dxa"/>
-          </w:tcPr>
-          <w:p>
-            <w:pPr>
-              <w:jc w:val="right"/>
-            </w:pPr>
-            <w:r>
-              <w:t>Notes and Issues:</w:t>
-            </w:r>
-          </w:p>
-        </w:tc>
-        <w:tc>
-          <w:tcPr>
-            <w:tcW w:w="6228" w:type="dxa"/>
-          </w:tcPr>
-          <w:p/>
+              <w:t>The User inserts a wrong or invalid input and must do it again to get what he wants</w:t>
+            </w:r>
+          </w:p>
         </w:tc>
       </w:tr>
     </w:tbl>
@@ -12359,7 +11644,7 @@
           </w:tcPr>
           <w:p>
             <w:r>
-              <w:t>4</w:t>
+              <w:t>10</w:t>
             </w:r>
           </w:p>
         </w:tc>
@@ -12385,7 +11670,10 @@
           </w:tcPr>
           <w:p>
             <w:r>
-              <w:t>Log In</w:t>
+              <w:t xml:space="preserve">Log </w:t>
+            </w:r>
+            <w:r>
+              <w:t>Out</w:t>
             </w:r>
           </w:p>
         </w:tc>
@@ -12433,13 +11721,8 @@
           </w:tcPr>
           <w:p>
             <w:r>
-              <w:t xml:space="preserve">Federico </w:t>
-            </w:r>
-            <w:proofErr w:type="spellStart"/>
-            <w:r>
-              <w:t>Risoli</w:t>
-            </w:r>
-            <w:proofErr w:type="spellEnd"/>
+              <w:t>Elia Candida</w:t>
+            </w:r>
           </w:p>
         </w:tc>
       </w:tr>
@@ -12463,7 +11746,7 @@
           </w:tcPr>
           <w:p>
             <w:r>
-              <w:t>18/12/22</w:t>
+              <w:t>30/01/23</w:t>
             </w:r>
           </w:p>
         </w:tc>
@@ -12486,7 +11769,7 @@
           </w:tcPr>
           <w:p>
             <w:r>
-              <w:t>27/02/23</w:t>
+              <w:t>09/03/23</w:t>
             </w:r>
           </w:p>
         </w:tc>
@@ -12531,7 +11814,7 @@
           </w:tcPr>
           <w:p>
             <w:r>
-              <w:t>The User can perform the Login into the system using the Username and the Password</w:t>
+              <w:t>The User can perform the Logout without losing its data</w:t>
             </w:r>
           </w:p>
         </w:tc>
@@ -12556,7 +11839,7 @@
           </w:tcPr>
           <w:p>
             <w:r>
-              <w:t>User</w:t>
+              <w:t>All the Users</w:t>
             </w:r>
           </w:p>
         </w:tc>
@@ -12581,7 +11864,7 @@
           </w:tcPr>
           <w:p>
             <w:r>
-              <w:t>Database</w:t>
+              <w:t>Server</w:t>
             </w:r>
           </w:p>
         </w:tc>
@@ -12606,7 +11889,7 @@
           </w:tcPr>
           <w:p>
             <w:r>
-              <w:t>The user was already Sign Up into the system by himself or an admin</w:t>
+              <w:t>The User performed the Login</w:t>
             </w:r>
           </w:p>
         </w:tc>
@@ -12621,7 +11904,7 @@
               <w:jc w:val="right"/>
             </w:pPr>
             <w:r>
-              <w:t>Post-conditions:</w:t>
+              <w:t>Trigger:</w:t>
             </w:r>
           </w:p>
         </w:tc>
@@ -12631,7 +11914,10 @@
           </w:tcPr>
           <w:p>
             <w:r>
-              <w:t>The Username and Password must be the same of the ones into the Database</w:t>
+              <w:t xml:space="preserve">The User </w:t>
+            </w:r>
+            <w:r>
+              <w:t>clicks on “logout”</w:t>
             </w:r>
           </w:p>
         </w:tc>
@@ -12646,7 +11932,7 @@
               <w:jc w:val="right"/>
             </w:pPr>
             <w:r>
-              <w:t>Trigger:</w:t>
+              <w:t>Priority:</w:t>
             </w:r>
           </w:p>
         </w:tc>
@@ -12656,7 +11942,7 @@
           </w:tcPr>
           <w:p>
             <w:r>
-              <w:t>The User opens the application</w:t>
+              <w:t>High</w:t>
             </w:r>
           </w:p>
         </w:tc>
@@ -12671,7 +11957,7 @@
               <w:jc w:val="right"/>
             </w:pPr>
             <w:r>
-              <w:t>Priority:</w:t>
+              <w:t>Frequency of Use:</w:t>
             </w:r>
           </w:p>
         </w:tc>
@@ -12696,7 +11982,7 @@
               <w:jc w:val="right"/>
             </w:pPr>
             <w:r>
-              <w:t>Frequency of Use:</w:t>
+              <w:t>Normal Course of Events:</w:t>
             </w:r>
           </w:p>
         </w:tc>
@@ -12706,7 +11992,7 @@
           </w:tcPr>
           <w:p>
             <w:r>
-              <w:t>High</w:t>
+              <w:t>The User clicks on “Logout” and its data are saved, the server takes note if the user was doing something important and make a secure logout</w:t>
             </w:r>
           </w:p>
         </w:tc>
@@ -12721,7 +12007,7 @@
               <w:jc w:val="right"/>
             </w:pPr>
             <w:r>
-              <w:t>Normal Course of Events:</w:t>
+              <w:t>Alternative Courses:</w:t>
             </w:r>
           </w:p>
         </w:tc>
@@ -12731,142 +12017,46 @@
           </w:tcPr>
           <w:p>
             <w:r>
-              <w:t>The User inserts Username and the Password then clicks on Login</w:t>
-            </w:r>
-          </w:p>
-        </w:tc>
-      </w:tr>
-      <w:tr>
-        <w:tc>
-          <w:tcPr>
-            <w:tcW w:w="2628" w:type="dxa"/>
-          </w:tcPr>
-          <w:p>
-            <w:pPr>
-              <w:jc w:val="right"/>
-            </w:pPr>
-            <w:r>
-              <w:t>Alternative Courses:</w:t>
-            </w:r>
-          </w:p>
-        </w:tc>
-        <w:tc>
-          <w:tcPr>
-            <w:tcW w:w="6228" w:type="dxa"/>
-          </w:tcPr>
-          <w:p>
-            <w:r>
-              <w:t>The User inserts Username and the Password then clicks on Login but receives an error saying incorrect user/password and must try again</w:t>
-            </w:r>
-          </w:p>
-        </w:tc>
-      </w:tr>
-      <w:tr>
-        <w:tc>
-          <w:tcPr>
-            <w:tcW w:w="2628" w:type="dxa"/>
-          </w:tcPr>
-          <w:p>
-            <w:pPr>
-              <w:jc w:val="right"/>
-            </w:pPr>
-            <w:r>
-              <w:t>Exceptions:</w:t>
-            </w:r>
-          </w:p>
-        </w:tc>
-        <w:tc>
-          <w:tcPr>
-            <w:tcW w:w="6228" w:type="dxa"/>
-          </w:tcPr>
-          <w:p/>
-        </w:tc>
-      </w:tr>
-      <w:tr>
-        <w:tc>
-          <w:tcPr>
-            <w:tcW w:w="2628" w:type="dxa"/>
-          </w:tcPr>
-          <w:p>
-            <w:pPr>
-              <w:jc w:val="right"/>
-            </w:pPr>
-            <w:r>
-              <w:t>Includes:</w:t>
-            </w:r>
-          </w:p>
-        </w:tc>
-        <w:tc>
-          <w:tcPr>
-            <w:tcW w:w="6228" w:type="dxa"/>
-          </w:tcPr>
-          <w:p/>
-        </w:tc>
-      </w:tr>
-      <w:tr>
-        <w:tc>
-          <w:tcPr>
-            <w:tcW w:w="2628" w:type="dxa"/>
-          </w:tcPr>
-          <w:p>
-            <w:pPr>
-              <w:jc w:val="right"/>
-            </w:pPr>
-            <w:r>
-              <w:t>Special Requirements:</w:t>
-            </w:r>
-          </w:p>
-        </w:tc>
-        <w:tc>
-          <w:tcPr>
-            <w:tcW w:w="6228" w:type="dxa"/>
-          </w:tcPr>
-          <w:p/>
-        </w:tc>
-      </w:tr>
-      <w:tr>
-        <w:tc>
-          <w:tcPr>
-            <w:tcW w:w="2628" w:type="dxa"/>
-          </w:tcPr>
-          <w:p>
-            <w:pPr>
-              <w:jc w:val="right"/>
-            </w:pPr>
-            <w:r>
-              <w:t>Assumptions:</w:t>
-            </w:r>
-          </w:p>
-        </w:tc>
-        <w:tc>
-          <w:tcPr>
-            <w:tcW w:w="6228" w:type="dxa"/>
-          </w:tcPr>
-          <w:p/>
-        </w:tc>
-      </w:tr>
-      <w:tr>
-        <w:tc>
-          <w:tcPr>
-            <w:tcW w:w="2628" w:type="dxa"/>
-          </w:tcPr>
-          <w:p>
-            <w:pPr>
-              <w:jc w:val="right"/>
-            </w:pPr>
-            <w:r>
-              <w:t>Notes and Issues:</w:t>
-            </w:r>
-          </w:p>
-        </w:tc>
-        <w:tc>
-          <w:tcPr>
-            <w:tcW w:w="6228" w:type="dxa"/>
-          </w:tcPr>
-          <w:p/>
+              <w:t xml:space="preserve">The User </w:t>
+            </w:r>
+            <w:r>
+              <w:t>press ALT+F4 to logout, in any case the Server will handle that</w:t>
+            </w:r>
+          </w:p>
         </w:tc>
       </w:tr>
     </w:tbl>
+    <w:p>
+      <w:pPr>
+        <w:pStyle w:val="Titolo1"/>
+        <w:rPr>
+          <w:b/>
+          <w:color w:val="000000" w:themeColor="text1"/>
+          <w:sz w:val="48"/>
+          <w:szCs w:val="48"/>
+        </w:rPr>
+      </w:pPr>
+    </w:p>
+    <w:p>
+      <w:pPr>
+        <w:rPr>
+          <w:rFonts w:ascii="Cambria" w:eastAsia="Cambria" w:hAnsi="Cambria" w:cs="Cambria"/>
+          <w:b/>
+          <w:color w:val="000000" w:themeColor="text1"/>
+          <w:sz w:val="48"/>
+          <w:szCs w:val="48"/>
+        </w:rPr>
+      </w:pPr>
+      <w:r>
+        <w:rPr>
+          <w:b/>
+          <w:color w:val="000000" w:themeColor="text1"/>
+          <w:sz w:val="48"/>
+          <w:szCs w:val="48"/>
+        </w:rPr>
+        <w:br w:type="page"/>
+      </w:r>
+    </w:p>
     <w:p>
       <w:pPr>
         <w:pStyle w:val="Titolo1"/>
@@ -12919,7 +12109,7 @@
           </w:tcPr>
           <w:p>
             <w:r>
-              <w:t>4</w:t>
+              <w:t>11</w:t>
             </w:r>
           </w:p>
         </w:tc>
@@ -12945,7 +12135,7 @@
           </w:tcPr>
           <w:p>
             <w:r>
-              <w:t>Log In</w:t>
+              <w:t>Wine Search</w:t>
             </w:r>
           </w:p>
         </w:tc>
@@ -13023,7 +12213,7 @@
           </w:tcPr>
           <w:p>
             <w:r>
-              <w:t>18/12/22</w:t>
+              <w:t>23/12/22</w:t>
             </w:r>
           </w:p>
         </w:tc>
@@ -13046,7 +12236,13 @@
           </w:tcPr>
           <w:p>
             <w:r>
-              <w:t>27/02/23</w:t>
+              <w:t>27/0</w:t>
+            </w:r>
+            <w:r>
+              <w:t>1</w:t>
+            </w:r>
+            <w:r>
+              <w:t>/23</w:t>
             </w:r>
           </w:p>
         </w:tc>
@@ -13091,7 +12287,7 @@
           </w:tcPr>
           <w:p>
             <w:r>
-              <w:t>The User can perform the Login into the system using the Username and the Password</w:t>
+              <w:t>The Users can search for a specific wine by date and/or name</w:t>
             </w:r>
           </w:p>
         </w:tc>
@@ -13116,7 +12312,13 @@
           </w:tcPr>
           <w:p>
             <w:r>
+              <w:t xml:space="preserve">All the </w:t>
+            </w:r>
+            <w:r>
               <w:t>User</w:t>
+            </w:r>
+            <w:r>
+              <w:t>s</w:t>
             </w:r>
           </w:p>
         </w:tc>
@@ -13166,7 +12368,7 @@
           </w:tcPr>
           <w:p>
             <w:r>
-              <w:t>The user was already Sign Up into the system by himself or an admin</w:t>
+              <w:t>The User must have logged in</w:t>
             </w:r>
           </w:p>
         </w:tc>
@@ -13191,7 +12393,7 @@
           </w:tcPr>
           <w:p>
             <w:r>
-              <w:t>The Username and Password must be the same of the ones into the Database</w:t>
+              <w:t>The Wine exists in the Database</w:t>
             </w:r>
           </w:p>
         </w:tc>
@@ -13216,7 +12418,18 @@
           </w:tcPr>
           <w:p>
             <w:r>
-              <w:t>The User opens the application</w:t>
+              <w:t xml:space="preserve">The User </w:t>
+            </w:r>
+            <w:r>
+              <w:t>clicks on “</w:t>
+            </w:r>
+            <w:proofErr w:type="spellStart"/>
+            <w:r>
+              <w:t>seach</w:t>
+            </w:r>
+            <w:proofErr w:type="spellEnd"/>
+            <w:r>
+              <w:t>”</w:t>
             </w:r>
           </w:p>
         </w:tc>
@@ -13241,7 +12454,7 @@
           </w:tcPr>
           <w:p>
             <w:r>
-              <w:t>High</w:t>
+              <w:t>Medium</w:t>
             </w:r>
           </w:p>
         </w:tc>
@@ -13291,139 +12504,9 @@
           </w:tcPr>
           <w:p>
             <w:r>
-              <w:t>The User inserts Username and the Password then clicks on Login</w:t>
-            </w:r>
-          </w:p>
-        </w:tc>
-      </w:tr>
-      <w:tr>
-        <w:tc>
-          <w:tcPr>
-            <w:tcW w:w="2628" w:type="dxa"/>
-          </w:tcPr>
-          <w:p>
-            <w:pPr>
-              <w:jc w:val="right"/>
-            </w:pPr>
-            <w:r>
-              <w:t>Alternative Courses:</w:t>
-            </w:r>
-          </w:p>
-        </w:tc>
-        <w:tc>
-          <w:tcPr>
-            <w:tcW w:w="6228" w:type="dxa"/>
-          </w:tcPr>
-          <w:p>
-            <w:r>
-              <w:t>The User inserts Username and the Password then clicks on Login but receives an error saying incorrect user/password and must try again</w:t>
-            </w:r>
-          </w:p>
-        </w:tc>
-      </w:tr>
-      <w:tr>
-        <w:tc>
-          <w:tcPr>
-            <w:tcW w:w="2628" w:type="dxa"/>
-          </w:tcPr>
-          <w:p>
-            <w:pPr>
-              <w:jc w:val="right"/>
-            </w:pPr>
-            <w:r>
-              <w:t>Exceptions:</w:t>
-            </w:r>
-          </w:p>
-        </w:tc>
-        <w:tc>
-          <w:tcPr>
-            <w:tcW w:w="6228" w:type="dxa"/>
-          </w:tcPr>
-          <w:p/>
-        </w:tc>
-      </w:tr>
-      <w:tr>
-        <w:tc>
-          <w:tcPr>
-            <w:tcW w:w="2628" w:type="dxa"/>
-          </w:tcPr>
-          <w:p>
-            <w:pPr>
-              <w:jc w:val="right"/>
-            </w:pPr>
-            <w:r>
-              <w:t>Includes:</w:t>
-            </w:r>
-          </w:p>
-        </w:tc>
-        <w:tc>
-          <w:tcPr>
-            <w:tcW w:w="6228" w:type="dxa"/>
-          </w:tcPr>
-          <w:p/>
-        </w:tc>
-      </w:tr>
-      <w:tr>
-        <w:tc>
-          <w:tcPr>
-            <w:tcW w:w="2628" w:type="dxa"/>
-          </w:tcPr>
-          <w:p>
-            <w:pPr>
-              <w:jc w:val="right"/>
-            </w:pPr>
-            <w:r>
-              <w:t>Special Requirements:</w:t>
-            </w:r>
-          </w:p>
-        </w:tc>
-        <w:tc>
-          <w:tcPr>
-            <w:tcW w:w="6228" w:type="dxa"/>
-          </w:tcPr>
-          <w:p/>
-        </w:tc>
-      </w:tr>
-      <w:tr>
-        <w:tc>
-          <w:tcPr>
-            <w:tcW w:w="2628" w:type="dxa"/>
-          </w:tcPr>
-          <w:p>
-            <w:pPr>
-              <w:jc w:val="right"/>
-            </w:pPr>
-            <w:r>
-              <w:t>Assumptions:</w:t>
-            </w:r>
-          </w:p>
-        </w:tc>
-        <w:tc>
-          <w:tcPr>
-            <w:tcW w:w="6228" w:type="dxa"/>
-          </w:tcPr>
-          <w:p/>
-        </w:tc>
-      </w:tr>
-      <w:tr>
-        <w:tc>
-          <w:tcPr>
-            <w:tcW w:w="2628" w:type="dxa"/>
-          </w:tcPr>
-          <w:p>
-            <w:pPr>
-              <w:jc w:val="right"/>
-            </w:pPr>
-            <w:r>
-              <w:t>Notes and Issues:</w:t>
-            </w:r>
-          </w:p>
-        </w:tc>
-        <w:tc>
-          <w:tcPr>
-            <w:tcW w:w="6228" w:type="dxa"/>
-          </w:tcPr>
-          <w:p/>
+              <w:t>The User inserts a name of a wines and/or selects a date and then clicks “Search”</w:t>
+            </w:r>
+          </w:p>
         </w:tc>
       </w:tr>
     </w:tbl>
@@ -13479,7 +12562,7 @@
           </w:tcPr>
           <w:p>
             <w:r>
-              <w:t>4</w:t>
+              <w:t>12</w:t>
             </w:r>
           </w:p>
         </w:tc>
@@ -13505,7 +12588,7 @@
           </w:tcPr>
           <w:p>
             <w:r>
-              <w:t>Log In</w:t>
+              <w:t>Check Notifications</w:t>
             </w:r>
           </w:p>
         </w:tc>
@@ -13530,36 +12613,36 @@
           </w:tcPr>
           <w:p>
             <w:r>
+              <w:t xml:space="preserve">Federico </w:t>
+            </w:r>
+            <w:proofErr w:type="spellStart"/>
+            <w:r>
+              <w:t>Risoli</w:t>
+            </w:r>
+            <w:proofErr w:type="spellEnd"/>
+          </w:p>
+        </w:tc>
+        <w:tc>
+          <w:tcPr>
+            <w:tcW w:w="1980" w:type="dxa"/>
+          </w:tcPr>
+          <w:p>
+            <w:pPr>
+              <w:jc w:val="right"/>
+            </w:pPr>
+            <w:r>
+              <w:t>Last Updated By:</w:t>
+            </w:r>
+          </w:p>
+        </w:tc>
+        <w:tc>
+          <w:tcPr>
+            <w:tcW w:w="2629" w:type="dxa"/>
+          </w:tcPr>
+          <w:p>
+            <w:r>
               <w:t>Elia Candida</w:t>
             </w:r>
-          </w:p>
-        </w:tc>
-        <w:tc>
-          <w:tcPr>
-            <w:tcW w:w="1980" w:type="dxa"/>
-          </w:tcPr>
-          <w:p>
-            <w:pPr>
-              <w:jc w:val="right"/>
-            </w:pPr>
-            <w:r>
-              <w:t>Last Updated By:</w:t>
-            </w:r>
-          </w:p>
-        </w:tc>
-        <w:tc>
-          <w:tcPr>
-            <w:tcW w:w="2629" w:type="dxa"/>
-          </w:tcPr>
-          <w:p>
-            <w:r>
-              <w:t xml:space="preserve">Federico </w:t>
-            </w:r>
-            <w:proofErr w:type="spellStart"/>
-            <w:r>
-              <w:t>Risoli</w:t>
-            </w:r>
-            <w:proofErr w:type="spellEnd"/>
           </w:p>
         </w:tc>
       </w:tr>
@@ -13583,7 +12666,7 @@
           </w:tcPr>
           <w:p>
             <w:r>
-              <w:t>18/12/22</w:t>
+              <w:t>20/02/23</w:t>
             </w:r>
           </w:p>
         </w:tc>
@@ -13606,7 +12689,7 @@
           </w:tcPr>
           <w:p>
             <w:r>
-              <w:t>27/02/23</w:t>
+              <w:t>03/03/23</w:t>
             </w:r>
           </w:p>
         </w:tc>
@@ -13651,7 +12734,18 @@
           </w:tcPr>
           <w:p>
             <w:r>
-              <w:t>The User can perform the Login into the system using the Username and the Password</w:t>
+              <w:t xml:space="preserve">The User </w:t>
+            </w:r>
+            <w:r>
+              <w:t xml:space="preserve">see if there are some </w:t>
+            </w:r>
+            <w:proofErr w:type="gramStart"/>
+            <w:r>
+              <w:t>notification</w:t>
+            </w:r>
+            <w:proofErr w:type="gramEnd"/>
+            <w:r>
+              <w:t xml:space="preserve"> for him and can take action accordingly</w:t>
             </w:r>
           </w:p>
         </w:tc>
@@ -13676,7 +12770,13 @@
           </w:tcPr>
           <w:p>
             <w:r>
+              <w:t xml:space="preserve">All the </w:t>
+            </w:r>
+            <w:r>
               <w:t>User</w:t>
+            </w:r>
+            <w:r>
+              <w:t>s</w:t>
             </w:r>
           </w:p>
         </w:tc>
@@ -13726,7 +12826,7 @@
           </w:tcPr>
           <w:p>
             <w:r>
-              <w:t>The user was already Sign Up into the system by himself or an admin</w:t>
+              <w:t>The User logged in</w:t>
             </w:r>
           </w:p>
         </w:tc>
@@ -13741,7 +12841,7 @@
               <w:jc w:val="right"/>
             </w:pPr>
             <w:r>
-              <w:t>Post-conditions:</w:t>
+              <w:t>Trigger:</w:t>
             </w:r>
           </w:p>
         </w:tc>
@@ -13751,7 +12851,18 @@
           </w:tcPr>
           <w:p>
             <w:r>
-              <w:t>The Username and Password must be the same of the ones into the Database</w:t>
+              <w:t xml:space="preserve">The User </w:t>
+            </w:r>
+            <w:r>
+              <w:t>Clicks on “</w:t>
+            </w:r>
+            <w:proofErr w:type="spellStart"/>
+            <w:r>
+              <w:t>Notifiche</w:t>
+            </w:r>
+            <w:proofErr w:type="spellEnd"/>
+            <w:r>
+              <w:t>”</w:t>
             </w:r>
           </w:p>
         </w:tc>
@@ -13766,7 +12877,7 @@
               <w:jc w:val="right"/>
             </w:pPr>
             <w:r>
-              <w:t>Trigger:</w:t>
+              <w:t>Priority:</w:t>
             </w:r>
           </w:p>
         </w:tc>
@@ -13776,7 +12887,7 @@
           </w:tcPr>
           <w:p>
             <w:r>
-              <w:t>The User opens the application</w:t>
+              <w:t>Medium</w:t>
             </w:r>
           </w:p>
         </w:tc>
@@ -13791,7 +12902,7 @@
               <w:jc w:val="right"/>
             </w:pPr>
             <w:r>
-              <w:t>Priority:</w:t>
+              <w:t>Frequency of Use:</w:t>
             </w:r>
           </w:p>
         </w:tc>
@@ -13801,7 +12912,7 @@
           </w:tcPr>
           <w:p>
             <w:r>
-              <w:t>High</w:t>
+              <w:t>Medium</w:t>
             </w:r>
           </w:p>
         </w:tc>
@@ -13816,7 +12927,7 @@
               <w:jc w:val="right"/>
             </w:pPr>
             <w:r>
-              <w:t>Frequency of Use:</w:t>
+              <w:t>Normal Course of Events:</w:t>
             </w:r>
           </w:p>
         </w:tc>
@@ -13826,7 +12937,18 @@
           </w:tcPr>
           <w:p>
             <w:r>
-              <w:t>High</w:t>
+              <w:t xml:space="preserve">The User </w:t>
+            </w:r>
+            <w:r>
+              <w:t>Clicks on “</w:t>
+            </w:r>
+            <w:proofErr w:type="spellStart"/>
+            <w:r>
+              <w:t>Notifiche</w:t>
+            </w:r>
+            <w:proofErr w:type="spellEnd"/>
+            <w:r>
+              <w:t>” and if there are things to do can choose a payment method to get his wine or reject it or do nothing</w:t>
             </w:r>
           </w:p>
         </w:tc>
@@ -13841,7 +12963,7 @@
               <w:jc w:val="right"/>
             </w:pPr>
             <w:r>
-              <w:t>Normal Course of Events:</w:t>
+              <w:t>Includes:</w:t>
             </w:r>
           </w:p>
         </w:tc>
@@ -13851,7 +12973,7 @@
           </w:tcPr>
           <w:p>
             <w:r>
-              <w:t>The User inserts Username and the Password then clicks on Login</w:t>
+              <w:t>Checkout, Choose payment method</w:t>
             </w:r>
           </w:p>
         </w:tc>
@@ -13866,7 +12988,7 @@
               <w:jc w:val="right"/>
             </w:pPr>
             <w:r>
-              <w:t>Alternative Courses:</w:t>
+              <w:t>Special Requirements:</w:t>
             </w:r>
           </w:p>
         </w:tc>
@@ -13876,117 +12998,43 @@
           </w:tcPr>
           <w:p>
             <w:r>
-              <w:t>The User inserts Username and the Password then clicks on Login but receives an error saying incorrect user/password and must try again</w:t>
-            </w:r>
-          </w:p>
-        </w:tc>
-      </w:tr>
-      <w:tr>
-        <w:tc>
-          <w:tcPr>
-            <w:tcW w:w="2628" w:type="dxa"/>
-          </w:tcPr>
-          <w:p>
-            <w:pPr>
-              <w:jc w:val="right"/>
-            </w:pPr>
-            <w:r>
-              <w:t>Exceptions:</w:t>
-            </w:r>
-          </w:p>
-        </w:tc>
-        <w:tc>
-          <w:tcPr>
-            <w:tcW w:w="6228" w:type="dxa"/>
-          </w:tcPr>
-          <w:p/>
-        </w:tc>
-      </w:tr>
-      <w:tr>
-        <w:tc>
-          <w:tcPr>
-            <w:tcW w:w="2628" w:type="dxa"/>
-          </w:tcPr>
-          <w:p>
-            <w:pPr>
-              <w:jc w:val="right"/>
-            </w:pPr>
-            <w:r>
-              <w:t>Includes:</w:t>
-            </w:r>
-          </w:p>
-        </w:tc>
-        <w:tc>
-          <w:tcPr>
-            <w:tcW w:w="6228" w:type="dxa"/>
-          </w:tcPr>
-          <w:p/>
-        </w:tc>
-      </w:tr>
-      <w:tr>
-        <w:tc>
-          <w:tcPr>
-            <w:tcW w:w="2628" w:type="dxa"/>
-          </w:tcPr>
-          <w:p>
-            <w:pPr>
-              <w:jc w:val="right"/>
-            </w:pPr>
-            <w:r>
-              <w:t>Special Requirements:</w:t>
-            </w:r>
-          </w:p>
-        </w:tc>
-        <w:tc>
-          <w:tcPr>
-            <w:tcW w:w="6228" w:type="dxa"/>
-          </w:tcPr>
-          <w:p/>
-        </w:tc>
-      </w:tr>
-      <w:tr>
-        <w:tc>
-          <w:tcPr>
-            <w:tcW w:w="2628" w:type="dxa"/>
-          </w:tcPr>
-          <w:p>
-            <w:pPr>
-              <w:jc w:val="right"/>
-            </w:pPr>
-            <w:r>
-              <w:t>Assumptions:</w:t>
-            </w:r>
-          </w:p>
-        </w:tc>
-        <w:tc>
-          <w:tcPr>
-            <w:tcW w:w="6228" w:type="dxa"/>
-          </w:tcPr>
-          <w:p/>
-        </w:tc>
-      </w:tr>
-      <w:tr>
-        <w:tc>
-          <w:tcPr>
-            <w:tcW w:w="2628" w:type="dxa"/>
-          </w:tcPr>
-          <w:p>
-            <w:pPr>
-              <w:jc w:val="right"/>
-            </w:pPr>
-            <w:r>
-              <w:t>Notes and Issues:</w:t>
-            </w:r>
-          </w:p>
-        </w:tc>
-        <w:tc>
-          <w:tcPr>
-            <w:tcW w:w="6228" w:type="dxa"/>
-          </w:tcPr>
-          <w:p/>
+              <w:t>This will appear only if the Employee has marked the order as ready</w:t>
+            </w:r>
+          </w:p>
         </w:tc>
       </w:tr>
     </w:tbl>
+    <w:p>
+      <w:pPr>
+        <w:pStyle w:val="Titolo1"/>
+        <w:rPr>
+          <w:b/>
+          <w:color w:val="000000" w:themeColor="text1"/>
+          <w:sz w:val="48"/>
+          <w:szCs w:val="48"/>
+        </w:rPr>
+      </w:pPr>
+    </w:p>
+    <w:p>
+      <w:pPr>
+        <w:rPr>
+          <w:rFonts w:ascii="Cambria" w:eastAsia="Cambria" w:hAnsi="Cambria" w:cs="Cambria"/>
+          <w:b/>
+          <w:color w:val="000000" w:themeColor="text1"/>
+          <w:sz w:val="48"/>
+          <w:szCs w:val="48"/>
+        </w:rPr>
+      </w:pPr>
+      <w:r>
+        <w:rPr>
+          <w:b/>
+          <w:color w:val="000000" w:themeColor="text1"/>
+          <w:sz w:val="48"/>
+          <w:szCs w:val="48"/>
+        </w:rPr>
+        <w:br w:type="page"/>
+      </w:r>
+    </w:p>
     <w:p>
       <w:pPr>
         <w:pStyle w:val="Titolo1"/>
@@ -14039,7 +13087,7 @@
           </w:tcPr>
           <w:p>
             <w:r>
-              <w:t>4</w:t>
+              <w:t>13</w:t>
             </w:r>
           </w:p>
         </w:tc>
@@ -14065,7 +13113,7 @@
           </w:tcPr>
           <w:p>
             <w:r>
-              <w:t>Log In</w:t>
+              <w:t>Orders History</w:t>
             </w:r>
           </w:p>
         </w:tc>
@@ -14090,8 +13138,13 @@
           </w:tcPr>
           <w:p>
             <w:r>
-              <w:t>Elia Candida</w:t>
-            </w:r>
+              <w:t xml:space="preserve">Federico </w:t>
+            </w:r>
+            <w:proofErr w:type="spellStart"/>
+            <w:r>
+              <w:t>Risoli</w:t>
+            </w:r>
+            <w:proofErr w:type="spellEnd"/>
           </w:p>
         </w:tc>
         <w:tc>
@@ -14143,7 +13196,7 @@
           </w:tcPr>
           <w:p>
             <w:r>
-              <w:t>18/12/22</w:t>
+              <w:t>23/01/23</w:t>
             </w:r>
           </w:p>
         </w:tc>
@@ -14211,7 +13264,10 @@
           </w:tcPr>
           <w:p>
             <w:r>
-              <w:t>The User can perform the Login into the system using the Username and the Password</w:t>
+              <w:t xml:space="preserve">The User can </w:t>
+            </w:r>
+            <w:r>
+              <w:t>check his Order History</w:t>
             </w:r>
           </w:p>
         </w:tc>
@@ -14236,7 +13292,13 @@
           </w:tcPr>
           <w:p>
             <w:r>
+              <w:t xml:space="preserve">All the </w:t>
+            </w:r>
+            <w:r>
               <w:t>User</w:t>
+            </w:r>
+            <w:r>
+              <w:t>s</w:t>
             </w:r>
           </w:p>
         </w:tc>
@@ -14286,7 +13348,7 @@
           </w:tcPr>
           <w:p>
             <w:r>
-              <w:t>The user was already Sign Up into the system by himself or an admin</w:t>
+              <w:t>The User is logged in</w:t>
             </w:r>
           </w:p>
         </w:tc>
@@ -14301,7 +13363,7 @@
               <w:jc w:val="right"/>
             </w:pPr>
             <w:r>
-              <w:t>Post-conditions:</w:t>
+              <w:t>Trigger:</w:t>
             </w:r>
           </w:p>
         </w:tc>
@@ -14311,8 +13373,44 @@
           </w:tcPr>
           <w:p>
             <w:r>
-              <w:t>The Username and Password must be the same of the ones into the Database</w:t>
-            </w:r>
+              <w:t xml:space="preserve">The </w:t>
+            </w:r>
+            <w:r>
+              <w:t>Client</w:t>
+            </w:r>
+            <w:r>
+              <w:t xml:space="preserve"> </w:t>
+            </w:r>
+            <w:r>
+              <w:t xml:space="preserve">clicks on “I </w:t>
+            </w:r>
+            <w:proofErr w:type="spellStart"/>
+            <w:r>
+              <w:t>miei</w:t>
+            </w:r>
+            <w:proofErr w:type="spellEnd"/>
+            <w:r>
+              <w:t xml:space="preserve"> </w:t>
+            </w:r>
+            <w:proofErr w:type="spellStart"/>
+            <w:r>
+              <w:t>ordini</w:t>
+            </w:r>
+            <w:proofErr w:type="spellEnd"/>
+            <w:r>
+              <w:t xml:space="preserve">” or the Employee/Admin search </w:t>
+            </w:r>
+            <w:r>
+              <w:t xml:space="preserve">through </w:t>
+            </w:r>
+            <w:r>
+              <w:t xml:space="preserve">all the Wines </w:t>
+            </w:r>
+            <w:proofErr w:type="spellStart"/>
+            <w:r>
+              <w:t>Historyes</w:t>
+            </w:r>
+            <w:proofErr w:type="spellEnd"/>
           </w:p>
         </w:tc>
       </w:tr>
@@ -14326,7 +13424,7 @@
               <w:jc w:val="right"/>
             </w:pPr>
             <w:r>
-              <w:t>Trigger:</w:t>
+              <w:t>Priority:</w:t>
             </w:r>
           </w:p>
         </w:tc>
@@ -14336,7 +13434,7 @@
           </w:tcPr>
           <w:p>
             <w:r>
-              <w:t>The User opens the application</w:t>
+              <w:t>Medium</w:t>
             </w:r>
           </w:p>
         </w:tc>
@@ -14351,7 +13449,7 @@
               <w:jc w:val="right"/>
             </w:pPr>
             <w:r>
-              <w:t>Priority:</w:t>
+              <w:t>Frequency of Use:</w:t>
             </w:r>
           </w:p>
         </w:tc>
@@ -14361,7 +13459,7 @@
           </w:tcPr>
           <w:p>
             <w:r>
-              <w:t>High</w:t>
+              <w:t>Low</w:t>
             </w:r>
           </w:p>
         </w:tc>
@@ -14376,7 +13474,7 @@
               <w:jc w:val="right"/>
             </w:pPr>
             <w:r>
-              <w:t>Frequency of Use:</w:t>
+              <w:t>Normal Course of Events:</w:t>
             </w:r>
           </w:p>
         </w:tc>
@@ -14386,7 +13484,26 @@
           </w:tcPr>
           <w:p>
             <w:r>
-              <w:t>High</w:t>
+              <w:t xml:space="preserve">The Client clicks on “I </w:t>
+            </w:r>
+            <w:proofErr w:type="spellStart"/>
+            <w:r>
+              <w:t>miei</w:t>
+            </w:r>
+            <w:proofErr w:type="spellEnd"/>
+            <w:r>
+              <w:t xml:space="preserve"> </w:t>
+            </w:r>
+            <w:proofErr w:type="spellStart"/>
+            <w:r>
+              <w:t>ordini</w:t>
+            </w:r>
+            <w:proofErr w:type="spellEnd"/>
+            <w:r>
+              <w:t>”</w:t>
+            </w:r>
+            <w:r>
+              <w:t xml:space="preserve"> and sees his orders</w:t>
             </w:r>
           </w:p>
         </w:tc>
@@ -14401,7 +13518,7 @@
               <w:jc w:val="right"/>
             </w:pPr>
             <w:r>
-              <w:t>Normal Course of Events:</w:t>
+              <w:t>Alternative Courses:</w:t>
             </w:r>
           </w:p>
         </w:tc>
@@ -14411,139 +13528,34 @@
           </w:tcPr>
           <w:p>
             <w:r>
-              <w:t>The User inserts Username and the Password then clicks on Login</w:t>
-            </w:r>
-          </w:p>
-        </w:tc>
-      </w:tr>
-      <w:tr>
-        <w:tc>
-          <w:tcPr>
-            <w:tcW w:w="2628" w:type="dxa"/>
-          </w:tcPr>
-          <w:p>
-            <w:pPr>
-              <w:jc w:val="right"/>
-            </w:pPr>
-            <w:r>
-              <w:t>Alternative Courses:</w:t>
-            </w:r>
-          </w:p>
-        </w:tc>
-        <w:tc>
-          <w:tcPr>
-            <w:tcW w:w="6228" w:type="dxa"/>
-          </w:tcPr>
-          <w:p>
-            <w:r>
-              <w:t>The User inserts Username and the Password then clicks on Login but receives an error saying incorrect user/password and must try again</w:t>
-            </w:r>
-          </w:p>
-        </w:tc>
-      </w:tr>
-      <w:tr>
-        <w:tc>
-          <w:tcPr>
-            <w:tcW w:w="2628" w:type="dxa"/>
-          </w:tcPr>
-          <w:p>
-            <w:pPr>
-              <w:jc w:val="right"/>
-            </w:pPr>
-            <w:r>
-              <w:t>Exceptions:</w:t>
-            </w:r>
-          </w:p>
-        </w:tc>
-        <w:tc>
-          <w:tcPr>
-            <w:tcW w:w="6228" w:type="dxa"/>
-          </w:tcPr>
-          <w:p/>
-        </w:tc>
-      </w:tr>
-      <w:tr>
-        <w:tc>
-          <w:tcPr>
-            <w:tcW w:w="2628" w:type="dxa"/>
-          </w:tcPr>
-          <w:p>
-            <w:pPr>
-              <w:jc w:val="right"/>
-            </w:pPr>
-            <w:r>
-              <w:t>Includes:</w:t>
-            </w:r>
-          </w:p>
-        </w:tc>
-        <w:tc>
-          <w:tcPr>
-            <w:tcW w:w="6228" w:type="dxa"/>
-          </w:tcPr>
-          <w:p/>
-        </w:tc>
-      </w:tr>
-      <w:tr>
-        <w:tc>
-          <w:tcPr>
-            <w:tcW w:w="2628" w:type="dxa"/>
-          </w:tcPr>
-          <w:p>
-            <w:pPr>
-              <w:jc w:val="right"/>
-            </w:pPr>
-            <w:r>
-              <w:t>Special Requirements:</w:t>
-            </w:r>
-          </w:p>
-        </w:tc>
-        <w:tc>
-          <w:tcPr>
-            <w:tcW w:w="6228" w:type="dxa"/>
-          </w:tcPr>
-          <w:p/>
-        </w:tc>
-      </w:tr>
-      <w:tr>
-        <w:tc>
-          <w:tcPr>
-            <w:tcW w:w="2628" w:type="dxa"/>
-          </w:tcPr>
-          <w:p>
-            <w:pPr>
-              <w:jc w:val="right"/>
-            </w:pPr>
-            <w:r>
-              <w:t>Assumptions:</w:t>
-            </w:r>
-          </w:p>
-        </w:tc>
-        <w:tc>
-          <w:tcPr>
-            <w:tcW w:w="6228" w:type="dxa"/>
-          </w:tcPr>
-          <w:p/>
-        </w:tc>
-      </w:tr>
-      <w:tr>
-        <w:tc>
-          <w:tcPr>
-            <w:tcW w:w="2628" w:type="dxa"/>
-          </w:tcPr>
-          <w:p>
-            <w:pPr>
-              <w:jc w:val="right"/>
-            </w:pPr>
-            <w:r>
-              <w:t>Notes and Issues:</w:t>
-            </w:r>
-          </w:p>
-        </w:tc>
-        <w:tc>
-          <w:tcPr>
-            <w:tcW w:w="6228" w:type="dxa"/>
-          </w:tcPr>
-          <w:p/>
+              <w:t xml:space="preserve">Employee/Admin </w:t>
+            </w:r>
+            <w:r>
+              <w:t>clicks on the “</w:t>
+            </w:r>
+            <w:proofErr w:type="spellStart"/>
+            <w:r>
+              <w:t>Ordini</w:t>
+            </w:r>
+            <w:proofErr w:type="spellEnd"/>
+            <w:r>
+              <w:t xml:space="preserve">” tab and </w:t>
+            </w:r>
+            <w:r>
+              <w:t xml:space="preserve">search </w:t>
+            </w:r>
+            <w:r>
+              <w:t>through</w:t>
+            </w:r>
+            <w:r>
+              <w:t xml:space="preserve"> all the Wines </w:t>
+            </w:r>
+            <w:proofErr w:type="spellStart"/>
+            <w:r>
+              <w:t>Historyes</w:t>
+            </w:r>
+            <w:proofErr w:type="spellEnd"/>
+          </w:p>
         </w:tc>
       </w:tr>
     </w:tbl>
@@ -14558,555 +13570,26 @@
         </w:rPr>
       </w:pPr>
     </w:p>
-    <w:tbl>
-      <w:tblPr>
-        <w:tblW w:w="0" w:type="auto"/>
-        <w:tblBorders>
-          <w:top w:val="single" w:sz="12" w:space="0" w:color="auto"/>
-          <w:left w:val="single" w:sz="12" w:space="0" w:color="auto"/>
-          <w:bottom w:val="single" w:sz="12" w:space="0" w:color="auto"/>
-          <w:right w:val="single" w:sz="12" w:space="0" w:color="auto"/>
-          <w:insideH w:val="single" w:sz="6" w:space="0" w:color="auto"/>
-          <w:insideV w:val="single" w:sz="6" w:space="0" w:color="auto"/>
-        </w:tblBorders>
-        <w:tblLayout w:type="fixed"/>
-        <w:tblLook w:val="0000" w:firstRow="0" w:lastRow="0" w:firstColumn="0" w:lastColumn="0" w:noHBand="0" w:noVBand="0"/>
-      </w:tblPr>
-      <w:tblGrid>
-        <w:gridCol w:w="1728"/>
-        <w:gridCol w:w="2520"/>
-        <w:gridCol w:w="1980"/>
-        <w:gridCol w:w="2629"/>
-      </w:tblGrid>
-      <w:tr>
-        <w:tc>
-          <w:tcPr>
-            <w:tcW w:w="1728" w:type="dxa"/>
-          </w:tcPr>
-          <w:p>
-            <w:pPr>
-              <w:jc w:val="right"/>
-            </w:pPr>
-            <w:r>
-              <w:t>Use Case ID:</w:t>
-            </w:r>
-          </w:p>
-        </w:tc>
-        <w:tc>
-          <w:tcPr>
-            <w:tcW w:w="7129" w:type="dxa"/>
-            <w:gridSpan w:val="3"/>
-          </w:tcPr>
-          <w:p>
-            <w:r>
-              <w:t>4</w:t>
-            </w:r>
-          </w:p>
-        </w:tc>
-      </w:tr>
-      <w:tr>
-        <w:tc>
-          <w:tcPr>
-            <w:tcW w:w="1728" w:type="dxa"/>
-          </w:tcPr>
-          <w:p>
-            <w:pPr>
-              <w:jc w:val="right"/>
-            </w:pPr>
-            <w:r>
-              <w:t>Use Case Name:</w:t>
-            </w:r>
-          </w:p>
-        </w:tc>
-        <w:tc>
-          <w:tcPr>
-            <w:tcW w:w="7129" w:type="dxa"/>
-            <w:gridSpan w:val="3"/>
-          </w:tcPr>
-          <w:p>
-            <w:r>
-              <w:t>Log In</w:t>
-            </w:r>
-          </w:p>
-        </w:tc>
-      </w:tr>
-      <w:tr>
-        <w:tc>
-          <w:tcPr>
-            <w:tcW w:w="1728" w:type="dxa"/>
-          </w:tcPr>
-          <w:p>
-            <w:pPr>
-              <w:jc w:val="right"/>
-            </w:pPr>
-            <w:r>
-              <w:t>Created By:</w:t>
-            </w:r>
-          </w:p>
-        </w:tc>
-        <w:tc>
-          <w:tcPr>
-            <w:tcW w:w="2520" w:type="dxa"/>
-          </w:tcPr>
-          <w:p>
-            <w:r>
-              <w:t>Elia Candida</w:t>
-            </w:r>
-          </w:p>
-        </w:tc>
-        <w:tc>
-          <w:tcPr>
-            <w:tcW w:w="1980" w:type="dxa"/>
-          </w:tcPr>
-          <w:p>
-            <w:pPr>
-              <w:jc w:val="right"/>
-            </w:pPr>
-            <w:r>
-              <w:t>Last Updated By:</w:t>
-            </w:r>
-          </w:p>
-        </w:tc>
-        <w:tc>
-          <w:tcPr>
-            <w:tcW w:w="2629" w:type="dxa"/>
-          </w:tcPr>
-          <w:p>
-            <w:r>
-              <w:t xml:space="preserve">Federico </w:t>
-            </w:r>
-            <w:proofErr w:type="spellStart"/>
-            <w:r>
-              <w:t>Risoli</w:t>
-            </w:r>
-            <w:proofErr w:type="spellEnd"/>
-          </w:p>
-        </w:tc>
-      </w:tr>
-      <w:tr>
-        <w:tc>
-          <w:tcPr>
-            <w:tcW w:w="1728" w:type="dxa"/>
-          </w:tcPr>
-          <w:p>
-            <w:pPr>
-              <w:jc w:val="right"/>
-            </w:pPr>
-            <w:r>
-              <w:t>Date Created:</w:t>
-            </w:r>
-          </w:p>
-        </w:tc>
-        <w:tc>
-          <w:tcPr>
-            <w:tcW w:w="2520" w:type="dxa"/>
-          </w:tcPr>
-          <w:p>
-            <w:r>
-              <w:t>18/12/22</w:t>
-            </w:r>
-          </w:p>
-        </w:tc>
-        <w:tc>
-          <w:tcPr>
-            <w:tcW w:w="1980" w:type="dxa"/>
-          </w:tcPr>
-          <w:p>
-            <w:pPr>
-              <w:jc w:val="right"/>
-            </w:pPr>
-            <w:r>
-              <w:t>Date Last Updated:</w:t>
-            </w:r>
-          </w:p>
-        </w:tc>
-        <w:tc>
-          <w:tcPr>
-            <w:tcW w:w="2629" w:type="dxa"/>
-          </w:tcPr>
-          <w:p>
-            <w:r>
-              <w:t>27/02/23</w:t>
-            </w:r>
-          </w:p>
-        </w:tc>
-      </w:tr>
-    </w:tbl>
-    <w:p/>
-    <w:tbl>
-      <w:tblPr>
-        <w:tblW w:w="0" w:type="auto"/>
-        <w:tblBorders>
-          <w:top w:val="single" w:sz="12" w:space="0" w:color="auto"/>
-          <w:left w:val="single" w:sz="12" w:space="0" w:color="auto"/>
-          <w:bottom w:val="single" w:sz="12" w:space="0" w:color="auto"/>
-          <w:right w:val="single" w:sz="12" w:space="0" w:color="auto"/>
-          <w:insideH w:val="single" w:sz="6" w:space="0" w:color="auto"/>
-          <w:insideV w:val="single" w:sz="6" w:space="0" w:color="auto"/>
-        </w:tblBorders>
-        <w:tblLayout w:type="fixed"/>
-        <w:tblLook w:val="0000" w:firstRow="0" w:lastRow="0" w:firstColumn="0" w:lastColumn="0" w:noHBand="0" w:noVBand="0"/>
-      </w:tblPr>
-      <w:tblGrid>
-        <w:gridCol w:w="2628"/>
-        <w:gridCol w:w="6228"/>
-      </w:tblGrid>
-      <w:tr>
-        <w:tc>
-          <w:tcPr>
-            <w:tcW w:w="2628" w:type="dxa"/>
-          </w:tcPr>
-          <w:p>
-            <w:pPr>
-              <w:jc w:val="right"/>
-            </w:pPr>
-            <w:r>
-              <w:t>Description:</w:t>
-            </w:r>
-          </w:p>
-        </w:tc>
-        <w:tc>
-          <w:tcPr>
-            <w:tcW w:w="6228" w:type="dxa"/>
-          </w:tcPr>
-          <w:p>
-            <w:r>
-              <w:t>The User can perform the Login into the system using the Username and the Password</w:t>
-            </w:r>
-          </w:p>
-        </w:tc>
-      </w:tr>
-      <w:tr>
-        <w:tc>
-          <w:tcPr>
-            <w:tcW w:w="2628" w:type="dxa"/>
-          </w:tcPr>
-          <w:p>
-            <w:pPr>
-              <w:jc w:val="right"/>
-            </w:pPr>
-            <w:r>
-              <w:t>Primary Actor:</w:t>
-            </w:r>
-          </w:p>
-        </w:tc>
-        <w:tc>
-          <w:tcPr>
-            <w:tcW w:w="6228" w:type="dxa"/>
-          </w:tcPr>
-          <w:p>
-            <w:r>
-              <w:t>User</w:t>
-            </w:r>
-          </w:p>
-        </w:tc>
-      </w:tr>
-      <w:tr>
-        <w:tc>
-          <w:tcPr>
-            <w:tcW w:w="2628" w:type="dxa"/>
-          </w:tcPr>
-          <w:p>
-            <w:pPr>
-              <w:jc w:val="right"/>
-            </w:pPr>
-            <w:r>
-              <w:t>Secondary actors:</w:t>
-            </w:r>
-          </w:p>
-        </w:tc>
-        <w:tc>
-          <w:tcPr>
-            <w:tcW w:w="6228" w:type="dxa"/>
-          </w:tcPr>
-          <w:p>
-            <w:r>
-              <w:t>Database</w:t>
-            </w:r>
-          </w:p>
-        </w:tc>
-      </w:tr>
-      <w:tr>
-        <w:tc>
-          <w:tcPr>
-            <w:tcW w:w="2628" w:type="dxa"/>
-          </w:tcPr>
-          <w:p>
-            <w:pPr>
-              <w:jc w:val="right"/>
-            </w:pPr>
-            <w:r>
-              <w:t>Pre-conditions:</w:t>
-            </w:r>
-          </w:p>
-        </w:tc>
-        <w:tc>
-          <w:tcPr>
-            <w:tcW w:w="6228" w:type="dxa"/>
-          </w:tcPr>
-          <w:p>
-            <w:r>
-              <w:t>The user was already Sign Up into the system by himself or an admin</w:t>
-            </w:r>
-          </w:p>
-        </w:tc>
-      </w:tr>
-      <w:tr>
-        <w:tc>
-          <w:tcPr>
-            <w:tcW w:w="2628" w:type="dxa"/>
-          </w:tcPr>
-          <w:p>
-            <w:pPr>
-              <w:jc w:val="right"/>
-            </w:pPr>
-            <w:r>
-              <w:t>Post-conditions:</w:t>
-            </w:r>
-          </w:p>
-        </w:tc>
-        <w:tc>
-          <w:tcPr>
-            <w:tcW w:w="6228" w:type="dxa"/>
-          </w:tcPr>
-          <w:p>
-            <w:r>
-              <w:t>The Username and Password must be the same of the ones into the Database</w:t>
-            </w:r>
-          </w:p>
-        </w:tc>
-      </w:tr>
-      <w:tr>
-        <w:tc>
-          <w:tcPr>
-            <w:tcW w:w="2628" w:type="dxa"/>
-          </w:tcPr>
-          <w:p>
-            <w:pPr>
-              <w:jc w:val="right"/>
-            </w:pPr>
-            <w:r>
-              <w:t>Trigger:</w:t>
-            </w:r>
-          </w:p>
-        </w:tc>
-        <w:tc>
-          <w:tcPr>
-            <w:tcW w:w="6228" w:type="dxa"/>
-          </w:tcPr>
-          <w:p>
-            <w:r>
-              <w:t>The User opens the application</w:t>
-            </w:r>
-          </w:p>
-        </w:tc>
-      </w:tr>
-      <w:tr>
-        <w:tc>
-          <w:tcPr>
-            <w:tcW w:w="2628" w:type="dxa"/>
-          </w:tcPr>
-          <w:p>
-            <w:pPr>
-              <w:jc w:val="right"/>
-            </w:pPr>
-            <w:r>
-              <w:t>Priority:</w:t>
-            </w:r>
-          </w:p>
-        </w:tc>
-        <w:tc>
-          <w:tcPr>
-            <w:tcW w:w="6228" w:type="dxa"/>
-          </w:tcPr>
-          <w:p>
-            <w:r>
-              <w:t>High</w:t>
-            </w:r>
-          </w:p>
-        </w:tc>
-      </w:tr>
-      <w:tr>
-        <w:tc>
-          <w:tcPr>
-            <w:tcW w:w="2628" w:type="dxa"/>
-          </w:tcPr>
-          <w:p>
-            <w:pPr>
-              <w:jc w:val="right"/>
-            </w:pPr>
-            <w:r>
-              <w:t>Frequency of Use:</w:t>
-            </w:r>
-          </w:p>
-        </w:tc>
-        <w:tc>
-          <w:tcPr>
-            <w:tcW w:w="6228" w:type="dxa"/>
-          </w:tcPr>
-          <w:p>
-            <w:r>
-              <w:t>High</w:t>
-            </w:r>
-          </w:p>
-        </w:tc>
-      </w:tr>
-      <w:tr>
-        <w:tc>
-          <w:tcPr>
-            <w:tcW w:w="2628" w:type="dxa"/>
-          </w:tcPr>
-          <w:p>
-            <w:pPr>
-              <w:jc w:val="right"/>
-            </w:pPr>
-            <w:r>
-              <w:t>Normal Course of Events:</w:t>
-            </w:r>
-          </w:p>
-        </w:tc>
-        <w:tc>
-          <w:tcPr>
-            <w:tcW w:w="6228" w:type="dxa"/>
-          </w:tcPr>
-          <w:p>
-            <w:r>
-              <w:t>The User inserts Username and the Password then clicks on Login</w:t>
-            </w:r>
-          </w:p>
-        </w:tc>
-      </w:tr>
-      <w:tr>
-        <w:tc>
-          <w:tcPr>
-            <w:tcW w:w="2628" w:type="dxa"/>
-          </w:tcPr>
-          <w:p>
-            <w:pPr>
-              <w:jc w:val="right"/>
-            </w:pPr>
-            <w:r>
-              <w:t>Alternative Courses:</w:t>
-            </w:r>
-          </w:p>
-        </w:tc>
-        <w:tc>
-          <w:tcPr>
-            <w:tcW w:w="6228" w:type="dxa"/>
-          </w:tcPr>
-          <w:p>
-            <w:r>
-              <w:t>The User inserts Username and the Password then clicks on Login but receives an error saying incorrect user/password and must try again</w:t>
-            </w:r>
-          </w:p>
-        </w:tc>
-      </w:tr>
-      <w:tr>
-        <w:tc>
-          <w:tcPr>
-            <w:tcW w:w="2628" w:type="dxa"/>
-          </w:tcPr>
-          <w:p>
-            <w:pPr>
-              <w:jc w:val="right"/>
-            </w:pPr>
-            <w:r>
-              <w:t>Exceptions:</w:t>
-            </w:r>
-          </w:p>
-        </w:tc>
-        <w:tc>
-          <w:tcPr>
-            <w:tcW w:w="6228" w:type="dxa"/>
-          </w:tcPr>
-          <w:p/>
-        </w:tc>
-      </w:tr>
-      <w:tr>
-        <w:tc>
-          <w:tcPr>
-            <w:tcW w:w="2628" w:type="dxa"/>
-          </w:tcPr>
-          <w:p>
-            <w:pPr>
-              <w:jc w:val="right"/>
-            </w:pPr>
-            <w:r>
-              <w:t>Includes:</w:t>
-            </w:r>
-          </w:p>
-        </w:tc>
-        <w:tc>
-          <w:tcPr>
-            <w:tcW w:w="6228" w:type="dxa"/>
-          </w:tcPr>
-          <w:p/>
-        </w:tc>
-      </w:tr>
-      <w:tr>
-        <w:tc>
-          <w:tcPr>
-            <w:tcW w:w="2628" w:type="dxa"/>
-          </w:tcPr>
-          <w:p>
-            <w:pPr>
-              <w:jc w:val="right"/>
-            </w:pPr>
-            <w:r>
-              <w:t>Special Requirements:</w:t>
-            </w:r>
-          </w:p>
-        </w:tc>
-        <w:tc>
-          <w:tcPr>
-            <w:tcW w:w="6228" w:type="dxa"/>
-          </w:tcPr>
-          <w:p/>
-        </w:tc>
-      </w:tr>
-      <w:tr>
-        <w:tc>
-          <w:tcPr>
-            <w:tcW w:w="2628" w:type="dxa"/>
-          </w:tcPr>
-          <w:p>
-            <w:pPr>
-              <w:jc w:val="right"/>
-            </w:pPr>
-            <w:r>
-              <w:t>Assumptions:</w:t>
-            </w:r>
-          </w:p>
-        </w:tc>
-        <w:tc>
-          <w:tcPr>
-            <w:tcW w:w="6228" w:type="dxa"/>
-          </w:tcPr>
-          <w:p/>
-        </w:tc>
-      </w:tr>
-      <w:tr>
-        <w:tc>
-          <w:tcPr>
-            <w:tcW w:w="2628" w:type="dxa"/>
-          </w:tcPr>
-          <w:p>
-            <w:pPr>
-              <w:jc w:val="right"/>
-            </w:pPr>
-            <w:r>
-              <w:t>Notes and Issues:</w:t>
-            </w:r>
-          </w:p>
-        </w:tc>
-        <w:tc>
-          <w:tcPr>
-            <w:tcW w:w="6228" w:type="dxa"/>
-          </w:tcPr>
-          <w:p/>
-        </w:tc>
-      </w:tr>
-    </w:tbl>
+    <w:p>
+      <w:pPr>
+        <w:rPr>
+          <w:rFonts w:ascii="Cambria" w:eastAsia="Cambria" w:hAnsi="Cambria" w:cs="Cambria"/>
+          <w:b/>
+          <w:color w:val="000000" w:themeColor="text1"/>
+          <w:sz w:val="48"/>
+          <w:szCs w:val="48"/>
+        </w:rPr>
+      </w:pPr>
+      <w:r>
+        <w:rPr>
+          <w:b/>
+          <w:color w:val="000000" w:themeColor="text1"/>
+          <w:sz w:val="48"/>
+          <w:szCs w:val="48"/>
+        </w:rPr>
+        <w:br w:type="page"/>
+      </w:r>
+    </w:p>
     <w:p>
       <w:pPr>
         <w:pStyle w:val="Titolo1"/>
@@ -15394,7 +13877,7 @@
                     </pic:cNvPicPr>
                   </pic:nvPicPr>
                   <pic:blipFill>
-                    <a:blip r:embed="rId6">
+                    <a:blip r:embed="rId7">
                       <a:extLst>
                         <a:ext uri="{28A0092B-C50C-407E-A947-70E740481C1C}">
                           <a14:useLocalDpi xmlns:a14="http://schemas.microsoft.com/office/drawing/2010/main" val="0"/>
@@ -15681,7 +14164,7 @@
           <w:color w:val="000000" w:themeColor="text1"/>
           <w:sz w:val="32"/>
           <w:szCs w:val="32"/>
-          <w:lang w:val="it-IT" w:eastAsia="it-IT"/>
+          <w:lang w:val="en-GB" w:eastAsia="it-IT"/>
         </w:rPr>
       </w:pPr>
     </w:p>
@@ -15735,7 +14218,7 @@
                     </pic:cNvPicPr>
                   </pic:nvPicPr>
                   <pic:blipFill>
-                    <a:blip r:embed="rId7" cstate="print">
+                    <a:blip r:embed="rId8" cstate="print">
                       <a:extLst>
                         <a:ext uri="{28A0092B-C50C-407E-A947-70E740481C1C}">
                           <a14:useLocalDpi xmlns:a14="http://schemas.microsoft.com/office/drawing/2010/main" val="0"/>
@@ -15915,7 +14398,7 @@
                     </pic:cNvPicPr>
                   </pic:nvPicPr>
                   <pic:blipFill>
-                    <a:blip r:embed="rId8" cstate="print">
+                    <a:blip r:embed="rId9" cstate="print">
                       <a:extLst>
                         <a:ext uri="{28A0092B-C50C-407E-A947-70E740481C1C}">
                           <a14:useLocalDpi xmlns:a14="http://schemas.microsoft.com/office/drawing/2010/main" val="0"/>
@@ -16025,7 +14508,7 @@
                     </pic:cNvPicPr>
                   </pic:nvPicPr>
                   <pic:blipFill>
-                    <a:blip r:embed="rId9" cstate="print">
+                    <a:blip r:embed="rId10" cstate="print">
                       <a:extLst>
                         <a:ext uri="{28A0092B-C50C-407E-A947-70E740481C1C}">
                           <a14:useLocalDpi xmlns:a14="http://schemas.microsoft.com/office/drawing/2010/main" val="0"/>
@@ -16348,7 +14831,7 @@
                     </pic:cNvPicPr>
                   </pic:nvPicPr>
                   <pic:blipFill>
-                    <a:blip r:embed="rId10">
+                    <a:blip r:embed="rId11">
                       <a:extLst>
                         <a:ext uri="{28A0092B-C50C-407E-A947-70E740481C1C}">
                           <a14:useLocalDpi xmlns:a14="http://schemas.microsoft.com/office/drawing/2010/main" val="0"/>
@@ -16426,7 +14909,7 @@
                     </pic:cNvPicPr>
                   </pic:nvPicPr>
                   <pic:blipFill>
-                    <a:blip r:embed="rId11">
+                    <a:blip r:embed="rId12">
                       <a:extLst>
                         <a:ext uri="{28A0092B-C50C-407E-A947-70E740481C1C}">
                           <a14:useLocalDpi xmlns:a14="http://schemas.microsoft.com/office/drawing/2010/main" val="0"/>
@@ -16508,7 +14991,7 @@
                     </pic:cNvPicPr>
                   </pic:nvPicPr>
                   <pic:blipFill>
-                    <a:blip r:embed="rId12">
+                    <a:blip r:embed="rId13">
                       <a:extLst>
                         <a:ext uri="{28A0092B-C50C-407E-A947-70E740481C1C}">
                           <a14:useLocalDpi xmlns:a14="http://schemas.microsoft.com/office/drawing/2010/main" val="0"/>
@@ -16623,7 +15106,7 @@
                     </pic:cNvPicPr>
                   </pic:nvPicPr>
                   <pic:blipFill>
-                    <a:blip r:embed="rId13">
+                    <a:blip r:embed="rId14">
                       <a:extLst>
                         <a:ext uri="{28A0092B-C50C-407E-A947-70E740481C1C}">
                           <a14:useLocalDpi xmlns:a14="http://schemas.microsoft.com/office/drawing/2010/main" val="0"/>
@@ -16689,7 +15172,7 @@
                     </pic:cNvPicPr>
                   </pic:nvPicPr>
                   <pic:blipFill>
-                    <a:blip r:embed="rId14">
+                    <a:blip r:embed="rId15">
                       <a:extLst>
                         <a:ext uri="{28A0092B-C50C-407E-A947-70E740481C1C}">
                           <a14:useLocalDpi xmlns:a14="http://schemas.microsoft.com/office/drawing/2010/main" val="0"/>
@@ -16782,7 +15265,7 @@
                     </pic:cNvPicPr>
                   </pic:nvPicPr>
                   <pic:blipFill>
-                    <a:blip r:embed="rId15">
+                    <a:blip r:embed="rId16">
                       <a:extLst>
                         <a:ext uri="{28A0092B-C50C-407E-A947-70E740481C1C}">
                           <a14:useLocalDpi xmlns:a14="http://schemas.microsoft.com/office/drawing/2010/main" val="0"/>
@@ -16849,7 +15332,7 @@
                     </pic:cNvPicPr>
                   </pic:nvPicPr>
                   <pic:blipFill>
-                    <a:blip r:embed="rId16">
+                    <a:blip r:embed="rId17">
                       <a:extLst>
                         <a:ext uri="{28A0092B-C50C-407E-A947-70E740481C1C}">
                           <a14:useLocalDpi xmlns:a14="http://schemas.microsoft.com/office/drawing/2010/main" val="0"/>
@@ -16915,7 +15398,7 @@
                     </pic:cNvPicPr>
                   </pic:nvPicPr>
                   <pic:blipFill>
-                    <a:blip r:embed="rId17">
+                    <a:blip r:embed="rId18">
                       <a:extLst>
                         <a:ext uri="{28A0092B-C50C-407E-A947-70E740481C1C}">
                           <a14:useLocalDpi xmlns:a14="http://schemas.microsoft.com/office/drawing/2010/main" val="0"/>
@@ -17008,7 +15491,7 @@
                     </pic:cNvPicPr>
                   </pic:nvPicPr>
                   <pic:blipFill>
-                    <a:blip r:embed="rId18">
+                    <a:blip r:embed="rId19">
                       <a:extLst>
                         <a:ext uri="{28A0092B-C50C-407E-A947-70E740481C1C}">
                           <a14:useLocalDpi xmlns:a14="http://schemas.microsoft.com/office/drawing/2010/main" val="0"/>
@@ -17088,7 +15571,7 @@
                     </pic:cNvPicPr>
                   </pic:nvPicPr>
                   <pic:blipFill>
-                    <a:blip r:embed="rId19">
+                    <a:blip r:embed="rId20">
                       <a:extLst>
                         <a:ext uri="{28A0092B-C50C-407E-A947-70E740481C1C}">
                           <a14:useLocalDpi xmlns:a14="http://schemas.microsoft.com/office/drawing/2010/main" val="0"/>
@@ -17155,7 +15638,7 @@
                     </pic:cNvPicPr>
                   </pic:nvPicPr>
                   <pic:blipFill>
-                    <a:blip r:embed="rId20">
+                    <a:blip r:embed="rId21">
                       <a:extLst>
                         <a:ext uri="{28A0092B-C50C-407E-A947-70E740481C1C}">
                           <a14:useLocalDpi xmlns:a14="http://schemas.microsoft.com/office/drawing/2010/main" val="0"/>
@@ -17222,7 +15705,7 @@
                     </pic:cNvPicPr>
                   </pic:nvPicPr>
                   <pic:blipFill>
-                    <a:blip r:embed="rId21">
+                    <a:blip r:embed="rId22">
                       <a:extLst>
                         <a:ext uri="{28A0092B-C50C-407E-A947-70E740481C1C}">
                           <a14:useLocalDpi xmlns:a14="http://schemas.microsoft.com/office/drawing/2010/main" val="0"/>
@@ -17319,7 +15802,7 @@
                     </pic:cNvPicPr>
                   </pic:nvPicPr>
                   <pic:blipFill>
-                    <a:blip r:embed="rId22">
+                    <a:blip r:embed="rId23">
                       <a:extLst>
                         <a:ext uri="{28A0092B-C50C-407E-A947-70E740481C1C}">
                           <a14:useLocalDpi xmlns:a14="http://schemas.microsoft.com/office/drawing/2010/main" val="0"/>
@@ -17412,7 +15895,7 @@
                     </pic:cNvPicPr>
                   </pic:nvPicPr>
                   <pic:blipFill>
-                    <a:blip r:embed="rId23">
+                    <a:blip r:embed="rId24">
                       <a:extLst>
                         <a:ext uri="{28A0092B-C50C-407E-A947-70E740481C1C}">
                           <a14:useLocalDpi xmlns:a14="http://schemas.microsoft.com/office/drawing/2010/main" val="0"/>
@@ -17505,7 +15988,7 @@
                     </pic:cNvPicPr>
                   </pic:nvPicPr>
                   <pic:blipFill>
-                    <a:blip r:embed="rId24">
+                    <a:blip r:embed="rId25">
                       <a:extLst>
                         <a:ext uri="{28A0092B-C50C-407E-A947-70E740481C1C}">
                           <a14:useLocalDpi xmlns:a14="http://schemas.microsoft.com/office/drawing/2010/main" val="0"/>
@@ -17572,7 +16055,7 @@
                     </pic:cNvPicPr>
                   </pic:nvPicPr>
                   <pic:blipFill>
-                    <a:blip r:embed="rId25">
+                    <a:blip r:embed="rId26">
                       <a:extLst>
                         <a:ext uri="{28A0092B-C50C-407E-A947-70E740481C1C}">
                           <a14:useLocalDpi xmlns:a14="http://schemas.microsoft.com/office/drawing/2010/main" val="0"/>
@@ -17639,7 +16122,7 @@
                     </pic:cNvPicPr>
                   </pic:nvPicPr>
                   <pic:blipFill>
-                    <a:blip r:embed="rId26">
+                    <a:blip r:embed="rId27">
                       <a:extLst>
                         <a:ext uri="{28A0092B-C50C-407E-A947-70E740481C1C}">
                           <a14:useLocalDpi xmlns:a14="http://schemas.microsoft.com/office/drawing/2010/main" val="0"/>
@@ -17724,7 +16207,7 @@
                     </pic:cNvPicPr>
                   </pic:nvPicPr>
                   <pic:blipFill>
-                    <a:blip r:embed="rId27">
+                    <a:blip r:embed="rId28">
                       <a:extLst>
                         <a:ext uri="{28A0092B-C50C-407E-A947-70E740481C1C}">
                           <a14:useLocalDpi xmlns:a14="http://schemas.microsoft.com/office/drawing/2010/main" val="0"/>
@@ -17810,7 +16293,7 @@
                     </pic:cNvPicPr>
                   </pic:nvPicPr>
                   <pic:blipFill>
-                    <a:blip r:embed="rId28">
+                    <a:blip r:embed="rId29">
                       <a:extLst>
                         <a:ext uri="{28A0092B-C50C-407E-A947-70E740481C1C}">
                           <a14:useLocalDpi xmlns:a14="http://schemas.microsoft.com/office/drawing/2010/main" val="0"/>
@@ -17903,7 +16386,7 @@
                     </pic:cNvPicPr>
                   </pic:nvPicPr>
                   <pic:blipFill>
-                    <a:blip r:embed="rId29">
+                    <a:blip r:embed="rId30">
                       <a:extLst>
                         <a:ext uri="{28A0092B-C50C-407E-A947-70E740481C1C}">
                           <a14:useLocalDpi xmlns:a14="http://schemas.microsoft.com/office/drawing/2010/main" val="0"/>
@@ -18000,7 +16483,7 @@
                     </pic:cNvPicPr>
                   </pic:nvPicPr>
                   <pic:blipFill>
-                    <a:blip r:embed="rId30">
+                    <a:blip r:embed="rId31">
                       <a:extLst>
                         <a:ext uri="{28A0092B-C50C-407E-A947-70E740481C1C}">
                           <a14:useLocalDpi xmlns:a14="http://schemas.microsoft.com/office/drawing/2010/main" val="0"/>
@@ -18065,7 +16548,7 @@
                     </pic:cNvPicPr>
                   </pic:nvPicPr>
                   <pic:blipFill>
-                    <a:blip r:embed="rId31">
+                    <a:blip r:embed="rId32">
                       <a:extLst>
                         <a:ext uri="{28A0092B-C50C-407E-A947-70E740481C1C}">
                           <a14:useLocalDpi xmlns:a14="http://schemas.microsoft.com/office/drawing/2010/main" val="0"/>
@@ -18201,7 +16684,7 @@
                     </pic:cNvPicPr>
                   </pic:nvPicPr>
                   <pic:blipFill>
-                    <a:blip r:embed="rId32">
+                    <a:blip r:embed="rId33">
                       <a:extLst>
                         <a:ext uri="{28A0092B-C50C-407E-A947-70E740481C1C}">
                           <a14:useLocalDpi xmlns:a14="http://schemas.microsoft.com/office/drawing/2010/main" val="0"/>
@@ -20303,7 +18786,7 @@
           </mc:Choice>
           <mc:Fallback>
             <w:pict>
-              <v:rect w14:anchorId="0147DC68" id="Rettangolo 18" o:spid="_x0000_s1029" style="position:absolute;left:0;text-align:left;margin-left:-2.2pt;margin-top:21.25pt;width:501.75pt;height:32.2pt;z-index:251715584;visibility:visible;mso-wrap-style:square;mso-width-percent:0;mso-height-percent:0;mso-wrap-distance-left:9pt;mso-wrap-distance-top:0;mso-wrap-distance-right:9pt;mso-wrap-distance-bottom:0;mso-position-horizontal:absolute;mso-position-horizontal-relative:text;mso-position-vertical:absolute;mso-position-vertical-relative:text;mso-width-percent:0;mso-height-percent:0;mso-width-relative:margin;mso-height-relative:margin;v-text-anchor:middle" o:gfxdata="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" filled="f" strokecolor="#92d050" strokeweight="2pt">
+              <v:rect w14:anchorId="0147DC68" id="Rettangolo 18" o:spid="_x0000_s1027" style="position:absolute;left:0;text-align:left;margin-left:-2.2pt;margin-top:21.25pt;width:501.75pt;height:32.2pt;z-index:251715584;visibility:visible;mso-wrap-style:square;mso-width-percent:0;mso-height-percent:0;mso-wrap-distance-left:9pt;mso-wrap-distance-top:0;mso-wrap-distance-right:9pt;mso-wrap-distance-bottom:0;mso-position-horizontal:absolute;mso-position-horizontal-relative:text;mso-position-vertical:absolute;mso-position-vertical-relative:text;mso-width-percent:0;mso-height-percent:0;mso-width-relative:margin;mso-height-relative:margin;v-text-anchor:middle" o:gfxdata="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" filled="f" strokecolor="#92d050" strokeweight="2pt">
                 <v:textbox>
                   <w:txbxContent>
                     <w:p>
@@ -20519,7 +19002,7 @@
           </mc:Choice>
           <mc:Fallback>
             <w:pict>
-              <v:rect w14:anchorId="5C555C44" id="Rettangolo 19" o:spid="_x0000_s1030" style="position:absolute;left:0;text-align:left;margin-left:-2.4pt;margin-top:-37.1pt;width:501.75pt;height:32.2pt;z-index:251717632;visibility:visible;mso-wrap-style:square;mso-width-percent:0;mso-height-percent:0;mso-wrap-distance-left:9pt;mso-wrap-distance-top:0;mso-wrap-distance-right:9pt;mso-wrap-distance-bottom:0;mso-position-horizontal:absolute;mso-position-horizontal-relative:text;mso-position-vertical:absolute;mso-position-vertical-relative:text;mso-width-percent:0;mso-height-percent:0;mso-width-relative:margin;mso-height-relative:margin;v-text-anchor:middle" o:gfxdata="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" filled="f" strokecolor="#92d050" strokeweight="2pt">
+              <v:rect w14:anchorId="5C555C44" id="Rettangolo 19" o:spid="_x0000_s1028" style="position:absolute;left:0;text-align:left;margin-left:-2.4pt;margin-top:-37.1pt;width:501.75pt;height:32.2pt;z-index:251717632;visibility:visible;mso-wrap-style:square;mso-width-percent:0;mso-height-percent:0;mso-wrap-distance-left:9pt;mso-wrap-distance-top:0;mso-wrap-distance-right:9pt;mso-wrap-distance-bottom:0;mso-position-horizontal:absolute;mso-position-horizontal-relative:text;mso-position-vertical:absolute;mso-position-vertical-relative:text;mso-width-percent:0;mso-height-percent:0;mso-width-relative:margin;mso-height-relative:margin;v-text-anchor:middle" o:gfxdata="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" filled="f" strokecolor="#92d050" strokeweight="2pt">
                 <v:textbox>
                   <w:txbxContent>
                     <w:p>
@@ -22075,7 +20558,7 @@
                     </pic:cNvPicPr>
                   </pic:nvPicPr>
                   <pic:blipFill>
-                    <a:blip r:embed="rId33">
+                    <a:blip r:embed="rId34">
                       <a:extLst>
                         <a:ext uri="{28A0092B-C50C-407E-A947-70E740481C1C}">
                           <a14:useLocalDpi xmlns:a14="http://schemas.microsoft.com/office/drawing/2010/main" val="0"/>
@@ -22273,7 +20756,7 @@
                     </pic:cNvPicPr>
                   </pic:nvPicPr>
                   <pic:blipFill>
-                    <a:blip r:embed="rId34">
+                    <a:blip r:embed="rId35">
                       <a:extLst>
                         <a:ext uri="{28A0092B-C50C-407E-A947-70E740481C1C}">
                           <a14:useLocalDpi xmlns:a14="http://schemas.microsoft.com/office/drawing/2010/main" val="0"/>
@@ -22547,7 +21030,7 @@
                     </pic:cNvPicPr>
                   </pic:nvPicPr>
                   <pic:blipFill>
-                    <a:blip r:embed="rId35">
+                    <a:blip r:embed="rId36">
                       <a:extLst>
                         <a:ext uri="{28A0092B-C50C-407E-A947-70E740481C1C}">
                           <a14:useLocalDpi xmlns:a14="http://schemas.microsoft.com/office/drawing/2010/main" val="0"/>
@@ -23134,7 +21617,7 @@
                     </pic:cNvPicPr>
                   </pic:nvPicPr>
                   <pic:blipFill>
-                    <a:blip r:embed="rId36" cstate="print">
+                    <a:blip r:embed="rId37" cstate="print">
                       <a:extLst>
                         <a:ext uri="{28A0092B-C50C-407E-A947-70E740481C1C}">
                           <a14:useLocalDpi xmlns:a14="http://schemas.microsoft.com/office/drawing/2010/main" val="0"/>
@@ -23293,7 +21776,7 @@
                     </pic:cNvPicPr>
                   </pic:nvPicPr>
                   <pic:blipFill>
-                    <a:blip r:embed="rId37" cstate="print">
+                    <a:blip r:embed="rId38" cstate="print">
                       <a:extLst>
                         <a:ext uri="{28A0092B-C50C-407E-A947-70E740481C1C}">
                           <a14:useLocalDpi xmlns:a14="http://schemas.microsoft.com/office/drawing/2010/main" val="0"/>
@@ -23439,7 +21922,7 @@
                     </pic:cNvPicPr>
                   </pic:nvPicPr>
                   <pic:blipFill>
-                    <a:blip r:embed="rId38">
+                    <a:blip r:embed="rId39">
                       <a:extLst>
                         <a:ext uri="{28A0092B-C50C-407E-A947-70E740481C1C}">
                           <a14:useLocalDpi xmlns:a14="http://schemas.microsoft.com/office/drawing/2010/main" val="0"/>
@@ -23787,7 +22270,7 @@
                     </pic:cNvPicPr>
                   </pic:nvPicPr>
                   <pic:blipFill>
-                    <a:blip r:embed="rId39">
+                    <a:blip r:embed="rId40">
                       <a:extLst>
                         <a:ext uri="{28A0092B-C50C-407E-A947-70E740481C1C}">
                           <a14:useLocalDpi xmlns:a14="http://schemas.microsoft.com/office/drawing/2010/main" val="0"/>
@@ -23999,7 +22482,7 @@
                     </pic:cNvPicPr>
                   </pic:nvPicPr>
                   <pic:blipFill>
-                    <a:blip r:embed="rId40" cstate="print">
+                    <a:blip r:embed="rId41" cstate="print">
                       <a:extLst>
                         <a:ext uri="{28A0092B-C50C-407E-A947-70E740481C1C}">
                           <a14:useLocalDpi xmlns:a14="http://schemas.microsoft.com/office/drawing/2010/main" val="0"/>
@@ -24363,7 +22846,7 @@
                     </pic:cNvPicPr>
                   </pic:nvPicPr>
                   <pic:blipFill>
-                    <a:blip r:embed="rId41" cstate="print">
+                    <a:blip r:embed="rId42" cstate="print">
                       <a:extLst>
                         <a:ext uri="{28A0092B-C50C-407E-A947-70E740481C1C}">
                           <a14:useLocalDpi xmlns:a14="http://schemas.microsoft.com/office/drawing/2010/main" val="0"/>
@@ -24499,7 +22982,7 @@
                     </pic:cNvPicPr>
                   </pic:nvPicPr>
                   <pic:blipFill>
-                    <a:blip r:embed="rId42">
+                    <a:blip r:embed="rId43">
                       <a:extLst>
                         <a:ext uri="{28A0092B-C50C-407E-A947-70E740481C1C}">
                           <a14:useLocalDpi xmlns:a14="http://schemas.microsoft.com/office/drawing/2010/main" val="0"/>
@@ -24841,7 +23324,7 @@
                     </pic:cNvPicPr>
                   </pic:nvPicPr>
                   <pic:blipFill>
-                    <a:blip r:embed="rId33">
+                    <a:blip r:embed="rId34">
                       <a:extLst>
                         <a:ext uri="{28A0092B-C50C-407E-A947-70E740481C1C}">
                           <a14:useLocalDpi xmlns:a14="http://schemas.microsoft.com/office/drawing/2010/main" val="0"/>
@@ -25237,7 +23720,7 @@
                     </pic:cNvPicPr>
                   </pic:nvPicPr>
                   <pic:blipFill>
-                    <a:blip r:embed="rId43">
+                    <a:blip r:embed="rId44">
                       <a:extLst>
                         <a:ext uri="{28A0092B-C50C-407E-A947-70E740481C1C}">
                           <a14:useLocalDpi xmlns:a14="http://schemas.microsoft.com/office/drawing/2010/main" val="0"/>
@@ -26007,7 +24490,7 @@
                     </pic:cNvPicPr>
                   </pic:nvPicPr>
                   <pic:blipFill>
-                    <a:blip r:embed="rId44">
+                    <a:blip r:embed="rId45">
                       <a:extLst>
                         <a:ext uri="{28A0092B-C50C-407E-A947-70E740481C1C}">
                           <a14:useLocalDpi xmlns:a14="http://schemas.microsoft.com/office/drawing/2010/main" val="0"/>
@@ -26108,7 +24591,7 @@
                     </pic:cNvPicPr>
                   </pic:nvPicPr>
                   <pic:blipFill>
-                    <a:blip r:embed="rId37" cstate="print">
+                    <a:blip r:embed="rId38" cstate="print">
                       <a:extLst>
                         <a:ext uri="{28A0092B-C50C-407E-A947-70E740481C1C}">
                           <a14:useLocalDpi xmlns:a14="http://schemas.microsoft.com/office/drawing/2010/main" val="0"/>
@@ -26293,7 +24776,7 @@
                     </pic:cNvPicPr>
                   </pic:nvPicPr>
                   <pic:blipFill>
-                    <a:blip r:embed="rId38">
+                    <a:blip r:embed="rId39">
                       <a:extLst>
                         <a:ext uri="{28A0092B-C50C-407E-A947-70E740481C1C}">
                           <a14:useLocalDpi xmlns:a14="http://schemas.microsoft.com/office/drawing/2010/main" val="0"/>
@@ -26594,7 +25077,7 @@
                     </pic:cNvPicPr>
                   </pic:nvPicPr>
                   <pic:blipFill>
-                    <a:blip r:embed="rId39">
+                    <a:blip r:embed="rId40">
                       <a:extLst>
                         <a:ext uri="{28A0092B-C50C-407E-A947-70E740481C1C}">
                           <a14:useLocalDpi xmlns:a14="http://schemas.microsoft.com/office/drawing/2010/main" val="0"/>
@@ -26903,7 +25386,7 @@
                     </pic:cNvPicPr>
                   </pic:nvPicPr>
                   <pic:blipFill>
-                    <a:blip r:embed="rId45" cstate="print">
+                    <a:blip r:embed="rId46" cstate="print">
                       <a:extLst>
                         <a:ext uri="{28A0092B-C50C-407E-A947-70E740481C1C}">
                           <a14:useLocalDpi xmlns:a14="http://schemas.microsoft.com/office/drawing/2010/main" val="0"/>
@@ -27086,7 +25569,7 @@
                     </pic:cNvPicPr>
                   </pic:nvPicPr>
                   <pic:blipFill>
-                    <a:blip r:embed="rId42">
+                    <a:blip r:embed="rId43">
                       <a:extLst>
                         <a:ext uri="{28A0092B-C50C-407E-A947-70E740481C1C}">
                           <a14:useLocalDpi xmlns:a14="http://schemas.microsoft.com/office/drawing/2010/main" val="0"/>
@@ -27577,7 +26060,7 @@
                     </pic:cNvPicPr>
                   </pic:nvPicPr>
                   <pic:blipFill>
-                    <a:blip r:embed="rId46" cstate="print">
+                    <a:blip r:embed="rId47" cstate="print">
                       <a:extLst>
                         <a:ext uri="{28A0092B-C50C-407E-A947-70E740481C1C}">
                           <a14:useLocalDpi xmlns:a14="http://schemas.microsoft.com/office/drawing/2010/main" val="0"/>
@@ -27943,7 +26426,7 @@
                     </pic:cNvPicPr>
                   </pic:nvPicPr>
                   <pic:blipFill>
-                    <a:blip r:embed="rId47" cstate="print">
+                    <a:blip r:embed="rId48" cstate="print">
                       <a:extLst>
                         <a:ext uri="{28A0092B-C50C-407E-A947-70E740481C1C}">
                           <a14:useLocalDpi xmlns:a14="http://schemas.microsoft.com/office/drawing/2010/main" val="0"/>
@@ -28380,7 +26863,7 @@
                     </pic:cNvPicPr>
                   </pic:nvPicPr>
                   <pic:blipFill>
-                    <a:blip r:embed="rId48" cstate="print">
+                    <a:blip r:embed="rId49" cstate="print">
                       <a:extLst>
                         <a:ext uri="{28A0092B-C50C-407E-A947-70E740481C1C}">
                           <a14:useLocalDpi xmlns:a14="http://schemas.microsoft.com/office/drawing/2010/main" val="0"/>
@@ -28874,7 +27357,7 @@
                     </pic:cNvPicPr>
                   </pic:nvPicPr>
                   <pic:blipFill>
-                    <a:blip r:embed="rId49" cstate="print">
+                    <a:blip r:embed="rId50" cstate="print">
                       <a:extLst>
                         <a:ext uri="{28A0092B-C50C-407E-A947-70E740481C1C}">
                           <a14:useLocalDpi xmlns:a14="http://schemas.microsoft.com/office/drawing/2010/main" val="0"/>
@@ -29041,7 +27524,7 @@
                     </pic:cNvPicPr>
                   </pic:nvPicPr>
                   <pic:blipFill>
-                    <a:blip r:embed="rId50" cstate="print">
+                    <a:blip r:embed="rId51" cstate="print">
                       <a:extLst>
                         <a:ext uri="{28A0092B-C50C-407E-A947-70E740481C1C}">
                           <a14:useLocalDpi xmlns:a14="http://schemas.microsoft.com/office/drawing/2010/main" val="0"/>
@@ -29394,7 +27877,7 @@
                     </pic:cNvPicPr>
                   </pic:nvPicPr>
                   <pic:blipFill>
-                    <a:blip r:embed="rId51" cstate="print">
+                    <a:blip r:embed="rId52" cstate="print">
                       <a:extLst>
                         <a:ext uri="{28A0092B-C50C-407E-A947-70E740481C1C}">
                           <a14:useLocalDpi xmlns:a14="http://schemas.microsoft.com/office/drawing/2010/main" val="0"/>
@@ -29743,7 +28226,7 @@
                     </pic:cNvPicPr>
                   </pic:nvPicPr>
                   <pic:blipFill>
-                    <a:blip r:embed="rId52" cstate="print">
+                    <a:blip r:embed="rId53" cstate="print">
                       <a:extLst>
                         <a:ext uri="{28A0092B-C50C-407E-A947-70E740481C1C}">
                           <a14:useLocalDpi xmlns:a14="http://schemas.microsoft.com/office/drawing/2010/main" val="0"/>
@@ -30068,7 +28551,7 @@
                     </pic:cNvPicPr>
                   </pic:nvPicPr>
                   <pic:blipFill>
-                    <a:blip r:embed="rId53" cstate="print">
+                    <a:blip r:embed="rId54" cstate="print">
                       <a:extLst>
                         <a:ext uri="{28A0092B-C50C-407E-A947-70E740481C1C}">
                           <a14:useLocalDpi xmlns:a14="http://schemas.microsoft.com/office/drawing/2010/main" val="0"/>
@@ -30447,7 +28930,7 @@
                     </pic:cNvPicPr>
                   </pic:nvPicPr>
                   <pic:blipFill>
-                    <a:blip r:embed="rId54" cstate="print">
+                    <a:blip r:embed="rId55" cstate="print">
                       <a:extLst>
                         <a:ext uri="{28A0092B-C50C-407E-A947-70E740481C1C}">
                           <a14:useLocalDpi xmlns:a14="http://schemas.microsoft.com/office/drawing/2010/main" val="0"/>
@@ -34640,6 +33123,7 @@
   <w:style w:type="character" w:default="1" w:styleId="Carpredefinitoparagrafo">
     <w:name w:val="Default Paragraph Font"/>
     <w:uiPriority w:val="1"/>
+    <w:semiHidden/>
     <w:unhideWhenUsed/>
   </w:style>
   <w:style w:type="table" w:default="1" w:styleId="Tabellanormale">
@@ -35164,4 +33648,16 @@
   <a:objectDefaults/>
   <a:extraClrSchemeLst/>
 </a:theme>
+</file>
+
+<file path=customXml/item1.xml><?xml version="1.0" encoding="utf-8"?>
+<b:Sources xmlns:b="http://schemas.openxmlformats.org/officeDocument/2006/bibliography" xmlns="http://schemas.openxmlformats.org/officeDocument/2006/bibliography" SelectedStyle="\APASixthEditionOfficeOnline.xsl" StyleName="APA" Version="6"/>
+</file>
+
+<file path=customXml/itemProps1.xml><?xml version="1.0" encoding="utf-8"?>
+<ds:datastoreItem xmlns:ds="http://schemas.openxmlformats.org/officeDocument/2006/customXml" ds:itemID="{4A4E0A87-ECC2-463D-B0DC-454CA389B2B4}">
+  <ds:schemaRefs>
+    <ds:schemaRef ds:uri="http://schemas.openxmlformats.org/officeDocument/2006/bibliography"/>
+  </ds:schemaRefs>
+</ds:datastoreItem>
 </file>
</xml_diff>

<commit_message>
Update DOC installazione e configurazione
</commit_message>
<xml_diff>
--- a/Documentazione/Documentazione.docx
+++ b/Documentazione/Documentazione.docx
@@ -11550,10 +11550,7 @@
             </w:r>
             <w:proofErr w:type="spellEnd"/>
             <w:r>
-              <w:t>”</w:t>
-            </w:r>
-            <w:r>
-              <w:t xml:space="preserve">, put a </w:t>
+              <w:t xml:space="preserve">”, put a </w:t>
             </w:r>
             <w:proofErr w:type="gramStart"/>
             <w:r>
@@ -13398,13 +13395,7 @@
             </w:r>
             <w:proofErr w:type="spellEnd"/>
             <w:r>
-              <w:t xml:space="preserve">” or the Employee/Admin search </w:t>
-            </w:r>
-            <w:r>
-              <w:t xml:space="preserve">through </w:t>
-            </w:r>
-            <w:r>
-              <w:t xml:space="preserve">all the Wines </w:t>
+              <w:t xml:space="preserve">” or the Employee/Admin search through all the Wines </w:t>
             </w:r>
             <w:proofErr w:type="spellStart"/>
             <w:r>
@@ -13500,10 +13491,7 @@
             </w:r>
             <w:proofErr w:type="spellEnd"/>
             <w:r>
-              <w:t>”</w:t>
-            </w:r>
-            <w:r>
-              <w:t xml:space="preserve"> and sees his orders</w:t>
+              <w:t>” and sees his orders</w:t>
             </w:r>
           </w:p>
         </w:tc>
@@ -13528,10 +13516,7 @@
           </w:tcPr>
           <w:p>
             <w:r>
-              <w:t xml:space="preserve">Employee/Admin </w:t>
-            </w:r>
-            <w:r>
-              <w:t>clicks on the “</w:t>
+              <w:t>Employee/Admin clicks on the “</w:t>
             </w:r>
             <w:proofErr w:type="spellStart"/>
             <w:r>
@@ -13539,16 +13524,7 @@
             </w:r>
             <w:proofErr w:type="spellEnd"/>
             <w:r>
-              <w:t xml:space="preserve">” tab and </w:t>
-            </w:r>
-            <w:r>
-              <w:t xml:space="preserve">search </w:t>
-            </w:r>
-            <w:r>
-              <w:t>through</w:t>
-            </w:r>
-            <w:r>
-              <w:t xml:space="preserve"> all the Wines </w:t>
+              <w:t xml:space="preserve">” tab and search through all the Wines </w:t>
             </w:r>
             <w:proofErr w:type="spellStart"/>
             <w:r>
@@ -18687,132 +18663,6 @@
           <w:szCs w:val="40"/>
         </w:rPr>
       </w:pPr>
-      <w:r>
-        <w:rPr>
-          <w:b/>
-          <w:noProof/>
-          <w:color w:val="000000" w:themeColor="text1"/>
-          <w:lang w:val="it-IT" w:eastAsia="it-IT"/>
-        </w:rPr>
-        <mc:AlternateContent>
-          <mc:Choice Requires="wps">
-            <w:drawing>
-              <wp:anchor distT="0" distB="0" distL="114300" distR="114300" simplePos="0" relativeHeight="251715584" behindDoc="0" locked="0" layoutInCell="1" allowOverlap="1" wp14:anchorId="0147DC68" wp14:editId="3CDF448B">
-                <wp:simplePos x="0" y="0"/>
-                <wp:positionH relativeFrom="column">
-                  <wp:posOffset>-28141</wp:posOffset>
-                </wp:positionH>
-                <wp:positionV relativeFrom="paragraph">
-                  <wp:posOffset>269875</wp:posOffset>
-                </wp:positionV>
-                <wp:extent cx="6372225" cy="408940"/>
-                <wp:effectExtent l="0" t="0" r="28575" b="10160"/>
-                <wp:wrapNone/>
-                <wp:docPr id="18" name="Rettangolo 18"/>
-                <wp:cNvGraphicFramePr/>
-                <a:graphic xmlns:a="http://schemas.openxmlformats.org/drawingml/2006/main">
-                  <a:graphicData uri="http://schemas.microsoft.com/office/word/2010/wordprocessingShape">
-                    <wps:wsp>
-                      <wps:cNvSpPr/>
-                      <wps:spPr>
-                        <a:xfrm>
-                          <a:off x="0" y="0"/>
-                          <a:ext cx="6372225" cy="408940"/>
-                        </a:xfrm>
-                        <a:prstGeom prst="rect">
-                          <a:avLst/>
-                        </a:prstGeom>
-                        <a:noFill/>
-                        <a:ln>
-                          <a:solidFill>
-                            <a:srgbClr val="92D050"/>
-                          </a:solidFill>
-                        </a:ln>
-                      </wps:spPr>
-                      <wps:style>
-                        <a:lnRef idx="2">
-                          <a:schemeClr val="accent1">
-                            <a:shade val="50000"/>
-                          </a:schemeClr>
-                        </a:lnRef>
-                        <a:fillRef idx="1">
-                          <a:schemeClr val="accent1"/>
-                        </a:fillRef>
-                        <a:effectRef idx="0">
-                          <a:schemeClr val="accent1"/>
-                        </a:effectRef>
-                        <a:fontRef idx="minor">
-                          <a:schemeClr val="lt1"/>
-                        </a:fontRef>
-                      </wps:style>
-                      <wps:txbx>
-                        <w:txbxContent>
-                          <w:p>
-                            <w:pPr>
-                              <w:rPr>
-                                <w:lang w:val="it-IT"/>
-                              </w:rPr>
-                            </w:pPr>
-                            <w:r>
-                              <w:rPr>
-                                <w:noProof/>
-                                <w:color w:val="000000" w:themeColor="text1"/>
-                                <w:sz w:val="32"/>
-                                <w:szCs w:val="32"/>
-                                <w:lang w:val="it-IT" w:eastAsia="it-IT"/>
-                              </w:rPr>
-                              <w:t>Deve descrivere cosa serve e come si installa il sistema</w:t>
-                            </w:r>
-                          </w:p>
-                        </w:txbxContent>
-                      </wps:txbx>
-                      <wps:bodyPr rot="0" spcFirstLastPara="0" vertOverflow="overflow" horzOverflow="overflow" vert="horz" wrap="square" lIns="91440" tIns="45720" rIns="91440" bIns="45720" numCol="1" spcCol="0" rtlCol="0" fromWordArt="0" anchor="ctr" anchorCtr="0" forceAA="0" compatLnSpc="1">
-                        <a:prstTxWarp prst="textNoShape">
-                          <a:avLst/>
-                        </a:prstTxWarp>
-                        <a:noAutofit/>
-                      </wps:bodyPr>
-                    </wps:wsp>
-                  </a:graphicData>
-                </a:graphic>
-                <wp14:sizeRelH relativeFrom="margin">
-                  <wp14:pctWidth>0</wp14:pctWidth>
-                </wp14:sizeRelH>
-                <wp14:sizeRelV relativeFrom="margin">
-                  <wp14:pctHeight>0</wp14:pctHeight>
-                </wp14:sizeRelV>
-              </wp:anchor>
-            </w:drawing>
-          </mc:Choice>
-          <mc:Fallback>
-            <w:pict>
-              <v:rect w14:anchorId="0147DC68" id="Rettangolo 18" o:spid="_x0000_s1027" style="position:absolute;left:0;text-align:left;margin-left:-2.2pt;margin-top:21.25pt;width:501.75pt;height:32.2pt;z-index:251715584;visibility:visible;mso-wrap-style:square;mso-width-percent:0;mso-height-percent:0;mso-wrap-distance-left:9pt;mso-wrap-distance-top:0;mso-wrap-distance-right:9pt;mso-wrap-distance-bottom:0;mso-position-horizontal:absolute;mso-position-horizontal-relative:text;mso-position-vertical:absolute;mso-position-vertical-relative:text;mso-width-percent:0;mso-height-percent:0;mso-width-relative:margin;mso-height-relative:margin;v-text-anchor:middle" o:gfxdata="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" filled="f" strokecolor="#92d050" strokeweight="2pt">
-                <v:textbox>
-                  <w:txbxContent>
-                    <w:p>
-                      <w:pPr>
-                        <w:rPr>
-                          <w:lang w:val="it-IT"/>
-                        </w:rPr>
-                      </w:pPr>
-                      <w:r>
-                        <w:rPr>
-                          <w:noProof/>
-                          <w:color w:val="000000" w:themeColor="text1"/>
-                          <w:sz w:val="32"/>
-                          <w:szCs w:val="32"/>
-                          <w:lang w:val="it-IT" w:eastAsia="it-IT"/>
-                        </w:rPr>
-                        <w:t>Deve descrivere cosa serve e come si installa il sistema</w:t>
-                      </w:r>
-                    </w:p>
-                  </w:txbxContent>
-                </v:textbox>
-              </v:rect>
-            </w:pict>
-          </mc:Fallback>
-        </mc:AlternateContent>
-      </w:r>
     </w:p>
     <w:p>
       <w:pPr>
@@ -18827,6 +18677,533 @@
           <w:szCs w:val="40"/>
         </w:rPr>
       </w:pPr>
+      <w:r>
+        <w:rPr>
+          <w:rFonts w:ascii="Cambria"/>
+          <w:b/>
+          <w:color w:val="000000" w:themeColor="text1"/>
+          <w:sz w:val="40"/>
+          <w:szCs w:val="40"/>
+        </w:rPr>
+        <w:t>Installation</w:t>
+      </w:r>
+    </w:p>
+    <w:p>
+      <w:pPr>
+        <w:pStyle w:val="Corpotesto"/>
+        <w:numPr>
+          <w:ilvl w:val="0"/>
+          <w:numId w:val="38"/>
+        </w:numPr>
+        <w:spacing w:before="4"/>
+        <w:rPr>
+          <w:rFonts w:ascii="Cambria"/>
+          <w:bCs/>
+          <w:color w:val="000000" w:themeColor="text1"/>
+          <w:sz w:val="28"/>
+          <w:szCs w:val="28"/>
+          <w:lang w:val="it-IT"/>
+        </w:rPr>
+      </w:pPr>
+      <w:r>
+        <w:rPr>
+          <w:rFonts w:ascii="Cambria"/>
+          <w:bCs/>
+          <w:color w:val="000000" w:themeColor="text1"/>
+          <w:sz w:val="28"/>
+          <w:szCs w:val="28"/>
+          <w:lang w:val="it-IT"/>
+        </w:rPr>
+        <w:t xml:space="preserve">Installare XAMPP sul proprio sistema da </w:t>
+      </w:r>
+      <w:hyperlink r:id="rId34" w:history="1">
+        <w:r>
+          <w:rPr>
+            <w:rStyle w:val="Collegamentoipertestuale"/>
+            <w:rFonts w:ascii="Cambria"/>
+            <w:bCs/>
+            <w:sz w:val="28"/>
+            <w:szCs w:val="28"/>
+            <w:lang w:val="it-IT"/>
+          </w:rPr>
+          <w:t>https://www.apachefriends.org/it/index.html</w:t>
+        </w:r>
+      </w:hyperlink>
+    </w:p>
+    <w:p>
+      <w:pPr>
+        <w:pStyle w:val="Corpotesto"/>
+        <w:numPr>
+          <w:ilvl w:val="0"/>
+          <w:numId w:val="38"/>
+        </w:numPr>
+        <w:spacing w:before="4"/>
+        <w:rPr>
+          <w:rFonts w:ascii="Cambria"/>
+          <w:bCs/>
+          <w:color w:val="000000" w:themeColor="text1"/>
+          <w:sz w:val="28"/>
+          <w:szCs w:val="28"/>
+          <w:lang w:val="it-IT"/>
+        </w:rPr>
+      </w:pPr>
+      <w:r>
+        <w:rPr>
+          <w:rFonts w:ascii="Cambria"/>
+          <w:bCs/>
+          <w:color w:val="000000" w:themeColor="text1"/>
+          <w:sz w:val="28"/>
+          <w:szCs w:val="28"/>
+          <w:lang w:val="it-IT"/>
+        </w:rPr>
+        <w:t xml:space="preserve">Installare Java </w:t>
+      </w:r>
+      <w:r>
+        <w:rPr>
+          <w:rFonts w:ascii="Cambria"/>
+          <w:bCs/>
+          <w:color w:val="000000" w:themeColor="text1"/>
+          <w:sz w:val="28"/>
+          <w:szCs w:val="28"/>
+          <w:lang w:val="it-IT"/>
+        </w:rPr>
+        <w:t xml:space="preserve">19.0.2 sul proprio sistema da </w:t>
+      </w:r>
+      <w:hyperlink r:id="rId35" w:history="1">
+        <w:r>
+          <w:rPr>
+            <w:rStyle w:val="Collegamentoipertestuale"/>
+            <w:rFonts w:ascii="Cambria"/>
+            <w:bCs/>
+            <w:sz w:val="28"/>
+            <w:szCs w:val="28"/>
+            <w:lang w:val="it-IT"/>
+          </w:rPr>
+          <w:t>https://www.oracle.com/java/technologies/javase/jdk19-archive-downloads.html</w:t>
+        </w:r>
+      </w:hyperlink>
+    </w:p>
+    <w:p>
+      <w:pPr>
+        <w:pStyle w:val="Corpotesto"/>
+        <w:numPr>
+          <w:ilvl w:val="0"/>
+          <w:numId w:val="38"/>
+        </w:numPr>
+        <w:spacing w:before="4"/>
+        <w:rPr>
+          <w:rFonts w:ascii="Cambria"/>
+          <w:bCs/>
+          <w:color w:val="000000" w:themeColor="text1"/>
+          <w:sz w:val="28"/>
+          <w:szCs w:val="28"/>
+          <w:lang w:val="it-IT"/>
+        </w:rPr>
+      </w:pPr>
+      <w:r>
+        <w:rPr>
+          <w:rFonts w:ascii="Cambria"/>
+          <w:bCs/>
+          <w:color w:val="000000" w:themeColor="text1"/>
+          <w:sz w:val="28"/>
+          <w:szCs w:val="28"/>
+          <w:lang w:val="it-IT"/>
+        </w:rPr>
+        <w:t>Andare sulla pagina GitHub del progetto e scaricare l</w:t>
+      </w:r>
+      <w:r>
+        <w:rPr>
+          <w:rFonts w:ascii="Cambria"/>
+          <w:bCs/>
+          <w:color w:val="000000" w:themeColor="text1"/>
+          <w:sz w:val="28"/>
+          <w:szCs w:val="28"/>
+          <w:lang w:val="it-IT"/>
+        </w:rPr>
+        <w:t>’</w:t>
+      </w:r>
+      <w:r>
+        <w:rPr>
+          <w:rFonts w:ascii="Cambria"/>
+          <w:bCs/>
+          <w:color w:val="000000" w:themeColor="text1"/>
+          <w:sz w:val="28"/>
+          <w:szCs w:val="28"/>
+          <w:lang w:val="it-IT"/>
+        </w:rPr>
+        <w:t xml:space="preserve">ultima Release </w:t>
+      </w:r>
+      <w:hyperlink r:id="rId36" w:history="1">
+        <w:r>
+          <w:rPr>
+            <w:rStyle w:val="Collegamentoipertestuale"/>
+            <w:rFonts w:ascii="Cambria"/>
+            <w:bCs/>
+            <w:sz w:val="28"/>
+            <w:szCs w:val="28"/>
+            <w:lang w:val="it-IT"/>
+          </w:rPr>
+          <w:t>https://github.com/FedericoRisoli/Assegnamento</w:t>
+        </w:r>
+      </w:hyperlink>
+    </w:p>
+    <w:p>
+      <w:pPr>
+        <w:pStyle w:val="Corpotesto"/>
+        <w:numPr>
+          <w:ilvl w:val="0"/>
+          <w:numId w:val="38"/>
+        </w:numPr>
+        <w:spacing w:before="4"/>
+        <w:rPr>
+          <w:rFonts w:ascii="Cambria"/>
+          <w:bCs/>
+          <w:color w:val="000000" w:themeColor="text1"/>
+          <w:sz w:val="28"/>
+          <w:szCs w:val="28"/>
+          <w:lang w:val="it-IT"/>
+        </w:rPr>
+      </w:pPr>
+      <w:r>
+        <w:rPr>
+          <w:rFonts w:ascii="Cambria"/>
+          <w:bCs/>
+          <w:color w:val="000000" w:themeColor="text1"/>
+          <w:sz w:val="28"/>
+          <w:szCs w:val="28"/>
+          <w:lang w:val="it-IT"/>
+        </w:rPr>
+        <w:t>Estrarre il file .zip</w:t>
+      </w:r>
+      <w:r>
+        <w:rPr>
+          <w:rFonts w:ascii="Cambria"/>
+          <w:bCs/>
+          <w:color w:val="000000" w:themeColor="text1"/>
+          <w:sz w:val="28"/>
+          <w:szCs w:val="28"/>
+          <w:lang w:val="it-IT"/>
+        </w:rPr>
+        <w:t xml:space="preserve"> dove si preferisce sul proprio sistema</w:t>
+      </w:r>
+      <w:r>
+        <w:rPr>
+          <w:rFonts w:ascii="Cambria"/>
+          <w:bCs/>
+          <w:color w:val="000000" w:themeColor="text1"/>
+          <w:sz w:val="28"/>
+          <w:szCs w:val="28"/>
+          <w:lang w:val="it-IT"/>
+        </w:rPr>
+        <w:t>, questa sar</w:t>
+      </w:r>
+      <w:r>
+        <w:rPr>
+          <w:rFonts w:ascii="Cambria"/>
+          <w:bCs/>
+          <w:color w:val="000000" w:themeColor="text1"/>
+          <w:sz w:val="28"/>
+          <w:szCs w:val="28"/>
+          <w:lang w:val="it-IT"/>
+        </w:rPr>
+        <w:t>à</w:t>
+      </w:r>
+      <w:r>
+        <w:rPr>
+          <w:rFonts w:ascii="Cambria"/>
+          <w:bCs/>
+          <w:color w:val="000000" w:themeColor="text1"/>
+          <w:sz w:val="28"/>
+          <w:szCs w:val="28"/>
+          <w:lang w:val="it-IT"/>
+        </w:rPr>
+        <w:t xml:space="preserve"> la cartella dell</w:t>
+      </w:r>
+      <w:r>
+        <w:rPr>
+          <w:rFonts w:ascii="Cambria"/>
+          <w:bCs/>
+          <w:color w:val="000000" w:themeColor="text1"/>
+          <w:sz w:val="28"/>
+          <w:szCs w:val="28"/>
+          <w:lang w:val="it-IT"/>
+        </w:rPr>
+        <w:t>’</w:t>
+      </w:r>
+      <w:r>
+        <w:rPr>
+          <w:rFonts w:ascii="Cambria"/>
+          <w:bCs/>
+          <w:color w:val="000000" w:themeColor="text1"/>
+          <w:sz w:val="28"/>
+          <w:szCs w:val="28"/>
+          <w:lang w:val="it-IT"/>
+        </w:rPr>
+        <w:t>applicazione</w:t>
+      </w:r>
+    </w:p>
+    <w:p>
+      <w:pPr>
+        <w:pStyle w:val="Corpotesto"/>
+        <w:numPr>
+          <w:ilvl w:val="0"/>
+          <w:numId w:val="38"/>
+        </w:numPr>
+        <w:spacing w:before="4"/>
+        <w:rPr>
+          <w:rFonts w:ascii="Cambria"/>
+          <w:bCs/>
+          <w:color w:val="000000" w:themeColor="text1"/>
+          <w:sz w:val="28"/>
+          <w:szCs w:val="28"/>
+          <w:lang w:val="it-IT"/>
+        </w:rPr>
+      </w:pPr>
+      <w:r>
+        <w:rPr>
+          <w:rFonts w:ascii="Cambria"/>
+          <w:bCs/>
+          <w:color w:val="000000" w:themeColor="text1"/>
+          <w:sz w:val="28"/>
+          <w:szCs w:val="28"/>
+          <w:lang w:val="it-IT"/>
+        </w:rPr>
+        <w:t>Aprire XAMPP, attivare Apache e MySQL, premere sul pulsante Admin di MySQL</w:t>
+      </w:r>
+    </w:p>
+    <w:p>
+      <w:pPr>
+        <w:pStyle w:val="Corpotesto"/>
+        <w:numPr>
+          <w:ilvl w:val="0"/>
+          <w:numId w:val="38"/>
+        </w:numPr>
+        <w:spacing w:before="4"/>
+        <w:rPr>
+          <w:rFonts w:ascii="Cambria"/>
+          <w:bCs/>
+          <w:color w:val="000000" w:themeColor="text1"/>
+          <w:sz w:val="28"/>
+          <w:szCs w:val="28"/>
+          <w:lang w:val="it-IT"/>
+        </w:rPr>
+      </w:pPr>
+      <w:r>
+        <w:rPr>
+          <w:rFonts w:ascii="Cambria"/>
+          <w:bCs/>
+          <w:color w:val="000000" w:themeColor="text1"/>
+          <w:sz w:val="28"/>
+          <w:szCs w:val="28"/>
+          <w:lang w:val="it-IT"/>
+        </w:rPr>
+        <w:t xml:space="preserve">Creare </w:t>
+      </w:r>
+      <w:r>
+        <w:rPr>
+          <w:rFonts w:ascii="Cambria"/>
+          <w:bCs/>
+          <w:color w:val="000000" w:themeColor="text1"/>
+          <w:sz w:val="28"/>
+          <w:szCs w:val="28"/>
+          <w:lang w:val="it-IT"/>
+        </w:rPr>
+        <w:t>un nuovo Database nella pagina appena aperta nel Browser</w:t>
+      </w:r>
+    </w:p>
+    <w:p>
+      <w:pPr>
+        <w:pStyle w:val="Corpotesto"/>
+        <w:numPr>
+          <w:ilvl w:val="0"/>
+          <w:numId w:val="38"/>
+        </w:numPr>
+        <w:spacing w:before="4"/>
+        <w:rPr>
+          <w:rFonts w:ascii="Cambria"/>
+          <w:bCs/>
+          <w:color w:val="000000" w:themeColor="text1"/>
+          <w:sz w:val="28"/>
+          <w:szCs w:val="28"/>
+          <w:lang w:val="it-IT"/>
+        </w:rPr>
+      </w:pPr>
+      <w:r>
+        <w:rPr>
+          <w:rFonts w:ascii="Cambria"/>
+          <w:bCs/>
+          <w:color w:val="000000" w:themeColor="text1"/>
+          <w:sz w:val="28"/>
+          <w:szCs w:val="28"/>
+          <w:lang w:val="it-IT"/>
+        </w:rPr>
+        <w:t xml:space="preserve">Prendere il file </w:t>
+      </w:r>
+      <w:proofErr w:type="spellStart"/>
+      <w:r>
+        <w:rPr>
+          <w:rFonts w:ascii="Cambria"/>
+          <w:bCs/>
+          <w:color w:val="000000" w:themeColor="text1"/>
+          <w:sz w:val="28"/>
+          <w:szCs w:val="28"/>
+          <w:lang w:val="it-IT"/>
+        </w:rPr>
+        <w:t>wineshop.sql</w:t>
+      </w:r>
+      <w:proofErr w:type="spellEnd"/>
+      <w:r>
+        <w:rPr>
+          <w:rFonts w:ascii="Cambria"/>
+          <w:bCs/>
+          <w:color w:val="000000" w:themeColor="text1"/>
+          <w:sz w:val="28"/>
+          <w:szCs w:val="28"/>
+          <w:lang w:val="it-IT"/>
+        </w:rPr>
+        <w:t xml:space="preserve"> dalla cartella dell</w:t>
+      </w:r>
+      <w:r>
+        <w:rPr>
+          <w:rFonts w:ascii="Cambria"/>
+          <w:bCs/>
+          <w:color w:val="000000" w:themeColor="text1"/>
+          <w:sz w:val="28"/>
+          <w:szCs w:val="28"/>
+          <w:lang w:val="it-IT"/>
+        </w:rPr>
+        <w:t>’</w:t>
+      </w:r>
+      <w:r>
+        <w:rPr>
+          <w:rFonts w:ascii="Cambria"/>
+          <w:bCs/>
+          <w:color w:val="000000" w:themeColor="text1"/>
+          <w:sz w:val="28"/>
+          <w:szCs w:val="28"/>
+          <w:lang w:val="it-IT"/>
+        </w:rPr>
+        <w:t>applicazione e trascinarlo nel browser, questo far</w:t>
+      </w:r>
+      <w:r>
+        <w:rPr>
+          <w:rFonts w:ascii="Cambria"/>
+          <w:bCs/>
+          <w:color w:val="000000" w:themeColor="text1"/>
+          <w:sz w:val="28"/>
+          <w:szCs w:val="28"/>
+          <w:lang w:val="it-IT"/>
+        </w:rPr>
+        <w:t>à</w:t>
+      </w:r>
+      <w:r>
+        <w:rPr>
+          <w:rFonts w:ascii="Cambria"/>
+          <w:bCs/>
+          <w:color w:val="000000" w:themeColor="text1"/>
+          <w:sz w:val="28"/>
+          <w:szCs w:val="28"/>
+          <w:lang w:val="it-IT"/>
+        </w:rPr>
+        <w:t xml:space="preserve"> l</w:t>
+      </w:r>
+      <w:r>
+        <w:rPr>
+          <w:rFonts w:ascii="Cambria"/>
+          <w:bCs/>
+          <w:color w:val="000000" w:themeColor="text1"/>
+          <w:sz w:val="28"/>
+          <w:szCs w:val="28"/>
+          <w:lang w:val="it-IT"/>
+        </w:rPr>
+        <w:t>’</w:t>
+      </w:r>
+      <w:r>
+        <w:rPr>
+          <w:rFonts w:ascii="Cambria"/>
+          <w:bCs/>
+          <w:color w:val="000000" w:themeColor="text1"/>
+          <w:sz w:val="28"/>
+          <w:szCs w:val="28"/>
+          <w:lang w:val="it-IT"/>
+        </w:rPr>
+        <w:t>upload del Database</w:t>
+      </w:r>
+    </w:p>
+    <w:p>
+      <w:pPr>
+        <w:pStyle w:val="Corpotesto"/>
+        <w:numPr>
+          <w:ilvl w:val="0"/>
+          <w:numId w:val="38"/>
+        </w:numPr>
+        <w:spacing w:before="4"/>
+        <w:rPr>
+          <w:rFonts w:ascii="Cambria"/>
+          <w:bCs/>
+          <w:color w:val="000000" w:themeColor="text1"/>
+          <w:sz w:val="28"/>
+          <w:szCs w:val="28"/>
+          <w:lang w:val="it-IT"/>
+        </w:rPr>
+      </w:pPr>
+      <w:r>
+        <w:rPr>
+          <w:rFonts w:ascii="Cambria"/>
+          <w:bCs/>
+          <w:color w:val="000000" w:themeColor="text1"/>
+          <w:sz w:val="28"/>
+          <w:szCs w:val="28"/>
+          <w:lang w:val="it-IT"/>
+        </w:rPr>
+        <w:t xml:space="preserve">(opzionale) cancellare il file </w:t>
+      </w:r>
+      <w:proofErr w:type="spellStart"/>
+      <w:r>
+        <w:rPr>
+          <w:rFonts w:ascii="Cambria"/>
+          <w:bCs/>
+          <w:color w:val="000000" w:themeColor="text1"/>
+          <w:sz w:val="28"/>
+          <w:szCs w:val="28"/>
+          <w:lang w:val="it-IT"/>
+        </w:rPr>
+        <w:t>wineshop.sql</w:t>
+      </w:r>
+      <w:proofErr w:type="spellEnd"/>
+      <w:r>
+        <w:rPr>
+          <w:rFonts w:ascii="Cambria"/>
+          <w:bCs/>
+          <w:color w:val="000000" w:themeColor="text1"/>
+          <w:sz w:val="28"/>
+          <w:szCs w:val="28"/>
+          <w:lang w:val="it-IT"/>
+        </w:rPr>
+        <w:t xml:space="preserve"> dalla cartella dell</w:t>
+      </w:r>
+      <w:r>
+        <w:rPr>
+          <w:rFonts w:ascii="Cambria"/>
+          <w:bCs/>
+          <w:color w:val="000000" w:themeColor="text1"/>
+          <w:sz w:val="28"/>
+          <w:szCs w:val="28"/>
+          <w:lang w:val="it-IT"/>
+        </w:rPr>
+        <w:t>’</w:t>
+      </w:r>
+      <w:r>
+        <w:rPr>
+          <w:rFonts w:ascii="Cambria"/>
+          <w:bCs/>
+          <w:color w:val="000000" w:themeColor="text1"/>
+          <w:sz w:val="28"/>
+          <w:szCs w:val="28"/>
+          <w:lang w:val="it-IT"/>
+        </w:rPr>
+        <w:t>applicazione</w:t>
+      </w:r>
     </w:p>
     <w:p>
       <w:pPr>
@@ -18835,22 +19212,27 @@
         <w:ind w:firstLine="632"/>
         <w:rPr>
           <w:rFonts w:ascii="Cambria"/>
+          <w:bCs/>
+          <w:color w:val="000000" w:themeColor="text1"/>
+          <w:sz w:val="28"/>
+          <w:szCs w:val="28"/>
+          <w:lang w:val="it-IT"/>
+        </w:rPr>
+      </w:pPr>
+    </w:p>
+    <w:p>
+      <w:pPr>
+        <w:pStyle w:val="Corpotesto"/>
+        <w:spacing w:before="4"/>
+        <w:rPr>
+          <w:rFonts w:ascii="Cambria"/>
           <w:b/>
           <w:color w:val="000000" w:themeColor="text1"/>
           <w:sz w:val="40"/>
           <w:szCs w:val="40"/>
-        </w:rPr>
-      </w:pPr>
-      <w:r>
-        <w:rPr>
-          <w:rFonts w:ascii="Cambria"/>
-          <w:b/>
-          <w:color w:val="000000" w:themeColor="text1"/>
-          <w:sz w:val="40"/>
-          <w:szCs w:val="40"/>
-        </w:rPr>
-        <w:t>Installation</w:t>
-      </w:r>
+          <w:lang w:val="it-IT"/>
+        </w:rPr>
+      </w:pPr>
     </w:p>
     <w:p>
       <w:pPr>
@@ -18863,8 +19245,10 @@
           <w:color w:val="000000" w:themeColor="text1"/>
           <w:sz w:val="40"/>
           <w:szCs w:val="40"/>
-        </w:rPr>
-      </w:pPr>
+          <w:lang w:val="it-IT"/>
+        </w:rPr>
+      </w:pPr>
+      <w:proofErr w:type="spellStart"/>
       <w:r>
         <w:rPr>
           <w:rFonts w:ascii="Cambria"/>
@@ -18872,9 +19256,11 @@
           <w:color w:val="000000" w:themeColor="text1"/>
           <w:sz w:val="40"/>
           <w:szCs w:val="40"/>
-        </w:rPr>
-        <w:t>…</w:t>
-      </w:r>
+          <w:lang w:val="it-IT"/>
+        </w:rPr>
+        <w:t>Configuration</w:t>
+      </w:r>
+      <w:proofErr w:type="spellEnd"/>
     </w:p>
     <w:p>
       <w:pPr>
@@ -18883,12 +19269,424 @@
         <w:ind w:firstLine="632"/>
         <w:rPr>
           <w:rFonts w:ascii="Cambria"/>
-          <w:b/>
-          <w:color w:val="000000" w:themeColor="text1"/>
-          <w:sz w:val="40"/>
-          <w:szCs w:val="40"/>
-        </w:rPr>
-      </w:pPr>
+          <w:bCs/>
+          <w:color w:val="000000" w:themeColor="text1"/>
+          <w:sz w:val="28"/>
+          <w:szCs w:val="28"/>
+          <w:lang w:val="it-IT"/>
+        </w:rPr>
+      </w:pPr>
+    </w:p>
+    <w:p>
+      <w:pPr>
+        <w:pStyle w:val="Corpotesto"/>
+        <w:spacing w:before="4"/>
+        <w:ind w:left="720"/>
+        <w:rPr>
+          <w:rFonts w:ascii="Cambria"/>
+          <w:bCs/>
+          <w:color w:val="000000" w:themeColor="text1"/>
+          <w:sz w:val="28"/>
+          <w:szCs w:val="28"/>
+          <w:lang w:val="it-IT"/>
+        </w:rPr>
+      </w:pPr>
+      <w:r>
+        <w:rPr>
+          <w:rFonts w:ascii="Cambria"/>
+          <w:bCs/>
+          <w:color w:val="000000" w:themeColor="text1"/>
+          <w:sz w:val="28"/>
+          <w:szCs w:val="28"/>
+          <w:lang w:val="it-IT"/>
+        </w:rPr>
+        <w:t xml:space="preserve">Il sistema </w:t>
+      </w:r>
+      <w:r>
+        <w:rPr>
+          <w:rFonts w:ascii="Cambria"/>
+          <w:bCs/>
+          <w:color w:val="000000" w:themeColor="text1"/>
+          <w:sz w:val="28"/>
+          <w:szCs w:val="28"/>
+          <w:lang w:val="it-IT"/>
+        </w:rPr>
+        <w:t>è</w:t>
+      </w:r>
+      <w:r>
+        <w:rPr>
+          <w:rFonts w:ascii="Cambria"/>
+          <w:bCs/>
+          <w:color w:val="000000" w:themeColor="text1"/>
+          <w:sz w:val="28"/>
+          <w:szCs w:val="28"/>
+          <w:lang w:val="it-IT"/>
+        </w:rPr>
+        <w:t xml:space="preserve"> gi</w:t>
+      </w:r>
+      <w:r>
+        <w:rPr>
+          <w:rFonts w:ascii="Cambria"/>
+          <w:bCs/>
+          <w:color w:val="000000" w:themeColor="text1"/>
+          <w:sz w:val="28"/>
+          <w:szCs w:val="28"/>
+          <w:lang w:val="it-IT"/>
+        </w:rPr>
+        <w:t>à</w:t>
+      </w:r>
+      <w:r>
+        <w:rPr>
+          <w:rFonts w:ascii="Cambria"/>
+          <w:bCs/>
+          <w:color w:val="000000" w:themeColor="text1"/>
+          <w:sz w:val="28"/>
+          <w:szCs w:val="28"/>
+          <w:lang w:val="it-IT"/>
+        </w:rPr>
+        <w:t xml:space="preserve"> pronto per essere usato, tuttavia ci sono dei passaggi opzionali che sono consigliati:</w:t>
+      </w:r>
+    </w:p>
+    <w:p>
+      <w:pPr>
+        <w:pStyle w:val="Corpotesto"/>
+        <w:spacing w:before="4"/>
+        <w:ind w:left="720"/>
+        <w:rPr>
+          <w:rFonts w:ascii="Cambria"/>
+          <w:bCs/>
+          <w:color w:val="000000" w:themeColor="text1"/>
+          <w:sz w:val="28"/>
+          <w:szCs w:val="28"/>
+          <w:lang w:val="it-IT"/>
+        </w:rPr>
+      </w:pPr>
+    </w:p>
+    <w:p>
+      <w:pPr>
+        <w:pStyle w:val="Corpotesto"/>
+        <w:numPr>
+          <w:ilvl w:val="0"/>
+          <w:numId w:val="41"/>
+        </w:numPr>
+        <w:spacing w:before="4"/>
+        <w:rPr>
+          <w:rFonts w:ascii="Cambria"/>
+          <w:bCs/>
+          <w:color w:val="000000" w:themeColor="text1"/>
+          <w:sz w:val="28"/>
+          <w:szCs w:val="28"/>
+          <w:lang w:val="it-IT"/>
+        </w:rPr>
+      </w:pPr>
+      <w:r>
+        <w:rPr>
+          <w:rFonts w:ascii="Cambria"/>
+          <w:bCs/>
+          <w:color w:val="000000" w:themeColor="text1"/>
+          <w:sz w:val="28"/>
+          <w:szCs w:val="28"/>
+          <w:lang w:val="it-IT"/>
+        </w:rPr>
+        <w:t>Aprire XAMPP, attivare Apache e MySQL, premere sul pulsante Admin di MySQL</w:t>
+      </w:r>
+      <w:r>
+        <w:rPr>
+          <w:rFonts w:ascii="Cambria"/>
+          <w:bCs/>
+          <w:color w:val="000000" w:themeColor="text1"/>
+          <w:sz w:val="28"/>
+          <w:szCs w:val="28"/>
+          <w:lang w:val="it-IT"/>
+        </w:rPr>
+        <w:t xml:space="preserve"> per sostituire il database di esempio con quello che effettivamente verr</w:t>
+      </w:r>
+      <w:r>
+        <w:rPr>
+          <w:rFonts w:ascii="Cambria"/>
+          <w:bCs/>
+          <w:color w:val="000000" w:themeColor="text1"/>
+          <w:sz w:val="28"/>
+          <w:szCs w:val="28"/>
+          <w:lang w:val="it-IT"/>
+        </w:rPr>
+        <w:t>à</w:t>
+      </w:r>
+      <w:r>
+        <w:rPr>
+          <w:rFonts w:ascii="Cambria"/>
+          <w:bCs/>
+          <w:color w:val="000000" w:themeColor="text1"/>
+          <w:sz w:val="28"/>
+          <w:szCs w:val="28"/>
+          <w:lang w:val="it-IT"/>
+        </w:rPr>
+        <w:t xml:space="preserve"> utilizzato</w:t>
+      </w:r>
+    </w:p>
+    <w:p>
+      <w:pPr>
+        <w:pStyle w:val="Corpotesto"/>
+        <w:numPr>
+          <w:ilvl w:val="0"/>
+          <w:numId w:val="41"/>
+        </w:numPr>
+        <w:spacing w:before="4"/>
+        <w:rPr>
+          <w:rFonts w:ascii="Cambria"/>
+          <w:bCs/>
+          <w:color w:val="000000" w:themeColor="text1"/>
+          <w:sz w:val="28"/>
+          <w:szCs w:val="28"/>
+          <w:lang w:val="it-IT"/>
+        </w:rPr>
+      </w:pPr>
+      <w:r>
+        <w:rPr>
+          <w:rFonts w:ascii="Cambria"/>
+          <w:bCs/>
+          <w:color w:val="000000" w:themeColor="text1"/>
+          <w:sz w:val="28"/>
+          <w:szCs w:val="28"/>
+          <w:lang w:val="it-IT"/>
+        </w:rPr>
+        <w:t>Se non si vuole eseguire il passaggio qui sopra si consiglia almeno di: a</w:t>
+      </w:r>
+      <w:r>
+        <w:rPr>
+          <w:rFonts w:ascii="Cambria"/>
+          <w:bCs/>
+          <w:color w:val="000000" w:themeColor="text1"/>
+          <w:sz w:val="28"/>
+          <w:szCs w:val="28"/>
+          <w:lang w:val="it-IT"/>
+        </w:rPr>
+        <w:t>prire XAMPP, attivare Apache e MySQL</w:t>
+      </w:r>
+      <w:r>
+        <w:rPr>
+          <w:rFonts w:ascii="Cambria"/>
+          <w:bCs/>
+          <w:color w:val="000000" w:themeColor="text1"/>
+          <w:sz w:val="28"/>
+          <w:szCs w:val="28"/>
+          <w:lang w:val="it-IT"/>
+        </w:rPr>
+        <w:t>. Aprire RunServer.bat e successivamente RunClient.bat. Eseguire l</w:t>
+      </w:r>
+      <w:r>
+        <w:rPr>
+          <w:rFonts w:ascii="Cambria"/>
+          <w:bCs/>
+          <w:color w:val="000000" w:themeColor="text1"/>
+          <w:sz w:val="28"/>
+          <w:szCs w:val="28"/>
+          <w:lang w:val="it-IT"/>
+        </w:rPr>
+        <w:t>’</w:t>
+      </w:r>
+      <w:r>
+        <w:rPr>
+          <w:rFonts w:ascii="Cambria"/>
+          <w:bCs/>
+          <w:color w:val="000000" w:themeColor="text1"/>
+          <w:sz w:val="28"/>
+          <w:szCs w:val="28"/>
+          <w:lang w:val="it-IT"/>
+        </w:rPr>
+        <w:t>accesso con le credenziali dell</w:t>
+      </w:r>
+      <w:r>
+        <w:rPr>
+          <w:rFonts w:ascii="Cambria"/>
+          <w:bCs/>
+          <w:color w:val="000000" w:themeColor="text1"/>
+          <w:sz w:val="28"/>
+          <w:szCs w:val="28"/>
+          <w:lang w:val="it-IT"/>
+        </w:rPr>
+        <w:t>’</w:t>
+      </w:r>
+      <w:r>
+        <w:rPr>
+          <w:rFonts w:ascii="Cambria"/>
+          <w:bCs/>
+          <w:color w:val="000000" w:themeColor="text1"/>
+          <w:sz w:val="28"/>
+          <w:szCs w:val="28"/>
+          <w:lang w:val="it-IT"/>
+        </w:rPr>
+        <w:t>amministratore (</w:t>
+      </w:r>
+      <w:proofErr w:type="spellStart"/>
+      <w:r>
+        <w:rPr>
+          <w:rFonts w:ascii="Cambria"/>
+          <w:bCs/>
+          <w:color w:val="000000" w:themeColor="text1"/>
+          <w:sz w:val="28"/>
+          <w:szCs w:val="28"/>
+          <w:lang w:val="it-IT"/>
+        </w:rPr>
+        <w:t>usr</w:t>
+      </w:r>
+      <w:proofErr w:type="spellEnd"/>
+      <w:r>
+        <w:rPr>
+          <w:rFonts w:ascii="Cambria"/>
+          <w:bCs/>
+          <w:color w:val="000000" w:themeColor="text1"/>
+          <w:sz w:val="28"/>
+          <w:szCs w:val="28"/>
+          <w:lang w:val="it-IT"/>
+        </w:rPr>
+        <w:t xml:space="preserve">: admin, </w:t>
+      </w:r>
+      <w:proofErr w:type="spellStart"/>
+      <w:r>
+        <w:rPr>
+          <w:rFonts w:ascii="Cambria"/>
+          <w:bCs/>
+          <w:color w:val="000000" w:themeColor="text1"/>
+          <w:sz w:val="28"/>
+          <w:szCs w:val="28"/>
+          <w:lang w:val="it-IT"/>
+        </w:rPr>
+        <w:t>psw</w:t>
+      </w:r>
+      <w:proofErr w:type="spellEnd"/>
+      <w:r>
+        <w:rPr>
+          <w:rFonts w:ascii="Cambria"/>
+          <w:bCs/>
+          <w:color w:val="000000" w:themeColor="text1"/>
+          <w:sz w:val="28"/>
+          <w:szCs w:val="28"/>
+          <w:lang w:val="it-IT"/>
+        </w:rPr>
+        <w:t>: admin) e modificare la password dell</w:t>
+      </w:r>
+      <w:r>
+        <w:rPr>
+          <w:rFonts w:ascii="Cambria"/>
+          <w:bCs/>
+          <w:color w:val="000000" w:themeColor="text1"/>
+          <w:sz w:val="28"/>
+          <w:szCs w:val="28"/>
+          <w:lang w:val="it-IT"/>
+        </w:rPr>
+        <w:t>’</w:t>
+      </w:r>
+      <w:r>
+        <w:rPr>
+          <w:rFonts w:ascii="Cambria"/>
+          <w:bCs/>
+          <w:color w:val="000000" w:themeColor="text1"/>
+          <w:sz w:val="28"/>
+          <w:szCs w:val="28"/>
+          <w:lang w:val="it-IT"/>
+        </w:rPr>
+        <w:t>amministratore di sistema.</w:t>
+      </w:r>
+    </w:p>
+    <w:p>
+      <w:pPr>
+        <w:pStyle w:val="Corpotesto"/>
+        <w:spacing w:before="4"/>
+        <w:rPr>
+          <w:rFonts w:ascii="Cambria"/>
+          <w:bCs/>
+          <w:color w:val="000000" w:themeColor="text1"/>
+          <w:sz w:val="28"/>
+          <w:szCs w:val="28"/>
+          <w:lang w:val="it-IT"/>
+        </w:rPr>
+      </w:pPr>
+    </w:p>
+    <w:p>
+      <w:pPr>
+        <w:pStyle w:val="Corpotesto"/>
+        <w:spacing w:before="4"/>
+        <w:rPr>
+          <w:rFonts w:ascii="Cambria"/>
+          <w:bCs/>
+          <w:color w:val="000000" w:themeColor="text1"/>
+          <w:sz w:val="28"/>
+          <w:szCs w:val="28"/>
+          <w:lang w:val="it-IT"/>
+        </w:rPr>
+      </w:pPr>
+    </w:p>
+    <w:p>
+      <w:pPr>
+        <w:pStyle w:val="Corpotesto"/>
+        <w:spacing w:before="4"/>
+        <w:ind w:left="720"/>
+        <w:rPr>
+          <w:rFonts w:ascii="Cambria"/>
+          <w:bCs/>
+          <w:color w:val="FF0000"/>
+          <w:sz w:val="28"/>
+          <w:szCs w:val="28"/>
+          <w:lang w:val="it-IT"/>
+        </w:rPr>
+      </w:pPr>
+      <w:r>
+        <w:rPr>
+          <w:rFonts w:ascii="Cambria"/>
+          <w:bCs/>
+          <w:color w:val="FF0000"/>
+          <w:sz w:val="28"/>
+          <w:szCs w:val="28"/>
+          <w:lang w:val="it-IT"/>
+        </w:rPr>
+        <w:t>Per far partire il sistema bisogna comunque aprire XAMPP</w:t>
+      </w:r>
+      <w:r>
+        <w:rPr>
+          <w:rFonts w:ascii="Cambria"/>
+          <w:bCs/>
+          <w:color w:val="FF0000"/>
+          <w:sz w:val="28"/>
+          <w:szCs w:val="28"/>
+          <w:lang w:val="it-IT"/>
+        </w:rPr>
+        <w:t>, attivare Apache e MySQL</w:t>
+      </w:r>
+      <w:r>
+        <w:rPr>
+          <w:rFonts w:ascii="Cambria"/>
+          <w:bCs/>
+          <w:color w:val="FF0000"/>
+          <w:sz w:val="28"/>
+          <w:szCs w:val="28"/>
+          <w:lang w:val="it-IT"/>
+        </w:rPr>
+        <w:t xml:space="preserve"> e aprire RunServer.bat</w:t>
+      </w:r>
+    </w:p>
+    <w:p>
+      <w:pPr>
+        <w:rPr>
+          <w:rFonts w:ascii="Cambria"/>
+          <w:bCs/>
+          <w:color w:val="000000" w:themeColor="text1"/>
+          <w:sz w:val="28"/>
+          <w:szCs w:val="28"/>
+          <w:lang w:val="it-IT"/>
+        </w:rPr>
+      </w:pPr>
+      <w:r>
+        <w:rPr>
+          <w:rFonts w:ascii="Cambria"/>
+          <w:bCs/>
+          <w:color w:val="000000" w:themeColor="text1"/>
+          <w:sz w:val="28"/>
+          <w:szCs w:val="28"/>
+          <w:lang w:val="it-IT"/>
+        </w:rPr>
+        <w:br w:type="page"/>
+      </w:r>
     </w:p>
     <w:p>
       <w:pPr>
@@ -18897,148 +19695,13 @@
         <w:ind w:firstLine="632"/>
         <w:rPr>
           <w:rFonts w:ascii="Cambria"/>
-          <w:b/>
-          <w:color w:val="000000" w:themeColor="text1"/>
-          <w:sz w:val="40"/>
-          <w:szCs w:val="40"/>
-        </w:rPr>
-      </w:pPr>
-      <w:r>
-        <w:rPr>
-          <w:b/>
-          <w:noProof/>
-          <w:color w:val="000000" w:themeColor="text1"/>
-          <w:lang w:val="it-IT" w:eastAsia="it-IT"/>
-        </w:rPr>
-        <mc:AlternateContent>
-          <mc:Choice Requires="wps">
-            <w:drawing>
-              <wp:anchor distT="0" distB="0" distL="114300" distR="114300" simplePos="0" relativeHeight="251717632" behindDoc="0" locked="0" layoutInCell="1" allowOverlap="1" wp14:anchorId="5C555C44" wp14:editId="3F06BB2B">
-                <wp:simplePos x="0" y="0"/>
-                <wp:positionH relativeFrom="column">
-                  <wp:posOffset>-30480</wp:posOffset>
-                </wp:positionH>
-                <wp:positionV relativeFrom="paragraph">
-                  <wp:posOffset>-470969</wp:posOffset>
-                </wp:positionV>
-                <wp:extent cx="6372225" cy="408940"/>
-                <wp:effectExtent l="0" t="0" r="28575" b="10160"/>
-                <wp:wrapNone/>
-                <wp:docPr id="19" name="Rettangolo 19"/>
-                <wp:cNvGraphicFramePr/>
-                <a:graphic xmlns:a="http://schemas.openxmlformats.org/drawingml/2006/main">
-                  <a:graphicData uri="http://schemas.microsoft.com/office/word/2010/wordprocessingShape">
-                    <wps:wsp>
-                      <wps:cNvSpPr/>
-                      <wps:spPr>
-                        <a:xfrm>
-                          <a:off x="0" y="0"/>
-                          <a:ext cx="6372225" cy="408940"/>
-                        </a:xfrm>
-                        <a:prstGeom prst="rect">
-                          <a:avLst/>
-                        </a:prstGeom>
-                        <a:noFill/>
-                        <a:ln>
-                          <a:solidFill>
-                            <a:srgbClr val="92D050"/>
-                          </a:solidFill>
-                        </a:ln>
-                      </wps:spPr>
-                      <wps:style>
-                        <a:lnRef idx="2">
-                          <a:schemeClr val="accent1">
-                            <a:shade val="50000"/>
-                          </a:schemeClr>
-                        </a:lnRef>
-                        <a:fillRef idx="1">
-                          <a:schemeClr val="accent1"/>
-                        </a:fillRef>
-                        <a:effectRef idx="0">
-                          <a:schemeClr val="accent1"/>
-                        </a:effectRef>
-                        <a:fontRef idx="minor">
-                          <a:schemeClr val="lt1"/>
-                        </a:fontRef>
-                      </wps:style>
-                      <wps:txbx>
-                        <w:txbxContent>
-                          <w:p>
-                            <w:pPr>
-                              <w:rPr>
-                                <w:lang w:val="it-IT"/>
-                              </w:rPr>
-                            </w:pPr>
-                            <w:r>
-                              <w:rPr>
-                                <w:noProof/>
-                                <w:color w:val="000000" w:themeColor="text1"/>
-                                <w:sz w:val="32"/>
-                                <w:szCs w:val="32"/>
-                                <w:lang w:val="it-IT" w:eastAsia="it-IT"/>
-                              </w:rPr>
-                              <w:t>Deve descrivere cosa bisogna fare per configurare il sistema</w:t>
-                            </w:r>
-                          </w:p>
-                        </w:txbxContent>
-                      </wps:txbx>
-                      <wps:bodyPr rot="0" spcFirstLastPara="0" vertOverflow="overflow" horzOverflow="overflow" vert="horz" wrap="square" lIns="91440" tIns="45720" rIns="91440" bIns="45720" numCol="1" spcCol="0" rtlCol="0" fromWordArt="0" anchor="ctr" anchorCtr="0" forceAA="0" compatLnSpc="1">
-                        <a:prstTxWarp prst="textNoShape">
-                          <a:avLst/>
-                        </a:prstTxWarp>
-                        <a:noAutofit/>
-                      </wps:bodyPr>
-                    </wps:wsp>
-                  </a:graphicData>
-                </a:graphic>
-                <wp14:sizeRelH relativeFrom="margin">
-                  <wp14:pctWidth>0</wp14:pctWidth>
-                </wp14:sizeRelH>
-                <wp14:sizeRelV relativeFrom="margin">
-                  <wp14:pctHeight>0</wp14:pctHeight>
-                </wp14:sizeRelV>
-              </wp:anchor>
-            </w:drawing>
-          </mc:Choice>
-          <mc:Fallback>
-            <w:pict>
-              <v:rect w14:anchorId="5C555C44" id="Rettangolo 19" o:spid="_x0000_s1028" style="position:absolute;left:0;text-align:left;margin-left:-2.4pt;margin-top:-37.1pt;width:501.75pt;height:32.2pt;z-index:251717632;visibility:visible;mso-wrap-style:square;mso-width-percent:0;mso-height-percent:0;mso-wrap-distance-left:9pt;mso-wrap-distance-top:0;mso-wrap-distance-right:9pt;mso-wrap-distance-bottom:0;mso-position-horizontal:absolute;mso-position-horizontal-relative:text;mso-position-vertical:absolute;mso-position-vertical-relative:text;mso-width-percent:0;mso-height-percent:0;mso-width-relative:margin;mso-height-relative:margin;v-text-anchor:middle" o:gfxdata="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" filled="f" strokecolor="#92d050" strokeweight="2pt">
-                <v:textbox>
-                  <w:txbxContent>
-                    <w:p>
-                      <w:pPr>
-                        <w:rPr>
-                          <w:lang w:val="it-IT"/>
-                        </w:rPr>
-                      </w:pPr>
-                      <w:r>
-                        <w:rPr>
-                          <w:noProof/>
-                          <w:color w:val="000000" w:themeColor="text1"/>
-                          <w:sz w:val="32"/>
-                          <w:szCs w:val="32"/>
-                          <w:lang w:val="it-IT" w:eastAsia="it-IT"/>
-                        </w:rPr>
-                        <w:t>Deve descrivere cosa bisogna fare per configurare il sistema</w:t>
-                      </w:r>
-                    </w:p>
-                  </w:txbxContent>
-                </v:textbox>
-              </v:rect>
-            </w:pict>
-          </mc:Fallback>
-        </mc:AlternateContent>
-      </w:r>
-      <w:r>
-        <w:rPr>
-          <w:rFonts w:ascii="Cambria"/>
-          <w:b/>
-          <w:color w:val="000000" w:themeColor="text1"/>
-          <w:sz w:val="40"/>
-          <w:szCs w:val="40"/>
-        </w:rPr>
-        <w:t>Configuration</w:t>
-      </w:r>
+          <w:bCs/>
+          <w:color w:val="000000" w:themeColor="text1"/>
+          <w:sz w:val="28"/>
+          <w:szCs w:val="28"/>
+          <w:lang w:val="it-IT"/>
+        </w:rPr>
+      </w:pPr>
     </w:p>
     <w:p>
       <w:pPr>
@@ -19051,6 +19714,7 @@
           <w:color w:val="000000" w:themeColor="text1"/>
           <w:sz w:val="40"/>
           <w:szCs w:val="40"/>
+          <w:lang w:val="it-IT"/>
         </w:rPr>
       </w:pPr>
       <w:r>
@@ -19060,8 +19724,9 @@
           <w:color w:val="000000" w:themeColor="text1"/>
           <w:sz w:val="40"/>
           <w:szCs w:val="40"/>
-        </w:rPr>
-        <w:t>…</w:t>
+          <w:lang w:val="it-IT"/>
+        </w:rPr>
+        <w:t>User Guide</w:t>
       </w:r>
     </w:p>
     <w:p>
@@ -19073,8 +19738,9 @@
           <w:rFonts w:ascii="Cambria"/>
           <w:b/>
           <w:color w:val="000000" w:themeColor="text1"/>
-          <w:sz w:val="40"/>
-          <w:szCs w:val="40"/>
+          <w:sz w:val="36"/>
+          <w:szCs w:val="36"/>
+          <w:lang w:val="it-IT"/>
         </w:rPr>
       </w:pPr>
       <w:r>
@@ -19082,10 +19748,11 @@
           <w:rFonts w:ascii="Cambria"/>
           <w:b/>
           <w:color w:val="000000" w:themeColor="text1"/>
-          <w:sz w:val="40"/>
-          <w:szCs w:val="40"/>
-        </w:rPr>
-        <w:t>User Guide</w:t>
+          <w:sz w:val="36"/>
+          <w:szCs w:val="36"/>
+          <w:lang w:val="it-IT"/>
+        </w:rPr>
+        <w:t>Indice</w:t>
       </w:r>
     </w:p>
     <w:p>
@@ -19097,11 +19764,21 @@
           <w:rFonts w:ascii="Cambria"/>
           <w:b/>
           <w:color w:val="000000" w:themeColor="text1"/>
+          <w:sz w:val="32"/>
+          <w:szCs w:val="32"/>
+        </w:rPr>
+      </w:pPr>
+      <w:r>
+        <w:rPr>
+          <w:rFonts w:ascii="Cambria"/>
+          <w:b/>
+          <w:color w:val="000000" w:themeColor="text1"/>
           <w:sz w:val="36"/>
           <w:szCs w:val="36"/>
-        </w:rPr>
-      </w:pPr>
-      <w:proofErr w:type="spellStart"/>
+          <w:lang w:val="it-IT"/>
+        </w:rPr>
+        <w:tab/>
+      </w:r>
       <w:r>
         <w:rPr>
           <w:rFonts w:ascii="Cambria"/>
@@ -19109,41 +19786,7 @@
           <w:color w:val="000000" w:themeColor="text1"/>
           <w:sz w:val="36"/>
           <w:szCs w:val="36"/>
-        </w:rPr>
-        <w:t>Indice</w:t>
-      </w:r>
-      <w:proofErr w:type="spellEnd"/>
-    </w:p>
-    <w:p>
-      <w:pPr>
-        <w:pStyle w:val="Corpotesto"/>
-        <w:spacing w:before="4"/>
-        <w:ind w:firstLine="632"/>
-        <w:rPr>
-          <w:rFonts w:ascii="Cambria"/>
-          <w:b/>
-          <w:color w:val="000000" w:themeColor="text1"/>
-          <w:sz w:val="32"/>
-          <w:szCs w:val="32"/>
-        </w:rPr>
-      </w:pPr>
-      <w:r>
-        <w:rPr>
-          <w:rFonts w:ascii="Cambria"/>
-          <w:b/>
-          <w:color w:val="000000" w:themeColor="text1"/>
-          <w:sz w:val="36"/>
-          <w:szCs w:val="36"/>
-        </w:rPr>
-        <w:tab/>
-      </w:r>
-      <w:r>
-        <w:rPr>
-          <w:rFonts w:ascii="Cambria"/>
-          <w:b/>
-          <w:color w:val="000000" w:themeColor="text1"/>
-          <w:sz w:val="36"/>
-          <w:szCs w:val="36"/>
+          <w:lang w:val="it-IT"/>
         </w:rPr>
         <w:tab/>
       </w:r>
@@ -20467,6 +21110,45 @@
         <w:t>Registrati</w:t>
       </w:r>
       <w:proofErr w:type="spellEnd"/>
+    </w:p>
+    <w:p>
+      <w:pPr>
+        <w:pStyle w:val="Corpotesto"/>
+        <w:numPr>
+          <w:ilvl w:val="1"/>
+          <w:numId w:val="15"/>
+        </w:numPr>
+        <w:spacing w:before="4"/>
+        <w:rPr>
+          <w:rFonts w:ascii="Cambria"/>
+          <w:bCs/>
+          <w:color w:val="000000" w:themeColor="text1"/>
+          <w:sz w:val="32"/>
+          <w:szCs w:val="32"/>
+        </w:rPr>
+      </w:pPr>
+      <w:proofErr w:type="spellStart"/>
+      <w:r>
+        <w:rPr>
+          <w:rFonts w:ascii="Cambria"/>
+          <w:bCs/>
+          <w:color w:val="000000" w:themeColor="text1"/>
+          <w:sz w:val="32"/>
+          <w:szCs w:val="32"/>
+        </w:rPr>
+        <w:t>Aprire</w:t>
+      </w:r>
+      <w:proofErr w:type="spellEnd"/>
+      <w:r>
+        <w:rPr>
+          <w:rFonts w:ascii="Cambria"/>
+          <w:bCs/>
+          <w:color w:val="000000" w:themeColor="text1"/>
+          <w:sz w:val="32"/>
+          <w:szCs w:val="32"/>
+        </w:rPr>
+        <w:t xml:space="preserve"> RunClient.bat</w:t>
+      </w:r>
     </w:p>
     <w:p>
       <w:pPr>
@@ -20558,7 +21240,7 @@
                     </pic:cNvPicPr>
                   </pic:nvPicPr>
                   <pic:blipFill>
-                    <a:blip r:embed="rId34">
+                    <a:blip r:embed="rId37">
                       <a:extLst>
                         <a:ext uri="{28A0092B-C50C-407E-A947-70E740481C1C}">
                           <a14:useLocalDpi xmlns:a14="http://schemas.microsoft.com/office/drawing/2010/main" val="0"/>
@@ -20709,7 +21391,46 @@
       <w:pPr>
         <w:pStyle w:val="Corpotesto"/>
         <w:numPr>
-          <w:ilvl w:val="0"/>
+          <w:ilvl w:val="1"/>
+          <w:numId w:val="15"/>
+        </w:numPr>
+        <w:spacing w:before="4"/>
+        <w:rPr>
+          <w:rFonts w:ascii="Cambria"/>
+          <w:bCs/>
+          <w:color w:val="000000" w:themeColor="text1"/>
+          <w:sz w:val="32"/>
+          <w:szCs w:val="32"/>
+        </w:rPr>
+      </w:pPr>
+      <w:proofErr w:type="spellStart"/>
+      <w:r>
+        <w:rPr>
+          <w:rFonts w:ascii="Cambria"/>
+          <w:bCs/>
+          <w:color w:val="000000" w:themeColor="text1"/>
+          <w:sz w:val="32"/>
+          <w:szCs w:val="32"/>
+        </w:rPr>
+        <w:t>Aprire</w:t>
+      </w:r>
+      <w:proofErr w:type="spellEnd"/>
+      <w:r>
+        <w:rPr>
+          <w:rFonts w:ascii="Cambria"/>
+          <w:bCs/>
+          <w:color w:val="000000" w:themeColor="text1"/>
+          <w:sz w:val="32"/>
+          <w:szCs w:val="32"/>
+        </w:rPr>
+        <w:t xml:space="preserve"> RunClient.bat</w:t>
+      </w:r>
+    </w:p>
+    <w:p>
+      <w:pPr>
+        <w:pStyle w:val="Corpotesto"/>
+        <w:numPr>
+          <w:ilvl w:val="1"/>
           <w:numId w:val="15"/>
         </w:numPr>
         <w:spacing w:before="4"/>
@@ -20756,7 +21477,7 @@
                     </pic:cNvPicPr>
                   </pic:nvPicPr>
                   <pic:blipFill>
-                    <a:blip r:embed="rId35">
+                    <a:blip r:embed="rId38">
                       <a:extLst>
                         <a:ext uri="{28A0092B-C50C-407E-A947-70E740481C1C}">
                           <a14:useLocalDpi xmlns:a14="http://schemas.microsoft.com/office/drawing/2010/main" val="0"/>
@@ -21030,7 +21751,7 @@
                     </pic:cNvPicPr>
                   </pic:nvPicPr>
                   <pic:blipFill>
-                    <a:blip r:embed="rId36">
+                    <a:blip r:embed="rId39">
                       <a:extLst>
                         <a:ext uri="{28A0092B-C50C-407E-A947-70E740481C1C}">
                           <a14:useLocalDpi xmlns:a14="http://schemas.microsoft.com/office/drawing/2010/main" val="0"/>
@@ -21617,7 +22338,7 @@
                     </pic:cNvPicPr>
                   </pic:nvPicPr>
                   <pic:blipFill>
-                    <a:blip r:embed="rId37" cstate="print">
+                    <a:blip r:embed="rId40" cstate="print">
                       <a:extLst>
                         <a:ext uri="{28A0092B-C50C-407E-A947-70E740481C1C}">
                           <a14:useLocalDpi xmlns:a14="http://schemas.microsoft.com/office/drawing/2010/main" val="0"/>
@@ -21776,7 +22497,7 @@
                     </pic:cNvPicPr>
                   </pic:nvPicPr>
                   <pic:blipFill>
-                    <a:blip r:embed="rId38" cstate="print">
+                    <a:blip r:embed="rId41" cstate="print">
                       <a:extLst>
                         <a:ext uri="{28A0092B-C50C-407E-A947-70E740481C1C}">
                           <a14:useLocalDpi xmlns:a14="http://schemas.microsoft.com/office/drawing/2010/main" val="0"/>
@@ -21922,7 +22643,7 @@
                     </pic:cNvPicPr>
                   </pic:nvPicPr>
                   <pic:blipFill>
-                    <a:blip r:embed="rId39">
+                    <a:blip r:embed="rId42">
                       <a:extLst>
                         <a:ext uri="{28A0092B-C50C-407E-A947-70E740481C1C}">
                           <a14:useLocalDpi xmlns:a14="http://schemas.microsoft.com/office/drawing/2010/main" val="0"/>
@@ -22270,7 +22991,7 @@
                     </pic:cNvPicPr>
                   </pic:nvPicPr>
                   <pic:blipFill>
-                    <a:blip r:embed="rId40">
+                    <a:blip r:embed="rId43">
                       <a:extLst>
                         <a:ext uri="{28A0092B-C50C-407E-A947-70E740481C1C}">
                           <a14:useLocalDpi xmlns:a14="http://schemas.microsoft.com/office/drawing/2010/main" val="0"/>
@@ -22482,7 +23203,7 @@
                     </pic:cNvPicPr>
                   </pic:nvPicPr>
                   <pic:blipFill>
-                    <a:blip r:embed="rId41" cstate="print">
+                    <a:blip r:embed="rId44" cstate="print">
                       <a:extLst>
                         <a:ext uri="{28A0092B-C50C-407E-A947-70E740481C1C}">
                           <a14:useLocalDpi xmlns:a14="http://schemas.microsoft.com/office/drawing/2010/main" val="0"/>
@@ -22846,7 +23567,7 @@
                     </pic:cNvPicPr>
                   </pic:nvPicPr>
                   <pic:blipFill>
-                    <a:blip r:embed="rId42" cstate="print">
+                    <a:blip r:embed="rId45" cstate="print">
                       <a:extLst>
                         <a:ext uri="{28A0092B-C50C-407E-A947-70E740481C1C}">
                           <a14:useLocalDpi xmlns:a14="http://schemas.microsoft.com/office/drawing/2010/main" val="0"/>
@@ -22949,21 +23670,94 @@
         <w:rPr>
           <w:rFonts w:ascii="Cambria"/>
           <w:bCs/>
+          <w:color w:val="000000" w:themeColor="text1"/>
+          <w:sz w:val="32"/>
+          <w:szCs w:val="32"/>
+          <w:lang w:val="it-IT"/>
+        </w:rPr>
+        <w:t xml:space="preserve">Compilare i campi richiesti dal metodo di pagamento e cliccare su </w:t>
+      </w:r>
+      <w:r>
+        <w:rPr>
+          <w:rFonts w:ascii="Cambria"/>
+          <w:bCs/>
+          <w:color w:val="000000" w:themeColor="text1"/>
+          <w:sz w:val="32"/>
+          <w:szCs w:val="32"/>
+          <w:lang w:val="it-IT"/>
+        </w:rPr>
+        <w:t>“</w:t>
+      </w:r>
+      <w:r>
+        <w:rPr>
+          <w:rFonts w:ascii="Cambria"/>
+          <w:bCs/>
+          <w:color w:val="000000" w:themeColor="text1"/>
+          <w:sz w:val="32"/>
+          <w:szCs w:val="32"/>
+          <w:lang w:val="it-IT"/>
+        </w:rPr>
+        <w:t>Paga</w:t>
+      </w:r>
+      <w:r>
+        <w:rPr>
+          <w:rFonts w:ascii="Cambria"/>
+          <w:bCs/>
+          <w:color w:val="000000" w:themeColor="text1"/>
+          <w:sz w:val="32"/>
+          <w:szCs w:val="32"/>
+          <w:lang w:val="it-IT"/>
+        </w:rPr>
+        <w:t>”</w:t>
+      </w:r>
+    </w:p>
+    <w:p>
+      <w:pPr>
+        <w:pStyle w:val="Corpotesto"/>
+        <w:spacing w:before="4"/>
+        <w:ind w:firstLine="632"/>
+        <w:rPr>
+          <w:rFonts w:ascii="Cambria"/>
+          <w:b/>
+          <w:color w:val="000000" w:themeColor="text1"/>
+          <w:sz w:val="40"/>
+          <w:szCs w:val="40"/>
+          <w:lang w:val="it-IT"/>
+        </w:rPr>
+      </w:pPr>
+    </w:p>
+    <w:p>
+      <w:pPr>
+        <w:pStyle w:val="Corpotesto"/>
+        <w:spacing w:before="4"/>
+        <w:ind w:firstLine="632"/>
+        <w:rPr>
+          <w:rFonts w:ascii="Cambria"/>
+          <w:b/>
+          <w:color w:val="000000" w:themeColor="text1"/>
+          <w:sz w:val="40"/>
+          <w:szCs w:val="40"/>
+          <w:lang w:val="it-IT"/>
+        </w:rPr>
+      </w:pPr>
+      <w:r>
+        <w:rPr>
+          <w:rFonts w:ascii="Cambria"/>
+          <w:bCs/>
           <w:noProof/>
           <w:color w:val="000000" w:themeColor="text1"/>
           <w:sz w:val="32"/>
           <w:szCs w:val="32"/>
           <w:lang w:val="it-IT"/>
         </w:rPr>
-        <w:lastRenderedPageBreak/>
         <w:drawing>
-          <wp:anchor distT="0" distB="0" distL="114300" distR="114300" simplePos="0" relativeHeight="251731968" behindDoc="0" locked="0" layoutInCell="1" allowOverlap="1" wp14:anchorId="6832745A" wp14:editId="5683565E">
+          <wp:anchor distT="0" distB="0" distL="114300" distR="114300" simplePos="0" relativeHeight="251731968" behindDoc="0" locked="0" layoutInCell="1" allowOverlap="1" wp14:anchorId="6832745A" wp14:editId="6E467AB4">
             <wp:simplePos x="0" y="0"/>
             <wp:positionH relativeFrom="margin">
-              <wp:posOffset>1600200</wp:posOffset>
+              <wp:posOffset>1466850</wp:posOffset>
             </wp:positionH>
             <wp:positionV relativeFrom="paragraph">
-              <wp:posOffset>3332578</wp:posOffset>
+              <wp:posOffset>335915</wp:posOffset>
             </wp:positionV>
             <wp:extent cx="3750134" cy="2011191"/>
             <wp:effectExtent l="0" t="0" r="3175" b="8255"/>
@@ -22982,7 +23776,7 @@
                     </pic:cNvPicPr>
                   </pic:nvPicPr>
                   <pic:blipFill>
-                    <a:blip r:embed="rId43">
+                    <a:blip r:embed="rId46">
                       <a:extLst>
                         <a:ext uri="{28A0092B-C50C-407E-A947-70E740481C1C}">
                           <a14:useLocalDpi xmlns:a14="http://schemas.microsoft.com/office/drawing/2010/main" val="0"/>
@@ -22997,7 +23791,7 @@
                   <pic:spPr bwMode="auto">
                     <a:xfrm>
                       <a:off x="0" y="0"/>
-                      <a:ext cx="3750593" cy="2011437"/>
+                      <a:ext cx="3750134" cy="2011191"/>
                     </a:xfrm>
                     <a:prstGeom prst="rect">
                       <a:avLst/>
@@ -23019,50 +23813,6 @@
           </wp:anchor>
         </w:drawing>
       </w:r>
-      <w:r>
-        <w:rPr>
-          <w:rFonts w:ascii="Cambria"/>
-          <w:bCs/>
-          <w:color w:val="000000" w:themeColor="text1"/>
-          <w:sz w:val="32"/>
-          <w:szCs w:val="32"/>
-          <w:lang w:val="it-IT"/>
-        </w:rPr>
-        <w:t xml:space="preserve">Compilare i campi richiesti dal metodo di pagamento e cliccare su </w:t>
-      </w:r>
-      <w:r>
-        <w:rPr>
-          <w:rFonts w:ascii="Cambria"/>
-          <w:bCs/>
-          <w:color w:val="000000" w:themeColor="text1"/>
-          <w:sz w:val="32"/>
-          <w:szCs w:val="32"/>
-          <w:lang w:val="it-IT"/>
-        </w:rPr>
-        <w:t>“</w:t>
-      </w:r>
-      <w:r>
-        <w:rPr>
-          <w:rFonts w:ascii="Cambria"/>
-          <w:bCs/>
-          <w:color w:val="000000" w:themeColor="text1"/>
-          <w:sz w:val="32"/>
-          <w:szCs w:val="32"/>
-          <w:lang w:val="it-IT"/>
-        </w:rPr>
-        <w:t>Paga</w:t>
-      </w:r>
-      <w:r>
-        <w:rPr>
-          <w:rFonts w:ascii="Cambria"/>
-          <w:bCs/>
-          <w:color w:val="000000" w:themeColor="text1"/>
-          <w:sz w:val="32"/>
-          <w:szCs w:val="32"/>
-          <w:lang w:val="it-IT"/>
-        </w:rPr>
-        <w:t>”</w:t>
-      </w:r>
     </w:p>
     <w:p>
       <w:pPr>
@@ -23146,13 +23896,25 @@
         <w:ind w:firstLine="632"/>
         <w:rPr>
           <w:rFonts w:ascii="Cambria"/>
+          <w:bCs/>
+          <w:color w:val="000000" w:themeColor="text1"/>
+          <w:sz w:val="32"/>
+          <w:szCs w:val="32"/>
+          <w:lang w:val="it-IT"/>
+        </w:rPr>
+      </w:pPr>
+      <w:proofErr w:type="spellStart"/>
+      <w:r>
+        <w:rPr>
+          <w:rFonts w:ascii="Cambria"/>
           <w:b/>
           <w:color w:val="000000" w:themeColor="text1"/>
           <w:sz w:val="40"/>
           <w:szCs w:val="40"/>
-          <w:lang w:val="it-IT"/>
-        </w:rPr>
-      </w:pPr>
+        </w:rPr>
+        <w:t>Impiegati</w:t>
+      </w:r>
+      <w:proofErr w:type="spellEnd"/>
     </w:p>
     <w:p>
       <w:pPr>
@@ -23165,9 +23927,18 @@
           <w:color w:val="000000" w:themeColor="text1"/>
           <w:sz w:val="40"/>
           <w:szCs w:val="40"/>
-          <w:lang w:val="it-IT"/>
-        </w:rPr>
-      </w:pPr>
+        </w:rPr>
+      </w:pPr>
+      <w:r>
+        <w:rPr>
+          <w:rFonts w:ascii="Cambria"/>
+          <w:b/>
+          <w:color w:val="000000" w:themeColor="text1"/>
+          <w:sz w:val="40"/>
+          <w:szCs w:val="40"/>
+        </w:rPr>
+        <w:t>1-Login</w:t>
+      </w:r>
     </w:p>
     <w:p>
       <w:pPr>
@@ -23176,63 +23947,51 @@
         <w:ind w:firstLine="632"/>
         <w:rPr>
           <w:rFonts w:ascii="Cambria"/>
-          <w:bCs/>
-          <w:color w:val="000000" w:themeColor="text1"/>
-          <w:sz w:val="32"/>
-          <w:szCs w:val="32"/>
-          <w:lang w:val="it-IT"/>
-        </w:rPr>
-      </w:pPr>
-      <w:proofErr w:type="spellStart"/>
-      <w:r>
-        <w:rPr>
-          <w:rFonts w:ascii="Cambria"/>
           <w:b/>
           <w:color w:val="000000" w:themeColor="text1"/>
           <w:sz w:val="40"/>
           <w:szCs w:val="40"/>
         </w:rPr>
-        <w:t>Impiegati</w:t>
+      </w:pPr>
+    </w:p>
+    <w:p>
+      <w:pPr>
+        <w:pStyle w:val="Corpotesto"/>
+        <w:numPr>
+          <w:ilvl w:val="0"/>
+          <w:numId w:val="31"/>
+        </w:numPr>
+        <w:spacing w:before="4"/>
+        <w:rPr>
+          <w:rFonts w:ascii="Cambria"/>
+          <w:bCs/>
+          <w:color w:val="000000" w:themeColor="text1"/>
+          <w:sz w:val="32"/>
+          <w:szCs w:val="32"/>
+        </w:rPr>
+      </w:pPr>
+      <w:proofErr w:type="spellStart"/>
+      <w:r>
+        <w:rPr>
+          <w:rFonts w:ascii="Cambria"/>
+          <w:bCs/>
+          <w:color w:val="000000" w:themeColor="text1"/>
+          <w:sz w:val="32"/>
+          <w:szCs w:val="32"/>
+        </w:rPr>
+        <w:t>Aprire</w:t>
       </w:r>
       <w:proofErr w:type="spellEnd"/>
-    </w:p>
-    <w:p>
-      <w:pPr>
-        <w:pStyle w:val="Corpotesto"/>
-        <w:spacing w:before="4"/>
-        <w:ind w:firstLine="632"/>
-        <w:rPr>
-          <w:rFonts w:ascii="Cambria"/>
-          <w:b/>
-          <w:color w:val="000000" w:themeColor="text1"/>
-          <w:sz w:val="40"/>
-          <w:szCs w:val="40"/>
-        </w:rPr>
-      </w:pPr>
-      <w:r>
-        <w:rPr>
-          <w:rFonts w:ascii="Cambria"/>
-          <w:b/>
-          <w:color w:val="000000" w:themeColor="text1"/>
-          <w:sz w:val="40"/>
-          <w:szCs w:val="40"/>
-        </w:rPr>
-        <w:t>1-Login</w:t>
-      </w:r>
-    </w:p>
-    <w:p>
-      <w:pPr>
-        <w:pStyle w:val="Corpotesto"/>
-        <w:spacing w:before="4"/>
-        <w:ind w:firstLine="632"/>
-        <w:rPr>
-          <w:rFonts w:ascii="Cambria"/>
-          <w:b/>
-          <w:color w:val="000000" w:themeColor="text1"/>
-          <w:sz w:val="40"/>
-          <w:szCs w:val="40"/>
-        </w:rPr>
-      </w:pPr>
+      <w:r>
+        <w:rPr>
+          <w:rFonts w:ascii="Cambria"/>
+          <w:bCs/>
+          <w:color w:val="000000" w:themeColor="text1"/>
+          <w:sz w:val="32"/>
+          <w:szCs w:val="32"/>
+        </w:rPr>
+        <w:t xml:space="preserve"> RunClient.bat</w:t>
+      </w:r>
     </w:p>
     <w:p>
       <w:pPr>
@@ -23324,7 +24083,7 @@
                     </pic:cNvPicPr>
                   </pic:nvPicPr>
                   <pic:blipFill>
-                    <a:blip r:embed="rId34">
+                    <a:blip r:embed="rId37">
                       <a:extLst>
                         <a:ext uri="{28A0092B-C50C-407E-A947-70E740481C1C}">
                           <a14:useLocalDpi xmlns:a14="http://schemas.microsoft.com/office/drawing/2010/main" val="0"/>
@@ -23720,7 +24479,7 @@
                     </pic:cNvPicPr>
                   </pic:nvPicPr>
                   <pic:blipFill>
-                    <a:blip r:embed="rId44">
+                    <a:blip r:embed="rId47">
                       <a:extLst>
                         <a:ext uri="{28A0092B-C50C-407E-A947-70E740481C1C}">
                           <a14:useLocalDpi xmlns:a14="http://schemas.microsoft.com/office/drawing/2010/main" val="0"/>
@@ -24490,7 +25249,7 @@
                     </pic:cNvPicPr>
                   </pic:nvPicPr>
                   <pic:blipFill>
-                    <a:blip r:embed="rId45">
+                    <a:blip r:embed="rId48">
                       <a:extLst>
                         <a:ext uri="{28A0092B-C50C-407E-A947-70E740481C1C}">
                           <a14:useLocalDpi xmlns:a14="http://schemas.microsoft.com/office/drawing/2010/main" val="0"/>
@@ -24591,7 +25350,7 @@
                     </pic:cNvPicPr>
                   </pic:nvPicPr>
                   <pic:blipFill>
-                    <a:blip r:embed="rId38" cstate="print">
+                    <a:blip r:embed="rId41" cstate="print">
                       <a:extLst>
                         <a:ext uri="{28A0092B-C50C-407E-A947-70E740481C1C}">
                           <a14:useLocalDpi xmlns:a14="http://schemas.microsoft.com/office/drawing/2010/main" val="0"/>
@@ -24776,7 +25535,7 @@
                     </pic:cNvPicPr>
                   </pic:nvPicPr>
                   <pic:blipFill>
-                    <a:blip r:embed="rId39">
+                    <a:blip r:embed="rId42">
                       <a:extLst>
                         <a:ext uri="{28A0092B-C50C-407E-A947-70E740481C1C}">
                           <a14:useLocalDpi xmlns:a14="http://schemas.microsoft.com/office/drawing/2010/main" val="0"/>
@@ -25077,7 +25836,7 @@
                     </pic:cNvPicPr>
                   </pic:nvPicPr>
                   <pic:blipFill>
-                    <a:blip r:embed="rId40">
+                    <a:blip r:embed="rId43">
                       <a:extLst>
                         <a:ext uri="{28A0092B-C50C-407E-A947-70E740481C1C}">
                           <a14:useLocalDpi xmlns:a14="http://schemas.microsoft.com/office/drawing/2010/main" val="0"/>
@@ -25386,7 +26145,7 @@
                     </pic:cNvPicPr>
                   </pic:nvPicPr>
                   <pic:blipFill>
-                    <a:blip r:embed="rId46" cstate="print">
+                    <a:blip r:embed="rId49" cstate="print">
                       <a:extLst>
                         <a:ext uri="{28A0092B-C50C-407E-A947-70E740481C1C}">
                           <a14:useLocalDpi xmlns:a14="http://schemas.microsoft.com/office/drawing/2010/main" val="0"/>
@@ -25569,7 +26328,7 @@
                     </pic:cNvPicPr>
                   </pic:nvPicPr>
                   <pic:blipFill>
-                    <a:blip r:embed="rId43">
+                    <a:blip r:embed="rId46">
                       <a:extLst>
                         <a:ext uri="{28A0092B-C50C-407E-A947-70E740481C1C}">
                           <a14:useLocalDpi xmlns:a14="http://schemas.microsoft.com/office/drawing/2010/main" val="0"/>
@@ -26060,7 +26819,7 @@
                     </pic:cNvPicPr>
                   </pic:nvPicPr>
                   <pic:blipFill>
-                    <a:blip r:embed="rId47" cstate="print">
+                    <a:blip r:embed="rId50" cstate="print">
                       <a:extLst>
                         <a:ext uri="{28A0092B-C50C-407E-A947-70E740481C1C}">
                           <a14:useLocalDpi xmlns:a14="http://schemas.microsoft.com/office/drawing/2010/main" val="0"/>
@@ -26426,7 +27185,7 @@
                     </pic:cNvPicPr>
                   </pic:nvPicPr>
                   <pic:blipFill>
-                    <a:blip r:embed="rId48" cstate="print">
+                    <a:blip r:embed="rId51" cstate="print">
                       <a:extLst>
                         <a:ext uri="{28A0092B-C50C-407E-A947-70E740481C1C}">
                           <a14:useLocalDpi xmlns:a14="http://schemas.microsoft.com/office/drawing/2010/main" val="0"/>
@@ -26863,7 +27622,7 @@
                     </pic:cNvPicPr>
                   </pic:nvPicPr>
                   <pic:blipFill>
-                    <a:blip r:embed="rId49" cstate="print">
+                    <a:blip r:embed="rId52" cstate="print">
                       <a:extLst>
                         <a:ext uri="{28A0092B-C50C-407E-A947-70E740481C1C}">
                           <a14:useLocalDpi xmlns:a14="http://schemas.microsoft.com/office/drawing/2010/main" val="0"/>
@@ -27357,7 +28116,7 @@
                     </pic:cNvPicPr>
                   </pic:nvPicPr>
                   <pic:blipFill>
-                    <a:blip r:embed="rId50" cstate="print">
+                    <a:blip r:embed="rId53" cstate="print">
                       <a:extLst>
                         <a:ext uri="{28A0092B-C50C-407E-A947-70E740481C1C}">
                           <a14:useLocalDpi xmlns:a14="http://schemas.microsoft.com/office/drawing/2010/main" val="0"/>
@@ -27524,7 +28283,7 @@
                     </pic:cNvPicPr>
                   </pic:nvPicPr>
                   <pic:blipFill>
-                    <a:blip r:embed="rId51" cstate="print">
+                    <a:blip r:embed="rId54" cstate="print">
                       <a:extLst>
                         <a:ext uri="{28A0092B-C50C-407E-A947-70E740481C1C}">
                           <a14:useLocalDpi xmlns:a14="http://schemas.microsoft.com/office/drawing/2010/main" val="0"/>
@@ -27877,7 +28636,7 @@
                     </pic:cNvPicPr>
                   </pic:nvPicPr>
                   <pic:blipFill>
-                    <a:blip r:embed="rId52" cstate="print">
+                    <a:blip r:embed="rId55" cstate="print">
                       <a:extLst>
                         <a:ext uri="{28A0092B-C50C-407E-A947-70E740481C1C}">
                           <a14:useLocalDpi xmlns:a14="http://schemas.microsoft.com/office/drawing/2010/main" val="0"/>
@@ -28226,7 +28985,7 @@
                     </pic:cNvPicPr>
                   </pic:nvPicPr>
                   <pic:blipFill>
-                    <a:blip r:embed="rId53" cstate="print">
+                    <a:blip r:embed="rId56" cstate="print">
                       <a:extLst>
                         <a:ext uri="{28A0092B-C50C-407E-A947-70E740481C1C}">
                           <a14:useLocalDpi xmlns:a14="http://schemas.microsoft.com/office/drawing/2010/main" val="0"/>
@@ -28551,7 +29310,7 @@
                     </pic:cNvPicPr>
                   </pic:nvPicPr>
                   <pic:blipFill>
-                    <a:blip r:embed="rId54" cstate="print">
+                    <a:blip r:embed="rId57" cstate="print">
                       <a:extLst>
                         <a:ext uri="{28A0092B-C50C-407E-A947-70E740481C1C}">
                           <a14:useLocalDpi xmlns:a14="http://schemas.microsoft.com/office/drawing/2010/main" val="0"/>
@@ -28930,7 +29689,7 @@
                     </pic:cNvPicPr>
                   </pic:nvPicPr>
                   <pic:blipFill>
-                    <a:blip r:embed="rId55" cstate="print">
+                    <a:blip r:embed="rId58" cstate="print">
                       <a:extLst>
                         <a:ext uri="{28A0092B-C50C-407E-A947-70E740481C1C}">
                           <a14:useLocalDpi xmlns:a14="http://schemas.microsoft.com/office/drawing/2010/main" val="0"/>
@@ -29436,7 +30195,7 @@
         <w:ind w:left="2432" w:hanging="360"/>
       </w:pPr>
     </w:lvl>
-    <w:lvl w:ilvl="1" w:tplc="04100019" w:tentative="1">
+    <w:lvl w:ilvl="1" w:tplc="04100019">
       <w:start w:val="1"/>
       <w:numFmt w:val="lowerLetter"/>
       <w:lvlText w:val="%2."/>
@@ -29445,7 +30204,7 @@
         <w:ind w:left="3152" w:hanging="360"/>
       </w:pPr>
     </w:lvl>
-    <w:lvl w:ilvl="2" w:tplc="0410001B" w:tentative="1">
+    <w:lvl w:ilvl="2" w:tplc="0410001B">
       <w:start w:val="1"/>
       <w:numFmt w:val="lowerRoman"/>
       <w:lvlText w:val="%3."/>
@@ -29454,7 +30213,7 @@
         <w:ind w:left="3872" w:hanging="180"/>
       </w:pPr>
     </w:lvl>
-    <w:lvl w:ilvl="3" w:tplc="0410000F" w:tentative="1">
+    <w:lvl w:ilvl="3" w:tplc="0410000F">
       <w:start w:val="1"/>
       <w:numFmt w:val="decimal"/>
       <w:lvlText w:val="%4."/>
@@ -29602,7 +30361,7 @@
   <w:abstractNum w:abstractNumId="6" w15:restartNumberingAfterBreak="0">
     <w:nsid w:val="1B0838AE"/>
     <w:multiLevelType w:val="hybridMultilevel"/>
-    <w:tmpl w:val="127ECA1C"/>
+    <w:tmpl w:val="39E6B190"/>
     <w:lvl w:ilvl="0" w:tplc="0410000F">
       <w:start w:val="1"/>
       <w:numFmt w:val="decimal"/>
@@ -31045,6 +31804,119 @@
     </w:lvl>
   </w:abstractNum>
   <w:abstractNum w:abstractNumId="22" w15:restartNumberingAfterBreak="0">
+    <w:nsid w:val="4A776CE2"/>
+    <w:multiLevelType w:val="hybridMultilevel"/>
+    <w:tmpl w:val="BDE81C84"/>
+    <w:lvl w:ilvl="0" w:tplc="04100001">
+      <w:start w:val="1"/>
+      <w:numFmt w:val="bullet"/>
+      <w:lvlText w:val=""/>
+      <w:lvlJc w:val="left"/>
+      <w:pPr>
+        <w:ind w:left="720" w:hanging="360"/>
+      </w:pPr>
+      <w:rPr>
+        <w:rFonts w:ascii="Symbol" w:hAnsi="Symbol" w:hint="default"/>
+      </w:rPr>
+    </w:lvl>
+    <w:lvl w:ilvl="1" w:tplc="04100003" w:tentative="1">
+      <w:start w:val="1"/>
+      <w:numFmt w:val="bullet"/>
+      <w:lvlText w:val="o"/>
+      <w:lvlJc w:val="left"/>
+      <w:pPr>
+        <w:ind w:left="1440" w:hanging="360"/>
+      </w:pPr>
+      <w:rPr>
+        <w:rFonts w:ascii="Courier New" w:hAnsi="Courier New" w:cs="Courier New" w:hint="default"/>
+      </w:rPr>
+    </w:lvl>
+    <w:lvl w:ilvl="2" w:tplc="04100005" w:tentative="1">
+      <w:start w:val="1"/>
+      <w:numFmt w:val="bullet"/>
+      <w:lvlText w:val=""/>
+      <w:lvlJc w:val="left"/>
+      <w:pPr>
+        <w:ind w:left="2160" w:hanging="360"/>
+      </w:pPr>
+      <w:rPr>
+        <w:rFonts w:ascii="Wingdings" w:hAnsi="Wingdings" w:hint="default"/>
+      </w:rPr>
+    </w:lvl>
+    <w:lvl w:ilvl="3" w:tplc="04100001" w:tentative="1">
+      <w:start w:val="1"/>
+      <w:numFmt w:val="bullet"/>
+      <w:lvlText w:val=""/>
+      <w:lvlJc w:val="left"/>
+      <w:pPr>
+        <w:ind w:left="2880" w:hanging="360"/>
+      </w:pPr>
+      <w:rPr>
+        <w:rFonts w:ascii="Symbol" w:hAnsi="Symbol" w:hint="default"/>
+      </w:rPr>
+    </w:lvl>
+    <w:lvl w:ilvl="4" w:tplc="04100003" w:tentative="1">
+      <w:start w:val="1"/>
+      <w:numFmt w:val="bullet"/>
+      <w:lvlText w:val="o"/>
+      <w:lvlJc w:val="left"/>
+      <w:pPr>
+        <w:ind w:left="3600" w:hanging="360"/>
+      </w:pPr>
+      <w:rPr>
+        <w:rFonts w:ascii="Courier New" w:hAnsi="Courier New" w:cs="Courier New" w:hint="default"/>
+      </w:rPr>
+    </w:lvl>
+    <w:lvl w:ilvl="5" w:tplc="04100005" w:tentative="1">
+      <w:start w:val="1"/>
+      <w:numFmt w:val="bullet"/>
+      <w:lvlText w:val=""/>
+      <w:lvlJc w:val="left"/>
+      <w:pPr>
+        <w:ind w:left="4320" w:hanging="360"/>
+      </w:pPr>
+      <w:rPr>
+        <w:rFonts w:ascii="Wingdings" w:hAnsi="Wingdings" w:hint="default"/>
+      </w:rPr>
+    </w:lvl>
+    <w:lvl w:ilvl="6" w:tplc="04100001" w:tentative="1">
+      <w:start w:val="1"/>
+      <w:numFmt w:val="bullet"/>
+      <w:lvlText w:val=""/>
+      <w:lvlJc w:val="left"/>
+      <w:pPr>
+        <w:ind w:left="5040" w:hanging="360"/>
+      </w:pPr>
+      <w:rPr>
+        <w:rFonts w:ascii="Symbol" w:hAnsi="Symbol" w:hint="default"/>
+      </w:rPr>
+    </w:lvl>
+    <w:lvl w:ilvl="7" w:tplc="04100003" w:tentative="1">
+      <w:start w:val="1"/>
+      <w:numFmt w:val="bullet"/>
+      <w:lvlText w:val="o"/>
+      <w:lvlJc w:val="left"/>
+      <w:pPr>
+        <w:ind w:left="5760" w:hanging="360"/>
+      </w:pPr>
+      <w:rPr>
+        <w:rFonts w:ascii="Courier New" w:hAnsi="Courier New" w:cs="Courier New" w:hint="default"/>
+      </w:rPr>
+    </w:lvl>
+    <w:lvl w:ilvl="8" w:tplc="04100005" w:tentative="1">
+      <w:start w:val="1"/>
+      <w:numFmt w:val="bullet"/>
+      <w:lvlText w:val=""/>
+      <w:lvlJc w:val="left"/>
+      <w:pPr>
+        <w:ind w:left="6480" w:hanging="360"/>
+      </w:pPr>
+      <w:rPr>
+        <w:rFonts w:ascii="Wingdings" w:hAnsi="Wingdings" w:hint="default"/>
+      </w:rPr>
+    </w:lvl>
+  </w:abstractNum>
+  <w:abstractNum w:abstractNumId="23" w15:restartNumberingAfterBreak="0">
     <w:nsid w:val="4ABF5457"/>
     <w:multiLevelType w:val="hybridMultilevel"/>
     <w:tmpl w:val="CA883644"/>
@@ -31136,7 +32008,7 @@
       </w:pPr>
     </w:lvl>
   </w:abstractNum>
-  <w:abstractNum w:abstractNumId="23" w15:restartNumberingAfterBreak="0">
+  <w:abstractNum w:abstractNumId="24" w15:restartNumberingAfterBreak="0">
     <w:nsid w:val="50D94CD9"/>
     <w:multiLevelType w:val="hybridMultilevel"/>
     <w:tmpl w:val="DB66759E"/>
@@ -31225,7 +32097,7 @@
       </w:pPr>
     </w:lvl>
   </w:abstractNum>
-  <w:abstractNum w:abstractNumId="24" w15:restartNumberingAfterBreak="0">
+  <w:abstractNum w:abstractNumId="25" w15:restartNumberingAfterBreak="0">
     <w:nsid w:val="51DF1105"/>
     <w:multiLevelType w:val="hybridMultilevel"/>
     <w:tmpl w:val="DB66759E"/>
@@ -31314,7 +32186,7 @@
       </w:pPr>
     </w:lvl>
   </w:abstractNum>
-  <w:abstractNum w:abstractNumId="25" w15:restartNumberingAfterBreak="0">
+  <w:abstractNum w:abstractNumId="26" w15:restartNumberingAfterBreak="0">
     <w:nsid w:val="57C26EED"/>
     <w:multiLevelType w:val="hybridMultilevel"/>
     <w:tmpl w:val="B9C2FAF0"/>
@@ -31403,7 +32275,7 @@
       </w:pPr>
     </w:lvl>
   </w:abstractNum>
-  <w:abstractNum w:abstractNumId="26" w15:restartNumberingAfterBreak="0">
+  <w:abstractNum w:abstractNumId="27" w15:restartNumberingAfterBreak="0">
     <w:nsid w:val="5D0F4BFD"/>
     <w:multiLevelType w:val="hybridMultilevel"/>
     <w:tmpl w:val="C6DA17A6"/>
@@ -31495,7 +32367,7 @@
       </w:pPr>
     </w:lvl>
   </w:abstractNum>
-  <w:abstractNum w:abstractNumId="27" w15:restartNumberingAfterBreak="0">
+  <w:abstractNum w:abstractNumId="28" w15:restartNumberingAfterBreak="0">
     <w:nsid w:val="661D2943"/>
     <w:multiLevelType w:val="hybridMultilevel"/>
     <w:tmpl w:val="AC5A8666"/>
@@ -31605,7 +32477,7 @@
       </w:rPr>
     </w:lvl>
   </w:abstractNum>
-  <w:abstractNum w:abstractNumId="28" w15:restartNumberingAfterBreak="0">
+  <w:abstractNum w:abstractNumId="29" w15:restartNumberingAfterBreak="0">
     <w:nsid w:val="6691044A"/>
     <w:multiLevelType w:val="hybridMultilevel"/>
     <w:tmpl w:val="EBB294DC"/>
@@ -31694,7 +32566,7 @@
       </w:pPr>
     </w:lvl>
   </w:abstractNum>
-  <w:abstractNum w:abstractNumId="29" w15:restartNumberingAfterBreak="0">
+  <w:abstractNum w:abstractNumId="30" w15:restartNumberingAfterBreak="0">
     <w:nsid w:val="66ED4FF6"/>
     <w:multiLevelType w:val="hybridMultilevel"/>
     <w:tmpl w:val="BE2E9168"/>
@@ -31780,7 +32652,7 @@
       </w:pPr>
     </w:lvl>
   </w:abstractNum>
-  <w:abstractNum w:abstractNumId="30" w15:restartNumberingAfterBreak="0">
+  <w:abstractNum w:abstractNumId="31" w15:restartNumberingAfterBreak="0">
     <w:nsid w:val="66F17218"/>
     <w:multiLevelType w:val="hybridMultilevel"/>
     <w:tmpl w:val="BB86B7A2"/>
@@ -31869,7 +32741,7 @@
       </w:pPr>
     </w:lvl>
   </w:abstractNum>
-  <w:abstractNum w:abstractNumId="31" w15:restartNumberingAfterBreak="0">
+  <w:abstractNum w:abstractNumId="32" w15:restartNumberingAfterBreak="0">
     <w:nsid w:val="676C66F0"/>
     <w:multiLevelType w:val="hybridMultilevel"/>
     <w:tmpl w:val="9E26B7B4"/>
@@ -31955,7 +32827,7 @@
       </w:pPr>
     </w:lvl>
   </w:abstractNum>
-  <w:abstractNum w:abstractNumId="32" w15:restartNumberingAfterBreak="0">
+  <w:abstractNum w:abstractNumId="33" w15:restartNumberingAfterBreak="0">
     <w:nsid w:val="6C611785"/>
     <w:multiLevelType w:val="hybridMultilevel"/>
     <w:tmpl w:val="DB66759E"/>
@@ -32044,7 +32916,7 @@
       </w:pPr>
     </w:lvl>
   </w:abstractNum>
-  <w:abstractNum w:abstractNumId="33" w15:restartNumberingAfterBreak="0">
+  <w:abstractNum w:abstractNumId="34" w15:restartNumberingAfterBreak="0">
     <w:nsid w:val="6CE850E5"/>
     <w:multiLevelType w:val="hybridMultilevel"/>
     <w:tmpl w:val="839C6EF6"/>
@@ -32133,7 +33005,7 @@
       </w:pPr>
     </w:lvl>
   </w:abstractNum>
-  <w:abstractNum w:abstractNumId="34" w15:restartNumberingAfterBreak="0">
+  <w:abstractNum w:abstractNumId="35" w15:restartNumberingAfterBreak="0">
     <w:nsid w:val="6DC72B60"/>
     <w:multiLevelType w:val="hybridMultilevel"/>
     <w:tmpl w:val="511276E6"/>
@@ -32225,7 +33097,7 @@
       </w:pPr>
     </w:lvl>
   </w:abstractNum>
-  <w:abstractNum w:abstractNumId="35" w15:restartNumberingAfterBreak="0">
+  <w:abstractNum w:abstractNumId="36" w15:restartNumberingAfterBreak="0">
     <w:nsid w:val="6ECB3AB9"/>
     <w:multiLevelType w:val="hybridMultilevel"/>
     <w:tmpl w:val="B9C2FAF0"/>
@@ -32314,7 +33186,7 @@
       </w:pPr>
     </w:lvl>
   </w:abstractNum>
-  <w:abstractNum w:abstractNumId="36" w15:restartNumberingAfterBreak="0">
+  <w:abstractNum w:abstractNumId="37" w15:restartNumberingAfterBreak="0">
     <w:nsid w:val="71A22084"/>
     <w:multiLevelType w:val="hybridMultilevel"/>
     <w:tmpl w:val="99389CC4"/>
@@ -32404,10 +33276,10 @@
       </w:pPr>
     </w:lvl>
   </w:abstractNum>
-  <w:abstractNum w:abstractNumId="37" w15:restartNumberingAfterBreak="0">
+  <w:abstractNum w:abstractNumId="38" w15:restartNumberingAfterBreak="0">
     <w:nsid w:val="72590A9B"/>
     <w:multiLevelType w:val="hybridMultilevel"/>
-    <w:tmpl w:val="76A65522"/>
+    <w:tmpl w:val="2E5A8494"/>
     <w:lvl w:ilvl="0" w:tplc="04100001">
       <w:start w:val="1"/>
       <w:numFmt w:val="bullet"/>
@@ -32517,17 +33389,243 @@
       </w:rPr>
     </w:lvl>
   </w:abstractNum>
+  <w:abstractNum w:abstractNumId="39" w15:restartNumberingAfterBreak="0">
+    <w:nsid w:val="735F53E5"/>
+    <w:multiLevelType w:val="hybridMultilevel"/>
+    <w:tmpl w:val="72DCBEDC"/>
+    <w:lvl w:ilvl="0" w:tplc="04100001">
+      <w:start w:val="1"/>
+      <w:numFmt w:val="bullet"/>
+      <w:lvlText w:val=""/>
+      <w:lvlJc w:val="left"/>
+      <w:pPr>
+        <w:ind w:left="720" w:hanging="360"/>
+      </w:pPr>
+      <w:rPr>
+        <w:rFonts w:ascii="Symbol" w:hAnsi="Symbol" w:hint="default"/>
+      </w:rPr>
+    </w:lvl>
+    <w:lvl w:ilvl="1" w:tplc="04100003" w:tentative="1">
+      <w:start w:val="1"/>
+      <w:numFmt w:val="bullet"/>
+      <w:lvlText w:val="o"/>
+      <w:lvlJc w:val="left"/>
+      <w:pPr>
+        <w:ind w:left="1440" w:hanging="360"/>
+      </w:pPr>
+      <w:rPr>
+        <w:rFonts w:ascii="Courier New" w:hAnsi="Courier New" w:cs="Courier New" w:hint="default"/>
+      </w:rPr>
+    </w:lvl>
+    <w:lvl w:ilvl="2" w:tplc="04100005" w:tentative="1">
+      <w:start w:val="1"/>
+      <w:numFmt w:val="bullet"/>
+      <w:lvlText w:val=""/>
+      <w:lvlJc w:val="left"/>
+      <w:pPr>
+        <w:ind w:left="2160" w:hanging="360"/>
+      </w:pPr>
+      <w:rPr>
+        <w:rFonts w:ascii="Wingdings" w:hAnsi="Wingdings" w:hint="default"/>
+      </w:rPr>
+    </w:lvl>
+    <w:lvl w:ilvl="3" w:tplc="04100001" w:tentative="1">
+      <w:start w:val="1"/>
+      <w:numFmt w:val="bullet"/>
+      <w:lvlText w:val=""/>
+      <w:lvlJc w:val="left"/>
+      <w:pPr>
+        <w:ind w:left="2880" w:hanging="360"/>
+      </w:pPr>
+      <w:rPr>
+        <w:rFonts w:ascii="Symbol" w:hAnsi="Symbol" w:hint="default"/>
+      </w:rPr>
+    </w:lvl>
+    <w:lvl w:ilvl="4" w:tplc="04100003" w:tentative="1">
+      <w:start w:val="1"/>
+      <w:numFmt w:val="bullet"/>
+      <w:lvlText w:val="o"/>
+      <w:lvlJc w:val="left"/>
+      <w:pPr>
+        <w:ind w:left="3600" w:hanging="360"/>
+      </w:pPr>
+      <w:rPr>
+        <w:rFonts w:ascii="Courier New" w:hAnsi="Courier New" w:cs="Courier New" w:hint="default"/>
+      </w:rPr>
+    </w:lvl>
+    <w:lvl w:ilvl="5" w:tplc="04100005" w:tentative="1">
+      <w:start w:val="1"/>
+      <w:numFmt w:val="bullet"/>
+      <w:lvlText w:val=""/>
+      <w:lvlJc w:val="left"/>
+      <w:pPr>
+        <w:ind w:left="4320" w:hanging="360"/>
+      </w:pPr>
+      <w:rPr>
+        <w:rFonts w:ascii="Wingdings" w:hAnsi="Wingdings" w:hint="default"/>
+      </w:rPr>
+    </w:lvl>
+    <w:lvl w:ilvl="6" w:tplc="04100001" w:tentative="1">
+      <w:start w:val="1"/>
+      <w:numFmt w:val="bullet"/>
+      <w:lvlText w:val=""/>
+      <w:lvlJc w:val="left"/>
+      <w:pPr>
+        <w:ind w:left="5040" w:hanging="360"/>
+      </w:pPr>
+      <w:rPr>
+        <w:rFonts w:ascii="Symbol" w:hAnsi="Symbol" w:hint="default"/>
+      </w:rPr>
+    </w:lvl>
+    <w:lvl w:ilvl="7" w:tplc="04100003" w:tentative="1">
+      <w:start w:val="1"/>
+      <w:numFmt w:val="bullet"/>
+      <w:lvlText w:val="o"/>
+      <w:lvlJc w:val="left"/>
+      <w:pPr>
+        <w:ind w:left="5760" w:hanging="360"/>
+      </w:pPr>
+      <w:rPr>
+        <w:rFonts w:ascii="Courier New" w:hAnsi="Courier New" w:cs="Courier New" w:hint="default"/>
+      </w:rPr>
+    </w:lvl>
+    <w:lvl w:ilvl="8" w:tplc="04100005" w:tentative="1">
+      <w:start w:val="1"/>
+      <w:numFmt w:val="bullet"/>
+      <w:lvlText w:val=""/>
+      <w:lvlJc w:val="left"/>
+      <w:pPr>
+        <w:ind w:left="6480" w:hanging="360"/>
+      </w:pPr>
+      <w:rPr>
+        <w:rFonts w:ascii="Wingdings" w:hAnsi="Wingdings" w:hint="default"/>
+      </w:rPr>
+    </w:lvl>
+  </w:abstractNum>
+  <w:abstractNum w:abstractNumId="40" w15:restartNumberingAfterBreak="0">
+    <w:nsid w:val="7A0138D0"/>
+    <w:multiLevelType w:val="hybridMultilevel"/>
+    <w:tmpl w:val="A38822B2"/>
+    <w:lvl w:ilvl="0" w:tplc="04100001">
+      <w:start w:val="1"/>
+      <w:numFmt w:val="bullet"/>
+      <w:lvlText w:val=""/>
+      <w:lvlJc w:val="left"/>
+      <w:pPr>
+        <w:ind w:left="1352" w:hanging="360"/>
+      </w:pPr>
+      <w:rPr>
+        <w:rFonts w:ascii="Symbol" w:hAnsi="Symbol" w:hint="default"/>
+      </w:rPr>
+    </w:lvl>
+    <w:lvl w:ilvl="1" w:tplc="04100003" w:tentative="1">
+      <w:start w:val="1"/>
+      <w:numFmt w:val="bullet"/>
+      <w:lvlText w:val="o"/>
+      <w:lvlJc w:val="left"/>
+      <w:pPr>
+        <w:ind w:left="2072" w:hanging="360"/>
+      </w:pPr>
+      <w:rPr>
+        <w:rFonts w:ascii="Courier New" w:hAnsi="Courier New" w:cs="Courier New" w:hint="default"/>
+      </w:rPr>
+    </w:lvl>
+    <w:lvl w:ilvl="2" w:tplc="04100005" w:tentative="1">
+      <w:start w:val="1"/>
+      <w:numFmt w:val="bullet"/>
+      <w:lvlText w:val=""/>
+      <w:lvlJc w:val="left"/>
+      <w:pPr>
+        <w:ind w:left="2792" w:hanging="360"/>
+      </w:pPr>
+      <w:rPr>
+        <w:rFonts w:ascii="Wingdings" w:hAnsi="Wingdings" w:hint="default"/>
+      </w:rPr>
+    </w:lvl>
+    <w:lvl w:ilvl="3" w:tplc="04100001" w:tentative="1">
+      <w:start w:val="1"/>
+      <w:numFmt w:val="bullet"/>
+      <w:lvlText w:val=""/>
+      <w:lvlJc w:val="left"/>
+      <w:pPr>
+        <w:ind w:left="3512" w:hanging="360"/>
+      </w:pPr>
+      <w:rPr>
+        <w:rFonts w:ascii="Symbol" w:hAnsi="Symbol" w:hint="default"/>
+      </w:rPr>
+    </w:lvl>
+    <w:lvl w:ilvl="4" w:tplc="04100003" w:tentative="1">
+      <w:start w:val="1"/>
+      <w:numFmt w:val="bullet"/>
+      <w:lvlText w:val="o"/>
+      <w:lvlJc w:val="left"/>
+      <w:pPr>
+        <w:ind w:left="4232" w:hanging="360"/>
+      </w:pPr>
+      <w:rPr>
+        <w:rFonts w:ascii="Courier New" w:hAnsi="Courier New" w:cs="Courier New" w:hint="default"/>
+      </w:rPr>
+    </w:lvl>
+    <w:lvl w:ilvl="5" w:tplc="04100005" w:tentative="1">
+      <w:start w:val="1"/>
+      <w:numFmt w:val="bullet"/>
+      <w:lvlText w:val=""/>
+      <w:lvlJc w:val="left"/>
+      <w:pPr>
+        <w:ind w:left="4952" w:hanging="360"/>
+      </w:pPr>
+      <w:rPr>
+        <w:rFonts w:ascii="Wingdings" w:hAnsi="Wingdings" w:hint="default"/>
+      </w:rPr>
+    </w:lvl>
+    <w:lvl w:ilvl="6" w:tplc="04100001" w:tentative="1">
+      <w:start w:val="1"/>
+      <w:numFmt w:val="bullet"/>
+      <w:lvlText w:val=""/>
+      <w:lvlJc w:val="left"/>
+      <w:pPr>
+        <w:ind w:left="5672" w:hanging="360"/>
+      </w:pPr>
+      <w:rPr>
+        <w:rFonts w:ascii="Symbol" w:hAnsi="Symbol" w:hint="default"/>
+      </w:rPr>
+    </w:lvl>
+    <w:lvl w:ilvl="7" w:tplc="04100003" w:tentative="1">
+      <w:start w:val="1"/>
+      <w:numFmt w:val="bullet"/>
+      <w:lvlText w:val="o"/>
+      <w:lvlJc w:val="left"/>
+      <w:pPr>
+        <w:ind w:left="6392" w:hanging="360"/>
+      </w:pPr>
+      <w:rPr>
+        <w:rFonts w:ascii="Courier New" w:hAnsi="Courier New" w:cs="Courier New" w:hint="default"/>
+      </w:rPr>
+    </w:lvl>
+    <w:lvl w:ilvl="8" w:tplc="04100005" w:tentative="1">
+      <w:start w:val="1"/>
+      <w:numFmt w:val="bullet"/>
+      <w:lvlText w:val=""/>
+      <w:lvlJc w:val="left"/>
+      <w:pPr>
+        <w:ind w:left="7112" w:hanging="360"/>
+      </w:pPr>
+      <w:rPr>
+        <w:rFonts w:ascii="Wingdings" w:hAnsi="Wingdings" w:hint="default"/>
+      </w:rPr>
+    </w:lvl>
+  </w:abstractNum>
   <w:num w:numId="1" w16cid:durableId="359092675">
-    <w:abstractNumId w:val="36"/>
+    <w:abstractNumId w:val="37"/>
   </w:num>
   <w:num w:numId="2" w16cid:durableId="144665559">
-    <w:abstractNumId w:val="30"/>
+    <w:abstractNumId w:val="31"/>
   </w:num>
   <w:num w:numId="3" w16cid:durableId="1242643670">
-    <w:abstractNumId w:val="33"/>
+    <w:abstractNumId w:val="34"/>
   </w:num>
   <w:num w:numId="4" w16cid:durableId="750588197">
-    <w:abstractNumId w:val="25"/>
+    <w:abstractNumId w:val="26"/>
   </w:num>
   <w:num w:numId="5" w16cid:durableId="1269854254">
     <w:abstractNumId w:val="9"/>
@@ -32542,16 +33640,16 @@
     <w:abstractNumId w:val="8"/>
   </w:num>
   <w:num w:numId="9" w16cid:durableId="682898946">
-    <w:abstractNumId w:val="35"/>
+    <w:abstractNumId w:val="36"/>
   </w:num>
   <w:num w:numId="10" w16cid:durableId="307975908">
+    <w:abstractNumId w:val="25"/>
+  </w:num>
+  <w:num w:numId="11" w16cid:durableId="927232395">
     <w:abstractNumId w:val="24"/>
   </w:num>
-  <w:num w:numId="11" w16cid:durableId="927232395">
-    <w:abstractNumId w:val="23"/>
-  </w:num>
   <w:num w:numId="12" w16cid:durableId="1104300557">
-    <w:abstractNumId w:val="32"/>
+    <w:abstractNumId w:val="33"/>
   </w:num>
   <w:num w:numId="13" w16cid:durableId="100805795">
     <w:abstractNumId w:val="21"/>
@@ -32560,7 +33658,7 @@
     <w:abstractNumId w:val="5"/>
   </w:num>
   <w:num w:numId="15" w16cid:durableId="430855733">
-    <w:abstractNumId w:val="27"/>
+    <w:abstractNumId w:val="28"/>
   </w:num>
   <w:num w:numId="16" w16cid:durableId="1739981717">
     <w:abstractNumId w:val="2"/>
@@ -32572,19 +33670,19 @@
     <w:abstractNumId w:val="7"/>
   </w:num>
   <w:num w:numId="19" w16cid:durableId="974021887">
-    <w:abstractNumId w:val="22"/>
+    <w:abstractNumId w:val="23"/>
   </w:num>
   <w:num w:numId="20" w16cid:durableId="17901946">
-    <w:abstractNumId w:val="26"/>
+    <w:abstractNumId w:val="27"/>
   </w:num>
   <w:num w:numId="21" w16cid:durableId="822743955">
     <w:abstractNumId w:val="10"/>
   </w:num>
   <w:num w:numId="22" w16cid:durableId="1060906472">
-    <w:abstractNumId w:val="28"/>
+    <w:abstractNumId w:val="29"/>
   </w:num>
   <w:num w:numId="23" w16cid:durableId="1899441330">
-    <w:abstractNumId w:val="34"/>
+    <w:abstractNumId w:val="35"/>
   </w:num>
   <w:num w:numId="24" w16cid:durableId="1751270993">
     <w:abstractNumId w:val="16"/>
@@ -32611,10 +33709,10 @@
     <w:abstractNumId w:val="4"/>
   </w:num>
   <w:num w:numId="32" w16cid:durableId="1638298824">
-    <w:abstractNumId w:val="31"/>
+    <w:abstractNumId w:val="32"/>
   </w:num>
   <w:num w:numId="33" w16cid:durableId="1079139466">
-    <w:abstractNumId w:val="29"/>
+    <w:abstractNumId w:val="30"/>
   </w:num>
   <w:num w:numId="34" w16cid:durableId="2048556754">
     <w:abstractNumId w:val="0"/>
@@ -32629,7 +33727,16 @@
     <w:abstractNumId w:val="13"/>
   </w:num>
   <w:num w:numId="38" w16cid:durableId="147478152">
-    <w:abstractNumId w:val="37"/>
+    <w:abstractNumId w:val="38"/>
+  </w:num>
+  <w:num w:numId="39" w16cid:durableId="1363215085">
+    <w:abstractNumId w:val="40"/>
+  </w:num>
+  <w:num w:numId="40" w16cid:durableId="555698970">
+    <w:abstractNumId w:val="39"/>
+  </w:num>
+  <w:num w:numId="41" w16cid:durableId="420296442">
+    <w:abstractNumId w:val="22"/>
   </w:num>
   <w:numIdMacAtCleanup w:val="14"/>
 </w:numbering>

</xml_diff>

<commit_message>
DOC UPDATE cambiate imperfezioni nello script runclient e revision history
</commit_message>
<xml_diff>
--- a/Documentazione/Documentazione.docx
+++ b/Documentazione/Documentazione.docx
@@ -816,27 +816,38 @@
           <w:color w:val="000000" w:themeColor="text1"/>
           <w:sz w:val="32"/>
           <w:szCs w:val="32"/>
+          <w:lang w:val="it-IT"/>
+        </w:rPr>
+      </w:pPr>
+      <w:r>
+        <w:rPr>
+          <w:bCs/>
+          <w:color w:val="000000" w:themeColor="text1"/>
+          <w:sz w:val="32"/>
+          <w:szCs w:val="32"/>
           <w:lang w:val="en-GB"/>
         </w:rPr>
-      </w:pPr>
-      <w:r>
-        <w:rPr>
-          <w:bCs/>
-          <w:color w:val="000000" w:themeColor="text1"/>
-          <w:sz w:val="32"/>
-          <w:szCs w:val="32"/>
-          <w:lang w:val="en-GB"/>
-        </w:rPr>
         <w:tab/>
+      </w:r>
+      <w:proofErr w:type="spellStart"/>
+      <w:r>
+        <w:rPr>
+          <w:bCs/>
+          <w:color w:val="000000" w:themeColor="text1"/>
+          <w:sz w:val="32"/>
+          <w:szCs w:val="32"/>
+          <w:lang w:val="it-IT"/>
+        </w:rPr>
         <w:t>Changelog</w:t>
       </w:r>
-      <w:r>
-        <w:rPr>
-          <w:bCs/>
-          <w:color w:val="000000" w:themeColor="text1"/>
-          <w:sz w:val="32"/>
-          <w:szCs w:val="32"/>
-          <w:lang w:val="en-GB"/>
+      <w:proofErr w:type="spellEnd"/>
+      <w:r>
+        <w:rPr>
+          <w:bCs/>
+          <w:color w:val="000000" w:themeColor="text1"/>
+          <w:sz w:val="32"/>
+          <w:szCs w:val="32"/>
+          <w:lang w:val="it-IT"/>
         </w:rPr>
         <w:tab/>
         <w:t>49-57</w:t>
@@ -847,7 +858,7 @@
           <w:color w:val="000000" w:themeColor="text1"/>
           <w:sz w:val="32"/>
           <w:szCs w:val="32"/>
-          <w:lang w:val="en-GB"/>
+          <w:lang w:val="it-IT"/>
         </w:rPr>
         <w:tab/>
       </w:r>
@@ -857,7 +868,7 @@
           <w:color w:val="000000" w:themeColor="text1"/>
           <w:sz w:val="32"/>
           <w:szCs w:val="32"/>
-          <w:lang w:val="en-GB"/>
+          <w:lang w:val="it-IT"/>
         </w:rPr>
         <w:tab/>
       </w:r>
@@ -867,7 +878,7 @@
           <w:color w:val="000000" w:themeColor="text1"/>
           <w:sz w:val="32"/>
           <w:szCs w:val="32"/>
-          <w:lang w:val="en-GB"/>
+          <w:lang w:val="it-IT"/>
         </w:rPr>
         <w:tab/>
       </w:r>
@@ -885,7 +896,7 @@
           <w:color w:val="000000" w:themeColor="text1"/>
           <w:sz w:val="32"/>
           <w:szCs w:val="32"/>
-          <w:lang w:val="en-GB"/>
+          <w:lang w:val="it-IT"/>
         </w:rPr>
       </w:pPr>
       <w:r>
@@ -895,7 +906,7 @@
           <w:color w:val="000000" w:themeColor="text1"/>
           <w:sz w:val="48"/>
           <w:szCs w:val="48"/>
-          <w:lang w:val="en-GB"/>
+          <w:lang w:val="it-IT"/>
         </w:rPr>
         <w:tab/>
       </w:r>
@@ -906,7 +917,7 @@
           <w:color w:val="000000" w:themeColor="text1"/>
           <w:sz w:val="48"/>
           <w:szCs w:val="48"/>
-          <w:lang w:val="en-GB"/>
+          <w:lang w:val="it-IT"/>
         </w:rPr>
         <w:tab/>
       </w:r>
@@ -917,7 +928,7 @@
           <w:color w:val="000000" w:themeColor="text1"/>
           <w:sz w:val="48"/>
           <w:szCs w:val="48"/>
-          <w:lang w:val="en-GB"/>
+          <w:lang w:val="it-IT"/>
         </w:rPr>
         <w:tab/>
       </w:r>
@@ -1644,6 +1655,7 @@
                 <w:szCs w:val="24"/>
               </w:rPr>
             </w:pPr>
+            <w:proofErr w:type="spellStart"/>
             <w:r>
               <w:rPr>
                 <w:rFonts w:ascii="Arial" w:eastAsia="Times New Roman" w:hAnsi="Arial" w:cs="Arial"/>
@@ -1652,9 +1664,9 @@
                 <w:sz w:val="16"/>
                 <w:szCs w:val="24"/>
               </w:rPr>
-              <w:t xml:space="preserve">Fine </w:t>
-            </w:r>
-            <w:proofErr w:type="spellStart"/>
+              <w:t>Metà</w:t>
+            </w:r>
+            <w:proofErr w:type="spellEnd"/>
             <w:r>
               <w:rPr>
                 <w:rFonts w:ascii="Arial" w:eastAsia="Times New Roman" w:hAnsi="Arial" w:cs="Arial"/>
@@ -1663,7 +1675,18 @@
                 <w:sz w:val="16"/>
                 <w:szCs w:val="24"/>
               </w:rPr>
-              <w:t>dicembre</w:t>
+              <w:t xml:space="preserve"> </w:t>
+            </w:r>
+            <w:proofErr w:type="spellStart"/>
+            <w:r>
+              <w:rPr>
+                <w:rFonts w:ascii="Arial" w:eastAsia="Times New Roman" w:hAnsi="Arial" w:cs="Arial"/>
+                <w:b/>
+                <w:bCs/>
+                <w:sz w:val="16"/>
+                <w:szCs w:val="24"/>
+              </w:rPr>
+              <w:t>novembre</w:t>
             </w:r>
             <w:proofErr w:type="spellEnd"/>
           </w:p>
@@ -1738,9 +1761,9 @@
                 <w:bCs/>
                 <w:sz w:val="16"/>
                 <w:szCs w:val="24"/>
-              </w:rPr>
-            </w:pPr>
-            <w:proofErr w:type="spellStart"/>
+                <w:lang w:val="it-IT"/>
+              </w:rPr>
+            </w:pPr>
             <w:r>
               <w:rPr>
                 <w:rFonts w:ascii="Arial" w:eastAsia="Times New Roman" w:hAnsi="Arial" w:cs="Arial"/>
@@ -1748,10 +1771,10 @@
                 <w:bCs/>
                 <w:sz w:val="16"/>
                 <w:szCs w:val="24"/>
-              </w:rPr>
-              <w:t>Inizio</w:t>
-            </w:r>
-            <w:proofErr w:type="spellEnd"/>
+                <w:lang w:val="it-IT"/>
+              </w:rPr>
+              <w:t>Inizio doc</w:t>
+            </w:r>
             <w:r>
               <w:rPr>
                 <w:rFonts w:ascii="Arial" w:eastAsia="Times New Roman" w:hAnsi="Arial" w:cs="Arial"/>
@@ -1759,10 +1782,10 @@
                 <w:bCs/>
                 <w:sz w:val="16"/>
                 <w:szCs w:val="24"/>
-              </w:rPr>
-              <w:t xml:space="preserve"> </w:t>
-            </w:r>
-            <w:proofErr w:type="spellStart"/>
+                <w:lang w:val="it-IT"/>
+              </w:rPr>
+              <w:t>umentazione e</w:t>
+            </w:r>
             <w:r>
               <w:rPr>
                 <w:rFonts w:ascii="Arial" w:eastAsia="Times New Roman" w:hAnsi="Arial" w:cs="Arial"/>
@@ -1770,8 +1793,9 @@
                 <w:bCs/>
                 <w:sz w:val="16"/>
                 <w:szCs w:val="24"/>
-              </w:rPr>
-              <w:t>doc</w:t>
+                <w:lang w:val="it-IT"/>
+              </w:rPr>
+              <w:t xml:space="preserve"> prima bozza</w:t>
             </w:r>
             <w:r>
               <w:rPr>
@@ -1780,32 +1804,10 @@
                 <w:bCs/>
                 <w:sz w:val="16"/>
                 <w:szCs w:val="24"/>
-              </w:rPr>
-              <w:t>umentazione</w:t>
-            </w:r>
-            <w:proofErr w:type="spellEnd"/>
-            <w:r>
-              <w:rPr>
-                <w:rFonts w:ascii="Arial" w:eastAsia="Times New Roman" w:hAnsi="Arial" w:cs="Arial"/>
-                <w:b/>
-                <w:bCs/>
-                <w:sz w:val="16"/>
-                <w:szCs w:val="24"/>
-              </w:rPr>
-              <w:t xml:space="preserve"> e </w:t>
-            </w:r>
-            <w:proofErr w:type="spellStart"/>
-            <w:r>
-              <w:rPr>
-                <w:rFonts w:ascii="Arial" w:eastAsia="Times New Roman" w:hAnsi="Arial" w:cs="Arial"/>
-                <w:b/>
-                <w:bCs/>
-                <w:sz w:val="16"/>
-                <w:szCs w:val="24"/>
-              </w:rPr>
-              <w:t>progetto</w:t>
-            </w:r>
-            <w:proofErr w:type="spellEnd"/>
+                <w:lang w:val="it-IT"/>
+              </w:rPr>
+              <w:t xml:space="preserve"> progetto</w:t>
+            </w:r>
           </w:p>
         </w:tc>
       </w:tr>
@@ -2505,11 +2507,10 @@
           <w:szCs w:val="32"/>
           <w:lang w:val="it-IT"/>
         </w:rPr>
-        <w:t>I clienti sono identificati da: nome, cognome, codice fiscale, indirizzo email, numero telefonico e indirizzo di consegna. Gli impiegati e l’amministratore sono identificati da: nome, cognome, codice fiscale, indirizzo email, numero telefonico e indirizzo di residenza. Per le consegne dei vini ai clienti e per la fornitura dei vini, l’azienda si serve dei servizi di un corriere e di un fornitore. Queste due persone sono identificate da: nome, cognome, indirizzo email, numero telefonico, e codice fiscale e indirizzo della loro azienda. I vini, sono identificati dai seguenti attributi: nome, produttore, provenienza, anno, note tecniche, e i vitigni da cui derivano. Ogni bottiglia ha un prezzo che dipende dalla qualità del vino e dal suo numero di vendite.</w:t>
-      </w:r>
-    </w:p>
-    <w:p>
-      <w:pPr>
+        <w:t xml:space="preserve">I clienti sono identificati da: nome, cognome, codice fiscale, indirizzo </w:t>
+      </w:r>
+      <w:proofErr w:type="gramStart"/>
+      <w:r>
         <w:rPr>
           <w:rFonts w:ascii="Cambria" w:eastAsia="Cambria" w:hAnsi="Cambria" w:cs="Cambria"/>
           <w:bCs/>
@@ -2518,7 +2519,9 @@
           <w:szCs w:val="32"/>
           <w:lang w:val="it-IT"/>
         </w:rPr>
-      </w:pPr>
+        <w:t>email</w:t>
+      </w:r>
+      <w:proofErr w:type="gramEnd"/>
       <w:r>
         <w:rPr>
           <w:rFonts w:ascii="Cambria" w:eastAsia="Cambria" w:hAnsi="Cambria" w:cs="Cambria"/>
@@ -2528,6 +2531,101 @@
           <w:szCs w:val="32"/>
           <w:lang w:val="it-IT"/>
         </w:rPr>
+        <w:t xml:space="preserve">, numero telefonico e indirizzo di consegna. Gli impiegati e l’amministratore sono identificati da: nome, cognome, codice fiscale, indirizzo </w:t>
+      </w:r>
+      <w:proofErr w:type="gramStart"/>
+      <w:r>
+        <w:rPr>
+          <w:rFonts w:ascii="Cambria" w:eastAsia="Cambria" w:hAnsi="Cambria" w:cs="Cambria"/>
+          <w:bCs/>
+          <w:color w:val="000000" w:themeColor="text1"/>
+          <w:sz w:val="32"/>
+          <w:szCs w:val="32"/>
+          <w:lang w:val="it-IT"/>
+        </w:rPr>
+        <w:t>email</w:t>
+      </w:r>
+      <w:proofErr w:type="gramEnd"/>
+      <w:r>
+        <w:rPr>
+          <w:rFonts w:ascii="Cambria" w:eastAsia="Cambria" w:hAnsi="Cambria" w:cs="Cambria"/>
+          <w:bCs/>
+          <w:color w:val="000000" w:themeColor="text1"/>
+          <w:sz w:val="32"/>
+          <w:szCs w:val="32"/>
+          <w:lang w:val="it-IT"/>
+        </w:rPr>
+        <w:t xml:space="preserve">, numero telefonico e indirizzo di residenza. Per le consegne dei vini ai clienti e per la fornitura dei vini, l’azienda si serve dei servizi di un corriere e di un fornitore. Queste due persone sono identificate da: nome, cognome, indirizzo </w:t>
+      </w:r>
+      <w:proofErr w:type="gramStart"/>
+      <w:r>
+        <w:rPr>
+          <w:rFonts w:ascii="Cambria" w:eastAsia="Cambria" w:hAnsi="Cambria" w:cs="Cambria"/>
+          <w:bCs/>
+          <w:color w:val="000000" w:themeColor="text1"/>
+          <w:sz w:val="32"/>
+          <w:szCs w:val="32"/>
+          <w:lang w:val="it-IT"/>
+        </w:rPr>
+        <w:t>email</w:t>
+      </w:r>
+      <w:proofErr w:type="gramEnd"/>
+      <w:r>
+        <w:rPr>
+          <w:rFonts w:ascii="Cambria" w:eastAsia="Cambria" w:hAnsi="Cambria" w:cs="Cambria"/>
+          <w:bCs/>
+          <w:color w:val="000000" w:themeColor="text1"/>
+          <w:sz w:val="32"/>
+          <w:szCs w:val="32"/>
+          <w:lang w:val="it-IT"/>
+        </w:rPr>
+        <w:t xml:space="preserve">, numero telefonico, e codice fiscale e indirizzo della loro azienda. </w:t>
+      </w:r>
+      <w:proofErr w:type="gramStart"/>
+      <w:r>
+        <w:rPr>
+          <w:rFonts w:ascii="Cambria" w:eastAsia="Cambria" w:hAnsi="Cambria" w:cs="Cambria"/>
+          <w:bCs/>
+          <w:color w:val="000000" w:themeColor="text1"/>
+          <w:sz w:val="32"/>
+          <w:szCs w:val="32"/>
+          <w:lang w:val="it-IT"/>
+        </w:rPr>
+        <w:t>I vini,</w:t>
+      </w:r>
+      <w:proofErr w:type="gramEnd"/>
+      <w:r>
+        <w:rPr>
+          <w:rFonts w:ascii="Cambria" w:eastAsia="Cambria" w:hAnsi="Cambria" w:cs="Cambria"/>
+          <w:bCs/>
+          <w:color w:val="000000" w:themeColor="text1"/>
+          <w:sz w:val="32"/>
+          <w:szCs w:val="32"/>
+          <w:lang w:val="it-IT"/>
+        </w:rPr>
+        <w:t xml:space="preserve"> sono identificati dai seguenti attributi: nome, produttore, provenienza, anno, note tecniche, e i vitigni da cui derivano. Ogni bottiglia ha un prezzo che dipende dalla qualità del vino e dal suo numero di vendite.</w:t>
+      </w:r>
+    </w:p>
+    <w:p>
+      <w:pPr>
+        <w:rPr>
+          <w:rFonts w:ascii="Cambria" w:eastAsia="Cambria" w:hAnsi="Cambria" w:cs="Cambria"/>
+          <w:bCs/>
+          <w:color w:val="000000" w:themeColor="text1"/>
+          <w:sz w:val="32"/>
+          <w:szCs w:val="32"/>
+          <w:lang w:val="it-IT"/>
+        </w:rPr>
+      </w:pPr>
+      <w:r>
+        <w:rPr>
+          <w:rFonts w:ascii="Cambria" w:eastAsia="Cambria" w:hAnsi="Cambria" w:cs="Cambria"/>
+          <w:bCs/>
+          <w:color w:val="000000" w:themeColor="text1"/>
+          <w:sz w:val="32"/>
+          <w:szCs w:val="32"/>
+          <w:lang w:val="it-IT"/>
+        </w:rPr>
         <w:t xml:space="preserve">Per poter utilizzare il sistema, un nuovo cliente deve registrarsi sul sistema inserendo nome utente e password e le altre informazioni richieste dal sistema. Un cliente registrato può fare ricerca dei vini per nome e anno di produzione e acquistare bottiglie di vino dopo un accesso autenticato. Ogni volta che un cliente accede nel sistema, il sistema informa il cliente sulle promozioni in corso. Anche gli impiegati e l’amministratore devono </w:t>
       </w:r>
       <w:r>
@@ -2540,11 +2638,10 @@
           <w:lang w:val="it-IT"/>
         </w:rPr>
         <w:lastRenderedPageBreak/>
-        <w:t>accedere al sistema tramite nome utente e password. e possono modificare la loro password. In aggiunta, l’amministratore ha una password iniziale predefinita che può comunque modificare. Inoltre l’amministratore deve registrare (con nome utente e password) gli altri dipendenti, e resettare e cancellare i loro dati di registrazione quando diventa necessario. Gli impiegati e l’amministratore possono fare la ricerca dei clienti per cognome, dei vini per nome e/o anno di produzione, degli ordini di vendita e di acquisto e delle proposte di acquisto per intervallo di date. Inoltre, l’amministratore deve preparare un report mensile sullo stato dell’azienda (introiti, spese, numero bottiglie vendute e disponibili alla vendita, numero di vendite per i diversi vini, valutazione dei dipendenti).</w:t>
-      </w:r>
-    </w:p>
-    <w:p>
-      <w:pPr>
+        <w:t xml:space="preserve">accedere al sistema tramite nome utente e password. e possono modificare la loro password. In aggiunta, l’amministratore ha una password iniziale predefinita che può comunque modificare. </w:t>
+      </w:r>
+      <w:proofErr w:type="gramStart"/>
+      <w:r>
         <w:rPr>
           <w:rFonts w:ascii="Cambria" w:eastAsia="Cambria" w:hAnsi="Cambria" w:cs="Cambria"/>
           <w:bCs/>
@@ -2553,7 +2650,9 @@
           <w:szCs w:val="32"/>
           <w:lang w:val="it-IT"/>
         </w:rPr>
-      </w:pPr>
+        <w:t>Inoltre</w:t>
+      </w:r>
+      <w:proofErr w:type="gramEnd"/>
       <w:r>
         <w:rPr>
           <w:rFonts w:ascii="Cambria" w:eastAsia="Cambria" w:hAnsi="Cambria" w:cs="Cambria"/>
@@ -2563,6 +2662,29 @@
           <w:szCs w:val="32"/>
           <w:lang w:val="it-IT"/>
         </w:rPr>
+        <w:t xml:space="preserve"> l’amministratore deve registrare (con nome utente e password) gli altri dipendenti, e resettare e cancellare i loro dati di registrazione quando diventa necessario. Gli impiegati e l’amministratore possono fare la ricerca dei clienti per cognome, dei vini per nome e/o anno di produzione, degli ordini di vendita e di acquisto e delle proposte di acquisto per intervallo di date. Inoltre, l’amministratore deve preparare un report mensile sullo stato dell’azienda (introiti, spese, numero bottiglie vendute e disponibili alla vendita, numero di vendite per i diversi vini, valutazione dei dipendenti).</w:t>
+      </w:r>
+    </w:p>
+    <w:p>
+      <w:pPr>
+        <w:rPr>
+          <w:rFonts w:ascii="Cambria" w:eastAsia="Cambria" w:hAnsi="Cambria" w:cs="Cambria"/>
+          <w:bCs/>
+          <w:color w:val="000000" w:themeColor="text1"/>
+          <w:sz w:val="32"/>
+          <w:szCs w:val="32"/>
+          <w:lang w:val="it-IT"/>
+        </w:rPr>
+      </w:pPr>
+      <w:r>
+        <w:rPr>
+          <w:rFonts w:ascii="Cambria" w:eastAsia="Cambria" w:hAnsi="Cambria" w:cs="Cambria"/>
+          <w:bCs/>
+          <w:color w:val="000000" w:themeColor="text1"/>
+          <w:sz w:val="32"/>
+          <w:szCs w:val="32"/>
+          <w:lang w:val="it-IT"/>
+        </w:rPr>
         <w:t>Un cliente può acquistare le bottiglie di vino con confezioni da 1 a 5 bottiglie e da casse da 6 e 12 bottiglie. Ognuna di queste casse contiene solo bottiglie dello stesso tipo di vino. La vendita di casse di vino di 6 e 12 bottiglie è valorizzata da uno sconto del 5 e 10%. La vendita di più di una cassa è valorizzata da un ulteriore sconto del 2 e 3%. Il sistema deve tenere traccia per ogni tipo di vino del numero di bottiglie vendute e di quelle ancora disponibili per la vendita.</w:t>
       </w:r>
     </w:p>
@@ -2632,7 +2754,31 @@
           <w:szCs w:val="32"/>
           <w:lang w:val="it-IT"/>
         </w:rPr>
-        <w:t xml:space="preserve">Nel caso in cui il numero di bottiglie di uno o più vini non riesce a soddisfare la richiesta del cliente, allora il cliente può compilare una proposta di acquisto contenente: i vini che vuole acquistare (nome vino, numero bottiglie) e l’indirizzo di consegna. Ricevuta la proposta di acquisto, il sistema invia una copia dell’ordine di vendita ad uno degli impiegati. Questo impiegato preparerà un ordine di acquisto e lo invia al fornitore. Ricevuto l’ordine, il fornito prepara il materiale ed effettua la consegna. Ricevuto il materiale dal fornitore, l’impiegato chiede al sistema di generare un ordine di vendita partendo dai dati della proposta di acquisto, dai prezzi dei vini e dalla data di consegna (definita con il corriere) e invia l’ordine di vendita. Ricevuto l’ordine di vendita, il cliente può decidere se acquistarlo o no. Se si, </w:t>
+        <w:t xml:space="preserve">Nel caso in cui il numero di bottiglie di uno o più vini non riesce a soddisfare la richiesta del cliente, allora il cliente può compilare una proposta di acquisto contenente: i vini che vuole acquistare (nome vino, numero bottiglie) e l’indirizzo di consegna. Ricevuta la proposta di acquisto, il sistema invia una copia dell’ordine di vendita ad uno degli impiegati. Questo impiegato preparerà un ordine di acquisto e lo invia al fornitore. Ricevuto l’ordine, il fornito prepara il materiale ed effettua la consegna. Ricevuto il materiale dal fornitore, l’impiegato chiede al sistema di generare un ordine di vendita partendo dai dati della proposta di acquisto, dai prezzi dei vini e dalla data di consegna (definita con il corriere) e invia l’ordine di vendita. Ricevuto l’ordine di vendita, il cliente può decidere se acquistarlo o no. Se </w:t>
+      </w:r>
+      <w:proofErr w:type="gramStart"/>
+      <w:r>
+        <w:rPr>
+          <w:rFonts w:ascii="Cambria" w:eastAsia="Cambria" w:hAnsi="Cambria" w:cs="Cambria"/>
+          <w:bCs/>
+          <w:color w:val="000000" w:themeColor="text1"/>
+          <w:sz w:val="32"/>
+          <w:szCs w:val="32"/>
+          <w:lang w:val="it-IT"/>
+        </w:rPr>
+        <w:t>si</w:t>
+      </w:r>
+      <w:proofErr w:type="gramEnd"/>
+      <w:r>
+        <w:rPr>
+          <w:rFonts w:ascii="Cambria" w:eastAsia="Cambria" w:hAnsi="Cambria" w:cs="Cambria"/>
+          <w:bCs/>
+          <w:color w:val="000000" w:themeColor="text1"/>
+          <w:sz w:val="32"/>
+          <w:szCs w:val="32"/>
+          <w:lang w:val="it-IT"/>
+        </w:rPr>
+        <w:t xml:space="preserve">, </w:t>
       </w:r>
       <w:r>
         <w:rPr>
@@ -6512,8 +6658,20 @@
           <w:sz w:val="40"/>
           <w:szCs w:val="40"/>
         </w:rPr>
-        <w:t>Use cases diagram</w:t>
-      </w:r>
+        <w:t xml:space="preserve">Use cases </w:t>
+      </w:r>
+      <w:proofErr w:type="gramStart"/>
+      <w:r>
+        <w:rPr>
+          <w:rFonts w:ascii="Cambria"/>
+          <w:b/>
+          <w:color w:val="000000" w:themeColor="text1"/>
+          <w:sz w:val="40"/>
+          <w:szCs w:val="40"/>
+        </w:rPr>
+        <w:t>diagram</w:t>
+      </w:r>
+      <w:proofErr w:type="gramEnd"/>
     </w:p>
     <w:p>
       <w:pPr>
@@ -7720,8 +7878,13 @@
             <w:r>
               <w:t xml:space="preserve">The </w:t>
             </w:r>
-            <w:r>
-              <w:t>Admin generates a report detailing various things about the System</w:t>
+            <w:proofErr w:type="gramStart"/>
+            <w:r>
+              <w:t>Admin</w:t>
+            </w:r>
+            <w:proofErr w:type="gramEnd"/>
+            <w:r>
+              <w:t xml:space="preserve"> generates a report detailing various things about the System</w:t>
             </w:r>
           </w:p>
         </w:tc>
@@ -7796,7 +7959,15 @@
           </w:tcPr>
           <w:p>
             <w:r>
-              <w:t>The Admin has logged-in</w:t>
+              <w:t xml:space="preserve">The </w:t>
+            </w:r>
+            <w:proofErr w:type="gramStart"/>
+            <w:r>
+              <w:t>Admin</w:t>
+            </w:r>
+            <w:proofErr w:type="gramEnd"/>
+            <w:r>
+              <w:t xml:space="preserve"> has logged-in</w:t>
             </w:r>
           </w:p>
         </w:tc>
@@ -8242,9 +8413,11 @@
             <w:r>
               <w:t xml:space="preserve">The </w:t>
             </w:r>
+            <w:proofErr w:type="gramStart"/>
             <w:r>
               <w:t>Admin</w:t>
             </w:r>
+            <w:proofErr w:type="gramEnd"/>
             <w:r>
               <w:t xml:space="preserve"> can change the password of everyone, the Employee can change his own password</w:t>
             </w:r>
@@ -8330,7 +8503,15 @@
               <w:t xml:space="preserve"> or </w:t>
             </w:r>
             <w:r>
-              <w:t>was the Admin and they did the login successfully</w:t>
+              <w:t xml:space="preserve">was the </w:t>
+            </w:r>
+            <w:proofErr w:type="gramStart"/>
+            <w:r>
+              <w:t>Admin</w:t>
+            </w:r>
+            <w:proofErr w:type="gramEnd"/>
+            <w:r>
+              <w:t xml:space="preserve"> and they did the login successfully</w:t>
             </w:r>
           </w:p>
         </w:tc>
@@ -9001,7 +9182,15 @@
             </w:r>
             <w:proofErr w:type="spellEnd"/>
             <w:r>
-              <w:t>” tab and inserts an invalid date and must do it again in order to get the right order they are searching</w:t>
+              <w:t xml:space="preserve">” tab and inserts an invalid date and must do it again </w:t>
+            </w:r>
+            <w:proofErr w:type="gramStart"/>
+            <w:r>
+              <w:t>in order to</w:t>
+            </w:r>
+            <w:proofErr w:type="gramEnd"/>
+            <w:r>
+              <w:t xml:space="preserve"> get the right order they are searching</w:t>
             </w:r>
           </w:p>
         </w:tc>
@@ -9868,8 +10057,13 @@
             <w:r>
               <w:t xml:space="preserve">The </w:t>
             </w:r>
-            <w:r>
-              <w:t>Admin can Add, Remove and Reset Employees</w:t>
+            <w:proofErr w:type="gramStart"/>
+            <w:r>
+              <w:t>Admin</w:t>
+            </w:r>
+            <w:proofErr w:type="gramEnd"/>
+            <w:r>
+              <w:t xml:space="preserve"> can Add, Remove and Reset Employees</w:t>
             </w:r>
           </w:p>
         </w:tc>
@@ -9997,7 +10191,15 @@
           </w:tcPr>
           <w:p>
             <w:r>
-              <w:t>The Admin clicks on “</w:t>
+              <w:t xml:space="preserve">The </w:t>
+            </w:r>
+            <w:proofErr w:type="gramStart"/>
+            <w:r>
+              <w:t>Admin</w:t>
+            </w:r>
+            <w:proofErr w:type="gramEnd"/>
+            <w:r>
+              <w:t xml:space="preserve"> clicks on “</w:t>
             </w:r>
             <w:proofErr w:type="spellStart"/>
             <w:r>
@@ -10088,7 +10290,15 @@
           </w:tcPr>
           <w:p>
             <w:r>
-              <w:t>The Admin clicks on “</w:t>
+              <w:t xml:space="preserve">The </w:t>
+            </w:r>
+            <w:proofErr w:type="gramStart"/>
+            <w:r>
+              <w:t>Admin</w:t>
+            </w:r>
+            <w:proofErr w:type="gramEnd"/>
+            <w:r>
+              <w:t xml:space="preserve"> clicks on “</w:t>
             </w:r>
             <w:proofErr w:type="spellStart"/>
             <w:r>
@@ -10155,8 +10365,13 @@
             <w:r>
               <w:t xml:space="preserve">The </w:t>
             </w:r>
-            <w:r>
-              <w:t>Admin changes his mind and press “</w:t>
+            <w:proofErr w:type="gramStart"/>
+            <w:r>
+              <w:t>Admin</w:t>
+            </w:r>
+            <w:proofErr w:type="gramEnd"/>
+            <w:r>
+              <w:t xml:space="preserve"> changes his mind and press “</w:t>
             </w:r>
             <w:proofErr w:type="spellStart"/>
             <w:r>
@@ -10569,7 +10784,15 @@
               <w:t xml:space="preserve">The </w:t>
             </w:r>
             <w:r>
-              <w:t>Client makes the login or the Employee (or Admin) goes into the “</w:t>
+              <w:t xml:space="preserve">Client makes the </w:t>
+            </w:r>
+            <w:proofErr w:type="gramStart"/>
+            <w:r>
+              <w:t>login</w:t>
+            </w:r>
+            <w:proofErr w:type="gramEnd"/>
+            <w:r>
+              <w:t xml:space="preserve"> or the Employee (or Admin) goes into the “</w:t>
             </w:r>
             <w:proofErr w:type="spellStart"/>
             <w:r>
@@ -11040,8 +11263,13 @@
           </w:tcPr>
           <w:p>
             <w:r>
-              <w:t>The Employee and the Admin can search for a Client</w:t>
-            </w:r>
+              <w:t xml:space="preserve">The Employee and the Admin can search for a </w:t>
+            </w:r>
+            <w:proofErr w:type="gramStart"/>
+            <w:r>
+              <w:t>Client</w:t>
+            </w:r>
+            <w:proofErr w:type="gramEnd"/>
           </w:p>
         </w:tc>
       </w:tr>
@@ -11259,7 +11487,15 @@
             </w:r>
             <w:proofErr w:type="spellEnd"/>
             <w:r>
-              <w:t>”, put a Surname and get the desired Client</w:t>
+              <w:t xml:space="preserve">”, put a </w:t>
+            </w:r>
+            <w:proofErr w:type="gramStart"/>
+            <w:r>
+              <w:t>Surname</w:t>
+            </w:r>
+            <w:proofErr w:type="gramEnd"/>
+            <w:r>
+              <w:t xml:space="preserve"> and get the desired Client</w:t>
             </w:r>
           </w:p>
         </w:tc>
@@ -12435,7 +12671,15 @@
               <w:t xml:space="preserve">The User </w:t>
             </w:r>
             <w:r>
-              <w:t>see if there are some notification for him and can take action accordingly</w:t>
+              <w:t xml:space="preserve">see if there are some </w:t>
+            </w:r>
+            <w:proofErr w:type="gramStart"/>
+            <w:r>
+              <w:t>notification</w:t>
+            </w:r>
+            <w:proofErr w:type="gramEnd"/>
+            <w:r>
+              <w:t xml:space="preserve"> for him and can take action accordingly</w:t>
             </w:r>
           </w:p>
         </w:tc>
@@ -16846,8 +17090,17 @@
                 <w:color w:val="000000"/>
                 <w:lang w:val="en-US"/>
               </w:rPr>
-              <w:t>Setup pre test</w:t>
-            </w:r>
+              <w:t xml:space="preserve">Setup </w:t>
+            </w:r>
+            <w:proofErr w:type="gramStart"/>
+            <w:r>
+              <w:rPr>
+                <w:color w:val="000000"/>
+                <w:lang w:val="en-US"/>
+              </w:rPr>
+              <w:t>pre test</w:t>
+            </w:r>
+            <w:proofErr w:type="gramEnd"/>
           </w:p>
           <w:p>
             <w:pPr>
@@ -16867,14 +17120,30 @@
                 <w:color w:val="000000"/>
                 <w:lang w:val="it-IT"/>
               </w:rPr>
-              <w:t xml:space="preserve">Testo i metodi </w:t>
-            </w:r>
+              <w:t xml:space="preserve">Testo i </w:t>
+            </w:r>
+            <w:proofErr w:type="gramStart"/>
             <w:r>
               <w:rPr>
                 <w:color w:val="000000"/>
                 <w:lang w:val="it-IT"/>
               </w:rPr>
-              <w:t xml:space="preserve"> set/</w:t>
+              <w:t xml:space="preserve">metodi </w:t>
+            </w:r>
+            <w:r>
+              <w:rPr>
+                <w:color w:val="000000"/>
+                <w:lang w:val="it-IT"/>
+              </w:rPr>
+              <w:t xml:space="preserve"> set</w:t>
+            </w:r>
+            <w:proofErr w:type="gramEnd"/>
+            <w:r>
+              <w:rPr>
+                <w:color w:val="000000"/>
+                <w:lang w:val="it-IT"/>
+              </w:rPr>
+              <w:t>/</w:t>
             </w:r>
             <w:proofErr w:type="spellStart"/>
             <w:r>
@@ -17821,7 +18090,27 @@
                 <w:szCs w:val="20"/>
                 <w:lang w:val="it-IT"/>
               </w:rPr>
-              <w:t>Eseguito da Elia e Federico non sono stati trovati bug malgrado ci fossero; quindi il test è passato malgrado bug nascosti (i test non assicurano l’assenza di bug)</w:t>
+              <w:t xml:space="preserve">Eseguito da Elia e Federico non sono stati trovati bug malgrado ci fossero; </w:t>
+            </w:r>
+            <w:proofErr w:type="gramStart"/>
+            <w:r>
+              <w:rPr>
+                <w:color w:val="000000"/>
+                <w:sz w:val="20"/>
+                <w:szCs w:val="20"/>
+                <w:lang w:val="it-IT"/>
+              </w:rPr>
+              <w:t>quindi</w:t>
+            </w:r>
+            <w:proofErr w:type="gramEnd"/>
+            <w:r>
+              <w:rPr>
+                <w:color w:val="000000"/>
+                <w:sz w:val="20"/>
+                <w:szCs w:val="20"/>
+                <w:lang w:val="it-IT"/>
+              </w:rPr>
+              <w:t xml:space="preserve"> il test è passato malgrado bug nascosti (i test non assicurano l’assenza di bug)</w:t>
             </w:r>
           </w:p>
         </w:tc>
@@ -18720,28 +19009,6 @@
           <w:lang w:val="en-GB"/>
         </w:rPr>
       </w:pPr>
-      <w:r>
-        <w:rPr>
-          <w:rFonts w:ascii="Cambria"/>
-          <w:bCs/>
-          <w:color w:val="000000" w:themeColor="text1"/>
-          <w:sz w:val="28"/>
-          <w:szCs w:val="28"/>
-          <w:lang w:val="it-IT"/>
-        </w:rPr>
-        <w:br/>
-      </w:r>
-      <w:r>
-        <w:rPr>
-          <w:rFonts w:ascii="Cambria"/>
-          <w:bCs/>
-          <w:color w:val="000000" w:themeColor="text1"/>
-          <w:sz w:val="28"/>
-          <w:szCs w:val="28"/>
-          <w:lang w:val="en-GB"/>
-        </w:rPr>
-        <w:t>#!/bin/bash</w:t>
-      </w:r>
     </w:p>
     <w:p>
       <w:pPr>
@@ -21924,7 +22191,19 @@
           <w:szCs w:val="32"/>
           <w:lang w:val="it-IT"/>
         </w:rPr>
-        <w:t xml:space="preserve">Si possono ricercare I vini compilando gli apposite campi </w:t>
+        <w:t xml:space="preserve">Si possono ricercare I vini compilando gli apposite </w:t>
+      </w:r>
+      <w:proofErr w:type="gramStart"/>
+      <w:r>
+        <w:rPr>
+          <w:rFonts w:ascii="Cambria"/>
+          <w:bCs/>
+          <w:color w:val="000000" w:themeColor="text1"/>
+          <w:sz w:val="32"/>
+          <w:szCs w:val="32"/>
+          <w:lang w:val="it-IT"/>
+        </w:rPr>
+        <w:t xml:space="preserve">campi </w:t>
       </w:r>
       <w:r>
         <w:rPr>
@@ -21946,7 +22225,19 @@
           <w:szCs w:val="32"/>
           <w:lang w:val="it-IT"/>
         </w:rPr>
-        <w:t>Nome Prodotto</w:t>
+        <w:t>Nome</w:t>
+      </w:r>
+      <w:proofErr w:type="gramEnd"/>
+      <w:r>
+        <w:rPr>
+          <w:rFonts w:ascii="Cambria"/>
+          <w:bCs/>
+          <w:color w:val="000000" w:themeColor="text1"/>
+          <w:sz w:val="32"/>
+          <w:szCs w:val="32"/>
+          <w:lang w:val="it-IT"/>
+        </w:rPr>
+        <w:t xml:space="preserve"> Prodotto</w:t>
       </w:r>
       <w:r>
         <w:rPr>
@@ -23958,6 +24249,7 @@
         <w:t xml:space="preserve"> </w:t>
       </w:r>
       <w:proofErr w:type="spellStart"/>
+      <w:proofErr w:type="gramStart"/>
       <w:r>
         <w:rPr>
           <w:rFonts w:ascii="Cambria"/>
@@ -24001,6 +24293,7 @@
         <w:t>Completa</w:t>
       </w:r>
       <w:proofErr w:type="spellEnd"/>
+      <w:proofErr w:type="gramEnd"/>
       <w:r>
         <w:rPr>
           <w:rFonts w:ascii="Cambria"/>
@@ -24135,6 +24428,7 @@
         <w:t xml:space="preserve">Se la merce non </w:t>
       </w:r>
       <w:proofErr w:type="spellStart"/>
+      <w:proofErr w:type="gramStart"/>
       <w:r>
         <w:rPr>
           <w:rFonts w:ascii="Cambria"/>
@@ -24158,6 +24452,7 @@
         <w:t>’</w:t>
       </w:r>
       <w:proofErr w:type="spellEnd"/>
+      <w:proofErr w:type="gramEnd"/>
       <w:r>
         <w:rPr>
           <w:rFonts w:ascii="Cambria"/>
@@ -24456,7 +24751,19 @@
           <w:szCs w:val="32"/>
           <w:lang w:val="it-IT"/>
         </w:rPr>
-        <w:t xml:space="preserve">Si possono ricercare I vini compilando gli apposite campi </w:t>
+        <w:t xml:space="preserve">Si possono ricercare I vini compilando gli apposite </w:t>
+      </w:r>
+      <w:proofErr w:type="gramStart"/>
+      <w:r>
+        <w:rPr>
+          <w:rFonts w:ascii="Cambria"/>
+          <w:bCs/>
+          <w:color w:val="000000" w:themeColor="text1"/>
+          <w:sz w:val="32"/>
+          <w:szCs w:val="32"/>
+          <w:lang w:val="it-IT"/>
+        </w:rPr>
+        <w:t xml:space="preserve">campi </w:t>
       </w:r>
       <w:r>
         <w:rPr>
@@ -24478,7 +24785,19 @@
           <w:szCs w:val="32"/>
           <w:lang w:val="it-IT"/>
         </w:rPr>
-        <w:t>Nome Prodotto</w:t>
+        <w:t>Nome</w:t>
+      </w:r>
+      <w:proofErr w:type="gramEnd"/>
+      <w:r>
+        <w:rPr>
+          <w:rFonts w:ascii="Cambria"/>
+          <w:bCs/>
+          <w:color w:val="000000" w:themeColor="text1"/>
+          <w:sz w:val="32"/>
+          <w:szCs w:val="32"/>
+          <w:lang w:val="it-IT"/>
+        </w:rPr>
+        <w:t xml:space="preserve"> Prodotto</w:t>
       </w:r>
       <w:r>
         <w:rPr>

</xml_diff>

<commit_message>
Modifiche Finali pre consegna
</commit_message>
<xml_diff>
--- a/Documentazione/Documentazione.docx
+++ b/Documentazione/Documentazione.docx
@@ -13,7 +13,6 @@
           <w:lang w:val="it-IT"/>
         </w:rPr>
       </w:pPr>
-      <w:proofErr w:type="spellStart"/>
       <w:r>
         <w:rPr>
           <w:b/>
@@ -23,7 +22,6 @@
         </w:rPr>
         <w:t>WineShop</w:t>
       </w:r>
-      <w:proofErr w:type="spellEnd"/>
       <w:r>
         <w:rPr>
           <w:b/>
@@ -68,7 +66,6 @@
           <w:lang w:val="it-IT"/>
         </w:rPr>
       </w:pPr>
-      <w:proofErr w:type="spellStart"/>
       <w:r>
         <w:rPr>
           <w:rFonts w:ascii="Cambria"/>
@@ -80,7 +77,6 @@
         </w:rPr>
         <w:t>Summary</w:t>
       </w:r>
-      <w:proofErr w:type="spellEnd"/>
     </w:p>
     <w:p>
       <w:pPr>
@@ -829,7 +825,6 @@
         </w:rPr>
         <w:tab/>
       </w:r>
-      <w:proofErr w:type="spellStart"/>
       <w:r>
         <w:rPr>
           <w:bCs/>
@@ -840,7 +835,6 @@
         </w:rPr>
         <w:t>Changelog</w:t>
       </w:r>
-      <w:proofErr w:type="spellEnd"/>
       <w:r>
         <w:rPr>
           <w:bCs/>
@@ -946,7 +940,6 @@
           <w:lang w:val="it-IT"/>
         </w:rPr>
       </w:pPr>
-      <w:proofErr w:type="spellStart"/>
       <w:r>
         <w:rPr>
           <w:rFonts w:ascii="Cambria"/>
@@ -958,7 +951,6 @@
         </w:rPr>
         <w:t>Introduction</w:t>
       </w:r>
-      <w:proofErr w:type="spellEnd"/>
     </w:p>
     <w:p>
       <w:pPr>
@@ -1085,7 +1077,6 @@
           <w:lang w:val="it-IT"/>
         </w:rPr>
       </w:pPr>
-      <w:proofErr w:type="spellStart"/>
       <w:r>
         <w:rPr>
           <w:bCs/>
@@ -1094,9 +1085,8 @@
           <w:szCs w:val="36"/>
           <w:lang w:val="it-IT"/>
         </w:rPr>
-        <w:t>WineShop</w:t>
-      </w:r>
-      <w:proofErr w:type="spellEnd"/>
+        <w:t xml:space="preserve">WineShop </w:t>
+      </w:r>
       <w:r>
         <w:rPr>
           <w:bCs/>
@@ -1105,30 +1095,8 @@
           <w:szCs w:val="36"/>
           <w:lang w:val="it-IT"/>
         </w:rPr>
-        <w:t xml:space="preserve"> </w:t>
-      </w:r>
-      <w:r>
-        <w:rPr>
-          <w:bCs/>
-          <w:color w:val="000000" w:themeColor="text1"/>
-          <w:sz w:val="36"/>
-          <w:szCs w:val="36"/>
-          <w:lang w:val="it-IT"/>
-        </w:rPr>
-        <w:t xml:space="preserve">è un’applicazione </w:t>
-      </w:r>
-      <w:proofErr w:type="spellStart"/>
-      <w:r>
-        <w:rPr>
-          <w:bCs/>
-          <w:color w:val="000000" w:themeColor="text1"/>
-          <w:sz w:val="36"/>
-          <w:szCs w:val="36"/>
-          <w:lang w:val="it-IT"/>
-        </w:rPr>
-        <w:t>client-server</w:t>
-      </w:r>
-      <w:proofErr w:type="spellEnd"/>
+        <w:t>è un’applicazione client-server</w:t>
+      </w:r>
       <w:r>
         <w:rPr>
           <w:bCs/>
@@ -1655,7 +1623,6 @@
                 <w:szCs w:val="24"/>
               </w:rPr>
             </w:pPr>
-            <w:proofErr w:type="spellStart"/>
             <w:r>
               <w:rPr>
                 <w:rFonts w:ascii="Arial" w:eastAsia="Times New Roman" w:hAnsi="Arial" w:cs="Arial"/>
@@ -1664,31 +1631,8 @@
                 <w:sz w:val="16"/>
                 <w:szCs w:val="24"/>
               </w:rPr>
-              <w:t>Metà</w:t>
-            </w:r>
-            <w:proofErr w:type="spellEnd"/>
-            <w:r>
-              <w:rPr>
-                <w:rFonts w:ascii="Arial" w:eastAsia="Times New Roman" w:hAnsi="Arial" w:cs="Arial"/>
-                <w:b/>
-                <w:bCs/>
-                <w:sz w:val="16"/>
-                <w:szCs w:val="24"/>
-              </w:rPr>
-              <w:t xml:space="preserve"> </w:t>
-            </w:r>
-            <w:proofErr w:type="spellStart"/>
-            <w:r>
-              <w:rPr>
-                <w:rFonts w:ascii="Arial" w:eastAsia="Times New Roman" w:hAnsi="Arial" w:cs="Arial"/>
-                <w:b/>
-                <w:bCs/>
-                <w:sz w:val="16"/>
-                <w:szCs w:val="24"/>
-              </w:rPr>
-              <w:t>novembre</w:t>
-            </w:r>
-            <w:proofErr w:type="spellEnd"/>
+              <w:t>Metà novembre</w:t>
+            </w:r>
           </w:p>
         </w:tc>
         <w:tc>
@@ -1723,20 +1667,8 @@
                 <w:sz w:val="16"/>
                 <w:szCs w:val="24"/>
               </w:rPr>
-              <w:t xml:space="preserve">Elia Candida-Federico </w:t>
-            </w:r>
-            <w:proofErr w:type="spellStart"/>
-            <w:r>
-              <w:rPr>
-                <w:rFonts w:ascii="Arial" w:eastAsia="Times New Roman" w:hAnsi="Arial" w:cs="Arial"/>
-                <w:b/>
-                <w:bCs/>
-                <w:sz w:val="16"/>
-                <w:szCs w:val="24"/>
-              </w:rPr>
-              <w:t>Risoli</w:t>
-            </w:r>
-            <w:proofErr w:type="spellEnd"/>
+              <w:t>Elia Candida-Federico Risoli</w:t>
+            </w:r>
           </w:p>
         </w:tc>
         <w:tc>
@@ -1877,7 +1809,6 @@
                 <w:szCs w:val="24"/>
               </w:rPr>
             </w:pPr>
-            <w:proofErr w:type="spellStart"/>
             <w:r>
               <w:rPr>
                 <w:rFonts w:ascii="Arial" w:eastAsia="Times New Roman" w:hAnsi="Arial" w:cs="Arial"/>
@@ -1886,31 +1817,8 @@
                 <w:sz w:val="16"/>
                 <w:szCs w:val="24"/>
               </w:rPr>
-              <w:t>Metà</w:t>
-            </w:r>
-            <w:proofErr w:type="spellEnd"/>
-            <w:r>
-              <w:rPr>
-                <w:rFonts w:ascii="Arial" w:eastAsia="Times New Roman" w:hAnsi="Arial" w:cs="Arial"/>
-                <w:b/>
-                <w:bCs/>
-                <w:sz w:val="16"/>
-                <w:szCs w:val="24"/>
-              </w:rPr>
-              <w:t xml:space="preserve"> </w:t>
-            </w:r>
-            <w:proofErr w:type="spellStart"/>
-            <w:r>
-              <w:rPr>
-                <w:rFonts w:ascii="Arial" w:eastAsia="Times New Roman" w:hAnsi="Arial" w:cs="Arial"/>
-                <w:b/>
-                <w:bCs/>
-                <w:sz w:val="16"/>
-                <w:szCs w:val="24"/>
-              </w:rPr>
-              <w:t>gennaio</w:t>
-            </w:r>
-            <w:proofErr w:type="spellEnd"/>
+              <w:t>Metà gennaio</w:t>
+            </w:r>
           </w:p>
         </w:tc>
         <w:tc>
@@ -1945,20 +1853,8 @@
                 <w:sz w:val="16"/>
                 <w:szCs w:val="24"/>
               </w:rPr>
-              <w:t xml:space="preserve">Elia Candida-Federico </w:t>
-            </w:r>
-            <w:proofErr w:type="spellStart"/>
-            <w:r>
-              <w:rPr>
-                <w:rFonts w:ascii="Arial" w:eastAsia="Times New Roman" w:hAnsi="Arial" w:cs="Arial"/>
-                <w:b/>
-                <w:bCs/>
-                <w:sz w:val="16"/>
-                <w:szCs w:val="24"/>
-              </w:rPr>
-              <w:t>Risoli</w:t>
-            </w:r>
-            <w:proofErr w:type="spellEnd"/>
+              <w:t>Elia Candida-Federico Risoli</w:t>
+            </w:r>
           </w:p>
         </w:tc>
         <w:tc>
@@ -1985,7 +1881,6 @@
                 <w:szCs w:val="24"/>
               </w:rPr>
             </w:pPr>
-            <w:proofErr w:type="spellStart"/>
             <w:r>
               <w:rPr>
                 <w:rFonts w:ascii="Arial" w:eastAsia="Times New Roman" w:hAnsi="Arial" w:cs="Arial"/>
@@ -1994,75 +1889,8 @@
                 <w:sz w:val="16"/>
                 <w:szCs w:val="24"/>
               </w:rPr>
-              <w:t>Implementate</w:t>
-            </w:r>
-            <w:proofErr w:type="spellEnd"/>
-            <w:r>
-              <w:rPr>
-                <w:rFonts w:ascii="Arial" w:eastAsia="Times New Roman" w:hAnsi="Arial" w:cs="Arial"/>
-                <w:b/>
-                <w:bCs/>
-                <w:sz w:val="16"/>
-                <w:szCs w:val="24"/>
-              </w:rPr>
-              <w:t xml:space="preserve"> </w:t>
-            </w:r>
-            <w:proofErr w:type="spellStart"/>
-            <w:r>
-              <w:rPr>
-                <w:rFonts w:ascii="Arial" w:eastAsia="Times New Roman" w:hAnsi="Arial" w:cs="Arial"/>
-                <w:b/>
-                <w:bCs/>
-                <w:sz w:val="16"/>
-                <w:szCs w:val="24"/>
-              </w:rPr>
-              <w:t>metà</w:t>
-            </w:r>
-            <w:proofErr w:type="spellEnd"/>
-            <w:r>
-              <w:rPr>
-                <w:rFonts w:ascii="Arial" w:eastAsia="Times New Roman" w:hAnsi="Arial" w:cs="Arial"/>
-                <w:b/>
-                <w:bCs/>
-                <w:sz w:val="16"/>
-                <w:szCs w:val="24"/>
-              </w:rPr>
-              <w:t xml:space="preserve"> </w:t>
-            </w:r>
-            <w:proofErr w:type="spellStart"/>
-            <w:r>
-              <w:rPr>
-                <w:rFonts w:ascii="Arial" w:eastAsia="Times New Roman" w:hAnsi="Arial" w:cs="Arial"/>
-                <w:b/>
-                <w:bCs/>
-                <w:sz w:val="16"/>
-                <w:szCs w:val="24"/>
-              </w:rPr>
-              <w:t>delle</w:t>
-            </w:r>
-            <w:proofErr w:type="spellEnd"/>
-            <w:r>
-              <w:rPr>
-                <w:rFonts w:ascii="Arial" w:eastAsia="Times New Roman" w:hAnsi="Arial" w:cs="Arial"/>
-                <w:b/>
-                <w:bCs/>
-                <w:sz w:val="16"/>
-                <w:szCs w:val="24"/>
-              </w:rPr>
-              <w:t xml:space="preserve"> </w:t>
-            </w:r>
-            <w:proofErr w:type="spellStart"/>
-            <w:r>
-              <w:rPr>
-                <w:rFonts w:ascii="Arial" w:eastAsia="Times New Roman" w:hAnsi="Arial" w:cs="Arial"/>
-                <w:b/>
-                <w:bCs/>
-                <w:sz w:val="16"/>
-                <w:szCs w:val="24"/>
-              </w:rPr>
-              <w:t>funzionalità</w:t>
-            </w:r>
-            <w:proofErr w:type="spellEnd"/>
+              <w:t>Implementate metà delle funzionalità</w:t>
+            </w:r>
           </w:p>
         </w:tc>
       </w:tr>
@@ -2132,7 +1960,6 @@
                 <w:szCs w:val="24"/>
               </w:rPr>
             </w:pPr>
-            <w:proofErr w:type="spellStart"/>
             <w:r>
               <w:rPr>
                 <w:rFonts w:ascii="Arial" w:eastAsia="Times New Roman" w:hAnsi="Arial" w:cs="Arial"/>
@@ -2141,31 +1968,8 @@
                 <w:sz w:val="16"/>
                 <w:szCs w:val="24"/>
               </w:rPr>
-              <w:t>Metà</w:t>
-            </w:r>
-            <w:proofErr w:type="spellEnd"/>
-            <w:r>
-              <w:rPr>
-                <w:rFonts w:ascii="Arial" w:eastAsia="Times New Roman" w:hAnsi="Arial" w:cs="Arial"/>
-                <w:b/>
-                <w:bCs/>
-                <w:sz w:val="16"/>
-                <w:szCs w:val="24"/>
-              </w:rPr>
-              <w:t xml:space="preserve"> </w:t>
-            </w:r>
-            <w:proofErr w:type="spellStart"/>
-            <w:r>
-              <w:rPr>
-                <w:rFonts w:ascii="Arial" w:eastAsia="Times New Roman" w:hAnsi="Arial" w:cs="Arial"/>
-                <w:b/>
-                <w:bCs/>
-                <w:sz w:val="16"/>
-                <w:szCs w:val="24"/>
-              </w:rPr>
-              <w:t>marzo</w:t>
-            </w:r>
-            <w:proofErr w:type="spellEnd"/>
+              <w:t>Metà marzo</w:t>
+            </w:r>
           </w:p>
         </w:tc>
         <w:tc>
@@ -2200,20 +2004,8 @@
                 <w:sz w:val="16"/>
                 <w:szCs w:val="24"/>
               </w:rPr>
-              <w:t xml:space="preserve">Elia Candida-Federico </w:t>
-            </w:r>
-            <w:proofErr w:type="spellStart"/>
-            <w:r>
-              <w:rPr>
-                <w:rFonts w:ascii="Arial" w:eastAsia="Times New Roman" w:hAnsi="Arial" w:cs="Arial"/>
-                <w:b/>
-                <w:bCs/>
-                <w:sz w:val="16"/>
-                <w:szCs w:val="24"/>
-              </w:rPr>
-              <w:t>Risoli</w:t>
-            </w:r>
-            <w:proofErr w:type="spellEnd"/>
+              <w:t>Elia Candida-Federico Risoli</w:t>
+            </w:r>
           </w:p>
         </w:tc>
         <w:tc>
@@ -2241,7 +2033,6 @@
                 <w:lang w:val="it-IT"/>
               </w:rPr>
             </w:pPr>
-            <w:proofErr w:type="spellStart"/>
             <w:r>
               <w:rPr>
                 <w:rFonts w:ascii="Arial" w:eastAsia="Times New Roman" w:hAnsi="Arial" w:cs="Arial"/>
@@ -2251,19 +2042,7 @@
                 <w:szCs w:val="24"/>
                 <w:lang w:val="it-IT"/>
               </w:rPr>
-              <w:t>Bugfix</w:t>
-            </w:r>
-            <w:proofErr w:type="spellEnd"/>
-            <w:r>
-              <w:rPr>
-                <w:rFonts w:ascii="Arial" w:eastAsia="Times New Roman" w:hAnsi="Arial" w:cs="Arial"/>
-                <w:b/>
-                <w:bCs/>
-                <w:sz w:val="16"/>
-                <w:szCs w:val="24"/>
-                <w:lang w:val="it-IT"/>
-              </w:rPr>
-              <w:t>, fine Progetto e d</w:t>
+              <w:t>Bugfix, fine Progetto e d</w:t>
             </w:r>
             <w:r>
               <w:rPr>
@@ -2392,7 +2171,6 @@
         </w:rPr>
         <w:tab/>
       </w:r>
-      <w:proofErr w:type="spellStart"/>
       <w:r>
         <w:rPr>
           <w:rFonts w:asciiTheme="majorHAnsi" w:hAnsiTheme="majorHAnsi"/>
@@ -2404,7 +2182,6 @@
         </w:rPr>
         <w:t>Original</w:t>
       </w:r>
-      <w:proofErr w:type="spellEnd"/>
       <w:r>
         <w:rPr>
           <w:rFonts w:asciiTheme="majorHAnsi" w:hAnsiTheme="majorHAnsi"/>
@@ -2414,9 +2191,8 @@
           <w:szCs w:val="48"/>
           <w:lang w:val="it-IT"/>
         </w:rPr>
-        <w:t xml:space="preserve"> </w:t>
-      </w:r>
-      <w:proofErr w:type="spellStart"/>
+        <w:t xml:space="preserve"> Assigment</w:t>
+      </w:r>
       <w:r>
         <w:rPr>
           <w:rFonts w:asciiTheme="majorHAnsi" w:hAnsiTheme="majorHAnsi"/>
@@ -2426,18 +2202,6 @@
           <w:szCs w:val="48"/>
           <w:lang w:val="it-IT"/>
         </w:rPr>
-        <w:t>Assigment</w:t>
-      </w:r>
-      <w:proofErr w:type="spellEnd"/>
-      <w:r>
-        <w:rPr>
-          <w:rFonts w:asciiTheme="majorHAnsi" w:hAnsiTheme="majorHAnsi"/>
-          <w:b/>
-          <w:color w:val="000000" w:themeColor="text1"/>
-          <w:sz w:val="48"/>
-          <w:szCs w:val="48"/>
-          <w:lang w:val="it-IT"/>
-        </w:rPr>
         <w:br/>
       </w:r>
     </w:p>
@@ -2507,10 +2271,11 @@
           <w:szCs w:val="32"/>
           <w:lang w:val="it-IT"/>
         </w:rPr>
-        <w:t xml:space="preserve">I clienti sono identificati da: nome, cognome, codice fiscale, indirizzo </w:t>
-      </w:r>
-      <w:proofErr w:type="gramStart"/>
-      <w:r>
+        <w:t>I clienti sono identificati da: nome, cognome, codice fiscale, indirizzo email, numero telefonico e indirizzo di consegna. Gli impiegati e l’amministratore sono identificati da: nome, cognome, codice fiscale, indirizzo email, numero telefonico e indirizzo di residenza. Per le consegne dei vini ai clienti e per la fornitura dei vini, l’azienda si serve dei servizi di un corriere e di un fornitore. Queste due persone sono identificate da: nome, cognome, indirizzo email, numero telefonico, e codice fiscale e indirizzo della loro azienda. I vini, sono identificati dai seguenti attributi: nome, produttore, provenienza, anno, note tecniche, e i vitigni da cui derivano. Ogni bottiglia ha un prezzo che dipende dalla qualità del vino e dal suo numero di vendite.</w:t>
+      </w:r>
+    </w:p>
+    <w:p>
+      <w:pPr>
         <w:rPr>
           <w:rFonts w:ascii="Cambria" w:eastAsia="Cambria" w:hAnsi="Cambria" w:cs="Cambria"/>
           <w:bCs/>
@@ -2519,9 +2284,7 @@
           <w:szCs w:val="32"/>
           <w:lang w:val="it-IT"/>
         </w:rPr>
-        <w:t>email</w:t>
-      </w:r>
-      <w:proofErr w:type="gramEnd"/>
+      </w:pPr>
       <w:r>
         <w:rPr>
           <w:rFonts w:ascii="Cambria" w:eastAsia="Cambria" w:hAnsi="Cambria" w:cs="Cambria"/>
@@ -2531,9 +2294,8 @@
           <w:szCs w:val="32"/>
           <w:lang w:val="it-IT"/>
         </w:rPr>
-        <w:t xml:space="preserve">, numero telefonico e indirizzo di consegna. Gli impiegati e l’amministratore sono identificati da: nome, cognome, codice fiscale, indirizzo </w:t>
-      </w:r>
-      <w:proofErr w:type="gramStart"/>
+        <w:t xml:space="preserve">Per poter utilizzare il sistema, un nuovo cliente deve registrarsi sul sistema inserendo nome utente e password e le altre informazioni richieste dal sistema. Un cliente registrato può fare ricerca dei vini per nome e anno di produzione e acquistare bottiglie di vino dopo un accesso autenticato. Ogni volta che un cliente accede nel sistema, il sistema informa il cliente sulle promozioni in corso. Anche gli impiegati e l’amministratore devono </w:t>
+      </w:r>
       <w:r>
         <w:rPr>
           <w:rFonts w:ascii="Cambria" w:eastAsia="Cambria" w:hAnsi="Cambria" w:cs="Cambria"/>
@@ -2543,10 +2305,12 @@
           <w:szCs w:val="32"/>
           <w:lang w:val="it-IT"/>
         </w:rPr>
-        <w:t>email</w:t>
-      </w:r>
-      <w:proofErr w:type="gramEnd"/>
-      <w:r>
+        <w:lastRenderedPageBreak/>
+        <w:t>accedere al sistema tramite nome utente e password. e possono modificare la loro password. In aggiunta, l’amministratore ha una password iniziale predefinita che può comunque modificare. Inoltre l’amministratore deve registrare (con nome utente e password) gli altri dipendenti, e resettare e cancellare i loro dati di registrazione quando diventa necessario. Gli impiegati e l’amministratore possono fare la ricerca dei clienti per cognome, dei vini per nome e/o anno di produzione, degli ordini di vendita e di acquisto e delle proposte di acquisto per intervallo di date. Inoltre, l’amministratore deve preparare un report mensile sullo stato dell’azienda (introiti, spese, numero bottiglie vendute e disponibili alla vendita, numero di vendite per i diversi vini, valutazione dei dipendenti).</w:t>
+      </w:r>
+    </w:p>
+    <w:p>
+      <w:pPr>
         <w:rPr>
           <w:rFonts w:ascii="Cambria" w:eastAsia="Cambria" w:hAnsi="Cambria" w:cs="Cambria"/>
           <w:bCs/>
@@ -2555,9 +2319,7 @@
           <w:szCs w:val="32"/>
           <w:lang w:val="it-IT"/>
         </w:rPr>
-        <w:t xml:space="preserve">, numero telefonico e indirizzo di residenza. Per le consegne dei vini ai clienti e per la fornitura dei vini, l’azienda si serve dei servizi di un corriere e di un fornitore. Queste due persone sono identificate da: nome, cognome, indirizzo </w:t>
-      </w:r>
-      <w:proofErr w:type="gramStart"/>
+      </w:pPr>
       <w:r>
         <w:rPr>
           <w:rFonts w:ascii="Cambria" w:eastAsia="Cambria" w:hAnsi="Cambria" w:cs="Cambria"/>
@@ -2567,10 +2329,11 @@
           <w:szCs w:val="32"/>
           <w:lang w:val="it-IT"/>
         </w:rPr>
-        <w:t>email</w:t>
-      </w:r>
-      <w:proofErr w:type="gramEnd"/>
-      <w:r>
+        <w:t>Un cliente può acquistare le bottiglie di vino con confezioni da 1 a 5 bottiglie e da casse da 6 e 12 bottiglie. Ognuna di queste casse contiene solo bottiglie dello stesso tipo di vino. La vendita di casse di vino di 6 e 12 bottiglie è valorizzata da uno sconto del 5 e 10%. La vendita di più di una cassa è valorizzata da un ulteriore sconto del 2 e 3%. Il sistema deve tenere traccia per ogni tipo di vino del numero di bottiglie vendute e di quelle ancora disponibili per la vendita.</w:t>
+      </w:r>
+    </w:p>
+    <w:p>
+      <w:pPr>
         <w:rPr>
           <w:rFonts w:ascii="Cambria" w:eastAsia="Cambria" w:hAnsi="Cambria" w:cs="Cambria"/>
           <w:bCs/>
@@ -2579,9 +2342,7 @@
           <w:szCs w:val="32"/>
           <w:lang w:val="it-IT"/>
         </w:rPr>
-        <w:t xml:space="preserve">, numero telefonico, e codice fiscale e indirizzo della loro azienda. </w:t>
-      </w:r>
-      <w:proofErr w:type="gramStart"/>
+      </w:pPr>
       <w:r>
         <w:rPr>
           <w:rFonts w:ascii="Cambria" w:eastAsia="Cambria" w:hAnsi="Cambria" w:cs="Cambria"/>
@@ -2591,10 +2352,11 @@
           <w:szCs w:val="32"/>
           <w:lang w:val="it-IT"/>
         </w:rPr>
-        <w:t>I vini,</w:t>
-      </w:r>
-      <w:proofErr w:type="gramEnd"/>
-      <w:r>
+        <w:t>Un cliente può visualizzare i vini in vendita e selezionare uno o più vini e, per ogni vino, selezionare il numero di bottiglie (default 1). Selezionate le bottiglie, il cliente può decidere di acquistarle. Il sistema permette questa operazione fornendo la possibilità di pagare tramite un bonifico o una carta di credito. Fatto il pagamento, il cliente riceve un ordine di vendita contenente le informazioni su: il cliente che ha fatto l’acquisto, i vini acquistati (nome vino, numero bottiglie e prezzo), l’indirizzo di consegna e la data di consegna.</w:t>
+      </w:r>
+    </w:p>
+    <w:p>
+      <w:pPr>
         <w:rPr>
           <w:rFonts w:ascii="Cambria" w:eastAsia="Cambria" w:hAnsi="Cambria" w:cs="Cambria"/>
           <w:bCs/>
@@ -2603,11 +2365,8 @@
           <w:szCs w:val="32"/>
           <w:lang w:val="it-IT"/>
         </w:rPr>
-        <w:t xml:space="preserve"> sono identificati dai seguenti attributi: nome, produttore, provenienza, anno, note tecniche, e i vitigni da cui derivano. Ogni bottiglia ha un prezzo che dipende dalla qualità del vino e dal suo numero di vendite.</w:t>
-      </w:r>
-    </w:p>
-    <w:p>
-      <w:pPr>
+      </w:pPr>
+      <w:r>
         <w:rPr>
           <w:rFonts w:ascii="Cambria" w:eastAsia="Cambria" w:hAnsi="Cambria" w:cs="Cambria"/>
           <w:bCs/>
@@ -2616,8 +2375,11 @@
           <w:szCs w:val="32"/>
           <w:lang w:val="it-IT"/>
         </w:rPr>
-      </w:pPr>
-      <w:r>
+        <w:t>Quando non c’è un numero sufficiente di bottiglie di uno o più vini per soddisfare la richiesta del cliente del numero di bottiglie che vorrebbe acquistare: quando le bottiglie richieste saranno disponibili, il sistema notificherà la loro disponibilità all’utente.</w:t>
+      </w:r>
+    </w:p>
+    <w:p>
+      <w:pPr>
         <w:rPr>
           <w:rFonts w:ascii="Cambria" w:eastAsia="Cambria" w:hAnsi="Cambria" w:cs="Cambria"/>
           <w:bCs/>
@@ -2626,8 +2388,7 @@
           <w:szCs w:val="32"/>
           <w:lang w:val="it-IT"/>
         </w:rPr>
-        <w:t xml:space="preserve">Per poter utilizzare il sistema, un nuovo cliente deve registrarsi sul sistema inserendo nome utente e password e le altre informazioni richieste dal sistema. Un cliente registrato può fare ricerca dei vini per nome e anno di produzione e acquistare bottiglie di vino dopo un accesso autenticato. Ogni volta che un cliente accede nel sistema, il sistema informa il cliente sulle promozioni in corso. Anche gli impiegati e l’amministratore devono </w:t>
-      </w:r>
+      </w:pPr>
       <w:r>
         <w:rPr>
           <w:rFonts w:ascii="Cambria" w:eastAsia="Cambria" w:hAnsi="Cambria" w:cs="Cambria"/>
@@ -2637,148 +2398,7 @@
           <w:szCs w:val="32"/>
           <w:lang w:val="it-IT"/>
         </w:rPr>
-        <w:lastRenderedPageBreak/>
-        <w:t xml:space="preserve">accedere al sistema tramite nome utente e password. e possono modificare la loro password. In aggiunta, l’amministratore ha una password iniziale predefinita che può comunque modificare. </w:t>
-      </w:r>
-      <w:proofErr w:type="gramStart"/>
-      <w:r>
-        <w:rPr>
-          <w:rFonts w:ascii="Cambria" w:eastAsia="Cambria" w:hAnsi="Cambria" w:cs="Cambria"/>
-          <w:bCs/>
-          <w:color w:val="000000" w:themeColor="text1"/>
-          <w:sz w:val="32"/>
-          <w:szCs w:val="32"/>
-          <w:lang w:val="it-IT"/>
-        </w:rPr>
-        <w:t>Inoltre</w:t>
-      </w:r>
-      <w:proofErr w:type="gramEnd"/>
-      <w:r>
-        <w:rPr>
-          <w:rFonts w:ascii="Cambria" w:eastAsia="Cambria" w:hAnsi="Cambria" w:cs="Cambria"/>
-          <w:bCs/>
-          <w:color w:val="000000" w:themeColor="text1"/>
-          <w:sz w:val="32"/>
-          <w:szCs w:val="32"/>
-          <w:lang w:val="it-IT"/>
-        </w:rPr>
-        <w:t xml:space="preserve"> l’amministratore deve registrare (con nome utente e password) gli altri dipendenti, e resettare e cancellare i loro dati di registrazione quando diventa necessario. Gli impiegati e l’amministratore possono fare la ricerca dei clienti per cognome, dei vini per nome e/o anno di produzione, degli ordini di vendita e di acquisto e delle proposte di acquisto per intervallo di date. Inoltre, l’amministratore deve preparare un report mensile sullo stato dell’azienda (introiti, spese, numero bottiglie vendute e disponibili alla vendita, numero di vendite per i diversi vini, valutazione dei dipendenti).</w:t>
-      </w:r>
-    </w:p>
-    <w:p>
-      <w:pPr>
-        <w:rPr>
-          <w:rFonts w:ascii="Cambria" w:eastAsia="Cambria" w:hAnsi="Cambria" w:cs="Cambria"/>
-          <w:bCs/>
-          <w:color w:val="000000" w:themeColor="text1"/>
-          <w:sz w:val="32"/>
-          <w:szCs w:val="32"/>
-          <w:lang w:val="it-IT"/>
-        </w:rPr>
-      </w:pPr>
-      <w:r>
-        <w:rPr>
-          <w:rFonts w:ascii="Cambria" w:eastAsia="Cambria" w:hAnsi="Cambria" w:cs="Cambria"/>
-          <w:bCs/>
-          <w:color w:val="000000" w:themeColor="text1"/>
-          <w:sz w:val="32"/>
-          <w:szCs w:val="32"/>
-          <w:lang w:val="it-IT"/>
-        </w:rPr>
-        <w:t>Un cliente può acquistare le bottiglie di vino con confezioni da 1 a 5 bottiglie e da casse da 6 e 12 bottiglie. Ognuna di queste casse contiene solo bottiglie dello stesso tipo di vino. La vendita di casse di vino di 6 e 12 bottiglie è valorizzata da uno sconto del 5 e 10%. La vendita di più di una cassa è valorizzata da un ulteriore sconto del 2 e 3%. Il sistema deve tenere traccia per ogni tipo di vino del numero di bottiglie vendute e di quelle ancora disponibili per la vendita.</w:t>
-      </w:r>
-    </w:p>
-    <w:p>
-      <w:pPr>
-        <w:rPr>
-          <w:rFonts w:ascii="Cambria" w:eastAsia="Cambria" w:hAnsi="Cambria" w:cs="Cambria"/>
-          <w:bCs/>
-          <w:color w:val="000000" w:themeColor="text1"/>
-          <w:sz w:val="32"/>
-          <w:szCs w:val="32"/>
-          <w:lang w:val="it-IT"/>
-        </w:rPr>
-      </w:pPr>
-      <w:r>
-        <w:rPr>
-          <w:rFonts w:ascii="Cambria" w:eastAsia="Cambria" w:hAnsi="Cambria" w:cs="Cambria"/>
-          <w:bCs/>
-          <w:color w:val="000000" w:themeColor="text1"/>
-          <w:sz w:val="32"/>
-          <w:szCs w:val="32"/>
-          <w:lang w:val="it-IT"/>
-        </w:rPr>
-        <w:t>Un cliente può visualizzare i vini in vendita e selezionare uno o più vini e, per ogni vino, selezionare il numero di bottiglie (default 1). Selezionate le bottiglie, il cliente può decidere di acquistarle. Il sistema permette questa operazione fornendo la possibilità di pagare tramite un bonifico o una carta di credito. Fatto il pagamento, il cliente riceve un ordine di vendita contenente le informazioni su: il cliente che ha fatto l’acquisto, i vini acquistati (nome vino, numero bottiglie e prezzo), l’indirizzo di consegna e la data di consegna.</w:t>
-      </w:r>
-    </w:p>
-    <w:p>
-      <w:pPr>
-        <w:rPr>
-          <w:rFonts w:ascii="Cambria" w:eastAsia="Cambria" w:hAnsi="Cambria" w:cs="Cambria"/>
-          <w:bCs/>
-          <w:color w:val="000000" w:themeColor="text1"/>
-          <w:sz w:val="32"/>
-          <w:szCs w:val="32"/>
-          <w:lang w:val="it-IT"/>
-        </w:rPr>
-      </w:pPr>
-      <w:r>
-        <w:rPr>
-          <w:rFonts w:ascii="Cambria" w:eastAsia="Cambria" w:hAnsi="Cambria" w:cs="Cambria"/>
-          <w:bCs/>
-          <w:color w:val="000000" w:themeColor="text1"/>
-          <w:sz w:val="32"/>
-          <w:szCs w:val="32"/>
-          <w:lang w:val="it-IT"/>
-        </w:rPr>
-        <w:t>Quando non c’è un numero sufficiente di bottiglie di uno o più vini per soddisfare la richiesta del cliente del numero di bottiglie che vorrebbe acquistare: quando le bottiglie richieste saranno disponibili, il sistema notificherà la loro disponibilità all’utente.</w:t>
-      </w:r>
-    </w:p>
-    <w:p>
-      <w:pPr>
-        <w:rPr>
-          <w:rFonts w:ascii="Cambria" w:eastAsia="Cambria" w:hAnsi="Cambria" w:cs="Cambria"/>
-          <w:bCs/>
-          <w:color w:val="000000" w:themeColor="text1"/>
-          <w:sz w:val="32"/>
-          <w:szCs w:val="32"/>
-          <w:lang w:val="it-IT"/>
-        </w:rPr>
-      </w:pPr>
-      <w:r>
-        <w:rPr>
-          <w:rFonts w:ascii="Cambria" w:eastAsia="Cambria" w:hAnsi="Cambria" w:cs="Cambria"/>
-          <w:bCs/>
-          <w:color w:val="000000" w:themeColor="text1"/>
-          <w:sz w:val="32"/>
-          <w:szCs w:val="32"/>
-          <w:lang w:val="it-IT"/>
-        </w:rPr>
-        <w:t xml:space="preserve">Nel caso in cui il numero di bottiglie di uno o più vini non riesce a soddisfare la richiesta del cliente, allora il cliente può compilare una proposta di acquisto contenente: i vini che vuole acquistare (nome vino, numero bottiglie) e l’indirizzo di consegna. Ricevuta la proposta di acquisto, il sistema invia una copia dell’ordine di vendita ad uno degli impiegati. Questo impiegato preparerà un ordine di acquisto e lo invia al fornitore. Ricevuto l’ordine, il fornito prepara il materiale ed effettua la consegna. Ricevuto il materiale dal fornitore, l’impiegato chiede al sistema di generare un ordine di vendita partendo dai dati della proposta di acquisto, dai prezzi dei vini e dalla data di consegna (definita con il corriere) e invia l’ordine di vendita. Ricevuto l’ordine di vendita, il cliente può decidere se acquistarlo o no. Se </w:t>
-      </w:r>
-      <w:proofErr w:type="gramStart"/>
-      <w:r>
-        <w:rPr>
-          <w:rFonts w:ascii="Cambria" w:eastAsia="Cambria" w:hAnsi="Cambria" w:cs="Cambria"/>
-          <w:bCs/>
-          <w:color w:val="000000" w:themeColor="text1"/>
-          <w:sz w:val="32"/>
-          <w:szCs w:val="32"/>
-          <w:lang w:val="it-IT"/>
-        </w:rPr>
-        <w:t>si</w:t>
-      </w:r>
-      <w:proofErr w:type="gramEnd"/>
-      <w:r>
-        <w:rPr>
-          <w:rFonts w:ascii="Cambria" w:eastAsia="Cambria" w:hAnsi="Cambria" w:cs="Cambria"/>
-          <w:bCs/>
-          <w:color w:val="000000" w:themeColor="text1"/>
-          <w:sz w:val="32"/>
-          <w:szCs w:val="32"/>
-          <w:lang w:val="it-IT"/>
-        </w:rPr>
-        <w:t xml:space="preserve">, </w:t>
+        <w:t xml:space="preserve">Nel caso in cui il numero di bottiglie di uno o più vini non riesce a soddisfare la richiesta del cliente, allora il cliente può compilare una proposta di acquisto contenente: i vini che vuole acquistare (nome vino, numero bottiglie) e l’indirizzo di consegna. Ricevuta la proposta di acquisto, il sistema invia una copia dell’ordine di vendita ad uno degli impiegati. Questo impiegato preparerà un ordine di acquisto e lo invia al fornitore. Ricevuto l’ordine, il fornito prepara il materiale ed effettua la consegna. Ricevuto il materiale dal fornitore, l’impiegato chiede al sistema di generare un ordine di vendita partendo dai dati della proposta di acquisto, dai prezzi dei vini e dalla data di consegna (definita con il corriere) e invia l’ordine di vendita. Ricevuto l’ordine di vendita, il cliente può decidere se acquistarlo o no. Se si, </w:t>
       </w:r>
       <w:r>
         <w:rPr>
@@ -2859,10 +2479,11 @@
           <w:szCs w:val="32"/>
           <w:lang w:val="it-IT"/>
         </w:rPr>
-        <w:t xml:space="preserve">Il sistema è basato su un’architettura client server. Il server deve supportare l’accesso in parallelo di diversi nodi client. L’interfaccia grafica dei client deve essere implementata con </w:t>
-      </w:r>
-      <w:proofErr w:type="spellStart"/>
-      <w:r>
+        <w:t>Il sistema è basato su un’architettura client server. Il server deve supportare l’accesso in parallelo di diversi nodi client. L’interfaccia grafica dei client deve essere implementata con JavaFX. Il database del sistema deve mantenere le informazioni di almeno una decina di vini differenti.</w:t>
+      </w:r>
+    </w:p>
+    <w:p>
+      <w:pPr>
         <w:rPr>
           <w:rFonts w:ascii="Cambria" w:eastAsia="Cambria" w:hAnsi="Cambria" w:cs="Cambria"/>
           <w:bCs/>
@@ -2871,9 +2492,7 @@
           <w:szCs w:val="32"/>
           <w:lang w:val="it-IT"/>
         </w:rPr>
-        <w:t>JavaFX</w:t>
-      </w:r>
-      <w:proofErr w:type="spellEnd"/>
+      </w:pPr>
       <w:r>
         <w:rPr>
           <w:rFonts w:ascii="Cambria" w:eastAsia="Cambria" w:hAnsi="Cambria" w:cs="Cambria"/>
@@ -2883,54 +2502,7 @@
           <w:szCs w:val="32"/>
           <w:lang w:val="it-IT"/>
         </w:rPr>
-        <w:t>. Il database del sistema deve mantenere le informazioni di almeno una decina di vini differenti.</w:t>
-      </w:r>
-    </w:p>
-    <w:p>
-      <w:pPr>
-        <w:rPr>
-          <w:rFonts w:ascii="Cambria" w:eastAsia="Cambria" w:hAnsi="Cambria" w:cs="Cambria"/>
-          <w:bCs/>
-          <w:color w:val="000000" w:themeColor="text1"/>
-          <w:sz w:val="32"/>
-          <w:szCs w:val="32"/>
-          <w:lang w:val="it-IT"/>
-        </w:rPr>
-      </w:pPr>
-      <w:r>
-        <w:rPr>
-          <w:rFonts w:ascii="Cambria" w:eastAsia="Cambria" w:hAnsi="Cambria" w:cs="Cambria"/>
-          <w:bCs/>
-          <w:color w:val="000000" w:themeColor="text1"/>
-          <w:sz w:val="32"/>
-          <w:szCs w:val="32"/>
-          <w:lang w:val="it-IT"/>
-        </w:rPr>
-        <w:t>Il numero di impiegati al lavoro deve essere almeno tre e il sistema assegna le attività agli impiegati con una politica “round-</w:t>
-      </w:r>
-      <w:proofErr w:type="spellStart"/>
-      <w:r>
-        <w:rPr>
-          <w:rFonts w:ascii="Cambria" w:eastAsia="Cambria" w:hAnsi="Cambria" w:cs="Cambria"/>
-          <w:bCs/>
-          <w:color w:val="000000" w:themeColor="text1"/>
-          <w:sz w:val="32"/>
-          <w:szCs w:val="32"/>
-          <w:lang w:val="it-IT"/>
-        </w:rPr>
-        <w:t>robin</w:t>
-      </w:r>
-      <w:proofErr w:type="spellEnd"/>
-      <w:r>
-        <w:rPr>
-          <w:rFonts w:ascii="Cambria" w:eastAsia="Cambria" w:hAnsi="Cambria" w:cs="Cambria"/>
-          <w:bCs/>
-          <w:color w:val="000000" w:themeColor="text1"/>
-          <w:sz w:val="32"/>
-          <w:szCs w:val="32"/>
-          <w:lang w:val="it-IT"/>
-        </w:rPr>
-        <w:t>” ovviamente tenendo conto degli impiegati al momento impegnati. Se l’attività non è terminata entro un tempo prestabilito, il sistema l’assegna ad un altro impiegato. Il sistema mantiene le informazioni sulle attività completate e non completate dai dipendenti.</w:t>
+        <w:t>Il numero di impiegati al lavoro deve essere almeno tre e il sistema assegna le attività agli impiegati con una politica “round-robin” ovviamente tenendo conto degli impiegati al momento impegnati. Se l’attività non è terminata entro un tempo prestabilito, il sistema l’assegna ad un altro impiegato. Il sistema mantiene le informazioni sulle attività completate e non completate dai dipendenti.</w:t>
       </w:r>
     </w:p>
     <w:p>
@@ -3857,7 +3429,6 @@
                 <w:lang w:val="it-IT"/>
               </w:rPr>
             </w:pPr>
-            <w:proofErr w:type="spellStart"/>
             <w:r>
               <w:rPr>
                 <w:color w:val="000000"/>
@@ -3865,17 +3436,7 @@
                 <w:szCs w:val="20"/>
                 <w:lang w:val="it-IT"/>
               </w:rPr>
-              <w:t>Variable</w:t>
-            </w:r>
-            <w:proofErr w:type="spellEnd"/>
-            <w:r>
-              <w:rPr>
-                <w:color w:val="000000"/>
-                <w:sz w:val="20"/>
-                <w:szCs w:val="20"/>
-                <w:lang w:val="it-IT"/>
-              </w:rPr>
-              <w:t xml:space="preserve"> Wine Price</w:t>
+              <w:t>Variable Wine Price</w:t>
             </w:r>
           </w:p>
         </w:tc>
@@ -6658,20 +6219,8 @@
           <w:sz w:val="40"/>
           <w:szCs w:val="40"/>
         </w:rPr>
-        <w:t xml:space="preserve">Use cases </w:t>
-      </w:r>
-      <w:proofErr w:type="gramStart"/>
-      <w:r>
-        <w:rPr>
-          <w:rFonts w:ascii="Cambria"/>
-          <w:b/>
-          <w:color w:val="000000" w:themeColor="text1"/>
-          <w:sz w:val="40"/>
-          <w:szCs w:val="40"/>
-        </w:rPr>
-        <w:t>diagram</w:t>
-      </w:r>
-      <w:proofErr w:type="gramEnd"/>
+        <w:t>Use cases diagram</w:t>
+      </w:r>
     </w:p>
     <w:p>
       <w:pPr>
@@ -6808,13 +6357,8 @@
           </w:tcPr>
           <w:p>
             <w:r>
-              <w:t xml:space="preserve">Federico </w:t>
-            </w:r>
-            <w:proofErr w:type="spellStart"/>
-            <w:r>
-              <w:t>Risoli</w:t>
-            </w:r>
-            <w:proofErr w:type="spellEnd"/>
+              <w:t>Federico Risoli</w:t>
+            </w:r>
           </w:p>
         </w:tc>
       </w:tr>
@@ -7276,13 +6820,8 @@
           </w:tcPr>
           <w:p>
             <w:r>
-              <w:t xml:space="preserve">Federico </w:t>
-            </w:r>
-            <w:proofErr w:type="spellStart"/>
-            <w:r>
-              <w:t>Risoli</w:t>
-            </w:r>
-            <w:proofErr w:type="spellEnd"/>
+              <w:t>Federico Risoli</w:t>
+            </w:r>
           </w:p>
         </w:tc>
       </w:tr>
@@ -7499,15 +7038,7 @@
           </w:tcPr>
           <w:p>
             <w:r>
-              <w:t>The User Clicks on “</w:t>
-            </w:r>
-            <w:proofErr w:type="spellStart"/>
-            <w:r>
-              <w:t>Registrati</w:t>
-            </w:r>
-            <w:proofErr w:type="spellEnd"/>
-            <w:r>
-              <w:t>”</w:t>
+              <w:t>The User Clicks on “Registrati”</w:t>
             </w:r>
           </w:p>
         </w:tc>
@@ -7878,13 +7409,8 @@
             <w:r>
               <w:t xml:space="preserve">The </w:t>
             </w:r>
-            <w:proofErr w:type="gramStart"/>
-            <w:r>
-              <w:t>Admin</w:t>
-            </w:r>
-            <w:proofErr w:type="gramEnd"/>
-            <w:r>
-              <w:t xml:space="preserve"> generates a report detailing various things about the System</w:t>
+            <w:r>
+              <w:t>Admin generates a report detailing various things about the System</w:t>
             </w:r>
           </w:p>
         </w:tc>
@@ -7959,15 +7485,7 @@
           </w:tcPr>
           <w:p>
             <w:r>
-              <w:t xml:space="preserve">The </w:t>
-            </w:r>
-            <w:proofErr w:type="gramStart"/>
-            <w:r>
-              <w:t>Admin</w:t>
-            </w:r>
-            <w:proofErr w:type="gramEnd"/>
-            <w:r>
-              <w:t xml:space="preserve"> has logged-in</w:t>
+              <w:t>The Admin has logged-in</w:t>
             </w:r>
           </w:p>
         </w:tc>
@@ -8038,13 +7556,8 @@
               <w:t>“</w:t>
             </w:r>
             <w:r>
-              <w:t xml:space="preserve">Genera Report </w:t>
-            </w:r>
-            <w:proofErr w:type="spellStart"/>
-            <w:r>
-              <w:t>Mensile</w:t>
-            </w:r>
-            <w:proofErr w:type="spellEnd"/>
+              <w:t>Genera Report Mensile</w:t>
+            </w:r>
             <w:r>
               <w:t>”</w:t>
             </w:r>
@@ -8121,15 +7634,7 @@
           </w:tcPr>
           <w:p>
             <w:r>
-              <w:t xml:space="preserve">The Admin Clicks the button “Genera Report </w:t>
-            </w:r>
-            <w:proofErr w:type="spellStart"/>
-            <w:r>
-              <w:t>Mensile</w:t>
-            </w:r>
-            <w:proofErr w:type="spellEnd"/>
-            <w:r>
-              <w:t>”</w:t>
+              <w:t>The Admin Clicks the button “Genera Report Mensile”</w:t>
             </w:r>
           </w:p>
         </w:tc>
@@ -8285,13 +7790,8 @@
           </w:tcPr>
           <w:p>
             <w:r>
-              <w:t xml:space="preserve">Federico </w:t>
-            </w:r>
-            <w:proofErr w:type="spellStart"/>
-            <w:r>
-              <w:t>Risoli</w:t>
-            </w:r>
-            <w:proofErr w:type="spellEnd"/>
+              <w:t>Federico Risoli</w:t>
+            </w:r>
           </w:p>
         </w:tc>
         <w:tc>
@@ -8313,13 +7813,8 @@
           </w:tcPr>
           <w:p>
             <w:r>
-              <w:t xml:space="preserve">Federico </w:t>
-            </w:r>
-            <w:proofErr w:type="spellStart"/>
-            <w:r>
-              <w:t>Risoli</w:t>
-            </w:r>
-            <w:proofErr w:type="spellEnd"/>
+              <w:t>Federico Risoli</w:t>
+            </w:r>
           </w:p>
         </w:tc>
       </w:tr>
@@ -8413,11 +7908,9 @@
             <w:r>
               <w:t xml:space="preserve">The </w:t>
             </w:r>
-            <w:proofErr w:type="gramStart"/>
             <w:r>
               <w:t>Admin</w:t>
             </w:r>
-            <w:proofErr w:type="gramEnd"/>
             <w:r>
               <w:t xml:space="preserve"> can change the password of everyone, the Employee can change his own password</w:t>
             </w:r>
@@ -8503,15 +7996,7 @@
               <w:t xml:space="preserve"> or </w:t>
             </w:r>
             <w:r>
-              <w:t xml:space="preserve">was the </w:t>
-            </w:r>
-            <w:proofErr w:type="gramStart"/>
-            <w:r>
-              <w:t>Admin</w:t>
-            </w:r>
-            <w:proofErr w:type="gramEnd"/>
-            <w:r>
-              <w:t xml:space="preserve"> and they did the login successfully</w:t>
+              <w:t>was the Admin and they did the login successfully</w:t>
             </w:r>
           </w:p>
         </w:tc>
@@ -8539,15 +8024,7 @@
               <w:t xml:space="preserve">The User </w:t>
             </w:r>
             <w:r>
-              <w:t>clicks on “</w:t>
-            </w:r>
-            <w:proofErr w:type="spellStart"/>
-            <w:r>
-              <w:t>ModifyPSW</w:t>
-            </w:r>
-            <w:proofErr w:type="spellEnd"/>
-            <w:r>
-              <w:t>”</w:t>
+              <w:t>clicks on “ModifyPSW”</w:t>
             </w:r>
           </w:p>
         </w:tc>
@@ -8647,15 +8124,7 @@
           </w:tcPr>
           <w:p>
             <w:r>
-              <w:t>The User makes an error and must recompile or the user press “</w:t>
-            </w:r>
-            <w:proofErr w:type="spellStart"/>
-            <w:r>
-              <w:t>indietro</w:t>
-            </w:r>
-            <w:proofErr w:type="spellEnd"/>
-            <w:r>
-              <w:t>”</w:t>
+              <w:t>The User makes an error and must recompile or the user press “indietro”</w:t>
             </w:r>
           </w:p>
         </w:tc>
@@ -8785,13 +8254,8 @@
           </w:tcPr>
           <w:p>
             <w:r>
-              <w:t xml:space="preserve">Federico </w:t>
-            </w:r>
-            <w:proofErr w:type="spellStart"/>
-            <w:r>
-              <w:t>Risoli</w:t>
-            </w:r>
-            <w:proofErr w:type="spellEnd"/>
+              <w:t>Federico Risoli</w:t>
+            </w:r>
           </w:p>
         </w:tc>
         <w:tc>
@@ -8909,15 +8373,7 @@
               <w:t xml:space="preserve">The User can </w:t>
             </w:r>
             <w:r>
-              <w:t xml:space="preserve">Search </w:t>
-            </w:r>
-            <w:proofErr w:type="spellStart"/>
-            <w:r>
-              <w:t>trough</w:t>
-            </w:r>
-            <w:proofErr w:type="spellEnd"/>
-            <w:r>
-              <w:t xml:space="preserve"> the various Orders the one that they want to see</w:t>
+              <w:t>Search trough the various Orders the one that they want to see</w:t>
             </w:r>
           </w:p>
         </w:tc>
@@ -9045,15 +8501,7 @@
               <w:t xml:space="preserve">The User </w:t>
             </w:r>
             <w:r>
-              <w:t>goes in the “</w:t>
-            </w:r>
-            <w:proofErr w:type="spellStart"/>
-            <w:r>
-              <w:t>Ordini</w:t>
-            </w:r>
-            <w:proofErr w:type="spellEnd"/>
-            <w:r>
-              <w:t>” tab</w:t>
+              <w:t>goes in the “Ordini” tab</w:t>
             </w:r>
           </w:p>
         </w:tc>
@@ -9128,15 +8576,7 @@
           </w:tcPr>
           <w:p>
             <w:r>
-              <w:t>The User goes in the “</w:t>
-            </w:r>
-            <w:proofErr w:type="spellStart"/>
-            <w:r>
-              <w:t>Ordini</w:t>
-            </w:r>
-            <w:proofErr w:type="spellEnd"/>
-            <w:r>
-              <w:t>” tab and can search by date interval the order they want</w:t>
+              <w:t>The User goes in the “Ordini” tab and can search by date interval the order they want</w:t>
             </w:r>
           </w:p>
         </w:tc>
@@ -9161,36 +8601,12 @@
           </w:tcPr>
           <w:p>
             <w:r>
-              <w:t>The User goes in the “</w:t>
-            </w:r>
-            <w:proofErr w:type="spellStart"/>
-            <w:r>
-              <w:t>Ordini</w:t>
-            </w:r>
-            <w:proofErr w:type="spellEnd"/>
-            <w:r>
-              <w:t>” tab and search trough all the orders the one they want by ordering how they prefer using the table.</w:t>
-            </w:r>
-          </w:p>
-          <w:p>
-            <w:r>
-              <w:t>The User goes in the “</w:t>
-            </w:r>
-            <w:proofErr w:type="spellStart"/>
-            <w:r>
-              <w:t>Ordini</w:t>
-            </w:r>
-            <w:proofErr w:type="spellEnd"/>
-            <w:r>
-              <w:t xml:space="preserve">” tab and inserts an invalid date and must do it again </w:t>
-            </w:r>
-            <w:proofErr w:type="gramStart"/>
-            <w:r>
-              <w:t>in order to</w:t>
-            </w:r>
-            <w:proofErr w:type="gramEnd"/>
-            <w:r>
-              <w:t xml:space="preserve"> get the right order they are searching</w:t>
+              <w:t>The User goes in the “Ordini” tab and search trough all the orders the one they want by ordering how they prefer using the table.</w:t>
+            </w:r>
+          </w:p>
+          <w:p>
+            <w:r>
+              <w:t>The User goes in the “Ordini” tab and inserts an invalid date and must do it again in order to get the right order they are searching</w:t>
             </w:r>
           </w:p>
         </w:tc>
@@ -9325,13 +8741,8 @@
           </w:tcPr>
           <w:p>
             <w:r>
-              <w:t xml:space="preserve">Federico </w:t>
-            </w:r>
-            <w:proofErr w:type="spellStart"/>
-            <w:r>
-              <w:t>Risoli</w:t>
-            </w:r>
-            <w:proofErr w:type="spellEnd"/>
+              <w:t>Federico Risoli</w:t>
+            </w:r>
           </w:p>
         </w:tc>
         <w:tc>
@@ -9636,23 +9047,7 @@
               <w:t>delivery</w:t>
             </w:r>
             <w:r>
-              <w:t xml:space="preserve"> date with them, then compiles the form and press “</w:t>
-            </w:r>
-            <w:proofErr w:type="spellStart"/>
-            <w:r>
-              <w:t>Completa</w:t>
-            </w:r>
-            <w:proofErr w:type="spellEnd"/>
-            <w:r>
-              <w:t xml:space="preserve"> </w:t>
-            </w:r>
-            <w:proofErr w:type="spellStart"/>
-            <w:r>
-              <w:t>Ordine</w:t>
-            </w:r>
-            <w:proofErr w:type="spellEnd"/>
-            <w:r>
-              <w:t>”</w:t>
+              <w:t xml:space="preserve"> date with them, then compiles the form and press “Completa Ordine”</w:t>
             </w:r>
             <w:r>
               <w:t>, in the end the courier will deliver the wines</w:t>
@@ -9680,15 +9075,7 @@
           </w:tcPr>
           <w:p>
             <w:r>
-              <w:t>The User press “</w:t>
-            </w:r>
-            <w:proofErr w:type="spellStart"/>
-            <w:r>
-              <w:t>Completa</w:t>
-            </w:r>
-            <w:proofErr w:type="spellEnd"/>
-            <w:r>
-              <w:t xml:space="preserve"> Dopo” to skip this order for now and gets a new one.</w:t>
+              <w:t>The User press “Completa Dopo” to skip this order for now and gets a new one.</w:t>
             </w:r>
           </w:p>
           <w:p>
@@ -9779,15 +9166,7 @@
           </w:tcPr>
           <w:p>
             <w:r>
-              <w:t>The Wines must be arrived to us otherwise the User will press “</w:t>
-            </w:r>
-            <w:proofErr w:type="spellStart"/>
-            <w:r>
-              <w:t>Completa</w:t>
-            </w:r>
-            <w:proofErr w:type="spellEnd"/>
-            <w:r>
-              <w:t xml:space="preserve"> Dopo”</w:t>
+              <w:t>The Wines must be arrived to us otherwise the User will press “Completa Dopo”</w:t>
             </w:r>
           </w:p>
         </w:tc>
@@ -9929,13 +9308,8 @@
           </w:tcPr>
           <w:p>
             <w:r>
-              <w:t xml:space="preserve">Federico </w:t>
-            </w:r>
-            <w:proofErr w:type="spellStart"/>
-            <w:r>
-              <w:t>Risoli</w:t>
-            </w:r>
-            <w:proofErr w:type="spellEnd"/>
+              <w:t>Federico Risoli</w:t>
+            </w:r>
           </w:p>
         </w:tc>
         <w:tc>
@@ -9957,13 +9331,8 @@
           </w:tcPr>
           <w:p>
             <w:r>
-              <w:t xml:space="preserve">Federico </w:t>
-            </w:r>
-            <w:proofErr w:type="spellStart"/>
-            <w:r>
-              <w:t>Risoli</w:t>
-            </w:r>
-            <w:proofErr w:type="spellEnd"/>
+              <w:t>Federico Risoli</w:t>
+            </w:r>
           </w:p>
         </w:tc>
       </w:tr>
@@ -10057,13 +9426,8 @@
             <w:r>
               <w:t xml:space="preserve">The </w:t>
             </w:r>
-            <w:proofErr w:type="gramStart"/>
-            <w:r>
-              <w:t>Admin</w:t>
-            </w:r>
-            <w:proofErr w:type="gramEnd"/>
-            <w:r>
-              <w:t xml:space="preserve"> can Add, Remove and Reset Employees</w:t>
+            <w:r>
+              <w:t>Admin can Add, Remove and Reset Employees</w:t>
             </w:r>
           </w:p>
         </w:tc>
@@ -10191,31 +9555,7 @@
           </w:tcPr>
           <w:p>
             <w:r>
-              <w:t xml:space="preserve">The </w:t>
-            </w:r>
-            <w:proofErr w:type="gramStart"/>
-            <w:r>
-              <w:t>Admin</w:t>
-            </w:r>
-            <w:proofErr w:type="gramEnd"/>
-            <w:r>
-              <w:t xml:space="preserve"> clicks on “</w:t>
-            </w:r>
-            <w:proofErr w:type="spellStart"/>
-            <w:r>
-              <w:t>Gestisci</w:t>
-            </w:r>
-            <w:proofErr w:type="spellEnd"/>
-            <w:r>
-              <w:t xml:space="preserve"> </w:t>
-            </w:r>
-            <w:proofErr w:type="spellStart"/>
-            <w:r>
-              <w:t>Dipendenti</w:t>
-            </w:r>
-            <w:proofErr w:type="spellEnd"/>
-            <w:r>
-              <w:t>”</w:t>
+              <w:t>The Admin clicks on “Gestisci Dipendenti”</w:t>
             </w:r>
           </w:p>
         </w:tc>
@@ -10290,55 +9630,7 @@
           </w:tcPr>
           <w:p>
             <w:r>
-              <w:t xml:space="preserve">The </w:t>
-            </w:r>
-            <w:proofErr w:type="gramStart"/>
-            <w:r>
-              <w:t>Admin</w:t>
-            </w:r>
-            <w:proofErr w:type="gramEnd"/>
-            <w:r>
-              <w:t xml:space="preserve"> clicks on “</w:t>
-            </w:r>
-            <w:proofErr w:type="spellStart"/>
-            <w:r>
-              <w:t>Gestisci</w:t>
-            </w:r>
-            <w:proofErr w:type="spellEnd"/>
-            <w:r>
-              <w:t xml:space="preserve"> </w:t>
-            </w:r>
-            <w:proofErr w:type="spellStart"/>
-            <w:r>
-              <w:t>Dipendenti</w:t>
-            </w:r>
-            <w:proofErr w:type="spellEnd"/>
-            <w:r>
-              <w:t>”, selects “</w:t>
-            </w:r>
-            <w:proofErr w:type="spellStart"/>
-            <w:r>
-              <w:t>Registra</w:t>
-            </w:r>
-            <w:proofErr w:type="spellEnd"/>
-            <w:r>
-              <w:t>”, “</w:t>
-            </w:r>
-            <w:proofErr w:type="spellStart"/>
-            <w:r>
-              <w:t>Cancella</w:t>
-            </w:r>
-            <w:proofErr w:type="spellEnd"/>
-            <w:r>
-              <w:t>” or “</w:t>
-            </w:r>
-            <w:proofErr w:type="spellStart"/>
-            <w:r>
-              <w:t>Resetta</w:t>
-            </w:r>
-            <w:proofErr w:type="spellEnd"/>
-            <w:r>
-              <w:t>”, fills the form and press the button to complete the action</w:t>
+              <w:t>The Admin clicks on “Gestisci Dipendenti”, selects “Registra”, “Cancella” or “Resetta”, fills the form and press the button to complete the action</w:t>
             </w:r>
           </w:p>
         </w:tc>
@@ -10365,21 +9657,8 @@
             <w:r>
               <w:t xml:space="preserve">The </w:t>
             </w:r>
-            <w:proofErr w:type="gramStart"/>
-            <w:r>
-              <w:t>Admin</w:t>
-            </w:r>
-            <w:proofErr w:type="gramEnd"/>
-            <w:r>
-              <w:t xml:space="preserve"> changes his mind and press “</w:t>
-            </w:r>
-            <w:proofErr w:type="spellStart"/>
-            <w:r>
-              <w:t>Indietro</w:t>
-            </w:r>
-            <w:proofErr w:type="spellEnd"/>
-            <w:r>
-              <w:t>” to cancel the process.</w:t>
+            <w:r>
+              <w:t>Admin changes his mind and press “Indietro” to cancel the process.</w:t>
             </w:r>
             <w:r>
               <w:br/>
@@ -10540,13 +9819,8 @@
           </w:tcPr>
           <w:p>
             <w:r>
-              <w:t xml:space="preserve">Federico </w:t>
-            </w:r>
-            <w:proofErr w:type="spellStart"/>
-            <w:r>
-              <w:t>Risoli</w:t>
-            </w:r>
-            <w:proofErr w:type="spellEnd"/>
+              <w:t>Federico Risoli</w:t>
+            </w:r>
           </w:p>
         </w:tc>
       </w:tr>
@@ -10784,23 +10058,7 @@
               <w:t xml:space="preserve">The </w:t>
             </w:r>
             <w:r>
-              <w:t xml:space="preserve">Client makes the </w:t>
-            </w:r>
-            <w:proofErr w:type="gramStart"/>
-            <w:r>
-              <w:t>login</w:t>
-            </w:r>
-            <w:proofErr w:type="gramEnd"/>
-            <w:r>
-              <w:t xml:space="preserve"> or the Employee (or Admin) goes into the “</w:t>
-            </w:r>
-            <w:proofErr w:type="spellStart"/>
-            <w:r>
-              <w:t>Vini</w:t>
-            </w:r>
-            <w:proofErr w:type="spellEnd"/>
-            <w:r>
-              <w:t>” tab after the login</w:t>
+              <w:t>Client makes the login or the Employee (or Admin) goes into the “Vini” tab after the login</w:t>
             </w:r>
           </w:p>
         </w:tc>
@@ -10878,31 +10136,7 @@
               <w:t xml:space="preserve">The User </w:t>
             </w:r>
             <w:r>
-              <w:t>chooses some wines to buy and the quantity, clicks “</w:t>
-            </w:r>
-            <w:proofErr w:type="spellStart"/>
-            <w:r>
-              <w:t>compra</w:t>
-            </w:r>
-            <w:proofErr w:type="spellEnd"/>
-            <w:r>
-              <w:t>”, chooses a method of payment, clicks “</w:t>
-            </w:r>
-            <w:proofErr w:type="spellStart"/>
-            <w:r>
-              <w:t>Procedi</w:t>
-            </w:r>
-            <w:proofErr w:type="spellEnd"/>
-            <w:r>
-              <w:t xml:space="preserve"> al </w:t>
-            </w:r>
-            <w:proofErr w:type="spellStart"/>
-            <w:r>
-              <w:t>Pagamento</w:t>
-            </w:r>
-            <w:proofErr w:type="spellEnd"/>
-            <w:r>
-              <w:t>”, pays and get his wines delivered</w:t>
+              <w:t>chooses some wines to buy and the quantity, clicks “compra”, chooses a method of payment, clicks “Procedi al Pagamento”, pays and get his wines delivered</w:t>
             </w:r>
           </w:p>
         </w:tc>
@@ -10939,15 +10173,7 @@
           </w:p>
           <w:p>
             <w:r>
-              <w:t>The User changes his mind and press “</w:t>
-            </w:r>
-            <w:proofErr w:type="spellStart"/>
-            <w:r>
-              <w:t>Indietro</w:t>
-            </w:r>
-            <w:proofErr w:type="spellEnd"/>
-            <w:r>
-              <w:t xml:space="preserve">” after selecting the wines </w:t>
+              <w:t xml:space="preserve">The User changes his mind and press “Indietro” after selecting the wines </w:t>
             </w:r>
           </w:p>
         </w:tc>
@@ -11137,13 +10363,8 @@
           </w:tcPr>
           <w:p>
             <w:r>
-              <w:t xml:space="preserve">Federico </w:t>
-            </w:r>
-            <w:proofErr w:type="spellStart"/>
-            <w:r>
-              <w:t>Risoli</w:t>
-            </w:r>
-            <w:proofErr w:type="spellEnd"/>
+              <w:t>Federico Risoli</w:t>
+            </w:r>
           </w:p>
         </w:tc>
         <w:tc>
@@ -11165,13 +10386,8 @@
           </w:tcPr>
           <w:p>
             <w:r>
-              <w:t xml:space="preserve">Federico </w:t>
-            </w:r>
-            <w:proofErr w:type="spellStart"/>
-            <w:r>
-              <w:t>Risoli</w:t>
-            </w:r>
-            <w:proofErr w:type="spellEnd"/>
+              <w:t>Federico Risoli</w:t>
+            </w:r>
           </w:p>
         </w:tc>
       </w:tr>
@@ -11263,13 +10479,8 @@
           </w:tcPr>
           <w:p>
             <w:r>
-              <w:t xml:space="preserve">The Employee and the Admin can search for a </w:t>
-            </w:r>
-            <w:proofErr w:type="gramStart"/>
-            <w:r>
-              <w:t>Client</w:t>
-            </w:r>
-            <w:proofErr w:type="gramEnd"/>
+              <w:t>The Employee and the Admin can search for a Client</w:t>
+            </w:r>
           </w:p>
         </w:tc>
       </w:tr>
@@ -11396,15 +10607,7 @@
               <w:t xml:space="preserve">The User </w:t>
             </w:r>
             <w:r>
-              <w:t>goes into the tab “</w:t>
-            </w:r>
-            <w:proofErr w:type="spellStart"/>
-            <w:r>
-              <w:t>Clienti</w:t>
-            </w:r>
-            <w:proofErr w:type="spellEnd"/>
-            <w:r>
-              <w:t>”</w:t>
+              <w:t>goes into the tab “Clienti”</w:t>
             </w:r>
           </w:p>
         </w:tc>
@@ -11479,23 +10682,7 @@
           </w:tcPr>
           <w:p>
             <w:r>
-              <w:t>The User goes into the tab “</w:t>
-            </w:r>
-            <w:proofErr w:type="spellStart"/>
-            <w:r>
-              <w:t>Clienti</w:t>
-            </w:r>
-            <w:proofErr w:type="spellEnd"/>
-            <w:r>
-              <w:t xml:space="preserve">”, put a </w:t>
-            </w:r>
-            <w:proofErr w:type="gramStart"/>
-            <w:r>
-              <w:t>Surname</w:t>
-            </w:r>
-            <w:proofErr w:type="gramEnd"/>
-            <w:r>
-              <w:t xml:space="preserve"> and get the desired Client</w:t>
+              <w:t>The User goes into the tab “Clienti”, put a Surname and get the desired Client</w:t>
             </w:r>
           </w:p>
         </w:tc>
@@ -12117,13 +11304,8 @@
           </w:tcPr>
           <w:p>
             <w:r>
-              <w:t xml:space="preserve">Federico </w:t>
-            </w:r>
-            <w:proofErr w:type="spellStart"/>
-            <w:r>
-              <w:t>Risoli</w:t>
-            </w:r>
-            <w:proofErr w:type="spellEnd"/>
+              <w:t>Federico Risoli</w:t>
+            </w:r>
           </w:p>
         </w:tc>
       </w:tr>
@@ -12355,15 +11537,7 @@
               <w:t xml:space="preserve">The User </w:t>
             </w:r>
             <w:r>
-              <w:t>clicks on “</w:t>
-            </w:r>
-            <w:proofErr w:type="spellStart"/>
-            <w:r>
-              <w:t>seach</w:t>
-            </w:r>
-            <w:proofErr w:type="spellEnd"/>
-            <w:r>
-              <w:t>”</w:t>
+              <w:t>clicks on “seach”</w:t>
             </w:r>
           </w:p>
         </w:tc>
@@ -12547,13 +11721,8 @@
           </w:tcPr>
           <w:p>
             <w:r>
-              <w:t xml:space="preserve">Federico </w:t>
-            </w:r>
-            <w:proofErr w:type="spellStart"/>
-            <w:r>
-              <w:t>Risoli</w:t>
-            </w:r>
-            <w:proofErr w:type="spellEnd"/>
+              <w:t>Federico Risoli</w:t>
+            </w:r>
           </w:p>
         </w:tc>
         <w:tc>
@@ -12671,15 +11840,7 @@
               <w:t xml:space="preserve">The User </w:t>
             </w:r>
             <w:r>
-              <w:t xml:space="preserve">see if there are some </w:t>
-            </w:r>
-            <w:proofErr w:type="gramStart"/>
-            <w:r>
-              <w:t>notification</w:t>
-            </w:r>
-            <w:proofErr w:type="gramEnd"/>
-            <w:r>
-              <w:t xml:space="preserve"> for him and can take action accordingly</w:t>
+              <w:t>see if there are some notification for him and can take action accordingly</w:t>
             </w:r>
           </w:p>
         </w:tc>
@@ -12788,15 +11949,7 @@
               <w:t xml:space="preserve">The User </w:t>
             </w:r>
             <w:r>
-              <w:t>Clicks on “</w:t>
-            </w:r>
-            <w:proofErr w:type="spellStart"/>
-            <w:r>
-              <w:t>Notifiche</w:t>
-            </w:r>
-            <w:proofErr w:type="spellEnd"/>
-            <w:r>
-              <w:t>”</w:t>
+              <w:t>Clicks on “Notifiche”</w:t>
             </w:r>
           </w:p>
         </w:tc>
@@ -12874,15 +12027,7 @@
               <w:t xml:space="preserve">The User </w:t>
             </w:r>
             <w:r>
-              <w:t>Clicks on “</w:t>
-            </w:r>
-            <w:proofErr w:type="spellStart"/>
-            <w:r>
-              <w:t>Notifiche</w:t>
-            </w:r>
-            <w:proofErr w:type="spellEnd"/>
-            <w:r>
-              <w:t>” and if there are things to do can choose a payment method to get his wine or reject it or do nothing</w:t>
+              <w:t>Clicks on “Notifiche” and if there are things to do can choose a payment method to get his wine or reject it or do nothing</w:t>
             </w:r>
           </w:p>
         </w:tc>
@@ -13072,13 +12217,8 @@
           </w:tcPr>
           <w:p>
             <w:r>
-              <w:t xml:space="preserve">Federico </w:t>
-            </w:r>
-            <w:proofErr w:type="spellStart"/>
-            <w:r>
-              <w:t>Risoli</w:t>
-            </w:r>
-            <w:proofErr w:type="spellEnd"/>
+              <w:t>Federico Risoli</w:t>
+            </w:r>
           </w:p>
         </w:tc>
         <w:tc>
@@ -13100,13 +12240,8 @@
           </w:tcPr>
           <w:p>
             <w:r>
-              <w:t xml:space="preserve">Federico </w:t>
-            </w:r>
-            <w:proofErr w:type="spellStart"/>
-            <w:r>
-              <w:t>Risoli</w:t>
-            </w:r>
-            <w:proofErr w:type="spellEnd"/>
+              <w:t>Federico Risoli</w:t>
+            </w:r>
           </w:p>
         </w:tc>
       </w:tr>
@@ -13316,29 +12451,8 @@
               <w:t xml:space="preserve"> </w:t>
             </w:r>
             <w:r>
-              <w:t xml:space="preserve">clicks on “I </w:t>
-            </w:r>
-            <w:proofErr w:type="spellStart"/>
-            <w:r>
-              <w:t>miei</w:t>
-            </w:r>
-            <w:proofErr w:type="spellEnd"/>
-            <w:r>
-              <w:t xml:space="preserve"> </w:t>
-            </w:r>
-            <w:proofErr w:type="spellStart"/>
-            <w:r>
-              <w:t>ordini</w:t>
-            </w:r>
-            <w:proofErr w:type="spellEnd"/>
-            <w:r>
-              <w:t xml:space="preserve">” or the Employee/Admin search through all the Wines </w:t>
-            </w:r>
-            <w:proofErr w:type="spellStart"/>
-            <w:r>
-              <w:t>Historyes</w:t>
-            </w:r>
-            <w:proofErr w:type="spellEnd"/>
+              <w:t>clicks on “I miei ordini” or the Employee/Admin search through all the Wines Historyes</w:t>
+            </w:r>
           </w:p>
         </w:tc>
       </w:tr>
@@ -13412,23 +12526,7 @@
           </w:tcPr>
           <w:p>
             <w:r>
-              <w:t xml:space="preserve">The Client clicks on “I </w:t>
-            </w:r>
-            <w:proofErr w:type="spellStart"/>
-            <w:r>
-              <w:t>miei</w:t>
-            </w:r>
-            <w:proofErr w:type="spellEnd"/>
-            <w:r>
-              <w:t xml:space="preserve"> </w:t>
-            </w:r>
-            <w:proofErr w:type="spellStart"/>
-            <w:r>
-              <w:t>ordini</w:t>
-            </w:r>
-            <w:proofErr w:type="spellEnd"/>
-            <w:r>
-              <w:t>” and sees his orders</w:t>
+              <w:t>The Client clicks on “I miei ordini” and sees his orders</w:t>
             </w:r>
           </w:p>
         </w:tc>
@@ -13453,21 +12551,8 @@
           </w:tcPr>
           <w:p>
             <w:r>
-              <w:t>Employee/Admin clicks on the “</w:t>
-            </w:r>
-            <w:proofErr w:type="spellStart"/>
-            <w:r>
-              <w:t>Ordini</w:t>
-            </w:r>
-            <w:proofErr w:type="spellEnd"/>
-            <w:r>
-              <w:t xml:space="preserve">” tab and search through all the Wines </w:t>
-            </w:r>
-            <w:proofErr w:type="spellStart"/>
-            <w:r>
-              <w:t>Historyes</w:t>
-            </w:r>
-            <w:proofErr w:type="spellEnd"/>
+              <w:t>Employee/Admin clicks on the “Ordini” tab and search through all the Wines Historyes</w:t>
+            </w:r>
           </w:p>
         </w:tc>
       </w:tr>
@@ -17090,17 +16175,8 @@
                 <w:color w:val="000000"/>
                 <w:lang w:val="en-US"/>
               </w:rPr>
-              <w:t xml:space="preserve">Setup </w:t>
-            </w:r>
-            <w:proofErr w:type="gramStart"/>
-            <w:r>
-              <w:rPr>
-                <w:color w:val="000000"/>
-                <w:lang w:val="en-US"/>
-              </w:rPr>
-              <w:t>pre test</w:t>
-            </w:r>
-            <w:proofErr w:type="gramEnd"/>
+              <w:t>Setup pre test</w:t>
+            </w:r>
           </w:p>
           <w:p>
             <w:pPr>
@@ -17120,46 +16196,14 @@
                 <w:color w:val="000000"/>
                 <w:lang w:val="it-IT"/>
               </w:rPr>
-              <w:t xml:space="preserve">Testo i </w:t>
-            </w:r>
-            <w:proofErr w:type="gramStart"/>
+              <w:t xml:space="preserve">Testo i metodi </w:t>
+            </w:r>
             <w:r>
               <w:rPr>
                 <w:color w:val="000000"/>
                 <w:lang w:val="it-IT"/>
               </w:rPr>
-              <w:t xml:space="preserve">metodi </w:t>
-            </w:r>
-            <w:r>
-              <w:rPr>
-                <w:color w:val="000000"/>
-                <w:lang w:val="it-IT"/>
-              </w:rPr>
-              <w:t xml:space="preserve"> set</w:t>
-            </w:r>
-            <w:proofErr w:type="gramEnd"/>
-            <w:r>
-              <w:rPr>
-                <w:color w:val="000000"/>
-                <w:lang w:val="it-IT"/>
-              </w:rPr>
-              <w:t>/</w:t>
-            </w:r>
-            <w:proofErr w:type="spellStart"/>
-            <w:r>
-              <w:rPr>
-                <w:color w:val="000000"/>
-                <w:lang w:val="it-IT"/>
-              </w:rPr>
-              <w:t>get</w:t>
-            </w:r>
-            <w:proofErr w:type="spellEnd"/>
-            <w:r>
-              <w:rPr>
-                <w:color w:val="000000"/>
-                <w:lang w:val="it-IT"/>
-              </w:rPr>
-              <w:t xml:space="preserve">/clear/non-disponibile </w:t>
+              <w:t xml:space="preserve"> set/get/clear/non-disponibile </w:t>
             </w:r>
             <w:r>
               <w:rPr>
@@ -17513,33 +16557,8 @@
                 <w:color w:val="000000"/>
                 <w:lang w:val="it-IT"/>
               </w:rPr>
-              <w:t xml:space="preserve">Testo nei casi limite le funzioni </w:t>
-            </w:r>
-            <w:proofErr w:type="spellStart"/>
-            <w:r>
-              <w:rPr>
-                <w:color w:val="000000"/>
-                <w:lang w:val="it-IT"/>
-              </w:rPr>
-              <w:t>roundtodecimalplaces</w:t>
-            </w:r>
-            <w:proofErr w:type="spellEnd"/>
-            <w:r>
-              <w:rPr>
-                <w:color w:val="000000"/>
-                <w:lang w:val="it-IT"/>
-              </w:rPr>
-              <w:t xml:space="preserve"> e </w:t>
-            </w:r>
-            <w:proofErr w:type="spellStart"/>
-            <w:r>
-              <w:rPr>
-                <w:color w:val="000000"/>
-                <w:lang w:val="it-IT"/>
-              </w:rPr>
-              <w:t>isValidDate</w:t>
-            </w:r>
-            <w:proofErr w:type="spellEnd"/>
+              <w:t>Testo nei casi limite le funzioni roundtodecimalplaces e isValidDate</w:t>
+            </w:r>
           </w:p>
         </w:tc>
         <w:tc>
@@ -18090,27 +17109,7 @@
                 <w:szCs w:val="20"/>
                 <w:lang w:val="it-IT"/>
               </w:rPr>
-              <w:t xml:space="preserve">Eseguito da Elia e Federico non sono stati trovati bug malgrado ci fossero; </w:t>
-            </w:r>
-            <w:proofErr w:type="gramStart"/>
-            <w:r>
-              <w:rPr>
-                <w:color w:val="000000"/>
-                <w:sz w:val="20"/>
-                <w:szCs w:val="20"/>
-                <w:lang w:val="it-IT"/>
-              </w:rPr>
-              <w:t>quindi</w:t>
-            </w:r>
-            <w:proofErr w:type="gramEnd"/>
-            <w:r>
-              <w:rPr>
-                <w:color w:val="000000"/>
-                <w:sz w:val="20"/>
-                <w:szCs w:val="20"/>
-                <w:lang w:val="it-IT"/>
-              </w:rPr>
-              <w:t xml:space="preserve"> il test è passato malgrado bug nascosti (i test non assicurano l’assenza di bug)</w:t>
+              <w:t>Eseguito da Elia e Federico non sono stati trovati bug malgrado ci fossero; quindi il test è passato malgrado bug nascosti (i test non assicurano l’assenza di bug)</w:t>
             </w:r>
           </w:p>
         </w:tc>
@@ -18227,7 +17226,6 @@
                 <w:lang w:val="it-IT"/>
               </w:rPr>
             </w:pPr>
-            <w:proofErr w:type="spellStart"/>
             <w:r>
               <w:rPr>
                 <w:color w:val="000000"/>
@@ -18235,7 +17233,6 @@
               </w:rPr>
               <w:t>Fail</w:t>
             </w:r>
-            <w:proofErr w:type="spellEnd"/>
           </w:p>
         </w:tc>
         <w:tc>
@@ -18941,7 +17938,6 @@
         </w:rPr>
         <w:t>“</w:t>
       </w:r>
-      <w:proofErr w:type="spellStart"/>
       <w:r>
         <w:rPr>
           <w:rFonts w:ascii="Cambria"/>
@@ -18953,7 +17949,6 @@
         </w:rPr>
         <w:t>lib</w:t>
       </w:r>
-      <w:proofErr w:type="spellEnd"/>
       <w:r>
         <w:rPr>
           <w:rFonts w:ascii="Cambria"/>
@@ -19055,31 +18050,7 @@
           <w:szCs w:val="28"/>
           <w:lang w:val="en-GB"/>
         </w:rPr>
-        <w:t xml:space="preserve"> --add-modules </w:t>
-      </w:r>
-      <w:proofErr w:type="spellStart"/>
-      <w:r>
-        <w:rPr>
-          <w:rFonts w:ascii="Cambria"/>
-          <w:bCs/>
-          <w:color w:val="000000" w:themeColor="text1"/>
-          <w:sz w:val="28"/>
-          <w:szCs w:val="28"/>
-          <w:lang w:val="en-GB"/>
-        </w:rPr>
-        <w:t>javafx.controls,javafx.fxml</w:t>
-      </w:r>
-      <w:proofErr w:type="spellEnd"/>
-      <w:r>
-        <w:rPr>
-          <w:rFonts w:ascii="Cambria"/>
-          <w:bCs/>
-          <w:color w:val="000000" w:themeColor="text1"/>
-          <w:sz w:val="28"/>
-          <w:szCs w:val="28"/>
-          <w:lang w:val="en-GB"/>
-        </w:rPr>
-        <w:t xml:space="preserve"> -jar Client.jar</w:t>
+        <w:t xml:space="preserve"> --add-modules javafx.controls,javafx.fxml -jar Client.jar</w:t>
       </w:r>
     </w:p>
     <w:p>
@@ -19165,6 +18136,50 @@
         </w:rPr>
         <w:t>un nuovo Database nella pagina appena aperta nel Browser</w:t>
       </w:r>
+      <w:r>
+        <w:rPr>
+          <w:rFonts w:ascii="Cambria"/>
+          <w:bCs/>
+          <w:color w:val="000000" w:themeColor="text1"/>
+          <w:sz w:val="28"/>
+          <w:szCs w:val="28"/>
+          <w:lang w:val="it-IT"/>
+        </w:rPr>
+        <w:t xml:space="preserve">. Chiamare il database </w:t>
+      </w:r>
+      <w:r>
+        <w:rPr>
+          <w:rFonts w:ascii="Cambria"/>
+          <w:bCs/>
+          <w:color w:val="000000" w:themeColor="text1"/>
+          <w:sz w:val="28"/>
+          <w:szCs w:val="28"/>
+          <w:lang w:val="it-IT"/>
+        </w:rPr>
+        <w:t>“</w:t>
+      </w:r>
+      <w:r>
+        <w:rPr>
+          <w:rFonts w:ascii="Cambria"/>
+          <w:bCs/>
+          <w:color w:val="000000" w:themeColor="text1"/>
+          <w:sz w:val="28"/>
+          <w:szCs w:val="28"/>
+          <w:lang w:val="it-IT"/>
+        </w:rPr>
+        <w:t>wineshop</w:t>
+      </w:r>
+      <w:r>
+        <w:rPr>
+          <w:rFonts w:ascii="Cambria"/>
+          <w:bCs/>
+          <w:color w:val="000000" w:themeColor="text1"/>
+          <w:sz w:val="28"/>
+          <w:szCs w:val="28"/>
+          <w:lang w:val="it-IT"/>
+        </w:rPr>
+        <w:t>”</w:t>
+      </w:r>
     </w:p>
     <w:p>
       <w:pPr>
@@ -19192,31 +18207,7 @@
           <w:szCs w:val="28"/>
           <w:lang w:val="it-IT"/>
         </w:rPr>
-        <w:t xml:space="preserve">Prendere il file </w:t>
-      </w:r>
-      <w:proofErr w:type="spellStart"/>
-      <w:r>
-        <w:rPr>
-          <w:rFonts w:ascii="Cambria"/>
-          <w:bCs/>
-          <w:color w:val="000000" w:themeColor="text1"/>
-          <w:sz w:val="28"/>
-          <w:szCs w:val="28"/>
-          <w:lang w:val="it-IT"/>
-        </w:rPr>
-        <w:t>wineshop.sql</w:t>
-      </w:r>
-      <w:proofErr w:type="spellEnd"/>
-      <w:r>
-        <w:rPr>
-          <w:rFonts w:ascii="Cambria"/>
-          <w:bCs/>
-          <w:color w:val="000000" w:themeColor="text1"/>
-          <w:sz w:val="28"/>
-          <w:szCs w:val="28"/>
-          <w:lang w:val="it-IT"/>
-        </w:rPr>
-        <w:t xml:space="preserve"> dalla cartella dell</w:t>
+        <w:t>Prendere il file wineshop.sql dalla cartella dell</w:t>
       </w:r>
       <w:r>
         <w:rPr>
@@ -19311,9 +18302,8 @@
           <w:szCs w:val="28"/>
           <w:lang w:val="it-IT"/>
         </w:rPr>
-        <w:t xml:space="preserve">(opzionale) cancellare il file </w:t>
-      </w:r>
-      <w:proofErr w:type="spellStart"/>
+        <w:t>(opzionale) cancellare il file wineshop.sql dalla cartella dell</w:t>
+      </w:r>
       <w:r>
         <w:rPr>
           <w:rFonts w:ascii="Cambria"/>
@@ -19323,9 +18313,8 @@
           <w:szCs w:val="28"/>
           <w:lang w:val="it-IT"/>
         </w:rPr>
-        <w:t>wineshop.sql</w:t>
-      </w:r>
-      <w:proofErr w:type="spellEnd"/>
+        <w:t>’</w:t>
+      </w:r>
       <w:r>
         <w:rPr>
           <w:rFonts w:ascii="Cambria"/>
@@ -19335,7 +18324,7 @@
           <w:szCs w:val="28"/>
           <w:lang w:val="it-IT"/>
         </w:rPr>
-        <w:t xml:space="preserve"> dalla cartella dell</w:t>
+        <w:t>applicazione</w:t>
       </w:r>
       <w:r>
         <w:rPr>
@@ -19346,18 +18335,7 @@
           <w:szCs w:val="28"/>
           <w:lang w:val="it-IT"/>
         </w:rPr>
-        <w:t>’</w:t>
-      </w:r>
-      <w:r>
-        <w:rPr>
-          <w:rFonts w:ascii="Cambria"/>
-          <w:bCs/>
-          <w:color w:val="000000" w:themeColor="text1"/>
-          <w:sz w:val="28"/>
-          <w:szCs w:val="28"/>
-          <w:lang w:val="it-IT"/>
-        </w:rPr>
-        <w:t>applicazione</w:t>
+        <w:t xml:space="preserve"> per risparmiare spazio sul disco</w:t>
       </w:r>
     </w:p>
     <w:p>
@@ -19397,7 +18375,6 @@
           <w:lang w:val="it-IT"/>
         </w:rPr>
       </w:pPr>
-      <w:proofErr w:type="spellStart"/>
       <w:r>
         <w:rPr>
           <w:rFonts w:ascii="Cambria"/>
@@ -19410,7 +18387,6 @@
         <w:lastRenderedPageBreak/>
         <w:t>Configuration</w:t>
       </w:r>
-      <w:proofErr w:type="spellEnd"/>
     </w:p>
     <w:p>
       <w:pPr>
@@ -19633,55 +18609,7 @@
           <w:szCs w:val="28"/>
           <w:lang w:val="it-IT"/>
         </w:rPr>
-        <w:t>amministratore (</w:t>
-      </w:r>
-      <w:proofErr w:type="spellStart"/>
-      <w:r>
-        <w:rPr>
-          <w:rFonts w:ascii="Cambria"/>
-          <w:bCs/>
-          <w:color w:val="000000" w:themeColor="text1"/>
-          <w:sz w:val="28"/>
-          <w:szCs w:val="28"/>
-          <w:lang w:val="it-IT"/>
-        </w:rPr>
-        <w:t>usr</w:t>
-      </w:r>
-      <w:proofErr w:type="spellEnd"/>
-      <w:r>
-        <w:rPr>
-          <w:rFonts w:ascii="Cambria"/>
-          <w:bCs/>
-          <w:color w:val="000000" w:themeColor="text1"/>
-          <w:sz w:val="28"/>
-          <w:szCs w:val="28"/>
-          <w:lang w:val="it-IT"/>
-        </w:rPr>
-        <w:t xml:space="preserve">: admin, </w:t>
-      </w:r>
-      <w:proofErr w:type="spellStart"/>
-      <w:r>
-        <w:rPr>
-          <w:rFonts w:ascii="Cambria"/>
-          <w:bCs/>
-          <w:color w:val="000000" w:themeColor="text1"/>
-          <w:sz w:val="28"/>
-          <w:szCs w:val="28"/>
-          <w:lang w:val="it-IT"/>
-        </w:rPr>
-        <w:t>psw</w:t>
-      </w:r>
-      <w:proofErr w:type="spellEnd"/>
-      <w:r>
-        <w:rPr>
-          <w:rFonts w:ascii="Cambria"/>
-          <w:bCs/>
-          <w:color w:val="000000" w:themeColor="text1"/>
-          <w:sz w:val="28"/>
-          <w:szCs w:val="28"/>
-          <w:lang w:val="it-IT"/>
-        </w:rPr>
-        <w:t>: admin) e modificare la password dell</w:t>
+        <w:t>amministratore (usr: admin, psw: admin) e modificare la password dell</w:t>
       </w:r>
       <w:r>
         <w:rPr>
@@ -19900,7 +18828,6 @@
         </w:rPr>
         <w:tab/>
       </w:r>
-      <w:proofErr w:type="spellStart"/>
       <w:r>
         <w:rPr>
           <w:rFonts w:ascii="Cambria"/>
@@ -19911,7 +18838,6 @@
         </w:rPr>
         <w:t>Clienti</w:t>
       </w:r>
-      <w:proofErr w:type="spellEnd"/>
     </w:p>
     <w:p>
       <w:pPr>
@@ -19956,7 +18882,6 @@
           <w:szCs w:val="28"/>
         </w:rPr>
       </w:pPr>
-      <w:proofErr w:type="spellStart"/>
       <w:r>
         <w:rPr>
           <w:rFonts w:ascii="Cambria"/>
@@ -19967,7 +18892,6 @@
         </w:rPr>
         <w:t>Comprare</w:t>
       </w:r>
-      <w:proofErr w:type="spellEnd"/>
       <w:r>
         <w:rPr>
           <w:rFonts w:ascii="Cambria"/>
@@ -19976,64 +18900,8 @@
           <w:sz w:val="28"/>
           <w:szCs w:val="28"/>
         </w:rPr>
-        <w:t>/</w:t>
-      </w:r>
-      <w:proofErr w:type="spellStart"/>
-      <w:r>
-        <w:rPr>
-          <w:rFonts w:ascii="Cambria"/>
-          <w:bCs/>
-          <w:color w:val="000000" w:themeColor="text1"/>
-          <w:sz w:val="28"/>
-          <w:szCs w:val="28"/>
-        </w:rPr>
-        <w:t>Ordinare</w:t>
-      </w:r>
-      <w:proofErr w:type="spellEnd"/>
-      <w:r>
-        <w:rPr>
-          <w:rFonts w:ascii="Cambria"/>
-          <w:bCs/>
-          <w:color w:val="000000" w:themeColor="text1"/>
-          <w:sz w:val="28"/>
-          <w:szCs w:val="28"/>
-        </w:rPr>
-        <w:t>/</w:t>
-      </w:r>
-      <w:proofErr w:type="spellStart"/>
-      <w:r>
-        <w:rPr>
-          <w:rFonts w:ascii="Cambria"/>
-          <w:bCs/>
-          <w:color w:val="000000" w:themeColor="text1"/>
-          <w:sz w:val="28"/>
-          <w:szCs w:val="28"/>
-        </w:rPr>
-        <w:t>Ricerca</w:t>
-      </w:r>
-      <w:proofErr w:type="spellEnd"/>
-      <w:r>
-        <w:rPr>
-          <w:rFonts w:ascii="Cambria"/>
-          <w:bCs/>
-          <w:color w:val="000000" w:themeColor="text1"/>
-          <w:sz w:val="28"/>
-          <w:szCs w:val="28"/>
-        </w:rPr>
-        <w:t xml:space="preserve"> </w:t>
-      </w:r>
-      <w:proofErr w:type="spellStart"/>
-      <w:r>
-        <w:rPr>
-          <w:rFonts w:ascii="Cambria"/>
-          <w:bCs/>
-          <w:color w:val="000000" w:themeColor="text1"/>
-          <w:sz w:val="28"/>
-          <w:szCs w:val="28"/>
-        </w:rPr>
-        <w:t>Vini</w:t>
-      </w:r>
-      <w:proofErr w:type="spellEnd"/>
+        <w:t>/Ordinare/Ricerca Vini</w:t>
+      </w:r>
     </w:p>
     <w:p>
       <w:pPr>
@@ -20051,7 +18919,6 @@
           <w:szCs w:val="28"/>
         </w:rPr>
       </w:pPr>
-      <w:proofErr w:type="spellStart"/>
       <w:r>
         <w:rPr>
           <w:rFonts w:ascii="Cambria"/>
@@ -20060,53 +18927,8 @@
           <w:sz w:val="28"/>
           <w:szCs w:val="28"/>
         </w:rPr>
-        <w:t>Visualizzare</w:t>
-      </w:r>
-      <w:proofErr w:type="spellEnd"/>
-      <w:r>
-        <w:rPr>
-          <w:rFonts w:ascii="Cambria"/>
-          <w:bCs/>
-          <w:color w:val="000000" w:themeColor="text1"/>
-          <w:sz w:val="28"/>
-          <w:szCs w:val="28"/>
-        </w:rPr>
-        <w:t xml:space="preserve"> I </w:t>
-      </w:r>
-      <w:proofErr w:type="spellStart"/>
-      <w:r>
-        <w:rPr>
-          <w:rFonts w:ascii="Cambria"/>
-          <w:bCs/>
-          <w:color w:val="000000" w:themeColor="text1"/>
-          <w:sz w:val="28"/>
-          <w:szCs w:val="28"/>
-        </w:rPr>
-        <w:t>Propri</w:t>
-      </w:r>
-      <w:proofErr w:type="spellEnd"/>
-      <w:r>
-        <w:rPr>
-          <w:rFonts w:ascii="Cambria"/>
-          <w:bCs/>
-          <w:color w:val="000000" w:themeColor="text1"/>
-          <w:sz w:val="28"/>
-          <w:szCs w:val="28"/>
-        </w:rPr>
-        <w:t xml:space="preserve"> </w:t>
-      </w:r>
-      <w:proofErr w:type="spellStart"/>
-      <w:r>
-        <w:rPr>
-          <w:rFonts w:ascii="Cambria"/>
-          <w:bCs/>
-          <w:color w:val="000000" w:themeColor="text1"/>
-          <w:sz w:val="28"/>
-          <w:szCs w:val="28"/>
-        </w:rPr>
-        <w:t>Ordini</w:t>
-      </w:r>
-      <w:proofErr w:type="spellEnd"/>
+        <w:t>Visualizzare I Propri Ordini</w:t>
+      </w:r>
     </w:p>
     <w:p>
       <w:pPr>
@@ -20124,7 +18946,6 @@
           <w:szCs w:val="28"/>
         </w:rPr>
       </w:pPr>
-      <w:proofErr w:type="spellStart"/>
       <w:r>
         <w:rPr>
           <w:rFonts w:ascii="Cambria"/>
@@ -20133,31 +18954,8 @@
           <w:sz w:val="28"/>
           <w:szCs w:val="28"/>
         </w:rPr>
-        <w:t>Notifiche-Ordini</w:t>
-      </w:r>
-      <w:proofErr w:type="spellEnd"/>
-      <w:r>
-        <w:rPr>
-          <w:rFonts w:ascii="Cambria"/>
-          <w:bCs/>
-          <w:color w:val="000000" w:themeColor="text1"/>
-          <w:sz w:val="28"/>
-          <w:szCs w:val="28"/>
-        </w:rPr>
-        <w:t xml:space="preserve"> </w:t>
-      </w:r>
-      <w:proofErr w:type="spellStart"/>
-      <w:r>
-        <w:rPr>
-          <w:rFonts w:ascii="Cambria"/>
-          <w:bCs/>
-          <w:color w:val="000000" w:themeColor="text1"/>
-          <w:sz w:val="28"/>
-          <w:szCs w:val="28"/>
-        </w:rPr>
-        <w:t>Pronti</w:t>
-      </w:r>
-      <w:proofErr w:type="spellEnd"/>
+        <w:t>Notifiche-Ordini Pronti</w:t>
+      </w:r>
     </w:p>
     <w:p>
       <w:pPr>
@@ -20172,7 +18970,6 @@
           <w:szCs w:val="32"/>
         </w:rPr>
       </w:pPr>
-      <w:proofErr w:type="spellStart"/>
       <w:r>
         <w:rPr>
           <w:rFonts w:ascii="Cambria"/>
@@ -20183,7 +18980,6 @@
         </w:rPr>
         <w:t>Impiegati</w:t>
       </w:r>
-      <w:proofErr w:type="spellEnd"/>
     </w:p>
     <w:p>
       <w:pPr>
@@ -20228,7 +19024,6 @@
           <w:szCs w:val="28"/>
         </w:rPr>
       </w:pPr>
-      <w:proofErr w:type="spellStart"/>
       <w:r>
         <w:rPr>
           <w:rFonts w:ascii="Cambria"/>
@@ -20239,7 +19034,6 @@
         </w:rPr>
         <w:t>Lavoro</w:t>
       </w:r>
-      <w:proofErr w:type="spellEnd"/>
     </w:p>
     <w:p>
       <w:pPr>
@@ -20257,7 +19051,6 @@
           <w:szCs w:val="28"/>
         </w:rPr>
       </w:pPr>
-      <w:proofErr w:type="spellStart"/>
       <w:r>
         <w:rPr>
           <w:rFonts w:ascii="Cambria"/>
@@ -20266,75 +19059,8 @@
           <w:sz w:val="28"/>
           <w:szCs w:val="28"/>
         </w:rPr>
-        <w:t>Comprare</w:t>
-      </w:r>
-      <w:proofErr w:type="spellEnd"/>
-      <w:r>
-        <w:rPr>
-          <w:rFonts w:ascii="Cambria"/>
-          <w:bCs/>
-          <w:color w:val="000000" w:themeColor="text1"/>
-          <w:sz w:val="28"/>
-          <w:szCs w:val="28"/>
-        </w:rPr>
-        <w:t>/</w:t>
-      </w:r>
-      <w:proofErr w:type="spellStart"/>
-      <w:r>
-        <w:rPr>
-          <w:rFonts w:ascii="Cambria"/>
-          <w:bCs/>
-          <w:color w:val="000000" w:themeColor="text1"/>
-          <w:sz w:val="28"/>
-          <w:szCs w:val="28"/>
-        </w:rPr>
-        <w:t>Ordinare</w:t>
-      </w:r>
-      <w:proofErr w:type="spellEnd"/>
-      <w:r>
-        <w:rPr>
-          <w:rFonts w:ascii="Cambria"/>
-          <w:bCs/>
-          <w:color w:val="000000" w:themeColor="text1"/>
-          <w:sz w:val="28"/>
-          <w:szCs w:val="28"/>
-        </w:rPr>
-        <w:t>/</w:t>
-      </w:r>
-      <w:proofErr w:type="spellStart"/>
-      <w:r>
-        <w:rPr>
-          <w:rFonts w:ascii="Cambria"/>
-          <w:bCs/>
-          <w:color w:val="000000" w:themeColor="text1"/>
-          <w:sz w:val="28"/>
-          <w:szCs w:val="28"/>
-        </w:rPr>
-        <w:t>Ricerca</w:t>
-      </w:r>
-      <w:proofErr w:type="spellEnd"/>
-      <w:r>
-        <w:rPr>
-          <w:rFonts w:ascii="Cambria"/>
-          <w:bCs/>
-          <w:color w:val="000000" w:themeColor="text1"/>
-          <w:sz w:val="28"/>
-          <w:szCs w:val="28"/>
-        </w:rPr>
-        <w:t xml:space="preserve"> </w:t>
-      </w:r>
-      <w:proofErr w:type="spellStart"/>
-      <w:r>
-        <w:rPr>
-          <w:rFonts w:ascii="Cambria"/>
-          <w:bCs/>
-          <w:color w:val="000000" w:themeColor="text1"/>
-          <w:sz w:val="28"/>
-          <w:szCs w:val="28"/>
-        </w:rPr>
-        <w:t>Vini</w:t>
-      </w:r>
-      <w:proofErr w:type="spellEnd"/>
+        <w:t>Comprare/Ordinare/Ricerca Vini</w:t>
+      </w:r>
     </w:p>
     <w:p>
       <w:pPr>
@@ -20352,7 +19078,6 @@
           <w:szCs w:val="28"/>
         </w:rPr>
       </w:pPr>
-      <w:proofErr w:type="spellStart"/>
       <w:r>
         <w:rPr>
           <w:rFonts w:ascii="Cambria"/>
@@ -20361,31 +19086,8 @@
           <w:sz w:val="28"/>
           <w:szCs w:val="28"/>
         </w:rPr>
-        <w:t>Notifiche-Ordini</w:t>
-      </w:r>
-      <w:proofErr w:type="spellEnd"/>
-      <w:r>
-        <w:rPr>
-          <w:rFonts w:ascii="Cambria"/>
-          <w:bCs/>
-          <w:color w:val="000000" w:themeColor="text1"/>
-          <w:sz w:val="28"/>
-          <w:szCs w:val="28"/>
-        </w:rPr>
-        <w:t xml:space="preserve"> </w:t>
-      </w:r>
-      <w:proofErr w:type="spellStart"/>
-      <w:r>
-        <w:rPr>
-          <w:rFonts w:ascii="Cambria"/>
-          <w:bCs/>
-          <w:color w:val="000000" w:themeColor="text1"/>
-          <w:sz w:val="28"/>
-          <w:szCs w:val="28"/>
-        </w:rPr>
-        <w:t>Pronti</w:t>
-      </w:r>
-      <w:proofErr w:type="spellEnd"/>
+        <w:t>Notifiche-Ordini Pronti</w:t>
+      </w:r>
     </w:p>
     <w:p>
       <w:pPr>
@@ -20403,7 +19105,6 @@
           <w:szCs w:val="28"/>
         </w:rPr>
       </w:pPr>
-      <w:proofErr w:type="spellStart"/>
       <w:r>
         <w:rPr>
           <w:rFonts w:ascii="Cambria"/>
@@ -20412,31 +19113,8 @@
           <w:sz w:val="28"/>
           <w:szCs w:val="28"/>
         </w:rPr>
-        <w:t>Ricerca</w:t>
-      </w:r>
-      <w:proofErr w:type="spellEnd"/>
-      <w:r>
-        <w:rPr>
-          <w:rFonts w:ascii="Cambria"/>
-          <w:bCs/>
-          <w:color w:val="000000" w:themeColor="text1"/>
-          <w:sz w:val="28"/>
-          <w:szCs w:val="28"/>
-        </w:rPr>
-        <w:t xml:space="preserve"> </w:t>
-      </w:r>
-      <w:proofErr w:type="spellStart"/>
-      <w:r>
-        <w:rPr>
-          <w:rFonts w:ascii="Cambria"/>
-          <w:bCs/>
-          <w:color w:val="000000" w:themeColor="text1"/>
-          <w:sz w:val="28"/>
-          <w:szCs w:val="28"/>
-        </w:rPr>
-        <w:t>Ordini</w:t>
-      </w:r>
-      <w:proofErr w:type="spellEnd"/>
+        <w:t>Ricerca Ordini</w:t>
+      </w:r>
     </w:p>
     <w:p>
       <w:pPr>
@@ -20454,7 +19132,6 @@
           <w:szCs w:val="28"/>
         </w:rPr>
       </w:pPr>
-      <w:proofErr w:type="spellStart"/>
       <w:r>
         <w:rPr>
           <w:rFonts w:ascii="Cambria"/>
@@ -20463,31 +19140,8 @@
           <w:sz w:val="28"/>
           <w:szCs w:val="28"/>
         </w:rPr>
-        <w:t>Ricerca</w:t>
-      </w:r>
-      <w:proofErr w:type="spellEnd"/>
-      <w:r>
-        <w:rPr>
-          <w:rFonts w:ascii="Cambria"/>
-          <w:bCs/>
-          <w:color w:val="000000" w:themeColor="text1"/>
-          <w:sz w:val="28"/>
-          <w:szCs w:val="28"/>
-        </w:rPr>
-        <w:t xml:space="preserve"> </w:t>
-      </w:r>
-      <w:proofErr w:type="spellStart"/>
-      <w:r>
-        <w:rPr>
-          <w:rFonts w:ascii="Cambria"/>
-          <w:bCs/>
-          <w:color w:val="000000" w:themeColor="text1"/>
-          <w:sz w:val="28"/>
-          <w:szCs w:val="28"/>
-        </w:rPr>
-        <w:t>Cliente</w:t>
-      </w:r>
-      <w:proofErr w:type="spellEnd"/>
+        <w:t>Ricerca Cliente</w:t>
+      </w:r>
     </w:p>
     <w:p>
       <w:pPr>
@@ -20505,7 +19159,6 @@
           <w:szCs w:val="28"/>
         </w:rPr>
       </w:pPr>
-      <w:proofErr w:type="spellStart"/>
       <w:r>
         <w:rPr>
           <w:rFonts w:ascii="Cambria"/>
@@ -20514,18 +19167,7 @@
           <w:sz w:val="28"/>
           <w:szCs w:val="28"/>
         </w:rPr>
-        <w:t>Modifica</w:t>
-      </w:r>
-      <w:proofErr w:type="spellEnd"/>
-      <w:r>
-        <w:rPr>
-          <w:rFonts w:ascii="Cambria"/>
-          <w:bCs/>
-          <w:color w:val="000000" w:themeColor="text1"/>
-          <w:sz w:val="28"/>
-          <w:szCs w:val="28"/>
-        </w:rPr>
-        <w:t xml:space="preserve"> Password</w:t>
+        <w:t>Modifica Password</w:t>
       </w:r>
     </w:p>
     <w:p>
@@ -20541,7 +19183,6 @@
           <w:szCs w:val="32"/>
         </w:rPr>
       </w:pPr>
-      <w:proofErr w:type="spellStart"/>
       <w:r>
         <w:rPr>
           <w:rFonts w:ascii="Cambria"/>
@@ -20552,7 +19193,6 @@
         </w:rPr>
         <w:t>Amministratore</w:t>
       </w:r>
-      <w:proofErr w:type="spellEnd"/>
     </w:p>
     <w:p>
       <w:pPr>
@@ -20581,9 +19221,8 @@
           <w:szCs w:val="28"/>
           <w:lang w:val="it-IT"/>
         </w:rPr>
-        <w:t xml:space="preserve">Per </w:t>
-      </w:r>
-      <w:proofErr w:type="spellStart"/>
+        <w:t>Per funzionalita</w:t>
+      </w:r>
       <w:r>
         <w:rPr>
           <w:rFonts w:ascii="Cambria"/>
@@ -20595,22 +19234,8 @@
           <w:szCs w:val="28"/>
           <w:lang w:val="it-IT"/>
         </w:rPr>
-        <w:t>funzionalita</w:t>
-      </w:r>
-      <w:r>
-        <w:rPr>
-          <w:rFonts w:ascii="Cambria"/>
-          <w:bCs/>
-          <w:i/>
-          <w:iCs/>
-          <w:color w:val="000000" w:themeColor="text1"/>
-          <w:sz w:val="28"/>
-          <w:szCs w:val="28"/>
-          <w:lang w:val="it-IT"/>
-        </w:rPr>
         <w:t>’</w:t>
       </w:r>
-      <w:proofErr w:type="spellEnd"/>
       <w:r>
         <w:rPr>
           <w:rFonts w:ascii="Cambria"/>
@@ -20650,9 +19275,8 @@
           <w:sz w:val="28"/>
           <w:szCs w:val="28"/>
         </w:rPr>
-        <w:t xml:space="preserve">Per </w:t>
-      </w:r>
-      <w:proofErr w:type="spellStart"/>
+        <w:t>Per funzionalita</w:t>
+      </w:r>
       <w:r>
         <w:rPr>
           <w:rFonts w:ascii="Cambria"/>
@@ -20663,9 +19287,8 @@
           <w:sz w:val="28"/>
           <w:szCs w:val="28"/>
         </w:rPr>
-        <w:t>funzionalita</w:t>
-      </w:r>
-      <w:proofErr w:type="spellEnd"/>
+        <w:t>’</w:t>
+      </w:r>
       <w:r>
         <w:rPr>
           <w:rFonts w:ascii="Cambria"/>
@@ -20676,7 +19299,7 @@
           <w:sz w:val="28"/>
           <w:szCs w:val="28"/>
         </w:rPr>
-        <w:t>’</w:t>
+        <w:t xml:space="preserve"> </w:t>
       </w:r>
       <w:r>
         <w:rPr>
@@ -20688,33 +19311,7 @@
           <w:sz w:val="28"/>
           <w:szCs w:val="28"/>
         </w:rPr>
-        <w:t xml:space="preserve"> </w:t>
-      </w:r>
-      <w:proofErr w:type="spellStart"/>
-      <w:r>
-        <w:rPr>
-          <w:rFonts w:ascii="Cambria"/>
-          <w:bCs/>
-          <w:i/>
-          <w:iCs/>
-          <w:color w:val="000000" w:themeColor="text1"/>
-          <w:sz w:val="28"/>
-          <w:szCs w:val="28"/>
-        </w:rPr>
-        <w:t>specifiche</w:t>
-      </w:r>
-      <w:proofErr w:type="spellEnd"/>
-      <w:r>
-        <w:rPr>
-          <w:rFonts w:ascii="Cambria"/>
-          <w:bCs/>
-          <w:i/>
-          <w:iCs/>
-          <w:color w:val="000000" w:themeColor="text1"/>
-          <w:sz w:val="28"/>
-          <w:szCs w:val="28"/>
-        </w:rPr>
-        <w:t xml:space="preserve"> admin</w:t>
+        <w:t>specifiche admin</w:t>
       </w:r>
     </w:p>
     <w:p>
@@ -20733,7 +19330,6 @@
           <w:szCs w:val="28"/>
         </w:rPr>
       </w:pPr>
-      <w:proofErr w:type="spellStart"/>
       <w:r>
         <w:rPr>
           <w:rFonts w:ascii="Cambria"/>
@@ -20742,31 +19338,8 @@
           <w:sz w:val="28"/>
           <w:szCs w:val="28"/>
         </w:rPr>
-        <w:t>Generare</w:t>
-      </w:r>
-      <w:proofErr w:type="spellEnd"/>
-      <w:r>
-        <w:rPr>
-          <w:rFonts w:ascii="Cambria"/>
-          <w:bCs/>
-          <w:color w:val="000000" w:themeColor="text1"/>
-          <w:sz w:val="28"/>
-          <w:szCs w:val="28"/>
-        </w:rPr>
-        <w:t xml:space="preserve"> Report </w:t>
-      </w:r>
-      <w:proofErr w:type="spellStart"/>
-      <w:r>
-        <w:rPr>
-          <w:rFonts w:ascii="Cambria"/>
-          <w:bCs/>
-          <w:color w:val="000000" w:themeColor="text1"/>
-          <w:sz w:val="28"/>
-          <w:szCs w:val="28"/>
-        </w:rPr>
-        <w:t>Mensile</w:t>
-      </w:r>
-      <w:proofErr w:type="spellEnd"/>
+        <w:t>Generare Report Mensile</w:t>
+      </w:r>
     </w:p>
     <w:p>
       <w:pPr>
@@ -20784,7 +19357,6 @@
           <w:szCs w:val="28"/>
         </w:rPr>
       </w:pPr>
-      <w:proofErr w:type="spellStart"/>
       <w:r>
         <w:rPr>
           <w:rFonts w:ascii="Cambria"/>
@@ -20793,31 +19365,8 @@
           <w:sz w:val="28"/>
           <w:szCs w:val="28"/>
         </w:rPr>
-        <w:t>Gestione</w:t>
-      </w:r>
-      <w:proofErr w:type="spellEnd"/>
-      <w:r>
-        <w:rPr>
-          <w:rFonts w:ascii="Cambria"/>
-          <w:bCs/>
-          <w:color w:val="000000" w:themeColor="text1"/>
-          <w:sz w:val="28"/>
-          <w:szCs w:val="28"/>
-        </w:rPr>
-        <w:t xml:space="preserve"> </w:t>
-      </w:r>
-      <w:proofErr w:type="spellStart"/>
-      <w:r>
-        <w:rPr>
-          <w:rFonts w:ascii="Cambria"/>
-          <w:bCs/>
-          <w:color w:val="000000" w:themeColor="text1"/>
-          <w:sz w:val="28"/>
-          <w:szCs w:val="28"/>
-        </w:rPr>
-        <w:t>Dipendenti</w:t>
-      </w:r>
-      <w:proofErr w:type="spellEnd"/>
+        <w:t>Gestione Dipendenti</w:t>
+      </w:r>
     </w:p>
     <w:p>
       <w:pPr>
@@ -20835,7 +19384,6 @@
           <w:szCs w:val="28"/>
         </w:rPr>
       </w:pPr>
-      <w:proofErr w:type="spellStart"/>
       <w:r>
         <w:rPr>
           <w:rFonts w:ascii="Cambria"/>
@@ -20844,31 +19392,8 @@
           <w:sz w:val="28"/>
           <w:szCs w:val="28"/>
         </w:rPr>
-        <w:t>Registrare</w:t>
-      </w:r>
-      <w:proofErr w:type="spellEnd"/>
-      <w:r>
-        <w:rPr>
-          <w:rFonts w:ascii="Cambria"/>
-          <w:bCs/>
-          <w:color w:val="000000" w:themeColor="text1"/>
-          <w:sz w:val="28"/>
-          <w:szCs w:val="28"/>
-        </w:rPr>
-        <w:t xml:space="preserve"> un </w:t>
-      </w:r>
-      <w:proofErr w:type="spellStart"/>
-      <w:r>
-        <w:rPr>
-          <w:rFonts w:ascii="Cambria"/>
-          <w:bCs/>
-          <w:color w:val="000000" w:themeColor="text1"/>
-          <w:sz w:val="28"/>
-          <w:szCs w:val="28"/>
-        </w:rPr>
-        <w:t>dipendente</w:t>
-      </w:r>
-      <w:proofErr w:type="spellEnd"/>
+        <w:t>Registrare un dipendente</w:t>
+      </w:r>
     </w:p>
     <w:p>
       <w:pPr>
@@ -20886,7 +19411,6 @@
           <w:szCs w:val="28"/>
         </w:rPr>
       </w:pPr>
-      <w:proofErr w:type="spellStart"/>
       <w:r>
         <w:rPr>
           <w:rFonts w:ascii="Cambria"/>
@@ -20895,31 +19419,8 @@
           <w:sz w:val="28"/>
           <w:szCs w:val="28"/>
         </w:rPr>
-        <w:t>Cancellare</w:t>
-      </w:r>
-      <w:proofErr w:type="spellEnd"/>
-      <w:r>
-        <w:rPr>
-          <w:rFonts w:ascii="Cambria"/>
-          <w:bCs/>
-          <w:color w:val="000000" w:themeColor="text1"/>
-          <w:sz w:val="28"/>
-          <w:szCs w:val="28"/>
-        </w:rPr>
-        <w:t xml:space="preserve"> un </w:t>
-      </w:r>
-      <w:proofErr w:type="spellStart"/>
-      <w:r>
-        <w:rPr>
-          <w:rFonts w:ascii="Cambria"/>
-          <w:bCs/>
-          <w:color w:val="000000" w:themeColor="text1"/>
-          <w:sz w:val="28"/>
-          <w:szCs w:val="28"/>
-        </w:rPr>
-        <w:t>dipendente</w:t>
-      </w:r>
-      <w:proofErr w:type="spellEnd"/>
+        <w:t>Cancellare un dipendente</w:t>
+      </w:r>
     </w:p>
     <w:p>
       <w:pPr>
@@ -20937,7 +19438,6 @@
           <w:szCs w:val="28"/>
         </w:rPr>
       </w:pPr>
-      <w:proofErr w:type="spellStart"/>
       <w:r>
         <w:rPr>
           <w:rFonts w:ascii="Cambria"/>
@@ -20946,31 +19446,8 @@
           <w:sz w:val="28"/>
           <w:szCs w:val="28"/>
         </w:rPr>
-        <w:t>Resettare</w:t>
-      </w:r>
-      <w:proofErr w:type="spellEnd"/>
-      <w:r>
-        <w:rPr>
-          <w:rFonts w:ascii="Cambria"/>
-          <w:bCs/>
-          <w:color w:val="000000" w:themeColor="text1"/>
-          <w:sz w:val="28"/>
-          <w:szCs w:val="28"/>
-        </w:rPr>
-        <w:t xml:space="preserve"> </w:t>
-      </w:r>
-      <w:proofErr w:type="spellStart"/>
-      <w:r>
-        <w:rPr>
-          <w:rFonts w:ascii="Cambria"/>
-          <w:bCs/>
-          <w:color w:val="000000" w:themeColor="text1"/>
-          <w:sz w:val="28"/>
-          <w:szCs w:val="28"/>
-        </w:rPr>
-        <w:t>Credenziali</w:t>
-      </w:r>
-      <w:proofErr w:type="spellEnd"/>
+        <w:t>Resettare Credenziali</w:t>
+      </w:r>
     </w:p>
     <w:p>
       <w:pPr>
@@ -20988,7 +19465,6 @@
           <w:szCs w:val="28"/>
         </w:rPr>
       </w:pPr>
-      <w:proofErr w:type="spellStart"/>
       <w:r>
         <w:rPr>
           <w:rFonts w:ascii="Cambria"/>
@@ -20997,18 +19473,7 @@
           <w:sz w:val="28"/>
           <w:szCs w:val="28"/>
         </w:rPr>
-        <w:t>Modifica</w:t>
-      </w:r>
-      <w:proofErr w:type="spellEnd"/>
-      <w:r>
-        <w:rPr>
-          <w:rFonts w:ascii="Cambria"/>
-          <w:bCs/>
-          <w:color w:val="000000" w:themeColor="text1"/>
-          <w:sz w:val="28"/>
-          <w:szCs w:val="28"/>
-        </w:rPr>
-        <w:t xml:space="preserve"> Password</w:t>
+        <w:t>Modifica Password</w:t>
       </w:r>
     </w:p>
     <w:p>
@@ -21087,7 +19552,6 @@
           <w:szCs w:val="40"/>
         </w:rPr>
       </w:pPr>
-      <w:proofErr w:type="spellStart"/>
       <w:r>
         <w:rPr>
           <w:rFonts w:ascii="Cambria"/>
@@ -21098,7 +19562,6 @@
         </w:rPr>
         <w:t>Clienti</w:t>
       </w:r>
-      <w:proofErr w:type="spellEnd"/>
     </w:p>
     <w:p>
       <w:pPr>
@@ -21154,38 +19617,15 @@
           <w:szCs w:val="32"/>
         </w:rPr>
       </w:pPr>
-      <w:proofErr w:type="spellStart"/>
-      <w:r>
-        <w:rPr>
-          <w:rFonts w:ascii="Cambria"/>
-          <w:bCs/>
-          <w:color w:val="000000" w:themeColor="text1"/>
-          <w:sz w:val="32"/>
-          <w:szCs w:val="32"/>
-        </w:rPr>
-        <w:t>Utenti</w:t>
-      </w:r>
-      <w:proofErr w:type="spellEnd"/>
-      <w:r>
-        <w:rPr>
-          <w:rFonts w:ascii="Cambria"/>
-          <w:bCs/>
-          <w:color w:val="000000" w:themeColor="text1"/>
-          <w:sz w:val="32"/>
-          <w:szCs w:val="32"/>
-        </w:rPr>
-        <w:t xml:space="preserve"> </w:t>
-      </w:r>
-      <w:proofErr w:type="spellStart"/>
-      <w:r>
-        <w:rPr>
-          <w:rFonts w:ascii="Cambria"/>
-          <w:bCs/>
-          <w:color w:val="000000" w:themeColor="text1"/>
-          <w:sz w:val="32"/>
-          <w:szCs w:val="32"/>
-        </w:rPr>
-        <w:t>Gi</w:t>
+      <w:r>
+        <w:rPr>
+          <w:rFonts w:ascii="Cambria"/>
+          <w:bCs/>
+          <w:color w:val="000000" w:themeColor="text1"/>
+          <w:sz w:val="32"/>
+          <w:szCs w:val="32"/>
+        </w:rPr>
+        <w:t>Utenti Gi</w:t>
       </w:r>
       <w:r>
         <w:rPr>
@@ -21197,29 +19637,16 @@
         </w:rPr>
         <w:t>à</w:t>
       </w:r>
-      <w:proofErr w:type="spellEnd"/>
-      <w:r>
-        <w:rPr>
-          <w:rFonts w:ascii="Cambria"/>
-          <w:bCs/>
-          <w:color w:val="000000" w:themeColor="text1"/>
-          <w:sz w:val="32"/>
-          <w:szCs w:val="32"/>
-        </w:rPr>
-        <w:t xml:space="preserve"> </w:t>
-      </w:r>
-      <w:proofErr w:type="spellStart"/>
-      <w:r>
-        <w:rPr>
-          <w:rFonts w:ascii="Cambria"/>
-          <w:bCs/>
-          <w:color w:val="000000" w:themeColor="text1"/>
-          <w:sz w:val="32"/>
-          <w:szCs w:val="32"/>
-        </w:rPr>
-        <w:t>Registrati</w:t>
-      </w:r>
-      <w:proofErr w:type="spellEnd"/>
+      <w:r>
+        <w:rPr>
+          <w:rFonts w:ascii="Cambria"/>
+          <w:bCs/>
+          <w:color w:val="000000" w:themeColor="text1"/>
+          <w:sz w:val="32"/>
+          <w:szCs w:val="32"/>
+        </w:rPr>
+        <w:t xml:space="preserve"> Registrati</w:t>
+      </w:r>
     </w:p>
     <w:p>
       <w:pPr>
@@ -21237,27 +19664,15 @@
           <w:szCs w:val="32"/>
         </w:rPr>
       </w:pPr>
-      <w:proofErr w:type="spellStart"/>
-      <w:r>
-        <w:rPr>
-          <w:rFonts w:ascii="Cambria"/>
-          <w:bCs/>
-          <w:color w:val="000000" w:themeColor="text1"/>
-          <w:sz w:val="32"/>
-          <w:szCs w:val="32"/>
-        </w:rPr>
-        <w:t>Aprire</w:t>
-      </w:r>
-      <w:proofErr w:type="spellEnd"/>
-      <w:r>
-        <w:rPr>
-          <w:rFonts w:ascii="Cambria"/>
-          <w:bCs/>
-          <w:color w:val="000000" w:themeColor="text1"/>
-          <w:sz w:val="32"/>
-          <w:szCs w:val="32"/>
-        </w:rPr>
-        <w:t xml:space="preserve"> RunClient.bat</w:t>
+      <w:r>
+        <w:rPr>
+          <w:rFonts w:ascii="Cambria"/>
+          <w:bCs/>
+          <w:color w:val="000000" w:themeColor="text1"/>
+          <w:sz w:val="32"/>
+          <w:szCs w:val="32"/>
+        </w:rPr>
+        <w:t>Aprire RunClient.bat</w:t>
       </w:r>
     </w:p>
     <w:p>
@@ -21276,27 +19691,15 @@
           <w:szCs w:val="32"/>
         </w:rPr>
       </w:pPr>
-      <w:proofErr w:type="spellStart"/>
-      <w:r>
-        <w:rPr>
-          <w:rFonts w:ascii="Cambria"/>
-          <w:bCs/>
-          <w:color w:val="000000" w:themeColor="text1"/>
-          <w:sz w:val="32"/>
-          <w:szCs w:val="32"/>
-        </w:rPr>
-        <w:t>Inserire</w:t>
-      </w:r>
-      <w:proofErr w:type="spellEnd"/>
-      <w:r>
-        <w:rPr>
-          <w:rFonts w:ascii="Cambria"/>
-          <w:bCs/>
-          <w:color w:val="000000" w:themeColor="text1"/>
-          <w:sz w:val="32"/>
-          <w:szCs w:val="32"/>
-        </w:rPr>
-        <w:t xml:space="preserve"> username e password </w:t>
+      <w:r>
+        <w:rPr>
+          <w:rFonts w:ascii="Cambria"/>
+          <w:bCs/>
+          <w:color w:val="000000" w:themeColor="text1"/>
+          <w:sz w:val="32"/>
+          <w:szCs w:val="32"/>
+        </w:rPr>
+        <w:t xml:space="preserve">Inserire username e password </w:t>
       </w:r>
     </w:p>
     <w:p>
@@ -21387,49 +19790,15 @@
           </wp:anchor>
         </w:drawing>
       </w:r>
-      <w:proofErr w:type="spellStart"/>
-      <w:r>
-        <w:rPr>
-          <w:rFonts w:ascii="Cambria"/>
-          <w:bCs/>
-          <w:color w:val="000000" w:themeColor="text1"/>
-          <w:sz w:val="32"/>
-          <w:szCs w:val="32"/>
-        </w:rPr>
-        <w:t>Cliccare</w:t>
-      </w:r>
-      <w:proofErr w:type="spellEnd"/>
-      <w:r>
-        <w:rPr>
-          <w:rFonts w:ascii="Cambria"/>
-          <w:bCs/>
-          <w:color w:val="000000" w:themeColor="text1"/>
-          <w:sz w:val="32"/>
-          <w:szCs w:val="32"/>
-        </w:rPr>
-        <w:t xml:space="preserve"> </w:t>
-      </w:r>
-      <w:proofErr w:type="spellStart"/>
-      <w:r>
-        <w:rPr>
-          <w:rFonts w:ascii="Cambria"/>
-          <w:bCs/>
-          <w:color w:val="000000" w:themeColor="text1"/>
-          <w:sz w:val="32"/>
-          <w:szCs w:val="32"/>
-        </w:rPr>
-        <w:t>su</w:t>
-      </w:r>
-      <w:proofErr w:type="spellEnd"/>
-      <w:r>
-        <w:rPr>
-          <w:rFonts w:ascii="Cambria"/>
-          <w:bCs/>
-          <w:color w:val="000000" w:themeColor="text1"/>
-          <w:sz w:val="32"/>
-          <w:szCs w:val="32"/>
-        </w:rPr>
-        <w:t xml:space="preserve"> Login</w:t>
+      <w:r>
+        <w:rPr>
+          <w:rFonts w:ascii="Cambria"/>
+          <w:bCs/>
+          <w:color w:val="000000" w:themeColor="text1"/>
+          <w:sz w:val="32"/>
+          <w:szCs w:val="32"/>
+        </w:rPr>
+        <w:t>Cliccare su Login</w:t>
       </w:r>
     </w:p>
     <w:p>
@@ -21462,40 +19831,16 @@
           <w:szCs w:val="32"/>
         </w:rPr>
       </w:pPr>
-      <w:proofErr w:type="spellStart"/>
-      <w:r>
-        <w:rPr>
-          <w:rFonts w:ascii="Cambria"/>
-          <w:bCs/>
-          <w:color w:val="000000" w:themeColor="text1"/>
-          <w:sz w:val="32"/>
-          <w:szCs w:val="32"/>
-        </w:rPr>
-        <w:t>Utenti</w:t>
-      </w:r>
-      <w:proofErr w:type="spellEnd"/>
-      <w:r>
-        <w:rPr>
-          <w:rFonts w:ascii="Cambria"/>
-          <w:bCs/>
-          <w:color w:val="000000" w:themeColor="text1"/>
-          <w:sz w:val="32"/>
-          <w:szCs w:val="32"/>
-        </w:rPr>
-        <w:t xml:space="preserve"> non </w:t>
-      </w:r>
-      <w:proofErr w:type="spellStart"/>
-      <w:r>
-        <w:rPr>
-          <w:rFonts w:ascii="Cambria"/>
-          <w:bCs/>
-          <w:color w:val="000000" w:themeColor="text1"/>
-          <w:sz w:val="32"/>
-          <w:szCs w:val="32"/>
-        </w:rPr>
-        <w:t>Registrati</w:t>
-      </w:r>
-      <w:proofErr w:type="spellEnd"/>
+      <w:r>
+        <w:rPr>
+          <w:rFonts w:ascii="Cambria"/>
+          <w:bCs/>
+          <w:color w:val="000000" w:themeColor="text1"/>
+          <w:sz w:val="32"/>
+          <w:szCs w:val="32"/>
+        </w:rPr>
+        <w:t>Utenti non Registrati</w:t>
+      </w:r>
     </w:p>
     <w:p>
       <w:pPr>
@@ -21513,27 +19858,15 @@
           <w:szCs w:val="32"/>
         </w:rPr>
       </w:pPr>
-      <w:proofErr w:type="spellStart"/>
-      <w:r>
-        <w:rPr>
-          <w:rFonts w:ascii="Cambria"/>
-          <w:bCs/>
-          <w:color w:val="000000" w:themeColor="text1"/>
-          <w:sz w:val="32"/>
-          <w:szCs w:val="32"/>
-        </w:rPr>
-        <w:t>Aprire</w:t>
-      </w:r>
-      <w:proofErr w:type="spellEnd"/>
-      <w:r>
-        <w:rPr>
-          <w:rFonts w:ascii="Cambria"/>
-          <w:bCs/>
-          <w:color w:val="000000" w:themeColor="text1"/>
-          <w:sz w:val="32"/>
-          <w:szCs w:val="32"/>
-        </w:rPr>
-        <w:t xml:space="preserve"> RunClient.bat</w:t>
+      <w:r>
+        <w:rPr>
+          <w:rFonts w:ascii="Cambria"/>
+          <w:bCs/>
+          <w:color w:val="000000" w:themeColor="text1"/>
+          <w:sz w:val="32"/>
+          <w:szCs w:val="32"/>
+        </w:rPr>
+        <w:t>Aprire RunClient.bat</w:t>
       </w:r>
     </w:p>
     <w:p>
@@ -21624,49 +19957,15 @@
           </wp:anchor>
         </w:drawing>
       </w:r>
-      <w:proofErr w:type="spellStart"/>
-      <w:r>
-        <w:rPr>
-          <w:rFonts w:ascii="Cambria"/>
-          <w:bCs/>
-          <w:color w:val="000000" w:themeColor="text1"/>
-          <w:sz w:val="32"/>
-          <w:szCs w:val="32"/>
-        </w:rPr>
-        <w:t>Cliccare</w:t>
-      </w:r>
-      <w:proofErr w:type="spellEnd"/>
-      <w:r>
-        <w:rPr>
-          <w:rFonts w:ascii="Cambria"/>
-          <w:bCs/>
-          <w:color w:val="000000" w:themeColor="text1"/>
-          <w:sz w:val="32"/>
-          <w:szCs w:val="32"/>
-        </w:rPr>
-        <w:t xml:space="preserve"> </w:t>
-      </w:r>
-      <w:proofErr w:type="spellStart"/>
-      <w:r>
-        <w:rPr>
-          <w:rFonts w:ascii="Cambria"/>
-          <w:bCs/>
-          <w:color w:val="000000" w:themeColor="text1"/>
-          <w:sz w:val="32"/>
-          <w:szCs w:val="32"/>
-        </w:rPr>
-        <w:t>su</w:t>
-      </w:r>
-      <w:proofErr w:type="spellEnd"/>
-      <w:r>
-        <w:rPr>
-          <w:rFonts w:ascii="Cambria"/>
-          <w:bCs/>
-          <w:color w:val="000000" w:themeColor="text1"/>
-          <w:sz w:val="32"/>
-          <w:szCs w:val="32"/>
-        </w:rPr>
-        <w:t xml:space="preserve"> </w:t>
+      <w:r>
+        <w:rPr>
+          <w:rFonts w:ascii="Cambria"/>
+          <w:bCs/>
+          <w:color w:val="000000" w:themeColor="text1"/>
+          <w:sz w:val="32"/>
+          <w:szCs w:val="32"/>
+        </w:rPr>
+        <w:t xml:space="preserve">Cliccare su </w:t>
       </w:r>
       <w:r>
         <w:rPr>
@@ -21678,40 +19977,16 @@
         </w:rPr>
         <w:t>“</w:t>
       </w:r>
-      <w:proofErr w:type="spellStart"/>
-      <w:r>
-        <w:rPr>
-          <w:rFonts w:ascii="Cambria"/>
-          <w:bCs/>
-          <w:color w:val="000000" w:themeColor="text1"/>
-          <w:sz w:val="32"/>
-          <w:szCs w:val="32"/>
-        </w:rPr>
-        <w:t>Registrati</w:t>
-      </w:r>
-      <w:proofErr w:type="spellEnd"/>
-      <w:r>
-        <w:rPr>
-          <w:rFonts w:ascii="Cambria"/>
-          <w:bCs/>
-          <w:color w:val="000000" w:themeColor="text1"/>
-          <w:sz w:val="32"/>
-          <w:szCs w:val="32"/>
-        </w:rPr>
-        <w:t xml:space="preserve"> </w:t>
-      </w:r>
-      <w:proofErr w:type="spellStart"/>
-      <w:r>
-        <w:rPr>
-          <w:rFonts w:ascii="Cambria"/>
-          <w:bCs/>
-          <w:color w:val="000000" w:themeColor="text1"/>
-          <w:sz w:val="32"/>
-          <w:szCs w:val="32"/>
-        </w:rPr>
-        <w:t>Cliente</w:t>
-      </w:r>
-      <w:proofErr w:type="spellEnd"/>
+      <w:r>
+        <w:rPr>
+          <w:rFonts w:ascii="Cambria"/>
+          <w:bCs/>
+          <w:color w:val="000000" w:themeColor="text1"/>
+          <w:sz w:val="32"/>
+          <w:szCs w:val="32"/>
+        </w:rPr>
+        <w:t>Registrati Cliente</w:t>
+      </w:r>
       <w:r>
         <w:rPr>
           <w:rFonts w:ascii="Cambria"/>
@@ -21752,62 +20027,16 @@
           <w:szCs w:val="32"/>
         </w:rPr>
       </w:pPr>
-      <w:proofErr w:type="spellStart"/>
-      <w:r>
-        <w:rPr>
-          <w:rFonts w:ascii="Cambria"/>
-          <w:bCs/>
-          <w:color w:val="000000" w:themeColor="text1"/>
-          <w:sz w:val="32"/>
-          <w:szCs w:val="32"/>
-        </w:rPr>
-        <w:t>Compilare</w:t>
-      </w:r>
-      <w:proofErr w:type="spellEnd"/>
-      <w:r>
-        <w:rPr>
-          <w:rFonts w:ascii="Cambria"/>
-          <w:bCs/>
-          <w:color w:val="000000" w:themeColor="text1"/>
-          <w:sz w:val="32"/>
-          <w:szCs w:val="32"/>
-        </w:rPr>
-        <w:t xml:space="preserve"> tutti </w:t>
-      </w:r>
-      <w:proofErr w:type="spellStart"/>
-      <w:r>
-        <w:rPr>
-          <w:rFonts w:ascii="Cambria"/>
-          <w:bCs/>
-          <w:color w:val="000000" w:themeColor="text1"/>
-          <w:sz w:val="32"/>
-          <w:szCs w:val="32"/>
-        </w:rPr>
-        <w:t>i</w:t>
-      </w:r>
-      <w:proofErr w:type="spellEnd"/>
-      <w:r>
-        <w:rPr>
-          <w:rFonts w:ascii="Cambria"/>
-          <w:bCs/>
-          <w:color w:val="000000" w:themeColor="text1"/>
-          <w:sz w:val="32"/>
-          <w:szCs w:val="32"/>
-        </w:rPr>
-        <w:t xml:space="preserve"> </w:t>
-      </w:r>
-      <w:proofErr w:type="spellStart"/>
-      <w:r>
-        <w:rPr>
-          <w:rFonts w:ascii="Cambria"/>
-          <w:bCs/>
-          <w:color w:val="000000" w:themeColor="text1"/>
-          <w:sz w:val="32"/>
-          <w:szCs w:val="32"/>
-        </w:rPr>
-        <w:t>campi</w:t>
-      </w:r>
-      <w:proofErr w:type="spellEnd"/>
+      <w:r>
+        <w:rPr>
+          <w:rFonts w:ascii="Cambria"/>
+          <w:bCs/>
+          <w:color w:val="000000" w:themeColor="text1"/>
+          <w:sz w:val="32"/>
+          <w:szCs w:val="32"/>
+        </w:rPr>
+        <w:t>Compilare tutti i campi</w:t>
+      </w:r>
     </w:p>
     <w:p>
       <w:pPr>
@@ -21898,49 +20127,15 @@
           </wp:anchor>
         </w:drawing>
       </w:r>
-      <w:proofErr w:type="spellStart"/>
-      <w:r>
-        <w:rPr>
-          <w:rFonts w:ascii="Cambria"/>
-          <w:bCs/>
-          <w:color w:val="000000" w:themeColor="text1"/>
-          <w:sz w:val="32"/>
-          <w:szCs w:val="32"/>
-        </w:rPr>
-        <w:t>Cliccare</w:t>
-      </w:r>
-      <w:proofErr w:type="spellEnd"/>
-      <w:r>
-        <w:rPr>
-          <w:rFonts w:ascii="Cambria"/>
-          <w:bCs/>
-          <w:color w:val="000000" w:themeColor="text1"/>
-          <w:sz w:val="32"/>
-          <w:szCs w:val="32"/>
-        </w:rPr>
-        <w:t xml:space="preserve"> </w:t>
-      </w:r>
-      <w:proofErr w:type="spellStart"/>
-      <w:r>
-        <w:rPr>
-          <w:rFonts w:ascii="Cambria"/>
-          <w:bCs/>
-          <w:color w:val="000000" w:themeColor="text1"/>
-          <w:sz w:val="32"/>
-          <w:szCs w:val="32"/>
-        </w:rPr>
-        <w:t>su</w:t>
-      </w:r>
-      <w:proofErr w:type="spellEnd"/>
-      <w:r>
-        <w:rPr>
-          <w:rFonts w:ascii="Cambria"/>
-          <w:bCs/>
-          <w:color w:val="000000" w:themeColor="text1"/>
-          <w:sz w:val="32"/>
-          <w:szCs w:val="32"/>
-        </w:rPr>
-        <w:t xml:space="preserve"> </w:t>
+      <w:r>
+        <w:rPr>
+          <w:rFonts w:ascii="Cambria"/>
+          <w:bCs/>
+          <w:color w:val="000000" w:themeColor="text1"/>
+          <w:sz w:val="32"/>
+          <w:szCs w:val="32"/>
+        </w:rPr>
+        <w:t xml:space="preserve">Cliccare su </w:t>
       </w:r>
       <w:r>
         <w:rPr>
@@ -21952,7 +20147,6 @@
         </w:rPr>
         <w:t>“</w:t>
       </w:r>
-      <w:proofErr w:type="spellStart"/>
       <w:r>
         <w:rPr>
           <w:rFonts w:ascii="Cambria"/>
@@ -21973,7 +20167,6 @@
         </w:rPr>
         <w:t>ti</w:t>
       </w:r>
-      <w:proofErr w:type="spellEnd"/>
       <w:r>
         <w:rPr>
           <w:rFonts w:ascii="Cambria"/>
@@ -22043,9 +20236,8 @@
           <w:sz w:val="40"/>
           <w:szCs w:val="40"/>
         </w:rPr>
-        <w:t>2-Comprare/</w:t>
-      </w:r>
-      <w:proofErr w:type="spellStart"/>
+        <w:t>2-Comprare/Ordinare</w:t>
+      </w:r>
       <w:r>
         <w:rPr>
           <w:rFonts w:ascii="Cambria"/>
@@ -22054,9 +20246,8 @@
           <w:sz w:val="40"/>
           <w:szCs w:val="40"/>
         </w:rPr>
-        <w:t>Ordinare</w:t>
-      </w:r>
-      <w:proofErr w:type="spellEnd"/>
+        <w:t>/Ricercare</w:t>
+      </w:r>
       <w:r>
         <w:rPr>
           <w:rFonts w:ascii="Cambria"/>
@@ -22065,30 +20256,8 @@
           <w:sz w:val="40"/>
           <w:szCs w:val="40"/>
         </w:rPr>
-        <w:t>/Ricercare</w:t>
-      </w:r>
-      <w:r>
-        <w:rPr>
-          <w:rFonts w:ascii="Cambria"/>
-          <w:b/>
-          <w:color w:val="000000" w:themeColor="text1"/>
-          <w:sz w:val="40"/>
-          <w:szCs w:val="40"/>
-        </w:rPr>
-        <w:t xml:space="preserve"> </w:t>
-      </w:r>
-      <w:proofErr w:type="spellStart"/>
-      <w:r>
-        <w:rPr>
-          <w:rFonts w:ascii="Cambria"/>
-          <w:b/>
-          <w:color w:val="000000" w:themeColor="text1"/>
-          <w:sz w:val="40"/>
-          <w:szCs w:val="40"/>
-        </w:rPr>
-        <w:t>Vini</w:t>
-      </w:r>
-      <w:proofErr w:type="spellEnd"/>
+        <w:t xml:space="preserve"> Vini</w:t>
+      </w:r>
     </w:p>
     <w:p>
       <w:pPr>
@@ -22138,31 +20307,7 @@
           <w:szCs w:val="32"/>
           <w:lang w:val="it-IT"/>
         </w:rPr>
-        <w:t xml:space="preserve">apposita </w:t>
-      </w:r>
-      <w:proofErr w:type="spellStart"/>
-      <w:r>
-        <w:rPr>
-          <w:rFonts w:ascii="Cambria"/>
-          <w:bCs/>
-          <w:color w:val="000000" w:themeColor="text1"/>
-          <w:sz w:val="32"/>
-          <w:szCs w:val="32"/>
-          <w:lang w:val="it-IT"/>
-        </w:rPr>
-        <w:t>checkbox</w:t>
-      </w:r>
-      <w:proofErr w:type="spellEnd"/>
-      <w:r>
-        <w:rPr>
-          <w:rFonts w:ascii="Cambria"/>
-          <w:bCs/>
-          <w:color w:val="000000" w:themeColor="text1"/>
-          <w:sz w:val="32"/>
-          <w:szCs w:val="32"/>
-          <w:lang w:val="it-IT"/>
-        </w:rPr>
-        <w:t xml:space="preserve"> sul lato sinistro della tabella</w:t>
+        <w:t>apposita checkbox sul lato sinistro della tabella</w:t>
       </w:r>
     </w:p>
     <w:p>
@@ -22191,19 +20336,7 @@
           <w:szCs w:val="32"/>
           <w:lang w:val="it-IT"/>
         </w:rPr>
-        <w:t xml:space="preserve">Si possono ricercare I vini compilando gli apposite </w:t>
-      </w:r>
-      <w:proofErr w:type="gramStart"/>
-      <w:r>
-        <w:rPr>
-          <w:rFonts w:ascii="Cambria"/>
-          <w:bCs/>
-          <w:color w:val="000000" w:themeColor="text1"/>
-          <w:sz w:val="32"/>
-          <w:szCs w:val="32"/>
-          <w:lang w:val="it-IT"/>
-        </w:rPr>
-        <w:t xml:space="preserve">campi </w:t>
+        <w:t xml:space="preserve">Si possono ricercare I vini compilando gli apposite campi </w:t>
       </w:r>
       <w:r>
         <w:rPr>
@@ -22225,19 +20358,7 @@
           <w:szCs w:val="32"/>
           <w:lang w:val="it-IT"/>
         </w:rPr>
-        <w:t>Nome</w:t>
-      </w:r>
-      <w:proofErr w:type="gramEnd"/>
-      <w:r>
-        <w:rPr>
-          <w:rFonts w:ascii="Cambria"/>
-          <w:bCs/>
-          <w:color w:val="000000" w:themeColor="text1"/>
-          <w:sz w:val="32"/>
-          <w:szCs w:val="32"/>
-          <w:lang w:val="it-IT"/>
-        </w:rPr>
-        <w:t xml:space="preserve"> Prodotto</w:t>
+        <w:t>Nome Prodotto</w:t>
       </w:r>
       <w:r>
         <w:rPr>
@@ -22485,27 +20606,15 @@
           </wp:anchor>
         </w:drawing>
       </w:r>
-      <w:proofErr w:type="spellStart"/>
-      <w:r>
-        <w:rPr>
-          <w:rFonts w:ascii="Cambria"/>
-          <w:bCs/>
-          <w:color w:val="000000" w:themeColor="text1"/>
-          <w:sz w:val="32"/>
-          <w:szCs w:val="32"/>
-        </w:rPr>
-        <w:t>Cliccare</w:t>
-      </w:r>
-      <w:proofErr w:type="spellEnd"/>
-      <w:r>
-        <w:rPr>
-          <w:rFonts w:ascii="Cambria"/>
-          <w:bCs/>
-          <w:color w:val="000000" w:themeColor="text1"/>
-          <w:sz w:val="32"/>
-          <w:szCs w:val="32"/>
-        </w:rPr>
-        <w:t xml:space="preserve"> il tasto </w:t>
+      <w:r>
+        <w:rPr>
+          <w:rFonts w:ascii="Cambria"/>
+          <w:bCs/>
+          <w:color w:val="000000" w:themeColor="text1"/>
+          <w:sz w:val="32"/>
+          <w:szCs w:val="32"/>
+        </w:rPr>
+        <w:t xml:space="preserve">Cliccare il tasto </w:t>
       </w:r>
       <w:r>
         <w:rPr>
@@ -22517,7 +20626,6 @@
         </w:rPr>
         <w:t>“</w:t>
       </w:r>
-      <w:proofErr w:type="spellStart"/>
       <w:r>
         <w:rPr>
           <w:rFonts w:ascii="Cambria"/>
@@ -22528,7 +20636,6 @@
         </w:rPr>
         <w:t>Compra</w:t>
       </w:r>
-      <w:proofErr w:type="spellEnd"/>
       <w:r>
         <w:rPr>
           <w:rFonts w:ascii="Cambria"/>
@@ -23201,64 +21308,8 @@
           <w:sz w:val="40"/>
           <w:szCs w:val="40"/>
         </w:rPr>
-        <w:t xml:space="preserve">3-Visualizzare </w:t>
-      </w:r>
-      <w:proofErr w:type="spellStart"/>
-      <w:r>
-        <w:rPr>
-          <w:rFonts w:ascii="Cambria"/>
-          <w:b/>
-          <w:color w:val="000000" w:themeColor="text1"/>
-          <w:sz w:val="40"/>
-          <w:szCs w:val="40"/>
-        </w:rPr>
-        <w:t>i</w:t>
-      </w:r>
-      <w:proofErr w:type="spellEnd"/>
-      <w:r>
-        <w:rPr>
-          <w:rFonts w:ascii="Cambria"/>
-          <w:b/>
-          <w:color w:val="000000" w:themeColor="text1"/>
-          <w:sz w:val="40"/>
-          <w:szCs w:val="40"/>
-        </w:rPr>
-        <w:t xml:space="preserve"> </w:t>
-      </w:r>
-      <w:proofErr w:type="spellStart"/>
-      <w:r>
-        <w:rPr>
-          <w:rFonts w:ascii="Cambria"/>
-          <w:b/>
-          <w:color w:val="000000" w:themeColor="text1"/>
-          <w:sz w:val="40"/>
-          <w:szCs w:val="40"/>
-        </w:rPr>
-        <w:t>propri</w:t>
-      </w:r>
-      <w:proofErr w:type="spellEnd"/>
-      <w:r>
-        <w:rPr>
-          <w:rFonts w:ascii="Cambria"/>
-          <w:b/>
-          <w:color w:val="000000" w:themeColor="text1"/>
-          <w:sz w:val="40"/>
-          <w:szCs w:val="40"/>
-        </w:rPr>
-        <w:t xml:space="preserve"> </w:t>
-      </w:r>
-      <w:proofErr w:type="spellStart"/>
-      <w:r>
-        <w:rPr>
-          <w:rFonts w:ascii="Cambria"/>
-          <w:b/>
-          <w:color w:val="000000" w:themeColor="text1"/>
-          <w:sz w:val="40"/>
-          <w:szCs w:val="40"/>
-        </w:rPr>
-        <w:t>ordini</w:t>
-      </w:r>
-      <w:proofErr w:type="spellEnd"/>
+        <w:t>3-Visualizzare i propri ordini</w:t>
+      </w:r>
     </w:p>
     <w:p>
       <w:pPr>
@@ -23431,20 +21482,8 @@
           <w:sz w:val="40"/>
           <w:szCs w:val="40"/>
         </w:rPr>
-        <w:t xml:space="preserve">4-Notifiche-Ordini </w:t>
-      </w:r>
-      <w:proofErr w:type="spellStart"/>
-      <w:r>
-        <w:rPr>
-          <w:rFonts w:ascii="Cambria"/>
-          <w:b/>
-          <w:color w:val="000000" w:themeColor="text1"/>
-          <w:sz w:val="40"/>
-          <w:szCs w:val="40"/>
-        </w:rPr>
-        <w:t>Pronti</w:t>
-      </w:r>
-      <w:proofErr w:type="spellEnd"/>
+        <w:t>4-Notifiche-Ordini Pronti</w:t>
+      </w:r>
     </w:p>
     <w:p>
       <w:pPr>
@@ -23462,62 +21501,16 @@
           <w:szCs w:val="32"/>
         </w:rPr>
       </w:pPr>
-      <w:proofErr w:type="spellStart"/>
-      <w:r>
-        <w:rPr>
-          <w:rFonts w:ascii="Cambria"/>
-          <w:bCs/>
-          <w:color w:val="000000" w:themeColor="text1"/>
-          <w:sz w:val="32"/>
-          <w:szCs w:val="32"/>
-        </w:rPr>
-        <w:t>Cliccare</w:t>
-      </w:r>
-      <w:proofErr w:type="spellEnd"/>
-      <w:r>
-        <w:rPr>
-          <w:rFonts w:ascii="Cambria"/>
-          <w:bCs/>
-          <w:color w:val="000000" w:themeColor="text1"/>
-          <w:sz w:val="32"/>
-          <w:szCs w:val="32"/>
-        </w:rPr>
-        <w:t xml:space="preserve"> </w:t>
-      </w:r>
-      <w:proofErr w:type="spellStart"/>
-      <w:r>
-        <w:rPr>
-          <w:rFonts w:ascii="Cambria"/>
-          <w:bCs/>
-          <w:color w:val="000000" w:themeColor="text1"/>
-          <w:sz w:val="32"/>
-          <w:szCs w:val="32"/>
-        </w:rPr>
-        <w:t>su</w:t>
-      </w:r>
-      <w:proofErr w:type="spellEnd"/>
-      <w:r>
-        <w:rPr>
-          <w:rFonts w:ascii="Cambria"/>
-          <w:bCs/>
-          <w:color w:val="000000" w:themeColor="text1"/>
-          <w:sz w:val="32"/>
-          <w:szCs w:val="32"/>
-        </w:rPr>
-        <w:t xml:space="preserve"> </w:t>
-      </w:r>
-      <w:proofErr w:type="spellStart"/>
-      <w:r>
-        <w:rPr>
-          <w:rFonts w:ascii="Cambria"/>
-          <w:bCs/>
-          <w:color w:val="000000" w:themeColor="text1"/>
-          <w:sz w:val="32"/>
-          <w:szCs w:val="32"/>
-        </w:rPr>
-        <w:t>Notifiche</w:t>
-      </w:r>
-      <w:proofErr w:type="spellEnd"/>
+      <w:r>
+        <w:rPr>
+          <w:rFonts w:ascii="Cambria"/>
+          <w:bCs/>
+          <w:color w:val="000000" w:themeColor="text1"/>
+          <w:sz w:val="32"/>
+          <w:szCs w:val="32"/>
+        </w:rPr>
+        <w:t>Cliccare su Notifiche</w:t>
+      </w:r>
     </w:p>
     <w:p>
       <w:pPr>
@@ -23803,7 +21796,6 @@
           <w:lang w:val="it-IT"/>
         </w:rPr>
       </w:pPr>
-      <w:proofErr w:type="spellStart"/>
       <w:r>
         <w:rPr>
           <w:rFonts w:ascii="Cambria"/>
@@ -23815,7 +21807,6 @@
         <w:lastRenderedPageBreak/>
         <w:t>Impiegati</w:t>
       </w:r>
-      <w:proofErr w:type="spellEnd"/>
     </w:p>
     <w:p>
       <w:pPr>
@@ -23871,27 +21862,15 @@
           <w:szCs w:val="32"/>
         </w:rPr>
       </w:pPr>
-      <w:proofErr w:type="spellStart"/>
-      <w:r>
-        <w:rPr>
-          <w:rFonts w:ascii="Cambria"/>
-          <w:bCs/>
-          <w:color w:val="000000" w:themeColor="text1"/>
-          <w:sz w:val="32"/>
-          <w:szCs w:val="32"/>
-        </w:rPr>
-        <w:t>Aprire</w:t>
-      </w:r>
-      <w:proofErr w:type="spellEnd"/>
-      <w:r>
-        <w:rPr>
-          <w:rFonts w:ascii="Cambria"/>
-          <w:bCs/>
-          <w:color w:val="000000" w:themeColor="text1"/>
-          <w:sz w:val="32"/>
-          <w:szCs w:val="32"/>
-        </w:rPr>
-        <w:t xml:space="preserve"> RunClient.bat</w:t>
+      <w:r>
+        <w:rPr>
+          <w:rFonts w:ascii="Cambria"/>
+          <w:bCs/>
+          <w:color w:val="000000" w:themeColor="text1"/>
+          <w:sz w:val="32"/>
+          <w:szCs w:val="32"/>
+        </w:rPr>
+        <w:t>Aprire RunClient.bat</w:t>
       </w:r>
     </w:p>
     <w:p>
@@ -23910,27 +21889,15 @@
           <w:szCs w:val="32"/>
         </w:rPr>
       </w:pPr>
-      <w:proofErr w:type="spellStart"/>
-      <w:r>
-        <w:rPr>
-          <w:rFonts w:ascii="Cambria"/>
-          <w:bCs/>
-          <w:color w:val="000000" w:themeColor="text1"/>
-          <w:sz w:val="32"/>
-          <w:szCs w:val="32"/>
-        </w:rPr>
-        <w:t>Inserire</w:t>
-      </w:r>
-      <w:proofErr w:type="spellEnd"/>
-      <w:r>
-        <w:rPr>
-          <w:rFonts w:ascii="Cambria"/>
-          <w:bCs/>
-          <w:color w:val="000000" w:themeColor="text1"/>
-          <w:sz w:val="32"/>
-          <w:szCs w:val="32"/>
-        </w:rPr>
-        <w:t xml:space="preserve"> username e password </w:t>
+      <w:r>
+        <w:rPr>
+          <w:rFonts w:ascii="Cambria"/>
+          <w:bCs/>
+          <w:color w:val="000000" w:themeColor="text1"/>
+          <w:sz w:val="32"/>
+          <w:szCs w:val="32"/>
+        </w:rPr>
+        <w:t xml:space="preserve">Inserire username e password </w:t>
       </w:r>
     </w:p>
     <w:p>
@@ -24021,49 +21988,15 @@
           </wp:anchor>
         </w:drawing>
       </w:r>
-      <w:proofErr w:type="spellStart"/>
-      <w:r>
-        <w:rPr>
-          <w:rFonts w:ascii="Cambria"/>
-          <w:bCs/>
-          <w:color w:val="000000" w:themeColor="text1"/>
-          <w:sz w:val="32"/>
-          <w:szCs w:val="32"/>
-        </w:rPr>
-        <w:t>Cliccare</w:t>
-      </w:r>
-      <w:proofErr w:type="spellEnd"/>
-      <w:r>
-        <w:rPr>
-          <w:rFonts w:ascii="Cambria"/>
-          <w:bCs/>
-          <w:color w:val="000000" w:themeColor="text1"/>
-          <w:sz w:val="32"/>
-          <w:szCs w:val="32"/>
-        </w:rPr>
-        <w:t xml:space="preserve"> </w:t>
-      </w:r>
-      <w:proofErr w:type="spellStart"/>
-      <w:r>
-        <w:rPr>
-          <w:rFonts w:ascii="Cambria"/>
-          <w:bCs/>
-          <w:color w:val="000000" w:themeColor="text1"/>
-          <w:sz w:val="32"/>
-          <w:szCs w:val="32"/>
-        </w:rPr>
-        <w:t>su</w:t>
-      </w:r>
-      <w:proofErr w:type="spellEnd"/>
-      <w:r>
-        <w:rPr>
-          <w:rFonts w:ascii="Cambria"/>
-          <w:bCs/>
-          <w:color w:val="000000" w:themeColor="text1"/>
-          <w:sz w:val="32"/>
-          <w:szCs w:val="32"/>
-        </w:rPr>
-        <w:t xml:space="preserve"> Login</w:t>
+      <w:r>
+        <w:rPr>
+          <w:rFonts w:ascii="Cambria"/>
+          <w:bCs/>
+          <w:color w:val="000000" w:themeColor="text1"/>
+          <w:sz w:val="32"/>
+          <w:szCs w:val="32"/>
+        </w:rPr>
+        <w:t>Cliccare su Login</w:t>
       </w:r>
     </w:p>
     <w:p>
@@ -24146,40 +22079,16 @@
           <w:szCs w:val="32"/>
         </w:rPr>
       </w:pPr>
-      <w:proofErr w:type="spellStart"/>
-      <w:r>
-        <w:rPr>
-          <w:rFonts w:ascii="Cambria"/>
-          <w:bCs/>
-          <w:color w:val="000000" w:themeColor="text1"/>
-          <w:sz w:val="32"/>
-          <w:szCs w:val="32"/>
-        </w:rPr>
-        <w:t>Selezionare</w:t>
-      </w:r>
-      <w:proofErr w:type="spellEnd"/>
-      <w:r>
-        <w:rPr>
-          <w:rFonts w:ascii="Cambria"/>
-          <w:bCs/>
-          <w:color w:val="000000" w:themeColor="text1"/>
-          <w:sz w:val="32"/>
-          <w:szCs w:val="32"/>
-        </w:rPr>
-        <w:t xml:space="preserve"> data di </w:t>
-      </w:r>
-      <w:proofErr w:type="spellStart"/>
-      <w:r>
-        <w:rPr>
-          <w:rFonts w:ascii="Cambria"/>
-          <w:bCs/>
-          <w:color w:val="000000" w:themeColor="text1"/>
-          <w:sz w:val="32"/>
-          <w:szCs w:val="32"/>
-        </w:rPr>
-        <w:t>consegna</w:t>
-      </w:r>
-      <w:proofErr w:type="spellEnd"/>
+      <w:r>
+        <w:rPr>
+          <w:rFonts w:ascii="Cambria"/>
+          <w:bCs/>
+          <w:color w:val="000000" w:themeColor="text1"/>
+          <w:sz w:val="32"/>
+          <w:szCs w:val="32"/>
+        </w:rPr>
+        <w:t>Selezionare data di consegna</w:t>
+      </w:r>
     </w:p>
     <w:p>
       <w:pPr>
@@ -24226,50 +22135,15 @@
           <w:szCs w:val="32"/>
         </w:rPr>
       </w:pPr>
-      <w:proofErr w:type="spellStart"/>
-      <w:r>
-        <w:rPr>
-          <w:rFonts w:ascii="Cambria"/>
-          <w:bCs/>
-          <w:color w:val="000000" w:themeColor="text1"/>
-          <w:sz w:val="32"/>
-          <w:szCs w:val="32"/>
-        </w:rPr>
-        <w:t>Cliccare</w:t>
-      </w:r>
-      <w:proofErr w:type="spellEnd"/>
-      <w:r>
-        <w:rPr>
-          <w:rFonts w:ascii="Cambria"/>
-          <w:bCs/>
-          <w:color w:val="000000" w:themeColor="text1"/>
-          <w:sz w:val="32"/>
-          <w:szCs w:val="32"/>
-        </w:rPr>
-        <w:t xml:space="preserve"> </w:t>
-      </w:r>
-      <w:proofErr w:type="spellStart"/>
-      <w:proofErr w:type="gramStart"/>
-      <w:r>
-        <w:rPr>
-          <w:rFonts w:ascii="Cambria"/>
-          <w:bCs/>
-          <w:color w:val="000000" w:themeColor="text1"/>
-          <w:sz w:val="32"/>
-          <w:szCs w:val="32"/>
-        </w:rPr>
-        <w:t>su</w:t>
-      </w:r>
-      <w:proofErr w:type="spellEnd"/>
-      <w:r>
-        <w:rPr>
-          <w:rFonts w:ascii="Cambria"/>
-          <w:bCs/>
-          <w:color w:val="000000" w:themeColor="text1"/>
-          <w:sz w:val="32"/>
-          <w:szCs w:val="32"/>
-        </w:rPr>
-        <w:t xml:space="preserve"> </w:t>
+      <w:r>
+        <w:rPr>
+          <w:rFonts w:ascii="Cambria"/>
+          <w:bCs/>
+          <w:color w:val="000000" w:themeColor="text1"/>
+          <w:sz w:val="32"/>
+          <w:szCs w:val="32"/>
+        </w:rPr>
+        <w:t xml:space="preserve">Cliccare su </w:t>
       </w:r>
       <w:r>
         <w:rPr>
@@ -24281,41 +22155,16 @@
         </w:rPr>
         <w:t>”</w:t>
       </w:r>
-      <w:proofErr w:type="spellStart"/>
-      <w:r>
-        <w:rPr>
-          <w:rFonts w:ascii="Cambria"/>
-          <w:bCs/>
-          <w:color w:val="000000" w:themeColor="text1"/>
-          <w:sz w:val="32"/>
-          <w:szCs w:val="32"/>
-        </w:rPr>
-        <w:t>Completa</w:t>
-      </w:r>
-      <w:proofErr w:type="spellEnd"/>
-      <w:proofErr w:type="gramEnd"/>
-      <w:r>
-        <w:rPr>
-          <w:rFonts w:ascii="Cambria"/>
-          <w:bCs/>
-          <w:color w:val="000000" w:themeColor="text1"/>
-          <w:sz w:val="32"/>
-          <w:szCs w:val="32"/>
-        </w:rPr>
-        <w:t xml:space="preserve"> </w:t>
-      </w:r>
-      <w:proofErr w:type="spellStart"/>
-      <w:r>
-        <w:rPr>
-          <w:rFonts w:ascii="Cambria"/>
-          <w:bCs/>
-          <w:color w:val="000000" w:themeColor="text1"/>
-          <w:sz w:val="32"/>
-          <w:szCs w:val="32"/>
-        </w:rPr>
-        <w:t>Ordine</w:t>
-      </w:r>
-      <w:proofErr w:type="spellEnd"/>
+      <w:r>
+        <w:rPr>
+          <w:rFonts w:ascii="Cambria"/>
+          <w:bCs/>
+          <w:color w:val="000000" w:themeColor="text1"/>
+          <w:sz w:val="32"/>
+          <w:szCs w:val="32"/>
+        </w:rPr>
+        <w:t>Completa Ordine</w:t>
+      </w:r>
       <w:r>
         <w:rPr>
           <w:rFonts w:ascii="Cambria"/>
@@ -24425,20 +22274,7 @@
           <w:szCs w:val="32"/>
           <w:lang w:val="it-IT"/>
         </w:rPr>
-        <w:t xml:space="preserve">Se la merce non </w:t>
-      </w:r>
-      <w:proofErr w:type="spellStart"/>
-      <w:proofErr w:type="gramStart"/>
-      <w:r>
-        <w:rPr>
-          <w:rFonts w:ascii="Cambria"/>
-          <w:bCs/>
-          <w:color w:val="000000" w:themeColor="text1"/>
-          <w:sz w:val="32"/>
-          <w:szCs w:val="32"/>
-          <w:lang w:val="it-IT"/>
-        </w:rPr>
-        <w:t>e</w:t>
+        <w:t>Se la merce non e</w:t>
       </w:r>
       <w:r>
         <w:rPr>
@@ -24451,8 +22287,6 @@
         </w:rPr>
         <w:t>’</w:t>
       </w:r>
-      <w:proofErr w:type="spellEnd"/>
-      <w:proofErr w:type="gramEnd"/>
       <w:r>
         <w:rPr>
           <w:rFonts w:ascii="Cambria"/>
@@ -24698,31 +22532,7 @@
           <w:szCs w:val="32"/>
           <w:lang w:val="it-IT"/>
         </w:rPr>
-        <w:t xml:space="preserve">apposita </w:t>
-      </w:r>
-      <w:proofErr w:type="spellStart"/>
-      <w:r>
-        <w:rPr>
-          <w:rFonts w:ascii="Cambria"/>
-          <w:bCs/>
-          <w:color w:val="000000" w:themeColor="text1"/>
-          <w:sz w:val="32"/>
-          <w:szCs w:val="32"/>
-          <w:lang w:val="it-IT"/>
-        </w:rPr>
-        <w:t>checkbox</w:t>
-      </w:r>
-      <w:proofErr w:type="spellEnd"/>
-      <w:r>
-        <w:rPr>
-          <w:rFonts w:ascii="Cambria"/>
-          <w:bCs/>
-          <w:color w:val="000000" w:themeColor="text1"/>
-          <w:sz w:val="32"/>
-          <w:szCs w:val="32"/>
-          <w:lang w:val="it-IT"/>
-        </w:rPr>
-        <w:t xml:space="preserve"> sul lato sinistro della tabella</w:t>
+        <w:t>apposita checkbox sul lato sinistro della tabella</w:t>
       </w:r>
     </w:p>
     <w:p>
@@ -24751,19 +22561,7 @@
           <w:szCs w:val="32"/>
           <w:lang w:val="it-IT"/>
         </w:rPr>
-        <w:t xml:space="preserve">Si possono ricercare I vini compilando gli apposite </w:t>
-      </w:r>
-      <w:proofErr w:type="gramStart"/>
-      <w:r>
-        <w:rPr>
-          <w:rFonts w:ascii="Cambria"/>
-          <w:bCs/>
-          <w:color w:val="000000" w:themeColor="text1"/>
-          <w:sz w:val="32"/>
-          <w:szCs w:val="32"/>
-          <w:lang w:val="it-IT"/>
-        </w:rPr>
-        <w:t xml:space="preserve">campi </w:t>
+        <w:t xml:space="preserve">Si possono ricercare I vini compilando gli apposite campi </w:t>
       </w:r>
       <w:r>
         <w:rPr>
@@ -24785,19 +22583,7 @@
           <w:szCs w:val="32"/>
           <w:lang w:val="it-IT"/>
         </w:rPr>
-        <w:t>Nome</w:t>
-      </w:r>
-      <w:proofErr w:type="gramEnd"/>
-      <w:r>
-        <w:rPr>
-          <w:rFonts w:ascii="Cambria"/>
-          <w:bCs/>
-          <w:color w:val="000000" w:themeColor="text1"/>
-          <w:sz w:val="32"/>
-          <w:szCs w:val="32"/>
-          <w:lang w:val="it-IT"/>
-        </w:rPr>
-        <w:t xml:space="preserve"> Prodotto</w:t>
+        <w:t>Nome Prodotto</w:t>
       </w:r>
       <w:r>
         <w:rPr>
@@ -24883,7 +22669,6 @@
         </w:rPr>
         <w:t>“</w:t>
       </w:r>
-      <w:proofErr w:type="spellStart"/>
       <w:r>
         <w:rPr>
           <w:rFonts w:ascii="Cambria"/>
@@ -24895,7 +22680,6 @@
         </w:rPr>
         <w:t>Search</w:t>
       </w:r>
-      <w:proofErr w:type="spellEnd"/>
       <w:r>
         <w:rPr>
           <w:rFonts w:ascii="Cambria"/>
@@ -26576,7 +24360,6 @@
         </w:rPr>
         <w:t>“</w:t>
       </w:r>
-      <w:proofErr w:type="spellStart"/>
       <w:r>
         <w:rPr>
           <w:rFonts w:ascii="Cambria"/>
@@ -26588,7 +24371,6 @@
         </w:rPr>
         <w:t>Search</w:t>
       </w:r>
-      <w:proofErr w:type="spellEnd"/>
       <w:r>
         <w:rPr>
           <w:rFonts w:ascii="Cambria"/>
@@ -26921,7 +24703,6 @@
         </w:rPr>
         <w:t>“</w:t>
       </w:r>
-      <w:proofErr w:type="spellStart"/>
       <w:r>
         <w:rPr>
           <w:rFonts w:ascii="Cambria"/>
@@ -26933,7 +24714,6 @@
         </w:rPr>
         <w:t>Search</w:t>
       </w:r>
-      <w:proofErr w:type="spellEnd"/>
       <w:r>
         <w:rPr>
           <w:rFonts w:ascii="Cambria"/>
@@ -27213,29 +24993,16 @@
         </w:rPr>
         <w:t>“</w:t>
       </w:r>
-      <w:proofErr w:type="spellStart"/>
-      <w:r>
-        <w:rPr>
-          <w:rFonts w:ascii="Cambria"/>
-          <w:bCs/>
-          <w:color w:val="000000" w:themeColor="text1"/>
-          <w:sz w:val="32"/>
-          <w:szCs w:val="32"/>
-          <w:lang w:val="it-IT"/>
-        </w:rPr>
-        <w:t>Modify</w:t>
-      </w:r>
-      <w:proofErr w:type="spellEnd"/>
-      <w:r>
-        <w:rPr>
-          <w:rFonts w:ascii="Cambria"/>
-          <w:bCs/>
-          <w:color w:val="000000" w:themeColor="text1"/>
-          <w:sz w:val="32"/>
-          <w:szCs w:val="32"/>
-          <w:lang w:val="it-IT"/>
-        </w:rPr>
-        <w:t xml:space="preserve"> PSW</w:t>
+      <w:r>
+        <w:rPr>
+          <w:rFonts w:ascii="Cambria"/>
+          <w:bCs/>
+          <w:color w:val="000000" w:themeColor="text1"/>
+          <w:sz w:val="32"/>
+          <w:szCs w:val="32"/>
+          <w:lang w:val="it-IT"/>
+        </w:rPr>
+        <w:t>Modify PSW</w:t>
       </w:r>
       <w:r>
         <w:rPr>
@@ -29388,7 +27155,6 @@
         </w:rPr>
         <w:t>“</w:t>
       </w:r>
-      <w:proofErr w:type="spellStart"/>
       <w:r>
         <w:rPr>
           <w:rFonts w:ascii="Cambria"/>
@@ -29400,7 +27166,6 @@
         </w:rPr>
         <w:t>ModifyPSW</w:t>
       </w:r>
-      <w:proofErr w:type="spellEnd"/>
       <w:r>
         <w:rPr>
           <w:rFonts w:ascii="Cambria"/>
@@ -29705,7 +27470,6 @@
           <w:lang w:val="it-IT"/>
         </w:rPr>
       </w:pPr>
-      <w:proofErr w:type="spellStart"/>
       <w:r>
         <w:rPr>
           <w:rFonts w:ascii="Cambria"/>
@@ -29718,7 +27482,6 @@
         <w:lastRenderedPageBreak/>
         <w:t>Changelog</w:t>
       </w:r>
-      <w:proofErr w:type="spellEnd"/>
     </w:p>
     <w:p>
       <w:pPr>
@@ -29830,31 +27593,7 @@
           <w:szCs w:val="36"/>
           <w:lang w:val="it-IT"/>
         </w:rPr>
-        <w:t xml:space="preserve">. Per maggiori informazioni visitare la pagina </w:t>
-      </w:r>
-      <w:proofErr w:type="spellStart"/>
-      <w:r>
-        <w:rPr>
-          <w:rFonts w:ascii="Cambria"/>
-          <w:bCs/>
-          <w:color w:val="000000" w:themeColor="text1"/>
-          <w:sz w:val="36"/>
-          <w:szCs w:val="36"/>
-          <w:lang w:val="it-IT"/>
-        </w:rPr>
-        <w:t>Github</w:t>
-      </w:r>
-      <w:proofErr w:type="spellEnd"/>
-      <w:r>
-        <w:rPr>
-          <w:rFonts w:ascii="Cambria"/>
-          <w:bCs/>
-          <w:color w:val="000000" w:themeColor="text1"/>
-          <w:sz w:val="36"/>
-          <w:szCs w:val="36"/>
-          <w:lang w:val="it-IT"/>
-        </w:rPr>
-        <w:t xml:space="preserve"> </w:t>
+        <w:t xml:space="preserve">. Per maggiori informazioni visitare la pagina Github </w:t>
       </w:r>
       <w:hyperlink r:id="rId59" w:history="1">
         <w:r>

</xml_diff>